<commit_message>
feat: add info about the other techniques in papers to my project
</commit_message>
<xml_diff>
--- a/individualProject/reportDspProject.docx
+++ b/individualProject/reportDspProject.docx
@@ -283,13 +283,25 @@
               <w:rPr>
                 <w:b/>
               </w:rPr>
-              <w:t xml:space="preserve">Prof. </w:t>
+              <w:t xml:space="preserve">Doc. </w:t>
             </w:r>
             <w:r>
               <w:rPr>
                 <w:b/>
               </w:rPr>
-              <w:t>Darius Gailius</w:t>
+              <w:t>Šarūnas</w:t>
+            </w:r>
+            <w:r>
+              <w:rPr>
+                <w:b/>
+              </w:rPr>
+              <w:t xml:space="preserve"> </w:t>
+            </w:r>
+            <w:r>
+              <w:rPr>
+                <w:b/>
+              </w:rPr>
+              <w:t>Kilius</w:t>
             </w:r>
           </w:p>
           <w:p>
@@ -999,16 +1011,19 @@
       <w:pPr>
         <w:pStyle w:val="Antratbenr"/>
       </w:pPr>
-      <w:bookmarkStart w:id="0" w:name="_Toc503646966"/>
-      <w:bookmarkStart w:id="1" w:name="_Toc503648356"/>
-      <w:bookmarkStart w:id="2" w:name="_Toc503651300"/>
-      <w:bookmarkStart w:id="3" w:name="_Toc505346876"/>
-      <w:bookmarkStart w:id="4" w:name="_Toc150616403"/>
-      <w:r>
+      <w:bookmarkStart w:id="0" w:name="_Toc150616403"/>
+      <w:bookmarkStart w:id="1" w:name="_Toc503646966"/>
+      <w:bookmarkStart w:id="2" w:name="_Toc503648356"/>
+      <w:bookmarkStart w:id="3" w:name="_Toc503651300"/>
+      <w:bookmarkStart w:id="4" w:name="_Toc505346876"/>
+      <w:r>
+        <w:rPr>
+          <w:highlight w:val="red"/>
+        </w:rPr>
         <w:lastRenderedPageBreak/>
         <w:t>Paveikslų sąrašas</w:t>
       </w:r>
-      <w:bookmarkEnd w:id="4"/>
+      <w:bookmarkEnd w:id="0"/>
     </w:p>
     <w:p>
       <w:pPr>
@@ -1613,22 +1628,20 @@
       <w:bookmarkStart w:id="6" w:name="_Toc150616405"/>
       <w:r>
         <w:lastRenderedPageBreak/>
-        <w:t>Įvadas</w:t>
-      </w:r>
-      <w:bookmarkEnd w:id="0"/>
-      <w:bookmarkEnd w:id="1"/>
-      <w:bookmarkEnd w:id="2"/>
-      <w:bookmarkEnd w:id="3"/>
-      <w:bookmarkEnd w:id="6"/>
-    </w:p>
-    <w:p>
-      <w:pPr>
-        <w:pStyle w:val="Tekstas"/>
-      </w:pPr>
+        <w:t>Įvada</w:t>
+      </w:r>
       <w:bookmarkStart w:id="7" w:name="_Toc503646967"/>
       <w:bookmarkStart w:id="8" w:name="_Toc503648357"/>
       <w:bookmarkStart w:id="9" w:name="_Toc503651301"/>
       <w:bookmarkStart w:id="10" w:name="_Toc505346877"/>
+      <w:bookmarkEnd w:id="1"/>
+      <w:bookmarkEnd w:id="2"/>
+      <w:bookmarkEnd w:id="3"/>
+      <w:bookmarkEnd w:id="4"/>
+      <w:bookmarkEnd w:id="6"/>
+      <w:r>
+        <w:t>s</w:t>
+      </w:r>
     </w:p>
     <w:p>
       <w:pPr>
@@ -1795,42 +1808,28 @@
         <w:t xml:space="preserve">Būtent todėl </w:t>
       </w:r>
       <w:r>
-        <w:rPr>
-          <w:highlight w:val="yellow"/>
-        </w:rPr>
-        <w:t>į</w:t>
-      </w:r>
-      <w:r>
-        <w:rPr>
-          <w:highlight w:val="yellow"/>
-        </w:rPr>
-        <w:t>terptinės sistemos,</w:t>
-      </w:r>
-      <w:r>
-        <w:t xml:space="preserve"> galinčios atlikti tikslius miego garsų įrašymus, o vėliau naudojant dirbtinio intelekto technologijas, analizuoti juos, gali būti inovatyvus žingsnis šioje srityje. Šios sistemos gali ne tik efektyviai nustatyti miego apnėjos požymius, bet ir sumažinti diagnozavimo ir stebėjimo sąnaudas, kurių kitu atveju reikalauja tradicinės polisomnografijos procedūros.</w:t>
+        <w:t>modernios</w:t>
+      </w:r>
+      <w:r>
+        <w:t xml:space="preserve"> sistemos,</w:t>
+      </w:r>
+      <w:r>
+        <w:t xml:space="preserve"> galinčios </w:t>
+      </w:r>
+      <w:r>
+        <w:t>surinkti miego kokiebės duomenis</w:t>
+      </w:r>
+      <w:r>
+        <w:t>, o vėliau naudojant dirbtinio intelekto technologijas, analizuoti juos, gali būti inovatyvus žingsnis šioje srityje. Šios sistemos gali ne tik efektyviai nustatyti miego apnėjos požymius, bet ir sumažinti diagnozavimo ir stebėjimo sąnaudas, kurių kitu atveju reikalauja tradicinės polisomnografijos procedūros.</w:t>
       </w:r>
       <w:r>
         <w:t xml:space="preserve"> </w:t>
       </w:r>
       <w:r>
-        <w:t>Naujos, neinvazinės,</w:t>
-      </w:r>
-      <w:r>
-        <w:t xml:space="preserve"> sistem</w:t>
-      </w:r>
-      <w:r>
-        <w:t>os</w:t>
-      </w:r>
-      <w:r>
-        <w:t xml:space="preserve"> naudojimas taip pat gali sumažinti laiką, per kurį galima nustatyti miego sutrikimus, prisidedant prie ankstyvo gydymo ir mažinant galimas sveikatos rizikas. Be to, šios technologijos gali suteikti galimybę pacientams stebėti savo miego kokybę namuose, neatsitraukiant nuo įprasto gyvenimo ritmo.</w:t>
-      </w:r>
-    </w:p>
-    <w:p>
-      <w:pPr>
-        <w:pStyle w:val="Tekstas"/>
-      </w:pPr>
-      <w:r>
-        <w:t>Visa tai akcentuoja poreikį sparčiai plėtoti ir įdiegti inovatyvius, ekonomiškus sprendimus miego apnėjos diagnostikai ir stebėjimui, kad būtų pasiektas didesnis pacientų skaičius ir sumažintas nediagnozuotų atvejų skaičius. Šis kursinis darbas siūlo tirti ir diskutuoti apie galimus sprendimus, kurie ne tik pagerintų obstrukcinės miego apnėjos diagnostiką, bet ir padėtų sumažinti su tuo susijusias išlaidas ir pacientų nepatogumus.</w:t>
+        <w:t>Naujos, neinvazinės, sistemos naudojimas taip pat gali sumažinti laiką, per kurį galima nustatyti miego sutrikimus, prisidedant prie ankstyvo gydymo ir mažinant galimas sveikatos rizikas. Be to, šios technologijos gali suteikti galimybę pacientams stebėti savo miego kokybę namuose, neatsitraukiant nuo įprasto gyvenimo ritmo.</w:t>
+      </w:r>
+      <w:r>
+        <w:t xml:space="preserve"> Būtent dėl šios priežasties šiame kursiniame darbe yra pasiuloma apnėjos detektavimo sistemos dalis kuri yra atsakinga už garsų miego metu įrašymą ir jų išsaugojima toliasniam apdorojimui.</w:t>
       </w:r>
     </w:p>
     <w:p>
@@ -1848,10 +1847,7 @@
         <w:t>:</w:t>
       </w:r>
       <w:r>
-        <w:t xml:space="preserve"> </w:t>
-      </w:r>
-      <w:r>
-        <w:t>sukurti s</w:t>
+        <w:t xml:space="preserve"> sukurti s</w:t>
       </w:r>
       <w:r>
         <w:t>arso signalų įrašymas ir filtravimas</w:t>
@@ -2186,11 +2182,6 @@
       </w:r>
       <w:bookmarkEnd w:id="17"/>
     </w:p>
-    <w:p>
-      <w:pPr>
-        <w:pStyle w:val="Tekstas"/>
-      </w:pPr>
-    </w:p>
     <w:bookmarkEnd w:id="12"/>
     <w:bookmarkEnd w:id="13"/>
     <w:bookmarkEnd w:id="14"/>
@@ -2208,21 +2199,13 @@
     </w:p>
     <w:p>
       <w:pPr>
-        <w:pStyle w:val="Tekstas"/>
+        <w:pStyle w:val="Heading3"/>
       </w:pPr>
       <w:bookmarkStart w:id="18" w:name="_Toc503646969"/>
       <w:bookmarkStart w:id="19" w:name="_Toc503648359"/>
       <w:bookmarkStart w:id="20" w:name="_Toc503651303"/>
       <w:bookmarkStart w:id="21" w:name="_Toc505346879"/>
       <w:r>
-        <w:t>PSG ir kodėl blogai</w:t>
-      </w:r>
-    </w:p>
-    <w:p>
-      <w:pPr>
-        <w:pStyle w:val="Heading3"/>
-      </w:pPr>
-      <w:r>
         <w:t>PSG</w:t>
       </w:r>
       <w:r>
@@ -2234,21 +2217,157 @@
         <w:pStyle w:val="Tekstas"/>
       </w:pPr>
       <w:r>
-        <w:t>Daug prietaisų – stresas</w:t>
+        <w:t>Dabartinis auksinis obstrukcinės miego apnėjos diagnozavimo standartas yra naktin</w:t>
+      </w:r>
+      <w:r>
+        <w:t>ė</w:t>
+      </w:r>
+      <w:r>
+        <w:t xml:space="preserve"> daugiakanal</w:t>
+      </w:r>
+      <w:r>
+        <w:t>ė</w:t>
+      </w:r>
+      <w:r>
+        <w:t xml:space="preserve"> polisomnografija (PSG), brangi, daug darbo reikalaujanti ir nepatogi procedūra</w:t>
+      </w:r>
+      <w:r>
+        <w:t>. Detaliau p</w:t>
+      </w:r>
+      <w:r>
+        <w:t>olisomnograma yra procedūra, kurios metu naudojama elektroencefalograma, elektrookulograma, elektromiograma, elektrokardiograma</w:t>
+      </w:r>
+      <w:r>
+        <w:t xml:space="preserve">, </w:t>
+      </w:r>
+      <w:r>
+        <w:t>pulso oksimetrija,</w:t>
+      </w:r>
+      <w:r>
+        <w:t xml:space="preserve"> matuojamas</w:t>
+      </w:r>
+      <w:r>
+        <w:t xml:space="preserve"> oro srautas ir kvėpavimo pastangos, siekiant įvertinti pagrindines miego sutrikimų priežastis</w:t>
       </w:r>
       <w:r>
         <w:t xml:space="preserve"> </w:t>
       </w:r>
+      <w:r>
+        <w:t>[</w:t>
+      </w:r>
+      <w:r>
+        <w:fldChar w:fldCharType="begin"/>
+      </w:r>
+      <w:r>
+        <w:instrText xml:space="preserve"> REF _Ref135923097 \r \h </w:instrText>
+      </w:r>
+      <w:r>
+        <w:fldChar w:fldCharType="separate"/>
+      </w:r>
+      <w:r>
+        <w:t>9</w:t>
+      </w:r>
+      <w:r>
+        <w:fldChar w:fldCharType="end"/>
+      </w:r>
+      <w:r>
+        <w:t>]</w:t>
+      </w:r>
+      <w:r>
+        <w:t>.</w:t>
+      </w:r>
+      <w:r>
+        <w:t xml:space="preserve"> </w:t>
+      </w:r>
+      <w:r>
+        <w:t>Įprastam PSG reikalinga</w:t>
+      </w:r>
+      <w:r>
+        <w:t xml:space="preserve"> </w:t>
+      </w:r>
+      <w:r>
+        <w:t>visapusiška stebėjimo sistema, leidžianti registruoti miego stadijas, galūnių judesius, oro srautą, kvėpavimo pastangas, širdies susitraukimų dažnį ir ritmą, deguonies prisotinimą ir kūno padėtį. Šio tipo tyrimai atliekami miego laboratorijoje, kurioje visą tyrimo laiką dalyvauja apmokytas miego technikas. PSG pirmiausia naudojami diagnozuoti su miegu susijusius kvėpavimo sutrikimus, įskaitant O</w:t>
+      </w:r>
+      <w:r>
+        <w:t>M</w:t>
+      </w:r>
+      <w:r>
+        <w:t>A, centrinę miego apnėją ir su miegu susijusią hipoventiliaciją / hipoksiją.</w:t>
+      </w:r>
+      <w:r>
+        <w:t xml:space="preserve"> Vis dėlto </w:t>
+      </w:r>
+      <w:r>
+        <w:lastRenderedPageBreak/>
+        <w:t xml:space="preserve">miego apnėja </w:t>
+      </w:r>
+      <w:r>
+        <w:t>yra labiausiai paplitęs miego sutrikimas, dėl kurio diagnostiniai tyrimai atliekami miego centruose.</w:t>
+      </w:r>
     </w:p>
     <w:p>
       <w:pPr>
         <w:pStyle w:val="Tekstas"/>
       </w:pPr>
       <w:r>
+        <w:t>Kita šio tyrimo problema yra tai, kad jis</w:t>
+      </w:r>
+      <w:r>
+        <w:t xml:space="preserve"> yra labai brangus ir sudėtingas diagnostikos metodas, </w:t>
+      </w:r>
+      <w:r>
+        <w:t>reikalaujantis</w:t>
+      </w:r>
+      <w:r>
+        <w:t xml:space="preserve"> specializuotos įrangos ir medicinos personalo. Lietuvoje yra mažai PSG tyrimų centų, o klinikų, turinčių PSG įrangą, yra tik kelios. Dėl to, žmonės dažnai turi laukti ilgą laiką, kol jie gali gauti </w:t>
+      </w:r>
+      <w:r>
+        <w:t>polisomnografij</w:t>
+      </w:r>
+      <w:r>
+        <w:t xml:space="preserve">os </w:t>
+      </w:r>
+      <w:r>
+        <w:t>tyrimą. Dažniausiai tyrimo laukimo laikas yra kelios savaitės ar net</w:t>
+      </w:r>
+      <w:r>
+        <w:t xml:space="preserve"> iki keleto mėnesių</w:t>
+      </w:r>
+      <w:r>
+        <w:t xml:space="preserve">. Toks ilgas laukimo laikas gali būti ypač problemiškas pacientams, kuriems yra įtariama miego apnėja, kadangi jie </w:t>
+      </w:r>
+      <w:r>
+        <w:t xml:space="preserve">jų būklė gali dar pablogėti. </w:t>
+      </w:r>
+      <w:r>
+        <w:t xml:space="preserve">Tačiau net ir atlikus PSG tyrimą dažnu atveju liga nėra diagnupzojama, dėl neįprastų asmeniui miego salygų. Šis stresas dėl pasikeitusios aplinkos lemią kitokį miego režimą. </w:t>
+      </w:r>
+      <w:r>
+        <w:t>To būtų</w:t>
+      </w:r>
+      <w:r>
+        <w:t xml:space="preserve"> galima išvengti </w:t>
+      </w:r>
+      <w:r>
+        <w:t xml:space="preserve">atliekant tyrimus namuose arba kitais pažangesniais </w:t>
+      </w:r>
+      <w:r>
+        <w:t xml:space="preserve">neinvaziniais </w:t>
+      </w:r>
+      <w:r>
+        <w:t>metodais. Būtent tai ir  yra pagrindinė šiame darbe siūlomos sistemos panaudojimo motyvacija.</w:t>
+      </w:r>
+    </w:p>
+    <w:p>
+      <w:pPr>
+        <w:pStyle w:val="Tekstas"/>
+        <w:keepNext/>
+        <w:jc w:val="center"/>
+      </w:pPr>
+      <w:r>
         <w:rPr>
           <w:noProof/>
         </w:rPr>
-        <w:lastRenderedPageBreak/>
         <w:drawing>
           <wp:inline distT="0" distB="0" distL="0" distR="0" wp14:anchorId="28F37C73" wp14:editId="1FFA1302">
             <wp:extent cx="2151017" cy="3935496"/>
@@ -2301,6 +2420,44 @@
     </w:p>
     <w:p>
       <w:pPr>
+        <w:pStyle w:val="Caption"/>
+      </w:pPr>
+      <w:r>
+        <w:fldChar w:fldCharType="begin"/>
+      </w:r>
+      <w:r>
+        <w:instrText xml:space="preserve"> SEQ pav. \* ARABIC </w:instrText>
+      </w:r>
+      <w:r>
+        <w:fldChar w:fldCharType="separate"/>
+      </w:r>
+      <w:r>
+        <w:rPr>
+          <w:noProof/>
+        </w:rPr>
+        <w:t>2</w:t>
+      </w:r>
+      <w:r>
+        <w:fldChar w:fldCharType="end"/>
+      </w:r>
+      <w:r>
+        <w:t xml:space="preserve"> pav. </w:t>
+      </w:r>
+      <w:r>
+        <w:t>Įvairių elektrodų ir jutiklių, naudojamų miegui stebėti</w:t>
+      </w:r>
+      <w:r>
+        <w:t xml:space="preserve"> </w:t>
+      </w:r>
+      <w:r>
+        <w:t>polisomnografij</w:t>
+      </w:r>
+      <w:r>
+        <w:t>os metu</w:t>
+      </w:r>
+    </w:p>
+    <w:p>
+      <w:pPr>
         <w:pStyle w:val="Tekstas"/>
       </w:pPr>
     </w:p>
@@ -2328,7 +2485,7 @@
       <w:bookmarkEnd w:id="20"/>
       <w:bookmarkEnd w:id="21"/>
       <w:r>
-        <w:t>Naudoja elektrodus lyg or smtg signalams ir rekurentinius modelius detekcijai</w:t>
+        <w:t>Analizuojant kitų moksininkų darbus galima pastebėti jog tobulėjant mašininio mokymosi metodams bei augant įterptinių sistemų skaičiavimų resursams vis atsiranda vis daugiau darbų tiriančių šio ligos aptikimą inotyviais metodais.</w:t>
       </w:r>
     </w:p>
     <w:p>
@@ -2336,40 +2493,99 @@
         <w:pStyle w:val="Tekstas"/>
       </w:pPr>
       <w:r>
-        <w:t>https://www.mdpi.com/1424-8220/20/21/6067</w:t>
+        <w:t xml:space="preserve">Kaip viena iš pavyzdžių galima būtų pateigti </w:t>
+      </w:r>
+      <w:r>
+        <w:t>2020 metų Taivano ir Amekiriečių mokslinikų darba „</w:t>
+      </w:r>
+      <w:r>
+        <w:t>Nešiojamojo miego apnėjos sindromo</w:t>
+      </w:r>
+      <w:r>
+        <w:t xml:space="preserve"> stebėjimas</w:t>
+      </w:r>
+      <w:r>
+        <w:t xml:space="preserve"> ir įvykių aptikimas naudojant ilgalaikę trumpalaikę atmintį pasikartojantį neuronų tinklą</w:t>
+      </w:r>
+      <w:r>
+        <w:t>“ [</w:t>
+      </w:r>
+      <w:r>
+        <w:rPr>
+          <w:highlight w:val="red"/>
+        </w:rPr>
+        <w:t>ref others-</w:t>
+      </w:r>
+      <w:r>
+        <w:t>1].</w:t>
+      </w:r>
+      <w:r>
+        <w:t xml:space="preserve"> </w:t>
+      </w:r>
+      <w:r>
+        <w:t xml:space="preserve">Šiame tyrime mokslininkai sprendė apnėjos aptikimo </w:t>
+      </w:r>
+      <w:r>
+        <w:t>problemą sukurdami</w:t>
+      </w:r>
+      <w:r>
+        <w:t xml:space="preserve"> išsamų matavimo modulį. Šiame modulyje integruoti pilvo ir </w:t>
+      </w:r>
+      <w:r>
+        <w:lastRenderedPageBreak/>
+        <w:t xml:space="preserve">krūtinės ląstos triašiai akselerometrai, pulso oksimetras (SpO2) ir elektrokardiogramos (EKG) jutiklis. Norint užfiksuoti krūtinės ir pilvo judesius, buvo naudojamos pjezoelektrinės juostos, o signalai buvo registruojami 100 Hz </w:t>
+      </w:r>
+      <w:r>
+        <w:t xml:space="preserve">diskretizavimo </w:t>
+      </w:r>
+      <w:r>
+        <w:t>dažniu</w:t>
+      </w:r>
+      <w:r>
+        <w:t>. Mokslininkai kombinavo</w:t>
+      </w:r>
+      <w:r>
+        <w:t xml:space="preserve"> aparatinės įrangos sprendimą kartu su naujoviška neuroninio tinklo klasifikavimo technika, kad nustatytų obstrukcinę miego apnėją</w:t>
+      </w:r>
+      <w:r>
+        <w:t>.</w:t>
       </w:r>
     </w:p>
     <w:p>
       <w:pPr>
         <w:pStyle w:val="Tekstas"/>
       </w:pPr>
+      <w:r>
+        <w:t>Kad būtų galima nuolat stebėti, buvo sukurtas 27 gramų jutiklis, turintis devynių ašių akselerometrą, EKG jutiklį, Bluetooth modulį ir mikrovaldiklį. Itin mažos galios mikrovaldiklis (MSP430) valdė MPU9250</w:t>
+      </w:r>
+      <w:r>
+        <w:t xml:space="preserve"> akselerometrą</w:t>
+      </w:r>
+      <w:r>
+        <w:t xml:space="preserve">, kad užfiksuotų signalus, kurie per Bluetooth modulį (CC2541) buvo perduodami į mobilųjį įrenginį (išmanųjį telefoną ar planšetinį kompiuterį). EKG ir akselerometro signalo žodžio ilgis ir </w:t>
+      </w:r>
+      <w:r>
+        <w:t xml:space="preserve">diskretizavimo </w:t>
+      </w:r>
+      <w:r>
+        <w:t>dažnis buvo atitinkamai 12 bitų/500 Hz ir 16 bitų/50 Hz. Perdavimo sparta iš jutiklio įrenginio į iOS įrenginį buvo nustatyta 115 200 bps. Šis išsamus požiūris ne tik nagrinėjo techninius signalų gavimo aspektus, bet ir suteikė praktišką bei efektyvų sprendimą ilgalaikiam su miegu susijusių fiziologinių parametrų stebėjimui.</w:t>
+      </w:r>
     </w:p>
     <w:p>
       <w:pPr>
         <w:pStyle w:val="Tekstas"/>
-      </w:pPr>
-    </w:p>
-    <w:p>
-      <w:pPr>
-        <w:pStyle w:val="Tekstas"/>
-      </w:pPr>
-      <w:r>
-        <w:t>----------------</w:t>
-      </w:r>
-    </w:p>
-    <w:p>
-      <w:pPr>
-        <w:pStyle w:val="Tekstas"/>
+        <w:keepNext/>
+        <w:jc w:val="center"/>
       </w:pPr>
       <w:r>
         <w:rPr>
           <w:noProof/>
         </w:rPr>
         <w:drawing>
-          <wp:inline distT="0" distB="0" distL="0" distR="0" wp14:anchorId="607BAADF" wp14:editId="29B67797">
-            <wp:extent cx="4761865" cy="1828800"/>
-            <wp:effectExtent l="0" t="0" r="635" b="0"/>
-            <wp:docPr id="703219816" name="Picture 2"/>
+          <wp:inline distT="0" distB="0" distL="0" distR="0" wp14:anchorId="32C6357C" wp14:editId="78FEA099">
+            <wp:extent cx="5324030" cy="2638821"/>
+            <wp:effectExtent l="0" t="0" r="0" b="9525"/>
+            <wp:docPr id="711030387" name="Picture 1"/>
             <wp:cNvGraphicFramePr>
               <a:graphicFrameLocks xmlns:a="http://schemas.openxmlformats.org/drawingml/2006/main" noChangeAspect="1"/>
             </wp:cNvGraphicFramePr>
@@ -2377,7 +2593,7 @@
               <a:graphicData uri="http://schemas.openxmlformats.org/drawingml/2006/picture">
                 <pic:pic xmlns:pic="http://schemas.openxmlformats.org/drawingml/2006/picture">
                   <pic:nvPicPr>
-                    <pic:cNvPr id="0" name="Picture 3"/>
+                    <pic:cNvPr id="0" name="Picture 1"/>
                     <pic:cNvPicPr>
                       <a:picLocks noChangeAspect="1" noChangeArrowheads="1"/>
                     </pic:cNvPicPr>
@@ -2398,7 +2614,7 @@
                   <pic:spPr bwMode="auto">
                     <a:xfrm>
                       <a:off x="0" y="0"/>
-                      <a:ext cx="4761865" cy="1828800"/>
+                      <a:ext cx="5327202" cy="2640393"/>
                     </a:xfrm>
                     <a:prstGeom prst="rect">
                       <a:avLst/>
@@ -2417,17 +2633,547 @@
     </w:p>
     <w:p>
       <w:pPr>
+        <w:pStyle w:val="Caption"/>
+      </w:pPr>
+      <w:r>
+        <w:fldChar w:fldCharType="begin"/>
+      </w:r>
+      <w:r>
+        <w:instrText xml:space="preserve"> SEQ pav. \* ARABIC </w:instrText>
+      </w:r>
+      <w:r>
+        <w:fldChar w:fldCharType="separate"/>
+      </w:r>
+      <w:r>
+        <w:rPr>
+          <w:noProof/>
+        </w:rPr>
+        <w:t>3</w:t>
+      </w:r>
+      <w:r>
+        <w:fldChar w:fldCharType="end"/>
+      </w:r>
+      <w:r>
+        <w:t xml:space="preserve"> pav. Mokslininkų sukurtos sistemos struktūrinė schema</w:t>
+      </w:r>
+      <w:r>
+        <w:t xml:space="preserve"> [</w:t>
+      </w:r>
+      <w:r>
+        <w:rPr>
+          <w:highlight w:val="red"/>
+        </w:rPr>
+        <w:t>ref</w:t>
+      </w:r>
+      <w:r>
+        <w:t>]</w:t>
+      </w:r>
+    </w:p>
+    <w:p>
+      <w:pPr>
         <w:pStyle w:val="Tekstas"/>
       </w:pPr>
-      <w:r>
-        <w:t>Akcelerometras kad gautu kvepavima</w:t>
-      </w:r>
     </w:p>
     <w:p>
       <w:pPr>
         <w:pStyle w:val="Tekstas"/>
       </w:pPr>
-      <w:hyperlink r:id="rId16" w:history="1">
+      <w:r>
+        <w:rPr>
+          <w:highlight w:val="red"/>
+        </w:rPr>
+        <w:t>[ref others-</w:t>
+      </w:r>
+      <w:r>
+        <w:t>1]</w:t>
+      </w:r>
+      <w:r>
+        <w:t xml:space="preserve"> </w:t>
+      </w:r>
+      <w:r>
+        <w:t>https://www.mdpi.com/1424-8220/20/21/6067</w:t>
+      </w:r>
+    </w:p>
+    <w:p>
+      <w:pPr>
+        <w:pStyle w:val="Tekstas"/>
+      </w:pPr>
+      <w:r>
+        <w:t>-------------------------------------------</w:t>
+      </w:r>
+    </w:p>
+    <w:p>
+      <w:pPr>
+        <w:pStyle w:val="Tekstas"/>
+      </w:pPr>
+      <w:r>
+        <w:t xml:space="preserve">Naudojantis </w:t>
+      </w:r>
+      <w:r>
+        <w:t>konvoliucini</w:t>
+      </w:r>
+      <w:r>
+        <w:t>ų</w:t>
+      </w:r>
+      <w:r>
+        <w:t xml:space="preserve"> </w:t>
+      </w:r>
+      <w:r>
+        <w:t>i</w:t>
+      </w:r>
+      <w:r>
+        <w:t>r ilgos-trumpos atminties neuronin</w:t>
+      </w:r>
+      <w:r>
+        <w:t>ių</w:t>
+      </w:r>
+      <w:r>
+        <w:t xml:space="preserve"> tinkl</w:t>
+      </w:r>
+      <w:r>
+        <w:t xml:space="preserve">ų kombinacija </w:t>
+      </w:r>
+      <w:r>
+        <w:t xml:space="preserve">Xu Lin </w:t>
+      </w:r>
+      <w:r>
+        <w:t xml:space="preserve">2022 metų darbe </w:t>
+      </w:r>
+      <w:r>
+        <w:t xml:space="preserve">pasiūlė neinvazinę apnėjos detektavimo sistemą </w:t>
+      </w:r>
+      <w:r>
+        <w:rPr>
+          <w:highlight w:val="red"/>
+        </w:rPr>
+        <w:t>[</w:t>
+      </w:r>
+      <w:r>
+        <w:rPr>
+          <w:highlight w:val="red"/>
+        </w:rPr>
+        <w:fldChar w:fldCharType="begin"/>
+      </w:r>
+      <w:r>
+        <w:rPr>
+          <w:highlight w:val="red"/>
+        </w:rPr>
+        <w:instrText xml:space="preserve"> REF _Ref134738088 \r \h </w:instrText>
+      </w:r>
+      <w:r>
+        <w:rPr>
+          <w:highlight w:val="red"/>
+        </w:rPr>
+      </w:r>
+      <w:r>
+        <w:rPr>
+          <w:highlight w:val="red"/>
+        </w:rPr>
+        <w:instrText xml:space="preserve"> \* MERGEFORMAT </w:instrText>
+      </w:r>
+      <w:r>
+        <w:rPr>
+          <w:highlight w:val="red"/>
+        </w:rPr>
+        <w:fldChar w:fldCharType="separate"/>
+      </w:r>
+      <w:r>
+        <w:rPr>
+          <w:highlight w:val="red"/>
+        </w:rPr>
+        <w:t>16</w:t>
+      </w:r>
+      <w:r>
+        <w:rPr>
+          <w:highlight w:val="red"/>
+        </w:rPr>
+        <w:fldChar w:fldCharType="end"/>
+      </w:r>
+      <w:r>
+        <w:rPr>
+          <w:highlight w:val="red"/>
+        </w:rPr>
+        <w:t>].</w:t>
+      </w:r>
+      <w:r>
+        <w:t xml:space="preserve"> Šiame darbe mokslininkai naudojo garsus surinktus iš 32 pacientų ir sugebėjo pasiekti 73,92 procentų tikslumą naudojant keturių klasių klasifikavimą. Knarkimo garsai buvo įrašomi su </w:t>
+      </w:r>
+      <w:r>
+        <w:rPr>
+          <w:i/>
+          <w:iCs/>
+        </w:rPr>
+        <w:t>Sony PCM A100</w:t>
+      </w:r>
+      <w:r>
+        <w:t xml:space="preserve"> įrenginiu naudojant du mikrofonus. Įrašymo prietaisai buvo padėti vieno metro atstumu nuo pacientų. Garso duomenų fiksavimo dažnis buvo 44,1 kHz, o įrašytas garsas buvo išsaugotas kaip dviejų kanalų </w:t>
+      </w:r>
+      <w:r>
+        <w:rPr>
+          <w:i/>
+          <w:iCs/>
+        </w:rPr>
+        <w:t>wav</w:t>
+      </w:r>
+      <w:r>
+        <w:t xml:space="preserve"> failas. Tyrime buvo naudojamos Melo filtrų banku išskirti požymiai iš knarkimo garsų. Būtent Melo filtrai buvo pasirinkti remiantis žmogaus klausos sistemos netiesinio garso dažnio suvokimo ypatybėmis. Būtent naudojant šiuos Melų filtrus tyrėjai gavo 16x16 pikselių dydžio nuotraukas, kurias naudojo kaip neuroninių tinklų įvestis.</w:t>
+      </w:r>
+      <w:r>
+        <w:t xml:space="preserve"> M</w:t>
+      </w:r>
+      <w:r>
+        <w:t xml:space="preserve">okslininkai sukurtą modelį testavo su </w:t>
+      </w:r>
+      <w:r>
+        <w:rPr>
+          <w:i/>
+          <w:iCs/>
+        </w:rPr>
+        <w:t>STM32 ARM</w:t>
+      </w:r>
+      <w:r>
+        <w:t xml:space="preserve"> procesoriaus tipo realaus laiko įterptine sistema. Dėl įterptinių sistemų resursų ribotumo tinklo parametrų skaičius buvo sumažintas </w:t>
+      </w:r>
+      <w:r>
+        <w:lastRenderedPageBreak/>
+        <w:t xml:space="preserve">40,27 % tuo tarpu tikslumas sumažėjo tik 0,35 %. </w:t>
+      </w:r>
+      <w:r>
+        <w:t>T</w:t>
+      </w:r>
+      <w:r>
+        <w:t>ai parodo potencialą sukurti išmaniuosius įrenginius, naudojamus namuose, šios ligos prevencijos tikslams</w:t>
+      </w:r>
+    </w:p>
+    <w:p>
+      <w:pPr>
+        <w:pStyle w:val="Tekstas"/>
+        <w:keepNext/>
+        <w:jc w:val="center"/>
+      </w:pPr>
+      <w:r>
+        <w:rPr>
+          <w:noProof/>
+        </w:rPr>
+        <w:drawing>
+          <wp:inline distT="0" distB="0" distL="0" distR="0" wp14:anchorId="649EDDE9" wp14:editId="2E814C61">
+            <wp:extent cx="3234978" cy="3262910"/>
+            <wp:effectExtent l="0" t="0" r="3810" b="0"/>
+            <wp:docPr id="437805199" name="Picture 2"/>
+            <wp:cNvGraphicFramePr>
+              <a:graphicFrameLocks xmlns:a="http://schemas.openxmlformats.org/drawingml/2006/main" noChangeAspect="1"/>
+            </wp:cNvGraphicFramePr>
+            <a:graphic xmlns:a="http://schemas.openxmlformats.org/drawingml/2006/main">
+              <a:graphicData uri="http://schemas.openxmlformats.org/drawingml/2006/picture">
+                <pic:pic xmlns:pic="http://schemas.openxmlformats.org/drawingml/2006/picture">
+                  <pic:nvPicPr>
+                    <pic:cNvPr id="0" name="Picture 2"/>
+                    <pic:cNvPicPr>
+                      <a:picLocks noChangeAspect="1" noChangeArrowheads="1"/>
+                    </pic:cNvPicPr>
+                  </pic:nvPicPr>
+                  <pic:blipFill>
+                    <a:blip r:embed="rId16">
+                      <a:extLst>
+                        <a:ext uri="{28A0092B-C50C-407E-A947-70E740481C1C}">
+                          <a14:useLocalDpi xmlns:a14="http://schemas.microsoft.com/office/drawing/2010/main" val="0"/>
+                        </a:ext>
+                      </a:extLst>
+                    </a:blip>
+                    <a:srcRect/>
+                    <a:stretch>
+                      <a:fillRect/>
+                    </a:stretch>
+                  </pic:blipFill>
+                  <pic:spPr bwMode="auto">
+                    <a:xfrm>
+                      <a:off x="0" y="0"/>
+                      <a:ext cx="3242573" cy="3270570"/>
+                    </a:xfrm>
+                    <a:prstGeom prst="rect">
+                      <a:avLst/>
+                    </a:prstGeom>
+                    <a:noFill/>
+                    <a:ln>
+                      <a:noFill/>
+                    </a:ln>
+                  </pic:spPr>
+                </pic:pic>
+              </a:graphicData>
+            </a:graphic>
+          </wp:inline>
+        </w:drawing>
+      </w:r>
+    </w:p>
+    <w:p>
+      <w:pPr>
+        <w:pStyle w:val="Caption"/>
+      </w:pPr>
+      <w:r>
+        <w:fldChar w:fldCharType="begin"/>
+      </w:r>
+      <w:r>
+        <w:instrText xml:space="preserve"> SEQ pav. \* ARABIC </w:instrText>
+      </w:r>
+      <w:r>
+        <w:fldChar w:fldCharType="separate"/>
+      </w:r>
+      <w:r>
+        <w:rPr>
+          <w:noProof/>
+        </w:rPr>
+        <w:t>4</w:t>
+      </w:r>
+      <w:r>
+        <w:fldChar w:fldCharType="end"/>
+      </w:r>
+      <w:r>
+        <w:t xml:space="preserve"> pav. Mokslininkų sukurtos sistemos apnėjos detektavimui maketas</w:t>
+      </w:r>
+    </w:p>
+    <w:p>
+      <w:pPr>
+        <w:pStyle w:val="Tekstas"/>
+      </w:pPr>
+    </w:p>
+    <w:p>
+      <w:pPr>
+        <w:pStyle w:val="Tekstas"/>
+      </w:pPr>
+      <w:r>
+        <w:t>----------------</w:t>
+      </w:r>
+    </w:p>
+    <w:p>
+      <w:pPr>
+        <w:pStyle w:val="Tekstas"/>
+      </w:pPr>
+      <w:r>
+        <w:t xml:space="preserve">Kaip kitą mokslininkų naudojančių įterptine sistema paremtą </w:t>
+      </w:r>
+      <w:r>
+        <w:t>apnėjos aptikimo sistemą,</w:t>
+      </w:r>
+      <w:r>
+        <w:t xml:space="preserve"> galima pateikti </w:t>
+      </w:r>
+      <w:r>
+        <w:t>A.H. Yüzer</w:t>
+      </w:r>
+      <w:r>
+        <w:t xml:space="preserve"> </w:t>
+      </w:r>
+      <w:r>
+        <w:rPr>
+          <w:highlight w:val="red"/>
+        </w:rPr>
+        <w:t>xxxxx</w:t>
+      </w:r>
+      <w:r>
+        <w:t xml:space="preserve"> darba</w:t>
+      </w:r>
+      <w:r>
+        <w:t xml:space="preserve"> sutelktą aplink pagreičio </w:t>
+      </w:r>
+      <w:r>
+        <w:t>jutiklį</w:t>
+      </w:r>
+      <w:r>
+        <w:t xml:space="preserve">. Pagrindinis tikslas buvo greitai nustatyti apnėjo reiškinį ir atitinkamai įspėti pacientą. Pagreičio jutiklis, esantis ant diafragmos, nuolat registruoja diafragmos judesius, naudodamas ADXL345, MEMS pagrįstą 3 ašių akselerometrą, kurio matavimo diapazonas yra ±2 g. Šio jutiklio bitų funkcijos apima pasirenkamą matavimo diapazoną, skiriamąją gebą (iki </w:t>
+      </w:r>
+      <w:r>
+        <w:rPr>
+          <w:highlight w:val="yellow"/>
+        </w:rPr>
+        <w:t>13 energijos suvartojimo įvairias skaitmenines</w:t>
+      </w:r>
+      <w:r>
+        <w:t xml:space="preserve"> sąsajas).</w:t>
+      </w:r>
+    </w:p>
+    <w:p>
+      <w:pPr>
+        <w:pStyle w:val="Tekstas"/>
+      </w:pPr>
+      <w:r>
+        <w:t>Per akselerometru pagrįstą sistemą aptikus apnėjos įvykį, signalas perduodamas į apyrankę. Apyrankė su vibraciniu varikliu inicijuoja vibraciją tol, kol paciento atnaujins normalų kvėpavimą. Pažymėtina, kad vibracijos variklio intensyvumą galima pritaikyti atsižvelgiant į individualius paciento veiksnius, tokius kaip miego trūkumas, ypač aprūpinant senyvus, neįgalius ar vaikus.</w:t>
+      </w:r>
+      <w:r>
+        <w:t xml:space="preserve"> </w:t>
+      </w:r>
+      <w:r>
+        <w:t xml:space="preserve">Pagrindinės šios sistemos yra jos gebėjimas pasiekti ir saugoti atitinkamus kvėpavimo parametrus, nereikalaujant tam skirto </w:t>
+      </w:r>
+      <w:r>
+        <w:t>miego kamabario</w:t>
+      </w:r>
+      <w:r>
+        <w:t xml:space="preserve">. Nuolatiniai diafragmos pagreičio, imami 20 Hz dažniu, yra saugomi SD </w:t>
+      </w:r>
+      <w:r>
+        <w:t>kortelėje</w:t>
+      </w:r>
+      <w:r>
+        <w:t xml:space="preserve"> arba per USB perkeliami į </w:t>
+      </w:r>
+      <w:r>
+        <w:t>kompiuterį</w:t>
+      </w:r>
+      <w:r>
+        <w:t>. Kiekvienas duomenų rinkinys sudaro iš trijų ašių duomenų, todėl duomenų perdavimo sparta yra 1920 bitų per sekundę.</w:t>
+      </w:r>
+    </w:p>
+    <w:p>
+      <w:pPr>
+        <w:pStyle w:val="Tekstas"/>
+      </w:pPr>
+      <w:r>
+        <w:t>Siekiant patvirtinti sistemos veiksmingumą, miego ekspertai ligoninės aplinkoje tiksliai pažymėjo tikrus miego apnėjos atveju. Siūloma realaus laiko miego apnėjos aptikimo sistema įrodė savo veiksmingumą atlikdama našumo analizę, suderinama su ekspertų pažymėtiais miego apnėjos atvejais. Šis naujoviškas sprendimas ne tik pristato naują požiūrį į apnėjos apkrovą, bet ir patenkina poreikius, todėl tai yra perspektyvi miego stebėjimo technologijos plėtra.</w:t>
+      </w:r>
+    </w:p>
+    <w:p>
+      <w:pPr>
+        <w:pStyle w:val="Tekstas"/>
+      </w:pPr>
+    </w:p>
+    <w:p>
+      <w:pPr>
+        <w:pStyle w:val="Tekstas"/>
+      </w:pPr>
+    </w:p>
+    <w:p>
+      <w:pPr>
+        <w:pStyle w:val="Tekstas"/>
+      </w:pPr>
+    </w:p>
+    <w:p>
+      <w:pPr>
+        <w:pStyle w:val="Tekstas"/>
+      </w:pPr>
+    </w:p>
+    <w:p>
+      <w:pPr>
+        <w:pStyle w:val="Tekstas"/>
+        <w:keepNext/>
+        <w:jc w:val="center"/>
+      </w:pPr>
+      <w:r>
+        <w:rPr>
+          <w:noProof/>
+        </w:rPr>
+        <w:drawing>
+          <wp:inline distT="0" distB="0" distL="0" distR="0" wp14:anchorId="607BAADF" wp14:editId="1613C5C9">
+            <wp:extent cx="5479366" cy="2104357"/>
+            <wp:effectExtent l="0" t="0" r="7620" b="0"/>
+            <wp:docPr id="703219816" name="Picture 2"/>
+            <wp:cNvGraphicFramePr>
+              <a:graphicFrameLocks xmlns:a="http://schemas.openxmlformats.org/drawingml/2006/main" noChangeAspect="1"/>
+            </wp:cNvGraphicFramePr>
+            <a:graphic xmlns:a="http://schemas.openxmlformats.org/drawingml/2006/main">
+              <a:graphicData uri="http://schemas.openxmlformats.org/drawingml/2006/picture">
+                <pic:pic xmlns:pic="http://schemas.openxmlformats.org/drawingml/2006/picture">
+                  <pic:nvPicPr>
+                    <pic:cNvPr id="0" name="Picture 3"/>
+                    <pic:cNvPicPr>
+                      <a:picLocks noChangeAspect="1" noChangeArrowheads="1"/>
+                    </pic:cNvPicPr>
+                  </pic:nvPicPr>
+                  <pic:blipFill>
+                    <a:blip r:embed="rId17">
+                      <a:extLst>
+                        <a:ext uri="{28A0092B-C50C-407E-A947-70E740481C1C}">
+                          <a14:useLocalDpi xmlns:a14="http://schemas.microsoft.com/office/drawing/2010/main" val="0"/>
+                        </a:ext>
+                      </a:extLst>
+                    </a:blip>
+                    <a:srcRect/>
+                    <a:stretch>
+                      <a:fillRect/>
+                    </a:stretch>
+                  </pic:blipFill>
+                  <pic:spPr bwMode="auto">
+                    <a:xfrm>
+                      <a:off x="0" y="0"/>
+                      <a:ext cx="5494801" cy="2110285"/>
+                    </a:xfrm>
+                    <a:prstGeom prst="rect">
+                      <a:avLst/>
+                    </a:prstGeom>
+                    <a:noFill/>
+                    <a:ln>
+                      <a:noFill/>
+                    </a:ln>
+                  </pic:spPr>
+                </pic:pic>
+              </a:graphicData>
+            </a:graphic>
+          </wp:inline>
+        </w:drawing>
+      </w:r>
+    </w:p>
+    <w:p>
+      <w:pPr>
+        <w:pStyle w:val="Caption"/>
+      </w:pPr>
+      <w:r>
+        <w:t xml:space="preserve">pav. </w:t>
+      </w:r>
+      <w:r>
+        <w:fldChar w:fldCharType="begin"/>
+      </w:r>
+      <w:r>
+        <w:instrText xml:space="preserve"> SEQ pav. \* ARABIC </w:instrText>
+      </w:r>
+      <w:r>
+        <w:fldChar w:fldCharType="separate"/>
+      </w:r>
+      <w:r>
+        <w:rPr>
+          <w:noProof/>
+        </w:rPr>
+        <w:t>5</w:t>
+      </w:r>
+      <w:r>
+        <w:fldChar w:fldCharType="end"/>
+      </w:r>
+      <w:r>
+        <w:t xml:space="preserve"> pav. Mokslininkų sukurtos sistemos akselometro pagrindu [</w:t>
+      </w:r>
+      <w:r>
+        <w:rPr>
+          <w:highlight w:val="yellow"/>
+        </w:rPr>
+        <w:t>ref-2</w:t>
+      </w:r>
+      <w:r>
+        <w:t>]</w:t>
+      </w:r>
+    </w:p>
+    <w:p>
+      <w:pPr>
+        <w:pStyle w:val="Tekstas"/>
+      </w:pPr>
+    </w:p>
+    <w:p>
+      <w:pPr>
+        <w:pStyle w:val="Tekstas"/>
+        <w:rPr>
+          <w:rStyle w:val="Hyperlink"/>
+        </w:rPr>
+      </w:pPr>
+      <w:r>
+        <w:t>[</w:t>
+      </w:r>
+      <w:r>
+        <w:rPr>
+          <w:highlight w:val="red"/>
+        </w:rPr>
+        <w:t>ref others2</w:t>
+      </w:r>
+      <w:r>
+        <w:t xml:space="preserve">] - </w:t>
+      </w:r>
+      <w:hyperlink r:id="rId18" w:history="1">
         <w:r>
           <w:rPr>
             <w:rStyle w:val="Hyperlink"/>
@@ -2440,6 +3186,11 @@
       <w:pPr>
         <w:pStyle w:val="Tekstas"/>
       </w:pPr>
+    </w:p>
+    <w:p>
+      <w:pPr>
+        <w:pStyle w:val="Tekstas"/>
+      </w:pPr>
       <w:r>
         <w:t>--------------------</w:t>
       </w:r>
@@ -2449,8 +3200,7 @@
         <w:pStyle w:val="Tekstas"/>
       </w:pPr>
       <w:r>
-        <w:lastRenderedPageBreak/>
-        <w:t>This document presents a new complete standalone system for a recognition of sleep apnea using signals from the pressure sensors placed under the mattress. </w:t>
+        <w:t>Taigi atlikus literatūros analizę matyti, kad yra paklausa sukurti išmaniėją apnėjos detektavimo sistema, bei mikrofono ir garsaai paremta sistema yra vienas iš variantų.</w:t>
       </w:r>
     </w:p>
     <w:p>
@@ -2458,59 +3208,7 @@
         <w:pStyle w:val="Tekstas"/>
       </w:pPr>
       <w:r>
-        <w:t>https://ieeexplore.ieee.org/abstract/document/9176075</w:t>
-      </w:r>
-    </w:p>
-    <w:p>
-      <w:pPr>
-        <w:pStyle w:val="Tekstas"/>
-      </w:pPr>
-      <w:r>
-        <w:t>---------------------------</w:t>
-      </w:r>
-    </w:p>
-    <w:p>
-      <w:pPr>
-        <w:pStyle w:val="Tekstas"/>
-      </w:pPr>
-      <w:r>
-        <w:t>Bendrai survei:</w:t>
-      </w:r>
-    </w:p>
-    <w:p>
-      <w:pPr>
-        <w:pStyle w:val="Tekstas"/>
-      </w:pPr>
-      <w:hyperlink r:id="rId17" w:history="1">
-        <w:r>
-          <w:rPr>
-            <w:rStyle w:val="Hyperlink"/>
-          </w:rPr>
-          <w:t>https://www.researchgate.net/publication/317691605_Internet_of_things_for_sleep_quality_monitoring_system_A_survey</w:t>
-        </w:r>
-      </w:hyperlink>
-    </w:p>
-    <w:p>
-      <w:pPr>
-        <w:pStyle w:val="Tekstas"/>
-      </w:pPr>
-    </w:p>
-    <w:p>
-      <w:pPr>
-        <w:pStyle w:val="Tekstas"/>
-      </w:pPr>
-    </w:p>
-    <w:p>
-      <w:pPr>
-        <w:pStyle w:val="Tekstas"/>
-      </w:pPr>
-    </w:p>
-    <w:p>
-      <w:pPr>
-        <w:pStyle w:val="Tekstas"/>
-      </w:pPr>
-      <w:r>
-        <w:t>-----------------------</w:t>
+        <w:t>Taip pat duomenų perdavimas per blueteuht ar saugojimas į SD kortelę yra labai svarbi sistems dalsi kadangi tolimesnis apdorojimas tikriausiai bus atlikatas mokslinikų arba dirbtinio intelekto, kadangi įterpinės sistemos negali palaikyti mašininiam mokymuisi reikalingų skaičiavimo resursų.</w:t>
       </w:r>
     </w:p>
     <w:p>
@@ -2543,23 +3241,65 @@
       </w:pPr>
       <w:r>
         <w:lastRenderedPageBreak/>
-        <w:t>Naudojam</w:t>
-      </w:r>
-      <w:r>
-        <w:t>o technologijos</w:t>
+        <w:t>Kuriamos sistemos koncepcija</w:t>
       </w:r>
     </w:p>
     <w:p>
       <w:pPr>
         <w:pStyle w:val="Tekstas"/>
       </w:pPr>
+      <w:r>
+        <w:t>Šiame darbe yra siūlomas apnėjos sistemos dalis kuri gebėtų kokykiškai įrašyti garsus miego metu, kurie toliau ja bus apdorojami ir klasifikuojami medikų ar inotavių mašininiš mokymosi pagrįstų sistemų ligos aptikimui ir jos stadijos klasifikavimui.</w:t>
+      </w:r>
     </w:p>
     <w:p>
       <w:pPr>
         <w:pStyle w:val="Heading2"/>
       </w:pPr>
       <w:r>
-        <w:t>srm32 bluecoin</w:t>
+        <w:t>STM32</w:t>
+      </w:r>
+      <w:r>
+        <w:t xml:space="preserve"> </w:t>
+      </w:r>
+      <w:r>
+        <w:t>„B</w:t>
+      </w:r>
+      <w:r>
+        <w:t>luecoin</w:t>
+      </w:r>
+      <w:r>
+        <w:t>“ prietaisas</w:t>
+      </w:r>
+    </w:p>
+    <w:p>
+      <w:pPr>
+        <w:pStyle w:val="Tekstas"/>
+      </w:pPr>
+      <w:r>
+        <w:t>Norit sukurti garso analize reikalingas mikrofonas</w:t>
+      </w:r>
+    </w:p>
+    <w:p>
+      <w:pPr>
+        <w:pStyle w:val="Tekstas"/>
+      </w:pPr>
+    </w:p>
+    <w:p>
+      <w:pPr>
+        <w:pStyle w:val="Tekstas"/>
+      </w:pPr>
+      <w:r>
+        <w:t xml:space="preserve">Kadangi dažniausiai miegame ne vieni reikia </w:t>
+      </w:r>
+      <w:r>
+        <w:t xml:space="preserve">atstumo </w:t>
+      </w:r>
+      <w:r>
+        <w:t>kalibracijos</w:t>
+      </w:r>
+      <w:r>
+        <w:t>l</w:t>
       </w:r>
     </w:p>
     <w:p>
@@ -2593,7 +3333,7 @@
                     </pic:cNvPicPr>
                   </pic:nvPicPr>
                   <pic:blipFill>
-                    <a:blip r:embed="rId18">
+                    <a:blip r:embed="rId19">
                       <a:extLst>
                         <a:ext uri="{28A0092B-C50C-407E-A947-70E740481C1C}">
                           <a14:useLocalDpi xmlns:a14="http://schemas.microsoft.com/office/drawing/2010/main" val="0"/>
@@ -2675,27 +3415,45 @@
     <w:p>
       <w:pPr>
         <w:pStyle w:val="Tekstas"/>
-      </w:pPr>
-      <w:r>
+        <w:rPr>
+          <w:highlight w:val="yellow"/>
+        </w:rPr>
+      </w:pPr>
+      <w:r>
+        <w:rPr>
+          <w:highlight w:val="yellow"/>
+        </w:rPr>
         <w:t>Failu sitema???</w:t>
       </w:r>
     </w:p>
     <w:p>
       <w:pPr>
         <w:pStyle w:val="Tekstas"/>
+        <w:rPr>
+          <w:highlight w:val="yellow"/>
+        </w:rPr>
       </w:pPr>
     </w:p>
     <w:p>
       <w:pPr>
         <w:pStyle w:val="Tekstas"/>
-      </w:pPr>
-      <w:r>
+        <w:rPr>
+          <w:highlight w:val="yellow"/>
+        </w:rPr>
+      </w:pPr>
+      <w:r>
+        <w:rPr>
+          <w:highlight w:val="yellow"/>
+        </w:rPr>
         <w:t>Vartotojo sasaja ar CLI api kazkoks</w:t>
       </w:r>
     </w:p>
     <w:p>
       <w:pPr>
         <w:pStyle w:val="Tekstas"/>
+        <w:rPr>
+          <w:highlight w:val="yellow"/>
+        </w:rPr>
       </w:pPr>
     </w:p>
     <w:p>
@@ -2703,7 +3461,17 @@
         <w:pStyle w:val="Tekstas"/>
       </w:pPr>
       <w:r>
-        <w:t>Filtravimas</w:t>
+        <w:rPr>
+          <w:highlight w:val="yellow"/>
+        </w:rPr>
+        <w:lastRenderedPageBreak/>
+        <w:t>Audio signalų f</w:t>
+      </w:r>
+      <w:r>
+        <w:rPr>
+          <w:highlight w:val="yellow"/>
+        </w:rPr>
+        <w:t>iltravimas</w:t>
       </w:r>
     </w:p>
     <w:p/>
@@ -2718,8 +3486,39 @@
     </w:p>
     <w:p>
       <w:pPr>
+        <w:pStyle w:val="Heading1"/>
+        <w:rPr>
+          <w:highlight w:val="yellow"/>
+        </w:rPr>
+      </w:pPr>
+      <w:r>
+        <w:rPr>
+          <w:highlight w:val="yellow"/>
+        </w:rPr>
+        <w:lastRenderedPageBreak/>
+        <w:t>Sistemos realizavimas</w:t>
+      </w:r>
+    </w:p>
+    <w:p>
+      <w:pPr>
         <w:pStyle w:val="Tekstas"/>
       </w:pPr>
+      <w:r>
+        <w:t>Aaaaaaaaaa</w:t>
+      </w:r>
+    </w:p>
+    <w:p>
+      <w:pPr>
+        <w:pStyle w:val="Tekstas"/>
+      </w:pPr>
+    </w:p>
+    <w:p>
+      <w:pPr>
+        <w:pStyle w:val="Tekstas"/>
+      </w:pPr>
+      <w:r>
+        <w:t>aaaaaa</w:t>
+      </w:r>
     </w:p>
     <w:p>
       <w:pPr>
@@ -2946,8 +3745,8 @@
       </w:r>
     </w:p>
     <w:sectPr>
-      <w:footerReference w:type="default" r:id="rId19"/>
-      <w:footerReference w:type="first" r:id="rId20"/>
+      <w:footerReference w:type="default" r:id="rId20"/>
+      <w:footerReference w:type="first" r:id="rId21"/>
       <w:pgSz w:w="11906" w:h="16838" w:code="9"/>
       <w:pgMar w:top="1134" w:right="567" w:bottom="1134" w:left="1701" w:header="720" w:footer="720" w:gutter="0"/>
       <w:cols w:space="720"/>
@@ -5358,6 +6157,7 @@
   <w:style w:type="character" w:default="1" w:styleId="DefaultParagraphFont">
     <w:name w:val="Default Paragraph Font"/>
     <w:uiPriority w:val="1"/>
+    <w:semiHidden/>
     <w:unhideWhenUsed/>
   </w:style>
   <w:style w:type="table" w:default="1" w:styleId="TableNormal">
@@ -6761,23 +7561,6 @@
 </file>
 
 <file path=customXml/item3.xml><?xml version="1.0" encoding="utf-8"?>
-<p:properties xmlns:p="http://schemas.microsoft.com/office/2006/metadata/properties" xmlns:xsi="http://www.w3.org/2001/XMLSchema-instance" xmlns:pc="http://schemas.microsoft.com/office/infopath/2007/PartnerControls">
-  <documentManagement>
-    <Modifikuoti xmlns="6f570473-4b36-4c39-a776-03401f4bff93" xsi:nil="true"/>
-  </documentManagement>
-</p:properties>
-</file>
-
-<file path=customXml/item4.xml><?xml version="1.0" encoding="utf-8"?>
-<?mso-contentType ?>
-<FormTemplates xmlns="http://schemas.microsoft.com/sharepoint/v3/contenttype/forms">
-  <Display>DocumentLibraryForm</Display>
-  <Edit>DocumentLibraryForm</Edit>
-  <New>DocumentLibraryForm</New>
-</FormTemplates>
-</file>
-
-<file path=customXml/item5.xml><?xml version="1.0" encoding="utf-8"?>
 <ct:contentTypeSchema xmlns:ct="http://schemas.microsoft.com/office/2006/metadata/contentType" xmlns:ma="http://schemas.microsoft.com/office/2006/metadata/properties/metaAttributes" ct:_="" ma:_="" ma:contentTypeName="Dokumentas" ma:contentTypeID="0x01010085A0B56825ACE44AA56534054A45F39F" ma:contentTypeVersion="16" ma:contentTypeDescription="Kurkite naują dokumentą." ma:contentTypeScope="" ma:versionID="af5a762cd9ff50b6a08d36f9c4c905e0">
   <xsd:schema xmlns:xsd="http://www.w3.org/2001/XMLSchema" xmlns:xs="http://www.w3.org/2001/XMLSchema" xmlns:p="http://schemas.microsoft.com/office/2006/metadata/properties" xmlns:ns2="620836a7-bc45-472c-88d2-4326827033e8" xmlns:ns3="6f570473-4b36-4c39-a776-03401f4bff93" targetNamespace="http://schemas.microsoft.com/office/2006/metadata/properties" ma:root="true" ma:fieldsID="f1c764103dade80e512ed8409fb7d386" ns2:_="" ns3:_="">
     <xsd:import namespace="620836a7-bc45-472c-88d2-4326827033e8"/>
@@ -7020,6 +7803,23 @@
 </ct:contentTypeSchema>
 </file>
 
+<file path=customXml/item4.xml><?xml version="1.0" encoding="utf-8"?>
+<?mso-contentType ?>
+<FormTemplates xmlns="http://schemas.microsoft.com/sharepoint/v3/contenttype/forms">
+  <Display>DocumentLibraryForm</Display>
+  <Edit>DocumentLibraryForm</Edit>
+  <New>DocumentLibraryForm</New>
+</FormTemplates>
+</file>
+
+<file path=customXml/item5.xml><?xml version="1.0" encoding="utf-8"?>
+<p:properties xmlns:p="http://schemas.microsoft.com/office/2006/metadata/properties" xmlns:xsi="http://www.w3.org/2001/XMLSchema-instance" xmlns:pc="http://schemas.microsoft.com/office/infopath/2007/PartnerControls">
+  <documentManagement>
+    <Modifikuoti xmlns="6f570473-4b36-4c39-a776-03401f4bff93" xsi:nil="true"/>
+  </documentManagement>
+</p:properties>
+</file>
+
 <file path=customXml/itemProps1.xml><?xml version="1.0" encoding="utf-8"?>
 <ds:datastoreItem xmlns:ds="http://schemas.openxmlformats.org/officeDocument/2006/customXml" ds:itemID="{55AF091B-3C7A-41E3-B477-F2FDAA23CFDA}">
   <ds:schemaRefs>
@@ -7037,24 +7837,6 @@
 </file>
 
 <file path=customXml/itemProps3.xml><?xml version="1.0" encoding="utf-8"?>
-<ds:datastoreItem xmlns:ds="http://schemas.openxmlformats.org/officeDocument/2006/customXml" ds:itemID="{949D7D1B-3ED7-4FCF-84CC-168C035D517F}">
-  <ds:schemaRefs>
-    <ds:schemaRef ds:uri="http://schemas.microsoft.com/office/2006/metadata/properties"/>
-    <ds:schemaRef ds:uri="http://schemas.microsoft.com/office/infopath/2007/PartnerControls"/>
-    <ds:schemaRef ds:uri="6f570473-4b36-4c39-a776-03401f4bff93"/>
-  </ds:schemaRefs>
-</ds:datastoreItem>
-</file>
-
-<file path=customXml/itemProps4.xml><?xml version="1.0" encoding="utf-8"?>
-<ds:datastoreItem xmlns:ds="http://schemas.openxmlformats.org/officeDocument/2006/customXml" ds:itemID="{12483B38-674F-42A8-9E56-0F53EF2A5520}">
-  <ds:schemaRefs>
-    <ds:schemaRef ds:uri="http://schemas.microsoft.com/sharepoint/v3/contenttype/forms"/>
-  </ds:schemaRefs>
-</ds:datastoreItem>
-</file>
-
-<file path=customXml/itemProps5.xml><?xml version="1.0" encoding="utf-8"?>
 <ds:datastoreItem xmlns:ds="http://schemas.openxmlformats.org/officeDocument/2006/customXml" ds:itemID="{E17CE84B-92C8-4A04-A7D1-CADEB53C304F}">
   <ds:schemaRefs>
     <ds:schemaRef ds:uri="http://schemas.microsoft.com/office/2006/metadata/contentType"/>
@@ -7071,4 +7853,22 @@
     <ds:schemaRef ds:uri="http://schemas.microsoft.com/internal/obd"/>
   </ds:schemaRefs>
 </ds:datastoreItem>
+</file>
+
+<file path=customXml/itemProps4.xml><?xml version="1.0" encoding="utf-8"?>
+<ds:datastoreItem xmlns:ds="http://schemas.openxmlformats.org/officeDocument/2006/customXml" ds:itemID="{12483B38-674F-42A8-9E56-0F53EF2A5520}">
+  <ds:schemaRefs>
+    <ds:schemaRef ds:uri="http://schemas.microsoft.com/sharepoint/v3/contenttype/forms"/>
+  </ds:schemaRefs>
+</ds:datastoreItem>
+</file>
+
+<file path=customXml/itemProps5.xml><?xml version="1.0" encoding="utf-8"?>
+<ds:datastoreItem xmlns:ds="http://schemas.openxmlformats.org/officeDocument/2006/customXml" ds:itemID="{949D7D1B-3ED7-4FCF-84CC-168C035D517F}">
+  <ds:schemaRefs>
+    <ds:schemaRef ds:uri="http://schemas.microsoft.com/office/2006/metadata/properties"/>
+    <ds:schemaRef ds:uri="http://schemas.microsoft.com/office/infopath/2007/PartnerControls"/>
+    <ds:schemaRef ds:uri="6f570473-4b36-4c39-a776-03401f4bff93"/>
+  </ds:schemaRefs>
+</ds:datastoreItem>
 </file>
</xml_diff>

<commit_message>
feat: add info about the blueCoin dev kit
</commit_message>
<xml_diff>
--- a/individualProject/reportDspProject.docx
+++ b/individualProject/reportDspProject.docx
@@ -1490,6 +1490,14 @@
     <w:p>
       <w:pPr>
         <w:pStyle w:val="Tekstas"/>
+      </w:pPr>
+      <w:r>
+        <w:t>MEMS (angl. micro-electro-mechanical systems) mikrofonas:</w:t>
+      </w:r>
+    </w:p>
+    <w:p>
+      <w:pPr>
+        <w:pStyle w:val="Tekstas"/>
         <w:rPr>
           <w:highlight w:val="yellow"/>
         </w:rPr>
@@ -1564,60 +1572,6 @@
           <w:highlight w:val="yellow"/>
         </w:rPr>
         <w:t xml:space="preserve"> –  sistema, naudojama kosmoso palydovams manevruoti.</w:t>
-      </w:r>
-    </w:p>
-    <w:p>
-      <w:pPr>
-        <w:pStyle w:val="Tekstas"/>
-      </w:pPr>
-      <w:r>
-        <w:rPr>
-          <w:b/>
-          <w:bCs/>
-          <w:highlight w:val="yellow"/>
-        </w:rPr>
-        <w:t>Arksekundė (angl. arcsecond</w:t>
-      </w:r>
-      <w:r>
-        <w:rPr>
-          <w:b/>
-          <w:bCs/>
-        </w:rPr>
-        <w:t xml:space="preserve">) – </w:t>
-      </w:r>
-      <w:r>
-        <w:t>dydis</w:t>
-      </w:r>
-      <w:r>
-        <w:rPr>
-          <w:b/>
-          <w:bCs/>
-        </w:rPr>
-        <w:t xml:space="preserve"> </w:t>
-      </w:r>
-      <w:r>
-        <w:t>ly</w:t>
-      </w:r>
-      <w:r>
-        <w:t>gus</w:t>
-      </w:r>
-      <w:r>
-        <w:t xml:space="preserve"> trisdešimt šešių šimtų lanko laipsnių (1°/3600). Radianais (SI vienetas) tai yra π/648000 rad arba apytiksliai 4,848137 </w:t>
-      </w:r>
-      <w:r>
-        <w:t>*</w:t>
-      </w:r>
-      <w:r>
-        <w:t xml:space="preserve"> 10</w:t>
-      </w:r>
-      <w:r>
-        <w:rPr>
-          <w:vertAlign w:val="superscript"/>
-        </w:rPr>
-        <w:t>-6</w:t>
-      </w:r>
-      <w:r>
-        <w:t xml:space="preserve"> rad..</w:t>
       </w:r>
     </w:p>
     <w:p/>
@@ -2523,13 +2477,7 @@
         <w:t xml:space="preserve"> </w:t>
       </w:r>
       <w:r>
-        <w:t xml:space="preserve">Šiame tyrime mokslininkai sprendė apnėjos aptikimo </w:t>
-      </w:r>
-      <w:r>
-        <w:t>problemą sukurdami</w:t>
-      </w:r>
-      <w:r>
-        <w:t xml:space="preserve"> išsamų matavimo modulį. Šiame modulyje integruoti pilvo ir </w:t>
+        <w:t xml:space="preserve">Šiame tyrime mokslininkai sprendė apnėjos aptikimo problemą sukurdami išsamų matavimo modulį. Šiame modulyje integruoti pilvo ir </w:t>
       </w:r>
       <w:r>
         <w:lastRenderedPageBreak/>
@@ -2685,40 +2633,37 @@
         <w:t>[ref others-</w:t>
       </w:r>
       <w:r>
-        <w:t>1]</w:t>
+        <w:t xml:space="preserve">1] </w:t>
+      </w:r>
+      <w:r>
+        <w:t>https://www.mdpi.com/1424-8220/20/21/6067</w:t>
+      </w:r>
+    </w:p>
+    <w:p>
+      <w:pPr>
+        <w:pStyle w:val="Tekstas"/>
+      </w:pPr>
+      <w:r>
+        <w:t>-------------------------------------------</w:t>
+      </w:r>
+    </w:p>
+    <w:p>
+      <w:pPr>
+        <w:pStyle w:val="Tekstas"/>
+      </w:pPr>
+      <w:r>
+        <w:t xml:space="preserve">Naudojantis </w:t>
+      </w:r>
+      <w:r>
+        <w:t>konvoliucini</w:t>
+      </w:r>
+      <w:r>
+        <w:t>ų</w:t>
       </w:r>
       <w:r>
         <w:t xml:space="preserve"> </w:t>
       </w:r>
       <w:r>
-        <w:t>https://www.mdpi.com/1424-8220/20/21/6067</w:t>
-      </w:r>
-    </w:p>
-    <w:p>
-      <w:pPr>
-        <w:pStyle w:val="Tekstas"/>
-      </w:pPr>
-      <w:r>
-        <w:t>-------------------------------------------</w:t>
-      </w:r>
-    </w:p>
-    <w:p>
-      <w:pPr>
-        <w:pStyle w:val="Tekstas"/>
-      </w:pPr>
-      <w:r>
-        <w:t xml:space="preserve">Naudojantis </w:t>
-      </w:r>
-      <w:r>
-        <w:t>konvoliucini</w:t>
-      </w:r>
-      <w:r>
-        <w:t>ų</w:t>
-      </w:r>
-      <w:r>
-        <w:t xml:space="preserve"> </w:t>
-      </w:r>
-      <w:r>
         <w:t>i</w:t>
       </w:r>
       <w:r>
@@ -2764,12 +2709,12 @@
         <w:rPr>
           <w:highlight w:val="red"/>
         </w:rPr>
+        <w:instrText xml:space="preserve"> \* MERGEFORMAT </w:instrText>
       </w:r>
       <w:r>
         <w:rPr>
           <w:highlight w:val="red"/>
         </w:rPr>
-        <w:instrText xml:space="preserve"> \* MERGEFORMAT </w:instrText>
       </w:r>
       <w:r>
         <w:rPr>
@@ -2819,10 +2764,7 @@
         <w:t xml:space="preserve"> failas. Tyrime buvo naudojamos Melo filtrų banku išskirti požymiai iš knarkimo garsų. Būtent Melo filtrai buvo pasirinkti remiantis žmogaus klausos sistemos netiesinio garso dažnio suvokimo ypatybėmis. Būtent naudojant šiuos Melų filtrus tyrėjai gavo 16x16 pikselių dydžio nuotraukas, kurias naudojo kaip neuroninių tinklų įvestis.</w:t>
       </w:r>
       <w:r>
-        <w:t xml:space="preserve"> M</w:t>
-      </w:r>
-      <w:r>
-        <w:t xml:space="preserve">okslininkai sukurtą modelį testavo su </w:t>
+        <w:t xml:space="preserve"> Mokslininkai sukurtą modelį testavo su </w:t>
       </w:r>
       <w:r>
         <w:rPr>
@@ -2836,13 +2778,7 @@
       </w:r>
       <w:r>
         <w:lastRenderedPageBreak/>
-        <w:t xml:space="preserve">40,27 % tuo tarpu tikslumas sumažėjo tik 0,35 %. </w:t>
-      </w:r>
-      <w:r>
-        <w:t>T</w:t>
-      </w:r>
-      <w:r>
-        <w:t>ai parodo potencialą sukurti išmaniuosius įrenginius, naudojamus namuose, šios ligos prevencijos tikslams</w:t>
+        <w:t>40,27 % tuo tarpu tikslumas sumažėjo tik 0,35 %. Tai parodo potencialą sukurti išmaniuosius įrenginius, naudojamus namuose, šios ligos prevencijos tikslams</w:t>
       </w:r>
     </w:p>
     <w:p>
@@ -2949,13 +2885,7 @@
         <w:pStyle w:val="Tekstas"/>
       </w:pPr>
       <w:r>
-        <w:t xml:space="preserve">Kaip kitą mokslininkų naudojančių įterptine sistema paremtą </w:t>
-      </w:r>
-      <w:r>
-        <w:t>apnėjos aptikimo sistemą,</w:t>
-      </w:r>
-      <w:r>
-        <w:t xml:space="preserve"> galima pateikti </w:t>
+        <w:t xml:space="preserve">Kaip kitą mokslininkų naudojančių įterptine sistema paremtą apnėjos aptikimo sistemą, galima pateikti </w:t>
       </w:r>
       <w:r>
         <w:t>A.H. Yüzer</w:t>
@@ -2970,16 +2900,7 @@
         <w:t>xxxxx</w:t>
       </w:r>
       <w:r>
-        <w:t xml:space="preserve"> darba</w:t>
-      </w:r>
-      <w:r>
-        <w:t xml:space="preserve"> sutelktą aplink pagreičio </w:t>
-      </w:r>
-      <w:r>
-        <w:t>jutiklį</w:t>
-      </w:r>
-      <w:r>
-        <w:t xml:space="preserve">. Pagrindinis tikslas buvo greitai nustatyti apnėjo reiškinį ir atitinkamai įspėti pacientą. Pagreičio jutiklis, esantis ant diafragmos, nuolat registruoja diafragmos judesius, naudodamas ADXL345, MEMS pagrįstą 3 ašių akselerometrą, kurio matavimo diapazonas yra ±2 g. Šio jutiklio bitų funkcijos apima pasirenkamą matavimo diapazoną, skiriamąją gebą (iki </w:t>
+        <w:t xml:space="preserve"> darba sutelktą aplink pagreičio jutiklį. Pagrindinis tikslas buvo greitai nustatyti apnėjo reiškinį ir atitinkamai įspėti pacientą. Pagreičio jutiklis, esantis ant diafragmos, nuolat registruoja diafragmos judesius, naudodamas ADXL345, MEMS pagrįstą 3 ašių akselerometrą, kurio matavimo diapazonas yra ±2 g. Šio jutiklio bitų funkcijos apima pasirenkamą matavimo diapazoną, skiriamąją gebą (iki </w:t>
       </w:r>
       <w:r>
         <w:rPr>
@@ -3277,6 +3198,22 @@
         <w:pStyle w:val="Tekstas"/>
       </w:pPr>
       <w:r>
+        <w:t>https://www.st.com/resource/en/product_presentation/steval-bcnkt01v1_quick_start_guide.pdf</w:t>
+      </w:r>
+    </w:p>
+    <w:p>
+      <w:pPr>
+        <w:pStyle w:val="Tekstas"/>
+      </w:pPr>
+      <w:r>
+        <w:t>https://www.st.com/en/evaluation-tools/steval-bcnkt01v1.html#st_all-features_sec-nav-tab</w:t>
+      </w:r>
+    </w:p>
+    <w:p>
+      <w:pPr>
+        <w:pStyle w:val="Tekstas"/>
+      </w:pPr>
+      <w:r>
         <w:t>Norit sukurti garso analize reikalingas mikrofonas</w:t>
       </w:r>
     </w:p>
@@ -3375,6 +3312,65 @@
         <w:pStyle w:val="Tekstas"/>
       </w:pPr>
       <w:r>
+        <w:t>SD kortelė jau yra integruota šiame įrenginyje todėl nereikia papildomos sąsajos ir prietiaiso norint duomenys saugoti SD laikmenoje.</w:t>
+      </w:r>
+    </w:p>
+    <w:p>
+      <w:pPr>
+        <w:pStyle w:val="Tekstas"/>
+      </w:pPr>
+      <w:r>
+        <w:rPr>
+          <w:noProof/>
+        </w:rPr>
+        <w:lastRenderedPageBreak/>
+        <w:drawing>
+          <wp:inline distT="0" distB="0" distL="0" distR="0" wp14:anchorId="615500D7" wp14:editId="2EBD3219">
+            <wp:extent cx="6120130" cy="3098800"/>
+            <wp:effectExtent l="0" t="0" r="0" b="6350"/>
+            <wp:docPr id="5390893" name="Picture 1"/>
+            <wp:cNvGraphicFramePr>
+              <a:graphicFrameLocks xmlns:a="http://schemas.openxmlformats.org/drawingml/2006/main" noChangeAspect="1"/>
+            </wp:cNvGraphicFramePr>
+            <a:graphic xmlns:a="http://schemas.openxmlformats.org/drawingml/2006/main">
+              <a:graphicData uri="http://schemas.openxmlformats.org/drawingml/2006/picture">
+                <pic:pic xmlns:pic="http://schemas.openxmlformats.org/drawingml/2006/picture">
+                  <pic:nvPicPr>
+                    <pic:cNvPr id="5390893" name=""/>
+                    <pic:cNvPicPr/>
+                  </pic:nvPicPr>
+                  <pic:blipFill>
+                    <a:blip r:embed="rId20"/>
+                    <a:stretch>
+                      <a:fillRect/>
+                    </a:stretch>
+                  </pic:blipFill>
+                  <pic:spPr>
+                    <a:xfrm>
+                      <a:off x="0" y="0"/>
+                      <a:ext cx="6120130" cy="3098800"/>
+                    </a:xfrm>
+                    <a:prstGeom prst="rect">
+                      <a:avLst/>
+                    </a:prstGeom>
+                  </pic:spPr>
+                </pic:pic>
+              </a:graphicData>
+            </a:graphic>
+          </wp:inline>
+        </w:drawing>
+      </w:r>
+    </w:p>
+    <w:p>
+      <w:pPr>
+        <w:pStyle w:val="Tekstas"/>
+      </w:pPr>
+    </w:p>
+    <w:p>
+      <w:pPr>
+        <w:pStyle w:val="Tekstas"/>
+      </w:pPr>
+      <w:r>
         <w:t>Tas mikofonas su space awerness</w:t>
       </w:r>
     </w:p>
@@ -3403,12 +3399,58 @@
       <w:pPr>
         <w:pStyle w:val="Tekstas"/>
       </w:pPr>
+      <w:r>
+        <w:rPr>
+          <w:noProof/>
+        </w:rPr>
+        <w:drawing>
+          <wp:inline distT="0" distB="0" distL="0" distR="0" wp14:anchorId="4FF619A8" wp14:editId="7E7E5FBD">
+            <wp:extent cx="6120130" cy="3377565"/>
+            <wp:effectExtent l="0" t="0" r="0" b="0"/>
+            <wp:docPr id="410915859" name="Picture 1"/>
+            <wp:cNvGraphicFramePr>
+              <a:graphicFrameLocks xmlns:a="http://schemas.openxmlformats.org/drawingml/2006/main" noChangeAspect="1"/>
+            </wp:cNvGraphicFramePr>
+            <a:graphic xmlns:a="http://schemas.openxmlformats.org/drawingml/2006/main">
+              <a:graphicData uri="http://schemas.openxmlformats.org/drawingml/2006/picture">
+                <pic:pic xmlns:pic="http://schemas.openxmlformats.org/drawingml/2006/picture">
+                  <pic:nvPicPr>
+                    <pic:cNvPr id="410915859" name=""/>
+                    <pic:cNvPicPr/>
+                  </pic:nvPicPr>
+                  <pic:blipFill>
+                    <a:blip r:embed="rId21"/>
+                    <a:stretch>
+                      <a:fillRect/>
+                    </a:stretch>
+                  </pic:blipFill>
+                  <pic:spPr>
+                    <a:xfrm>
+                      <a:off x="0" y="0"/>
+                      <a:ext cx="6120130" cy="3377565"/>
+                    </a:xfrm>
+                    <a:prstGeom prst="rect">
+                      <a:avLst/>
+                    </a:prstGeom>
+                  </pic:spPr>
+                </pic:pic>
+              </a:graphicData>
+            </a:graphic>
+          </wp:inline>
+        </w:drawing>
+      </w:r>
+    </w:p>
+    <w:p>
+      <w:pPr>
+        <w:pStyle w:val="Tekstas"/>
+      </w:pPr>
     </w:p>
     <w:p>
       <w:pPr>
         <w:pStyle w:val="Heading2"/>
       </w:pPr>
       <w:r>
+        <w:lastRenderedPageBreak/>
         <w:t>Papildomos funkcijos</w:t>
       </w:r>
     </w:p>
@@ -3464,7 +3506,6 @@
         <w:rPr>
           <w:highlight w:val="yellow"/>
         </w:rPr>
-        <w:lastRenderedPageBreak/>
         <w:t>Audio signalų f</w:t>
       </w:r>
       <w:r>
@@ -3745,8 +3786,8 @@
       </w:r>
     </w:p>
     <w:sectPr>
-      <w:footerReference w:type="default" r:id="rId20"/>
-      <w:footerReference w:type="first" r:id="rId21"/>
+      <w:footerReference w:type="default" r:id="rId22"/>
+      <w:footerReference w:type="first" r:id="rId23"/>
       <w:pgSz w:w="11906" w:h="16838" w:code="9"/>
       <w:pgMar w:top="1134" w:right="567" w:bottom="1134" w:left="1701" w:header="720" w:footer="720" w:gutter="0"/>
       <w:cols w:space="720"/>
@@ -7561,6 +7602,23 @@
 </file>
 
 <file path=customXml/item3.xml><?xml version="1.0" encoding="utf-8"?>
+<p:properties xmlns:p="http://schemas.microsoft.com/office/2006/metadata/properties" xmlns:xsi="http://www.w3.org/2001/XMLSchema-instance" xmlns:pc="http://schemas.microsoft.com/office/infopath/2007/PartnerControls">
+  <documentManagement>
+    <Modifikuoti xmlns="6f570473-4b36-4c39-a776-03401f4bff93" xsi:nil="true"/>
+  </documentManagement>
+</p:properties>
+</file>
+
+<file path=customXml/item4.xml><?xml version="1.0" encoding="utf-8"?>
+<?mso-contentType ?>
+<FormTemplates xmlns="http://schemas.microsoft.com/sharepoint/v3/contenttype/forms">
+  <Display>DocumentLibraryForm</Display>
+  <Edit>DocumentLibraryForm</Edit>
+  <New>DocumentLibraryForm</New>
+</FormTemplates>
+</file>
+
+<file path=customXml/item5.xml><?xml version="1.0" encoding="utf-8"?>
 <ct:contentTypeSchema xmlns:ct="http://schemas.microsoft.com/office/2006/metadata/contentType" xmlns:ma="http://schemas.microsoft.com/office/2006/metadata/properties/metaAttributes" ct:_="" ma:_="" ma:contentTypeName="Dokumentas" ma:contentTypeID="0x01010085A0B56825ACE44AA56534054A45F39F" ma:contentTypeVersion="16" ma:contentTypeDescription="Kurkite naują dokumentą." ma:contentTypeScope="" ma:versionID="af5a762cd9ff50b6a08d36f9c4c905e0">
   <xsd:schema xmlns:xsd="http://www.w3.org/2001/XMLSchema" xmlns:xs="http://www.w3.org/2001/XMLSchema" xmlns:p="http://schemas.microsoft.com/office/2006/metadata/properties" xmlns:ns2="620836a7-bc45-472c-88d2-4326827033e8" xmlns:ns3="6f570473-4b36-4c39-a776-03401f4bff93" targetNamespace="http://schemas.microsoft.com/office/2006/metadata/properties" ma:root="true" ma:fieldsID="f1c764103dade80e512ed8409fb7d386" ns2:_="" ns3:_="">
     <xsd:import namespace="620836a7-bc45-472c-88d2-4326827033e8"/>
@@ -7803,23 +7861,6 @@
 </ct:contentTypeSchema>
 </file>
 
-<file path=customXml/item4.xml><?xml version="1.0" encoding="utf-8"?>
-<?mso-contentType ?>
-<FormTemplates xmlns="http://schemas.microsoft.com/sharepoint/v3/contenttype/forms">
-  <Display>DocumentLibraryForm</Display>
-  <Edit>DocumentLibraryForm</Edit>
-  <New>DocumentLibraryForm</New>
-</FormTemplates>
-</file>
-
-<file path=customXml/item5.xml><?xml version="1.0" encoding="utf-8"?>
-<p:properties xmlns:p="http://schemas.microsoft.com/office/2006/metadata/properties" xmlns:xsi="http://www.w3.org/2001/XMLSchema-instance" xmlns:pc="http://schemas.microsoft.com/office/infopath/2007/PartnerControls">
-  <documentManagement>
-    <Modifikuoti xmlns="6f570473-4b36-4c39-a776-03401f4bff93" xsi:nil="true"/>
-  </documentManagement>
-</p:properties>
-</file>
-
 <file path=customXml/itemProps1.xml><?xml version="1.0" encoding="utf-8"?>
 <ds:datastoreItem xmlns:ds="http://schemas.openxmlformats.org/officeDocument/2006/customXml" ds:itemID="{55AF091B-3C7A-41E3-B477-F2FDAA23CFDA}">
   <ds:schemaRefs>
@@ -7837,6 +7878,24 @@
 </file>
 
 <file path=customXml/itemProps3.xml><?xml version="1.0" encoding="utf-8"?>
+<ds:datastoreItem xmlns:ds="http://schemas.openxmlformats.org/officeDocument/2006/customXml" ds:itemID="{949D7D1B-3ED7-4FCF-84CC-168C035D517F}">
+  <ds:schemaRefs>
+    <ds:schemaRef ds:uri="http://schemas.microsoft.com/office/2006/metadata/properties"/>
+    <ds:schemaRef ds:uri="http://schemas.microsoft.com/office/infopath/2007/PartnerControls"/>
+    <ds:schemaRef ds:uri="6f570473-4b36-4c39-a776-03401f4bff93"/>
+  </ds:schemaRefs>
+</ds:datastoreItem>
+</file>
+
+<file path=customXml/itemProps4.xml><?xml version="1.0" encoding="utf-8"?>
+<ds:datastoreItem xmlns:ds="http://schemas.openxmlformats.org/officeDocument/2006/customXml" ds:itemID="{12483B38-674F-42A8-9E56-0F53EF2A5520}">
+  <ds:schemaRefs>
+    <ds:schemaRef ds:uri="http://schemas.microsoft.com/sharepoint/v3/contenttype/forms"/>
+  </ds:schemaRefs>
+</ds:datastoreItem>
+</file>
+
+<file path=customXml/itemProps5.xml><?xml version="1.0" encoding="utf-8"?>
 <ds:datastoreItem xmlns:ds="http://schemas.openxmlformats.org/officeDocument/2006/customXml" ds:itemID="{E17CE84B-92C8-4A04-A7D1-CADEB53C304F}">
   <ds:schemaRefs>
     <ds:schemaRef ds:uri="http://schemas.microsoft.com/office/2006/metadata/contentType"/>
@@ -7853,22 +7912,4 @@
     <ds:schemaRef ds:uri="http://schemas.microsoft.com/internal/obd"/>
   </ds:schemaRefs>
 </ds:datastoreItem>
-</file>
-
-<file path=customXml/itemProps4.xml><?xml version="1.0" encoding="utf-8"?>
-<ds:datastoreItem xmlns:ds="http://schemas.openxmlformats.org/officeDocument/2006/customXml" ds:itemID="{12483B38-674F-42A8-9E56-0F53EF2A5520}">
-  <ds:schemaRefs>
-    <ds:schemaRef ds:uri="http://schemas.microsoft.com/sharepoint/v3/contenttype/forms"/>
-  </ds:schemaRefs>
-</ds:datastoreItem>
-</file>
-
-<file path=customXml/itemProps5.xml><?xml version="1.0" encoding="utf-8"?>
-<ds:datastoreItem xmlns:ds="http://schemas.openxmlformats.org/officeDocument/2006/customXml" ds:itemID="{949D7D1B-3ED7-4FCF-84CC-168C035D517F}">
-  <ds:schemaRefs>
-    <ds:schemaRef ds:uri="http://schemas.microsoft.com/office/2006/metadata/properties"/>
-    <ds:schemaRef ds:uri="http://schemas.microsoft.com/office/infopath/2007/PartnerControls"/>
-    <ds:schemaRef ds:uri="6f570473-4b36-4c39-a776-03401f4bff93"/>
-  </ds:schemaRefs>
-</ds:datastoreItem>
 </file>
</xml_diff>

<commit_message>
feat: finnish up with project middle semester report
</commit_message>
<xml_diff>
--- a/individualProject/reportDspProject.docx
+++ b/individualProject/reportDspProject.docx
@@ -524,10 +524,11 @@
       <w:r>
         <w:fldChar w:fldCharType="separate"/>
       </w:r>
-      <w:hyperlink w:anchor="_Toc150616403" w:history="1">
+      <w:hyperlink w:anchor="_Toc150809937" w:history="1">
         <w:r>
           <w:rPr>
             <w:rStyle w:val="Hyperlink"/>
+            <w:highlight w:val="yellow"/>
           </w:rPr>
           <w:t>Paveikslų sąrašas</w:t>
         </w:r>
@@ -547,7 +548,7 @@
           <w:rPr>
             <w:webHidden/>
           </w:rPr>
-          <w:instrText xml:space="preserve"> PAGEREF _Toc150616403 \h </w:instrText>
+          <w:instrText xml:space="preserve"> PAGEREF _Toc150809937 \h </w:instrText>
         </w:r>
         <w:r>
           <w:rPr>
@@ -587,7 +588,7 @@
           <w14:ligatures w14:val="standardContextual"/>
         </w:rPr>
       </w:pPr>
-      <w:hyperlink w:anchor="_Toc150616404" w:history="1">
+      <w:hyperlink w:anchor="_Toc150809938" w:history="1">
         <w:r>
           <w:rPr>
             <w:rStyle w:val="Hyperlink"/>
@@ -610,7 +611,7 @@
           <w:rPr>
             <w:webHidden/>
           </w:rPr>
-          <w:instrText xml:space="preserve"> PAGEREF _Toc150616404 \h </w:instrText>
+          <w:instrText xml:space="preserve"> PAGEREF _Toc150809938 \h </w:instrText>
         </w:r>
         <w:r>
           <w:rPr>
@@ -650,7 +651,7 @@
           <w14:ligatures w14:val="standardContextual"/>
         </w:rPr>
       </w:pPr>
-      <w:hyperlink w:anchor="_Toc150616405" w:history="1">
+      <w:hyperlink w:anchor="_Toc150809939" w:history="1">
         <w:r>
           <w:rPr>
             <w:rStyle w:val="Hyperlink"/>
@@ -673,7 +674,7 @@
           <w:rPr>
             <w:webHidden/>
           </w:rPr>
-          <w:instrText xml:space="preserve"> PAGEREF _Toc150616405 \h </w:instrText>
+          <w:instrText xml:space="preserve"> PAGEREF _Toc150809939 \h </w:instrText>
         </w:r>
         <w:r>
           <w:rPr>
@@ -713,7 +714,7 @@
           <w14:ligatures w14:val="standardContextual"/>
         </w:rPr>
       </w:pPr>
-      <w:hyperlink w:anchor="_Toc150616406" w:history="1">
+      <w:hyperlink w:anchor="_Toc150809940" w:history="1">
         <w:r>
           <w:rPr>
             <w:rStyle w:val="Hyperlink"/>
@@ -736,7 +737,7 @@
           <w:rPr>
             <w:rStyle w:val="Hyperlink"/>
           </w:rPr>
-          <w:t>Miego apnėja</w:t>
+          <w:t>Literatūros analizė</w:t>
         </w:r>
         <w:r>
           <w:rPr>
@@ -754,7 +755,7 @@
           <w:rPr>
             <w:webHidden/>
           </w:rPr>
-          <w:instrText xml:space="preserve"> PAGEREF _Toc150616406 \h </w:instrText>
+          <w:instrText xml:space="preserve"> PAGEREF _Toc150809940 \h </w:instrText>
         </w:r>
         <w:r>
           <w:rPr>
@@ -794,7 +795,7 @@
           <w14:ligatures w14:val="standardContextual"/>
         </w:rPr>
       </w:pPr>
-      <w:hyperlink w:anchor="_Toc150616407" w:history="1">
+      <w:hyperlink w:anchor="_Toc150809941" w:history="1">
         <w:r>
           <w:rPr>
             <w:rStyle w:val="Hyperlink"/>
@@ -817,7 +818,7 @@
           <w:rPr>
             <w:rStyle w:val="Hyperlink"/>
           </w:rPr>
-          <w:t>Palydovo architektūra</w:t>
+          <w:t>Kuriamos sistemos koncepcija</w:t>
         </w:r>
         <w:r>
           <w:rPr>
@@ -835,7 +836,7 @@
           <w:rPr>
             <w:webHidden/>
           </w:rPr>
-          <w:instrText xml:space="preserve"> PAGEREF _Toc150616407 \h </w:instrText>
+          <w:instrText xml:space="preserve"> PAGEREF _Toc150809941 \h </w:instrText>
         </w:r>
         <w:r>
           <w:rPr>
@@ -852,7 +853,7 @@
           <w:rPr>
             <w:webHidden/>
           </w:rPr>
-          <w:t>10</w:t>
+          <w:t>11</w:t>
         </w:r>
         <w:r>
           <w:rPr>
@@ -875,22 +876,41 @@
           <w14:ligatures w14:val="standardContextual"/>
         </w:rPr>
       </w:pPr>
-      <w:hyperlink w:anchor="_Toc150616408" w:history="1">
+      <w:hyperlink w:anchor="_Toc150809942" w:history="1">
         <w:r>
           <w:rPr>
             <w:rStyle w:val="Hyperlink"/>
             <w:highlight w:val="yellow"/>
           </w:rPr>
-          <w:t>Išvados</w:t>
-        </w:r>
-        <w:r>
-          <w:rPr>
-            <w:webHidden/>
+          <w:t>3.</w:t>
+        </w:r>
+        <w:r>
+          <w:rPr>
+            <w:rFonts w:asciiTheme="minorHAnsi" w:eastAsiaTheme="minorEastAsia" w:hAnsiTheme="minorHAnsi" w:cstheme="minorBidi"/>
+            <w:bCs w:val="0"/>
+            <w:kern w:val="2"/>
+            <w:sz w:val="22"/>
+            <w:szCs w:val="22"/>
+            <w:lang w:val="en-GB" w:eastAsia="en-GB"/>
+            <w14:ligatures w14:val="standardContextual"/>
           </w:rPr>
           <w:tab/>
         </w:r>
         <w:r>
           <w:rPr>
+            <w:rStyle w:val="Hyperlink"/>
+            <w:highlight w:val="yellow"/>
+          </w:rPr>
+          <w:t>Sistemos realizavimas</w:t>
+        </w:r>
+        <w:r>
+          <w:rPr>
+            <w:webHidden/>
+          </w:rPr>
+          <w:tab/>
+        </w:r>
+        <w:r>
+          <w:rPr>
             <w:webHidden/>
           </w:rPr>
           <w:fldChar w:fldCharType="begin"/>
@@ -899,7 +919,7 @@
           <w:rPr>
             <w:webHidden/>
           </w:rPr>
-          <w:instrText xml:space="preserve"> PAGEREF _Toc150616408 \h </w:instrText>
+          <w:instrText xml:space="preserve"> PAGEREF _Toc150809942 \h </w:instrText>
         </w:r>
         <w:r>
           <w:rPr>
@@ -916,7 +936,7 @@
           <w:rPr>
             <w:webHidden/>
           </w:rPr>
-          <w:t>11</w:t>
+          <w:t>14</w:t>
         </w:r>
         <w:r>
           <w:rPr>
@@ -939,7 +959,71 @@
           <w14:ligatures w14:val="standardContextual"/>
         </w:rPr>
       </w:pPr>
-      <w:hyperlink w:anchor="_Toc150616409" w:history="1">
+      <w:hyperlink w:anchor="_Toc150809943" w:history="1">
+        <w:r>
+          <w:rPr>
+            <w:rStyle w:val="Hyperlink"/>
+            <w:highlight w:val="yellow"/>
+          </w:rPr>
+          <w:t>Išvados</w:t>
+        </w:r>
+        <w:r>
+          <w:rPr>
+            <w:webHidden/>
+          </w:rPr>
+          <w:tab/>
+        </w:r>
+        <w:r>
+          <w:rPr>
+            <w:webHidden/>
+          </w:rPr>
+          <w:fldChar w:fldCharType="begin"/>
+        </w:r>
+        <w:r>
+          <w:rPr>
+            <w:webHidden/>
+          </w:rPr>
+          <w:instrText xml:space="preserve"> PAGEREF _Toc150809943 \h </w:instrText>
+        </w:r>
+        <w:r>
+          <w:rPr>
+            <w:webHidden/>
+          </w:rPr>
+        </w:r>
+        <w:r>
+          <w:rPr>
+            <w:webHidden/>
+          </w:rPr>
+          <w:fldChar w:fldCharType="separate"/>
+        </w:r>
+        <w:r>
+          <w:rPr>
+            <w:webHidden/>
+          </w:rPr>
+          <w:t>15</w:t>
+        </w:r>
+        <w:r>
+          <w:rPr>
+            <w:webHidden/>
+          </w:rPr>
+          <w:fldChar w:fldCharType="end"/>
+        </w:r>
+      </w:hyperlink>
+    </w:p>
+    <w:p>
+      <w:pPr>
+        <w:pStyle w:val="TOC1"/>
+        <w:rPr>
+          <w:rFonts w:asciiTheme="minorHAnsi" w:eastAsiaTheme="minorEastAsia" w:hAnsiTheme="minorHAnsi" w:cstheme="minorBidi"/>
+          <w:bCs w:val="0"/>
+          <w:kern w:val="2"/>
+          <w:sz w:val="22"/>
+          <w:szCs w:val="22"/>
+          <w:lang w:val="en-GB" w:eastAsia="en-GB"/>
+          <w14:ligatures w14:val="standardContextual"/>
+        </w:rPr>
+      </w:pPr>
+      <w:hyperlink w:anchor="_Toc150809944" w:history="1">
         <w:r>
           <w:rPr>
             <w:rStyle w:val="Hyperlink"/>
@@ -963,7 +1047,7 @@
           <w:rPr>
             <w:webHidden/>
           </w:rPr>
-          <w:instrText xml:space="preserve"> PAGEREF _Toc150616409 \h </w:instrText>
+          <w:instrText xml:space="preserve"> PAGEREF _Toc150809944 \h </w:instrText>
         </w:r>
         <w:r>
           <w:rPr>
@@ -980,7 +1064,7 @@
           <w:rPr>
             <w:webHidden/>
           </w:rPr>
-          <w:t>12</w:t>
+          <w:t>16</w:t>
         </w:r>
         <w:r>
           <w:rPr>
@@ -1011,19 +1095,19 @@
       <w:pPr>
         <w:pStyle w:val="Antratbenr"/>
       </w:pPr>
-      <w:bookmarkStart w:id="0" w:name="_Toc150616403"/>
-      <w:bookmarkStart w:id="1" w:name="_Toc503646966"/>
-      <w:bookmarkStart w:id="2" w:name="_Toc503648356"/>
-      <w:bookmarkStart w:id="3" w:name="_Toc503651300"/>
-      <w:bookmarkStart w:id="4" w:name="_Toc505346876"/>
-      <w:r>
-        <w:rPr>
-          <w:highlight w:val="red"/>
+      <w:bookmarkStart w:id="0" w:name="_Toc503646966"/>
+      <w:bookmarkStart w:id="1" w:name="_Toc503648356"/>
+      <w:bookmarkStart w:id="2" w:name="_Toc503651300"/>
+      <w:bookmarkStart w:id="3" w:name="_Toc505346876"/>
+      <w:bookmarkStart w:id="4" w:name="_Toc150809937"/>
+      <w:r>
+        <w:rPr>
+          <w:highlight w:val="yellow"/>
         </w:rPr>
         <w:lastRenderedPageBreak/>
         <w:t>Paveikslų sąrašas</w:t>
       </w:r>
-      <w:bookmarkEnd w:id="0"/>
+      <w:bookmarkEnd w:id="4"/>
     </w:p>
     <w:p>
       <w:pPr>
@@ -1050,13 +1134,13 @@
       <w:r>
         <w:fldChar w:fldCharType="separate"/>
       </w:r>
-      <w:hyperlink w:anchor="_Toc150156853" w:history="1">
+      <w:hyperlink w:anchor="_Toc150809946" w:history="1">
         <w:r>
           <w:rPr>
             <w:rStyle w:val="Hyperlink"/>
             <w:noProof/>
           </w:rPr>
-          <w:t>1 pav. „MagSat“ palydovo architektūra</w:t>
+          <w:t>1 pav. Miego apnėjos vizualizacija</w:t>
         </w:r>
         <w:r>
           <w:rPr>
@@ -1077,7 +1161,7 @@
             <w:noProof/>
             <w:webHidden/>
           </w:rPr>
-          <w:instrText xml:space="preserve"> PAGEREF _Toc150156853 \h </w:instrText>
+          <w:instrText xml:space="preserve"> PAGEREF _Toc150809946 \h </w:instrText>
         </w:r>
         <w:r>
           <w:rPr>
@@ -1097,7 +1181,7 @@
             <w:noProof/>
             <w:webHidden/>
           </w:rPr>
-          <w:t>7</w:t>
+          <w:t>6</w:t>
         </w:r>
         <w:r>
           <w:rPr>
@@ -1124,13 +1208,13 @@
           <w14:ligatures w14:val="standardContextual"/>
         </w:rPr>
       </w:pPr>
-      <w:hyperlink w:anchor="_Toc150156854" w:history="1">
+      <w:hyperlink w:anchor="_Toc150809947" w:history="1">
         <w:r>
           <w:rPr>
             <w:rStyle w:val="Hyperlink"/>
             <w:noProof/>
           </w:rPr>
-          <w:t>2 pav. Realūs „Swarm“ palydovai</w:t>
+          <w:t>2 pav. Įvairių elektrodų ir jutiklių, naudojamų miegui stebėti polisomnografijos metu</w:t>
         </w:r>
         <w:r>
           <w:rPr>
@@ -1151,7 +1235,7 @@
             <w:noProof/>
             <w:webHidden/>
           </w:rPr>
-          <w:instrText xml:space="preserve"> PAGEREF _Toc150156854 \h </w:instrText>
+          <w:instrText xml:space="preserve"> PAGEREF _Toc150809947 \h </w:instrText>
         </w:r>
         <w:r>
           <w:rPr>
@@ -1171,7 +1255,7 @@
             <w:noProof/>
             <w:webHidden/>
           </w:rPr>
-          <w:t>9</w:t>
+          <w:t>7</w:t>
         </w:r>
         <w:r>
           <w:rPr>
@@ -1198,17 +1282,32 @@
           <w14:ligatures w14:val="standardContextual"/>
         </w:rPr>
       </w:pPr>
-      <w:hyperlink w:anchor="_Toc150156855" w:history="1">
+      <w:hyperlink w:anchor="_Toc150809948" w:history="1">
         <w:r>
           <w:rPr>
             <w:rStyle w:val="Hyperlink"/>
             <w:noProof/>
           </w:rPr>
-          <w:t>3 pav. „Swarm“ misijos konceptas</w:t>
-        </w:r>
-        <w:r>
-          <w:rPr>
+          <w:t>3 pav. Mokslininkų sukurtos sistemos struktūrinė schema [</w:t>
+        </w:r>
+        <w:r>
+          <w:rPr>
+            <w:rStyle w:val="Hyperlink"/>
             <w:noProof/>
+            <w:highlight w:val="red"/>
+          </w:rPr>
+          <w:t>ref</w:t>
+        </w:r>
+        <w:r>
+          <w:rPr>
+            <w:rStyle w:val="Hyperlink"/>
+            <w:noProof/>
+          </w:rPr>
+          <w:t>]</w:t>
+        </w:r>
+        <w:r>
+          <w:rPr>
+            <w:noProof/>
             <w:webHidden/>
           </w:rPr>
           <w:tab/>
@@ -1225,7 +1324,7 @@
             <w:noProof/>
             <w:webHidden/>
           </w:rPr>
-          <w:instrText xml:space="preserve"> PAGEREF _Toc150156855 \h </w:instrText>
+          <w:instrText xml:space="preserve"> PAGEREF _Toc150809948 \h </w:instrText>
         </w:r>
         <w:r>
           <w:rPr>
@@ -1245,7 +1344,7 @@
             <w:noProof/>
             <w:webHidden/>
           </w:rPr>
-          <w:t>10</w:t>
+          <w:t>8</w:t>
         </w:r>
         <w:r>
           <w:rPr>
@@ -1272,13 +1371,13 @@
           <w14:ligatures w14:val="standardContextual"/>
         </w:rPr>
       </w:pPr>
-      <w:hyperlink w:anchor="_Toc150156856" w:history="1">
+      <w:hyperlink w:anchor="_Toc150809949" w:history="1">
         <w:r>
           <w:rPr>
             <w:rStyle w:val="Hyperlink"/>
             <w:noProof/>
           </w:rPr>
-          <w:t>4 pav. Palydovo architektūra</w:t>
+          <w:t>4 pav. Mokslininkų sukurtos sistemos apnėjos detektavimui maketas</w:t>
         </w:r>
         <w:r>
           <w:rPr>
@@ -1299,7 +1398,7 @@
             <w:noProof/>
             <w:webHidden/>
           </w:rPr>
-          <w:instrText xml:space="preserve"> PAGEREF _Toc150156856 \h </w:instrText>
+          <w:instrText xml:space="preserve"> PAGEREF _Toc150809949 \h </w:instrText>
         </w:r>
         <w:r>
           <w:rPr>
@@ -1319,7 +1418,7 @@
             <w:noProof/>
             <w:webHidden/>
           </w:rPr>
-          <w:t>11</w:t>
+          <w:t>9</w:t>
         </w:r>
         <w:r>
           <w:rPr>
@@ -1346,17 +1445,32 @@
           <w14:ligatures w14:val="standardContextual"/>
         </w:rPr>
       </w:pPr>
-      <w:hyperlink w:anchor="_Toc150156857" w:history="1">
+      <w:hyperlink w:anchor="_Toc150809950" w:history="1">
         <w:r>
           <w:rPr>
             <w:rStyle w:val="Hyperlink"/>
             <w:noProof/>
           </w:rPr>
-          <w:t>5 pav AOCS struktūra</w:t>
-        </w:r>
-        <w:r>
-          <w:rPr>
+          <w:t>5 pav. Mokslininkų sukurtos sistemos akselometro pagrindu [</w:t>
+        </w:r>
+        <w:r>
+          <w:rPr>
+            <w:rStyle w:val="Hyperlink"/>
             <w:noProof/>
+            <w:highlight w:val="red"/>
+          </w:rPr>
+          <w:t>ref-other2</w:t>
+        </w:r>
+        <w:r>
+          <w:rPr>
+            <w:rStyle w:val="Hyperlink"/>
+            <w:noProof/>
+          </w:rPr>
+          <w:t>]</w:t>
+        </w:r>
+        <w:r>
+          <w:rPr>
+            <w:noProof/>
             <w:webHidden/>
           </w:rPr>
           <w:tab/>
@@ -1373,7 +1487,7 @@
             <w:noProof/>
             <w:webHidden/>
           </w:rPr>
-          <w:instrText xml:space="preserve"> PAGEREF _Toc150156857 \h </w:instrText>
+          <w:instrText xml:space="preserve"> PAGEREF _Toc150809950 \h </w:instrText>
         </w:r>
         <w:r>
           <w:rPr>
@@ -1393,6 +1507,80 @@
             <w:noProof/>
             <w:webHidden/>
           </w:rPr>
+          <w:t>10</w:t>
+        </w:r>
+        <w:r>
+          <w:rPr>
+            <w:noProof/>
+            <w:webHidden/>
+          </w:rPr>
+          <w:fldChar w:fldCharType="end"/>
+        </w:r>
+      </w:hyperlink>
+    </w:p>
+    <w:p>
+      <w:pPr>
+        <w:pStyle w:val="TableofFigures"/>
+        <w:tabs>
+          <w:tab w:val="right" w:leader="dot" w:pos="9628"/>
+        </w:tabs>
+        <w:rPr>
+          <w:rFonts w:asciiTheme="minorHAnsi" w:eastAsiaTheme="minorEastAsia" w:hAnsiTheme="minorHAnsi" w:cstheme="minorBidi"/>
+          <w:noProof/>
+          <w:kern w:val="2"/>
+          <w:sz w:val="22"/>
+          <w:szCs w:val="22"/>
+          <w:lang w:val="en-GB" w:eastAsia="en-GB"/>
+          <w14:ligatures w14:val="standardContextual"/>
+        </w:rPr>
+      </w:pPr>
+      <w:hyperlink w:anchor="_Toc150809951" w:history="1">
+        <w:r>
+          <w:rPr>
+            <w:rStyle w:val="Hyperlink"/>
+            <w:noProof/>
+          </w:rPr>
+          <w:t>6 pav. „BlueCoin“ maketo mikrofono ir kitais sensoriais</w:t>
+        </w:r>
+        <w:r>
+          <w:rPr>
+            <w:noProof/>
+            <w:webHidden/>
+          </w:rPr>
+          <w:tab/>
+        </w:r>
+        <w:r>
+          <w:rPr>
+            <w:noProof/>
+            <w:webHidden/>
+          </w:rPr>
+          <w:fldChar w:fldCharType="begin"/>
+        </w:r>
+        <w:r>
+          <w:rPr>
+            <w:noProof/>
+            <w:webHidden/>
+          </w:rPr>
+          <w:instrText xml:space="preserve"> PAGEREF _Toc150809951 \h </w:instrText>
+        </w:r>
+        <w:r>
+          <w:rPr>
+            <w:noProof/>
+            <w:webHidden/>
+          </w:rPr>
+        </w:r>
+        <w:r>
+          <w:rPr>
+            <w:noProof/>
+            <w:webHidden/>
+          </w:rPr>
+          <w:fldChar w:fldCharType="separate"/>
+        </w:r>
+        <w:r>
+          <w:rPr>
+            <w:noProof/>
+            <w:webHidden/>
+          </w:rPr>
           <w:t>11</w:t>
         </w:r>
         <w:r>
@@ -1406,6 +1594,80 @@
     </w:p>
     <w:p>
       <w:pPr>
+        <w:pStyle w:val="TableofFigures"/>
+        <w:tabs>
+          <w:tab w:val="right" w:leader="dot" w:pos="9628"/>
+        </w:tabs>
+        <w:rPr>
+          <w:rFonts w:asciiTheme="minorHAnsi" w:eastAsiaTheme="minorEastAsia" w:hAnsiTheme="minorHAnsi" w:cstheme="minorBidi"/>
+          <w:noProof/>
+          <w:kern w:val="2"/>
+          <w:sz w:val="22"/>
+          <w:szCs w:val="22"/>
+          <w:lang w:val="en-GB" w:eastAsia="en-GB"/>
+          <w14:ligatures w14:val="standardContextual"/>
+        </w:rPr>
+      </w:pPr>
+      <w:hyperlink w:anchor="_Toc150809952" w:history="1">
+        <w:r>
+          <w:rPr>
+            <w:rStyle w:val="Hyperlink"/>
+            <w:noProof/>
+          </w:rPr>
+          <w:t>7 pav. „BlueCoin“ maketo dalis su SD kortele</w:t>
+        </w:r>
+        <w:r>
+          <w:rPr>
+            <w:noProof/>
+            <w:webHidden/>
+          </w:rPr>
+          <w:tab/>
+        </w:r>
+        <w:r>
+          <w:rPr>
+            <w:noProof/>
+            <w:webHidden/>
+          </w:rPr>
+          <w:fldChar w:fldCharType="begin"/>
+        </w:r>
+        <w:r>
+          <w:rPr>
+            <w:noProof/>
+            <w:webHidden/>
+          </w:rPr>
+          <w:instrText xml:space="preserve"> PAGEREF _Toc150809952 \h </w:instrText>
+        </w:r>
+        <w:r>
+          <w:rPr>
+            <w:noProof/>
+            <w:webHidden/>
+          </w:rPr>
+        </w:r>
+        <w:r>
+          <w:rPr>
+            <w:noProof/>
+            <w:webHidden/>
+          </w:rPr>
+          <w:fldChar w:fldCharType="separate"/>
+        </w:r>
+        <w:r>
+          <w:rPr>
+            <w:noProof/>
+            <w:webHidden/>
+          </w:rPr>
+          <w:t>12</w:t>
+        </w:r>
+        <w:r>
+          <w:rPr>
+            <w:noProof/>
+            <w:webHidden/>
+          </w:rPr>
+          <w:fldChar w:fldCharType="end"/>
+        </w:r>
+      </w:hyperlink>
+    </w:p>
+    <w:p>
+      <w:pPr>
         <w:pStyle w:val="TOC2"/>
       </w:pPr>
       <w:r>
@@ -1422,7 +1684,7 @@
       <w:pPr>
         <w:pStyle w:val="Antratbenr"/>
       </w:pPr>
-      <w:bookmarkStart w:id="5" w:name="_Toc150616404"/>
+      <w:bookmarkStart w:id="5" w:name="_Toc150809938"/>
       <w:r>
         <w:lastRenderedPageBreak/>
         <w:t>Santrumpų ir terminų sąrašas</w:t>
@@ -1579,7 +1841,7 @@
       <w:pPr>
         <w:pStyle w:val="Antratbenr"/>
       </w:pPr>
-      <w:bookmarkStart w:id="6" w:name="_Toc150616405"/>
+      <w:bookmarkStart w:id="6" w:name="_Toc150809939"/>
       <w:r>
         <w:lastRenderedPageBreak/>
         <w:t>Įvada</w:t>
@@ -1588,14 +1850,14 @@
       <w:bookmarkStart w:id="8" w:name="_Toc503648357"/>
       <w:bookmarkStart w:id="9" w:name="_Toc503651301"/>
       <w:bookmarkStart w:id="10" w:name="_Toc505346877"/>
+      <w:bookmarkEnd w:id="0"/>
       <w:bookmarkEnd w:id="1"/>
       <w:bookmarkEnd w:id="2"/>
       <w:bookmarkEnd w:id="3"/>
-      <w:bookmarkEnd w:id="4"/>
+      <w:r>
+        <w:t>s</w:t>
+      </w:r>
       <w:bookmarkEnd w:id="6"/>
-      <w:r>
-        <w:t>s</w:t>
-      </w:r>
     </w:p>
     <w:p>
       <w:pPr>
@@ -1902,27 +2164,29 @@
         <w:pStyle w:val="Tekstas"/>
       </w:pPr>
     </w:p>
-    <w:bookmarkEnd w:id="7"/>
-    <w:bookmarkEnd w:id="8"/>
-    <w:bookmarkEnd w:id="9"/>
-    <w:bookmarkEnd w:id="10"/>
     <w:p>
       <w:pPr>
         <w:pStyle w:val="Heading1"/>
       </w:pPr>
+      <w:bookmarkStart w:id="12" w:name="_Toc150809940"/>
+      <w:bookmarkEnd w:id="7"/>
+      <w:bookmarkEnd w:id="8"/>
+      <w:bookmarkEnd w:id="9"/>
+      <w:bookmarkEnd w:id="10"/>
       <w:r>
         <w:lastRenderedPageBreak/>
         <w:t>Literatūros analizė</w:t>
       </w:r>
+      <w:bookmarkEnd w:id="12"/>
     </w:p>
     <w:p>
       <w:pPr>
         <w:pStyle w:val="Heading2"/>
       </w:pPr>
-      <w:bookmarkStart w:id="12" w:name="_Toc503646968"/>
-      <w:bookmarkStart w:id="13" w:name="_Toc503648358"/>
-      <w:bookmarkStart w:id="14" w:name="_Toc503651302"/>
-      <w:bookmarkStart w:id="15" w:name="_Toc505346878"/>
+      <w:bookmarkStart w:id="13" w:name="_Toc503646968"/>
+      <w:bookmarkStart w:id="14" w:name="_Toc503648358"/>
+      <w:bookmarkStart w:id="15" w:name="_Toc503651302"/>
+      <w:bookmarkStart w:id="16" w:name="_Toc505346878"/>
       <w:r>
         <w:t>Miego apnėja</w:t>
       </w:r>
@@ -1932,17 +2196,6 @@
         <w:pStyle w:val="Tekstas"/>
       </w:pPr>
       <w:r>
-        <w:rPr>
-          <w:highlight w:val="yellow"/>
-        </w:rPr>
-        <w:t>COPY PASTE</w:t>
-      </w:r>
-    </w:p>
-    <w:p>
-      <w:pPr>
-        <w:pStyle w:val="Tekstas"/>
-      </w:pPr>
-      <w:r>
         <w:t xml:space="preserve">Obstrukcinė miego apnėja yra kvėpavimo sistemos sutrikimas, kuris turi įtakos kvėpavimui miegant. Šį sutrikimą sukelia pasikartojantys viršutinių kvėpavimo takų </w:t>
       </w:r>
       <w:r>
@@ -1958,25 +2211,61 @@
         <w:t xml:space="preserve"> </w:t>
       </w:r>
       <w:r>
-        <w:t>kurios trunka mažiausiai 10 sekundžių, bet gali trukti iki minutės [</w:t>
-      </w:r>
-      <w:r>
+        <w:t xml:space="preserve">kurios trunka mažiausiai 10 sekundžių, bet gali trukti iki minutės </w:t>
+      </w:r>
+      <w:r>
+        <w:rPr>
+          <w:highlight w:val="red"/>
+        </w:rPr>
+        <w:t>[</w:t>
+      </w:r>
+      <w:r>
+        <w:rPr>
+          <w:highlight w:val="red"/>
+        </w:rPr>
         <w:fldChar w:fldCharType="begin"/>
       </w:r>
       <w:r>
+        <w:rPr>
+          <w:highlight w:val="red"/>
+        </w:rPr>
         <w:instrText xml:space="preserve"> REF _Ref135922872 \r \h </w:instrText>
       </w:r>
       <w:r>
+        <w:rPr>
+          <w:highlight w:val="red"/>
+        </w:rPr>
+        <w:instrText xml:space="preserve"> \* MERGEFORMAT </w:instrText>
+      </w:r>
+      <w:r>
+        <w:rPr>
+          <w:highlight w:val="red"/>
+        </w:rPr>
         <w:fldChar w:fldCharType="separate"/>
       </w:r>
       <w:r>
-        <w:t>7</w:t>
-      </w:r>
-      <w:r>
+        <w:rPr>
+          <w:b/>
+          <w:bCs/>
+          <w:highlight w:val="red"/>
+          <w:lang w:val="en-US"/>
+        </w:rPr>
+        <w:t>Error! Reference source not found.</w:t>
+      </w:r>
+      <w:r>
+        <w:rPr>
+          <w:highlight w:val="red"/>
+        </w:rPr>
         <w:fldChar w:fldCharType="end"/>
       </w:r>
       <w:r>
-        <w:t xml:space="preserve">]. </w:t>
+        <w:rPr>
+          <w:highlight w:val="red"/>
+        </w:rPr>
+        <w:t>].</w:t>
+      </w:r>
+      <w:r>
+        <w:t xml:space="preserve"> </w:t>
       </w:r>
       <w:r>
         <w:t xml:space="preserve"> </w:t>
@@ -2094,7 +2383,7 @@
         </w:drawing>
       </w:r>
     </w:p>
-    <w:bookmarkStart w:id="16" w:name="_Ref135778499"/>
+    <w:bookmarkStart w:id="17" w:name="_Ref135778499"/>
     <w:p>
       <w:pPr>
         <w:pStyle w:val="Caption"/>
@@ -2108,7 +2397,8 @@
       <w:r>
         <w:fldChar w:fldCharType="separate"/>
       </w:r>
-      <w:bookmarkStart w:id="17" w:name="_Toc136209135"/>
+      <w:bookmarkStart w:id="18" w:name="_Toc136209135"/>
+      <w:bookmarkStart w:id="19" w:name="_Toc150809946"/>
       <w:r>
         <w:rPr>
           <w:noProof/>
@@ -2121,7 +2411,7 @@
       <w:r>
         <w:t xml:space="preserve"> pav.</w:t>
       </w:r>
-      <w:bookmarkEnd w:id="16"/>
+      <w:bookmarkEnd w:id="17"/>
       <w:r>
         <w:t xml:space="preserve"> </w:t>
       </w:r>
@@ -2134,12 +2424,13 @@
         </w:rPr>
         <w:footnoteReference w:id="2"/>
       </w:r>
-      <w:bookmarkEnd w:id="17"/>
-    </w:p>
-    <w:bookmarkEnd w:id="12"/>
+      <w:bookmarkEnd w:id="18"/>
+      <w:bookmarkEnd w:id="19"/>
+    </w:p>
     <w:bookmarkEnd w:id="13"/>
     <w:bookmarkEnd w:id="14"/>
     <w:bookmarkEnd w:id="15"/>
+    <w:bookmarkEnd w:id="16"/>
     <w:p>
       <w:pPr>
         <w:pStyle w:val="Heading2"/>
@@ -2155,10 +2446,10 @@
       <w:pPr>
         <w:pStyle w:val="Heading3"/>
       </w:pPr>
-      <w:bookmarkStart w:id="18" w:name="_Toc503646969"/>
-      <w:bookmarkStart w:id="19" w:name="_Toc503648359"/>
-      <w:bookmarkStart w:id="20" w:name="_Toc503651303"/>
-      <w:bookmarkStart w:id="21" w:name="_Toc505346879"/>
+      <w:bookmarkStart w:id="20" w:name="_Toc503646969"/>
+      <w:bookmarkStart w:id="21" w:name="_Toc503648359"/>
+      <w:bookmarkStart w:id="22" w:name="_Toc503651303"/>
+      <w:bookmarkStart w:id="23" w:name="_Toc505346879"/>
       <w:r>
         <w:t>PSG</w:t>
       </w:r>
@@ -2207,28 +2498,55 @@
         <w:t xml:space="preserve"> </w:t>
       </w:r>
       <w:r>
+        <w:rPr>
+          <w:highlight w:val="red"/>
+        </w:rPr>
         <w:t>[</w:t>
       </w:r>
       <w:r>
+        <w:rPr>
+          <w:highlight w:val="red"/>
+        </w:rPr>
         <w:fldChar w:fldCharType="begin"/>
       </w:r>
       <w:r>
+        <w:rPr>
+          <w:highlight w:val="red"/>
+        </w:rPr>
         <w:instrText xml:space="preserve"> REF _Ref135923097 \r \h </w:instrText>
       </w:r>
       <w:r>
+        <w:rPr>
+          <w:highlight w:val="red"/>
+        </w:rPr>
+        <w:instrText xml:space="preserve"> \* MERGEFORMAT </w:instrText>
+      </w:r>
+      <w:r>
+        <w:rPr>
+          <w:highlight w:val="red"/>
+        </w:rPr>
         <w:fldChar w:fldCharType="separate"/>
       </w:r>
       <w:r>
-        <w:t>9</w:t>
-      </w:r>
-      <w:r>
+        <w:rPr>
+          <w:b/>
+          <w:bCs/>
+          <w:highlight w:val="red"/>
+          <w:lang w:val="en-US"/>
+        </w:rPr>
+        <w:t>Error! Reference source not found.</w:t>
+      </w:r>
+      <w:r>
+        <w:rPr>
+          <w:highlight w:val="red"/>
+        </w:rPr>
         <w:fldChar w:fldCharType="end"/>
       </w:r>
       <w:r>
-        <w:t>]</w:t>
-      </w:r>
-      <w:r>
-        <w:t>.</w:t>
+        <w:rPr>
+          <w:highlight w:val="red"/>
+        </w:rPr>
+        <w:t>].</w:t>
       </w:r>
       <w:r>
         <w:t xml:space="preserve"> </w:t>
@@ -2249,21 +2567,18 @@
         <w:t>A, centrinę miego apnėją ir su miegu susijusią hipoventiliaciją / hipoksiją.</w:t>
       </w:r>
       <w:r>
-        <w:t xml:space="preserve"> Vis dėlto </w:t>
-      </w:r>
+        <w:t xml:space="preserve"> Vis dėlto miego apnėja </w:t>
+      </w:r>
+      <w:r>
+        <w:t>yra labiausiai paplitęs miego sutrikimas, dėl kurio diagnostiniai tyrimai atliekami miego centruose.</w:t>
+      </w:r>
+    </w:p>
+    <w:p>
+      <w:pPr>
+        <w:pStyle w:val="Tekstas"/>
+      </w:pPr>
       <w:r>
         <w:lastRenderedPageBreak/>
-        <w:t xml:space="preserve">miego apnėja </w:t>
-      </w:r>
-      <w:r>
-        <w:t>yra labiausiai paplitęs miego sutrikimas, dėl kurio diagnostiniai tyrimai atliekami miego centruose.</w:t>
-      </w:r>
-    </w:p>
-    <w:p>
-      <w:pPr>
-        <w:pStyle w:val="Tekstas"/>
-      </w:pPr>
-      <w:r>
         <w:t>Kita šio tyrimo problema yra tai, kad jis</w:t>
       </w:r>
       <w:r>
@@ -2385,6 +2700,7 @@
       <w:r>
         <w:fldChar w:fldCharType="separate"/>
       </w:r>
+      <w:bookmarkStart w:id="24" w:name="_Toc150809947"/>
       <w:r>
         <w:rPr>
           <w:noProof/>
@@ -2409,35 +2725,31 @@
       <w:r>
         <w:t>os metu</w:t>
       </w:r>
+      <w:bookmarkEnd w:id="24"/>
+    </w:p>
+    <w:p>
+      <w:pPr>
+        <w:pStyle w:val="Heading3"/>
+      </w:pPr>
+      <w:r>
+        <w:t>Naujoviškų</w:t>
+      </w:r>
+      <w:r>
+        <w:t xml:space="preserve"> sistemų sprendimai</w:t>
+      </w:r>
     </w:p>
     <w:p>
       <w:pPr>
         <w:pStyle w:val="Tekstas"/>
       </w:pPr>
-    </w:p>
-    <w:p>
-      <w:pPr>
-        <w:pStyle w:val="Heading3"/>
-      </w:pPr>
-      <w:r>
-        <w:t>Naujoviškų</w:t>
-      </w:r>
-      <w:r>
-        <w:t xml:space="preserve"> sistemų sprendimai</w:t>
-      </w:r>
-    </w:p>
-    <w:p>
-      <w:pPr>
-        <w:pStyle w:val="Tekstas"/>
-      </w:pPr>
-      <w:bookmarkStart w:id="22" w:name="_Toc503646972"/>
-      <w:bookmarkStart w:id="23" w:name="_Toc503648362"/>
-      <w:bookmarkStart w:id="24" w:name="_Toc503651306"/>
-      <w:bookmarkStart w:id="25" w:name="_Toc505346882"/>
-      <w:bookmarkEnd w:id="18"/>
-      <w:bookmarkEnd w:id="19"/>
+      <w:bookmarkStart w:id="25" w:name="_Toc503646972"/>
+      <w:bookmarkStart w:id="26" w:name="_Toc503648362"/>
+      <w:bookmarkStart w:id="27" w:name="_Toc503651306"/>
+      <w:bookmarkStart w:id="28" w:name="_Toc505346882"/>
       <w:bookmarkEnd w:id="20"/>
       <w:bookmarkEnd w:id="21"/>
+      <w:bookmarkEnd w:id="22"/>
+      <w:bookmarkEnd w:id="23"/>
       <w:r>
         <w:t>Analizuojant kitų moksininkų darbus galima pastebėti jog tobulėjant mašininio mokymosi metodams bei augant įterptinių sistemų skaičiavimų resursams vis atsiranda vis daugiau darbų tiriančių šio ligos aptikimą inotyviais metodais.</w:t>
       </w:r>
@@ -2471,29 +2783,35 @@
         <w:t>ref others-</w:t>
       </w:r>
       <w:r>
-        <w:t>1].</w:t>
+        <w:rPr>
+          <w:highlight w:val="red"/>
+        </w:rPr>
+        <w:t>1</w:t>
+      </w:r>
+      <w:r>
+        <w:t>].</w:t>
       </w:r>
       <w:r>
         <w:t xml:space="preserve"> </w:t>
       </w:r>
       <w:r>
-        <w:t xml:space="preserve">Šiame tyrime mokslininkai sprendė apnėjos aptikimo problemą sukurdami išsamų matavimo modulį. Šiame modulyje integruoti pilvo ir </w:t>
+        <w:t xml:space="preserve">Šiame tyrime mokslininkai sprendė apnėjos aptikimo problemą sukurdami išsamų matavimo modulį. Šiame modulyje integruoti pilvo ir krūtinės ląstos triašiai akselerometrai, pulso oksimetras (SpO2) ir elektrokardiogramos (EKG) jutiklis. Norint užfiksuoti krūtinės ir pilvo judesius, buvo naudojamos pjezoelektrinės juostos, o signalai buvo registruojami 100 Hz </w:t>
+      </w:r>
+      <w:r>
+        <w:t xml:space="preserve">diskretizavimo </w:t>
+      </w:r>
+      <w:r>
+        <w:t>dažniu</w:t>
+      </w:r>
+      <w:r>
+        <w:t>. Mokslininkai kombinavo</w:t>
+      </w:r>
+      <w:r>
+        <w:t xml:space="preserve"> aparatinės </w:t>
       </w:r>
       <w:r>
         <w:lastRenderedPageBreak/>
-        <w:t xml:space="preserve">krūtinės ląstos triašiai akselerometrai, pulso oksimetras (SpO2) ir elektrokardiogramos (EKG) jutiklis. Norint užfiksuoti krūtinės ir pilvo judesius, buvo naudojamos pjezoelektrinės juostos, o signalai buvo registruojami 100 Hz </w:t>
-      </w:r>
-      <w:r>
-        <w:t xml:space="preserve">diskretizavimo </w:t>
-      </w:r>
-      <w:r>
-        <w:t>dažniu</w:t>
-      </w:r>
-      <w:r>
-        <w:t>. Mokslininkai kombinavo</w:t>
-      </w:r>
-      <w:r>
-        <w:t xml:space="preserve"> aparatinės įrangos sprendimą kartu su naujoviška neuroninio tinklo klasifikavimo technika, kad nustatytų obstrukcinę miego apnėją</w:t>
+        <w:t>įrangos sprendimą kartu su naujoviška neuroninio tinklo klasifikavimo technika, kad nustatytų obstrukcinę miego apnėją</w:t>
       </w:r>
       <w:r>
         <w:t>.</w:t>
@@ -2592,6 +2910,7 @@
       <w:r>
         <w:fldChar w:fldCharType="separate"/>
       </w:r>
+      <w:bookmarkStart w:id="29" w:name="_Toc150809948"/>
       <w:r>
         <w:rPr>
           <w:noProof/>
@@ -2614,38 +2933,12 @@
         <w:t>ref</w:t>
       </w:r>
       <w:r>
+        <w:t xml:space="preserve"> others-1</w:t>
+      </w:r>
+      <w:r>
         <w:t>]</w:t>
       </w:r>
-    </w:p>
-    <w:p>
-      <w:pPr>
-        <w:pStyle w:val="Tekstas"/>
-      </w:pPr>
-    </w:p>
-    <w:p>
-      <w:pPr>
-        <w:pStyle w:val="Tekstas"/>
-      </w:pPr>
-      <w:r>
-        <w:rPr>
-          <w:highlight w:val="red"/>
-        </w:rPr>
-        <w:t>[ref others-</w:t>
-      </w:r>
-      <w:r>
-        <w:t xml:space="preserve">1] </w:t>
-      </w:r>
-      <w:r>
-        <w:t>https://www.mdpi.com/1424-8220/20/21/6067</w:t>
-      </w:r>
-    </w:p>
-    <w:p>
-      <w:pPr>
-        <w:pStyle w:val="Tekstas"/>
-      </w:pPr>
-      <w:r>
-        <w:t>-------------------------------------------</w:t>
-      </w:r>
+      <w:bookmarkEnd w:id="29"/>
     </w:p>
     <w:p>
       <w:pPr>
@@ -2774,11 +3067,7 @@
         <w:t>STM32 ARM</w:t>
       </w:r>
       <w:r>
-        <w:t xml:space="preserve"> procesoriaus tipo realaus laiko įterptine sistema. Dėl įterptinių sistemų resursų ribotumo tinklo parametrų skaičius buvo sumažintas </w:t>
-      </w:r>
-      <w:r>
-        <w:lastRenderedPageBreak/>
-        <w:t>40,27 % tuo tarpu tikslumas sumažėjo tik 0,35 %. Tai parodo potencialą sukurti išmaniuosius įrenginius, naudojamus namuose, šios ligos prevencijos tikslams</w:t>
+        <w:t xml:space="preserve"> procesoriaus tipo realaus laiko įterptine sistema. Dėl įterptinių sistemų resursų ribotumo tinklo parametrų skaičius buvo sumažintas 40,27 % tuo tarpu tikslumas sumažėjo tik 0,35 %. Tai parodo potencialą sukurti išmaniuosius įrenginius, naudojamus namuose, šios ligos prevencijos tikslams</w:t>
       </w:r>
     </w:p>
     <w:p>
@@ -2791,6 +3080,7 @@
         <w:rPr>
           <w:noProof/>
         </w:rPr>
+        <w:lastRenderedPageBreak/>
         <w:drawing>
           <wp:inline distT="0" distB="0" distL="0" distR="0" wp14:anchorId="649EDDE9" wp14:editId="2E814C61">
             <wp:extent cx="3234978" cy="3262910"/>
@@ -2854,6 +3144,7 @@
       <w:r>
         <w:fldChar w:fldCharType="separate"/>
       </w:r>
+      <w:bookmarkStart w:id="30" w:name="_Toc150809949"/>
       <w:r>
         <w:rPr>
           <w:noProof/>
@@ -2866,18 +3157,100 @@
       <w:r>
         <w:t xml:space="preserve"> pav. Mokslininkų sukurtos sistemos apnėjos detektavimui maketas</w:t>
       </w:r>
+      <w:bookmarkEnd w:id="30"/>
     </w:p>
     <w:p>
       <w:pPr>
         <w:pStyle w:val="Tekstas"/>
       </w:pPr>
+      <w:r>
+        <w:t xml:space="preserve">Kaip kitą mokslininkų naudojančių įterptine sistema paremtą apnėjos aptikimo sistemą, galima pateikti </w:t>
+      </w:r>
+      <w:r>
+        <w:t>A.H. Yüzer</w:t>
+      </w:r>
+      <w:r>
+        <w:t xml:space="preserve"> </w:t>
+      </w:r>
+      <w:r>
+        <w:t>„</w:t>
+      </w:r>
+      <w:r>
+        <w:t>Nauja nešiojama real</w:t>
+      </w:r>
+      <w:r>
+        <w:t>aus</w:t>
+      </w:r>
+      <w:r>
+        <w:t xml:space="preserve"> laik</w:t>
+      </w:r>
+      <w:r>
+        <w:t>o</w:t>
+      </w:r>
+      <w:r>
+        <w:t xml:space="preserve"> miego apnėjos aptikimo sistema, pagrįsta pagreičio jutikliu</w:t>
+      </w:r>
+      <w:r>
+        <w:t>“</w:t>
+      </w:r>
+      <w:r>
+        <w:t xml:space="preserve"> darba sutelktą aplink pagreičio jutiklį. Pagrindinis tikslas buvo greitai nustatyti apnėjo reiškinį ir atitinkamai įspėti pacientą. Pagreičio jutiklis, esantis ant diafragmos, nuolat registruoja diafragmos judesius, naudodamas ADXL345, MEMS pagrįstą 3 ašių akselerometrą, kurio matavimo diapazonas yra ±2 g. Šio jutiklio</w:t>
+      </w:r>
+      <w:r>
+        <w:t xml:space="preserve"> </w:t>
+      </w:r>
+      <w:r>
+        <w:t>skiria</w:t>
+      </w:r>
+      <w:r>
+        <w:t>oji</w:t>
+      </w:r>
+      <w:r>
+        <w:t xml:space="preserve"> geb</w:t>
+      </w:r>
+      <w:r>
+        <w:t xml:space="preserve">a yra </w:t>
+      </w:r>
+      <w:r>
+        <w:t>13</w:t>
+      </w:r>
+      <w:r>
+        <w:t xml:space="preserve"> bitų</w:t>
+      </w:r>
+      <w:r>
+        <w:t>.</w:t>
+      </w:r>
     </w:p>
     <w:p>
       <w:pPr>
         <w:pStyle w:val="Tekstas"/>
       </w:pPr>
       <w:r>
-        <w:t>----------------</w:t>
+        <w:t>Per akselerometru pagrįstą sistemą aptikus apnėjos įvykį, signalas perduodamas į apyrankę. Apyrankė su vibraciniu varikliu inicijuoja vibraciją tol, kol paciento atnaujins normalų kvėpavimą. Pažymėtina, kad vibracijos variklio intensyvumą galima pritaikyti atsižvelgiant į individualius paciento veiksnius, tokius kaip miego trūkumas, ypač aprūpinant senyvus, neįgalius ar vaikus.</w:t>
+      </w:r>
+      <w:r>
+        <w:t xml:space="preserve"> </w:t>
+      </w:r>
+      <w:r>
+        <w:t xml:space="preserve">Pagrindinės šios sistemos yra jos gebėjimas pasiekti ir saugoti atitinkamus kvėpavimo parametrus, nereikalaujant tam skirto </w:t>
+      </w:r>
+      <w:r>
+        <w:t>miego kamabario</w:t>
+      </w:r>
+      <w:r>
+        <w:t xml:space="preserve">. Nuolatiniai diafragmos pagreičio, imami 20 Hz dažniu, yra saugomi SD </w:t>
+      </w:r>
+      <w:r>
+        <w:t>kortelėje</w:t>
+      </w:r>
+      <w:r>
+        <w:t xml:space="preserve"> arba per USB perkeliami į </w:t>
+      </w:r>
+      <w:r>
+        <w:t>kompiuterį</w:t>
+      </w:r>
+      <w:r>
+        <w:t>. Kiekvienas duomenų rinkinys sudaro iš trijų ašių duomenų, todėl duomenų perdavimo sparta yra 1920 bitų per sekundę.</w:t>
       </w:r>
     </w:p>
     <w:p>
@@ -2885,87 +3258,8 @@
         <w:pStyle w:val="Tekstas"/>
       </w:pPr>
       <w:r>
-        <w:t xml:space="preserve">Kaip kitą mokslininkų naudojančių įterptine sistema paremtą apnėjos aptikimo sistemą, galima pateikti </w:t>
-      </w:r>
-      <w:r>
-        <w:t>A.H. Yüzer</w:t>
-      </w:r>
-      <w:r>
-        <w:t xml:space="preserve"> </w:t>
-      </w:r>
-      <w:r>
-        <w:rPr>
-          <w:highlight w:val="red"/>
-        </w:rPr>
-        <w:t>xxxxx</w:t>
-      </w:r>
-      <w:r>
-        <w:t xml:space="preserve"> darba sutelktą aplink pagreičio jutiklį. Pagrindinis tikslas buvo greitai nustatyti apnėjo reiškinį ir atitinkamai įspėti pacientą. Pagreičio jutiklis, esantis ant diafragmos, nuolat registruoja diafragmos judesius, naudodamas ADXL345, MEMS pagrįstą 3 ašių akselerometrą, kurio matavimo diapazonas yra ±2 g. Šio jutiklio bitų funkcijos apima pasirenkamą matavimo diapazoną, skiriamąją gebą (iki </w:t>
-      </w:r>
-      <w:r>
-        <w:rPr>
-          <w:highlight w:val="yellow"/>
-        </w:rPr>
-        <w:t>13 energijos suvartojimo įvairias skaitmenines</w:t>
-      </w:r>
-      <w:r>
-        <w:t xml:space="preserve"> sąsajas).</w:t>
-      </w:r>
-    </w:p>
-    <w:p>
-      <w:pPr>
-        <w:pStyle w:val="Tekstas"/>
-      </w:pPr>
-      <w:r>
-        <w:t>Per akselerometru pagrįstą sistemą aptikus apnėjos įvykį, signalas perduodamas į apyrankę. Apyrankė su vibraciniu varikliu inicijuoja vibraciją tol, kol paciento atnaujins normalų kvėpavimą. Pažymėtina, kad vibracijos variklio intensyvumą galima pritaikyti atsižvelgiant į individualius paciento veiksnius, tokius kaip miego trūkumas, ypač aprūpinant senyvus, neįgalius ar vaikus.</w:t>
-      </w:r>
-      <w:r>
-        <w:t xml:space="preserve"> </w:t>
-      </w:r>
-      <w:r>
-        <w:t xml:space="preserve">Pagrindinės šios sistemos yra jos gebėjimas pasiekti ir saugoti atitinkamus kvėpavimo parametrus, nereikalaujant tam skirto </w:t>
-      </w:r>
-      <w:r>
-        <w:t>miego kamabario</w:t>
-      </w:r>
-      <w:r>
-        <w:t xml:space="preserve">. Nuolatiniai diafragmos pagreičio, imami 20 Hz dažniu, yra saugomi SD </w:t>
-      </w:r>
-      <w:r>
-        <w:t>kortelėje</w:t>
-      </w:r>
-      <w:r>
-        <w:t xml:space="preserve"> arba per USB perkeliami į </w:t>
-      </w:r>
-      <w:r>
-        <w:t>kompiuterį</w:t>
-      </w:r>
-      <w:r>
-        <w:t>. Kiekvienas duomenų rinkinys sudaro iš trijų ašių duomenų, todėl duomenų perdavimo sparta yra 1920 bitų per sekundę.</w:t>
-      </w:r>
-    </w:p>
-    <w:p>
-      <w:pPr>
-        <w:pStyle w:val="Tekstas"/>
-      </w:pPr>
-      <w:r>
         <w:t>Siekiant patvirtinti sistemos veiksmingumą, miego ekspertai ligoninės aplinkoje tiksliai pažymėjo tikrus miego apnėjos atveju. Siūloma realaus laiko miego apnėjos aptikimo sistema įrodė savo veiksmingumą atlikdama našumo analizę, suderinama su ekspertų pažymėtiais miego apnėjos atvejais. Šis naujoviškas sprendimas ne tik pristato naują požiūrį į apnėjos apkrovą, bet ir patenkina poreikius, todėl tai yra perspektyvi miego stebėjimo technologijos plėtra.</w:t>
       </w:r>
-    </w:p>
-    <w:p>
-      <w:pPr>
-        <w:pStyle w:val="Tekstas"/>
-      </w:pPr>
-    </w:p>
-    <w:p>
-      <w:pPr>
-        <w:pStyle w:val="Tekstas"/>
-      </w:pPr>
-    </w:p>
-    <w:p>
-      <w:pPr>
-        <w:pStyle w:val="Tekstas"/>
-      </w:pPr>
     </w:p>
     <w:p>
       <w:pPr>
@@ -2982,6 +3276,7 @@
         <w:rPr>
           <w:noProof/>
         </w:rPr>
+        <w:lastRenderedPageBreak/>
         <w:drawing>
           <wp:inline distT="0" distB="0" distL="0" distR="0" wp14:anchorId="607BAADF" wp14:editId="1613C5C9">
             <wp:extent cx="5479366" cy="2104357"/>
@@ -3037,9 +3332,6 @@
         <w:pStyle w:val="Caption"/>
       </w:pPr>
       <w:r>
-        <w:t xml:space="preserve">pav. </w:t>
-      </w:r>
-      <w:r>
         <w:fldChar w:fldCharType="begin"/>
       </w:r>
       <w:r>
@@ -3048,6 +3340,7 @@
       <w:r>
         <w:fldChar w:fldCharType="separate"/>
       </w:r>
+      <w:bookmarkStart w:id="31" w:name="_Toc150809950"/>
       <w:r>
         <w:rPr>
           <w:noProof/>
@@ -3062,46 +3355,42 @@
       </w:r>
       <w:r>
         <w:rPr>
-          <w:highlight w:val="yellow"/>
-        </w:rPr>
-        <w:t>ref-2</w:t>
+          <w:highlight w:val="red"/>
+        </w:rPr>
+        <w:t>ref-</w:t>
+      </w:r>
+      <w:r>
+        <w:rPr>
+          <w:highlight w:val="red"/>
+        </w:rPr>
+        <w:t>other</w:t>
+      </w:r>
+      <w:r>
+        <w:rPr>
+          <w:highlight w:val="red"/>
+        </w:rPr>
+        <w:t>2</w:t>
       </w:r>
       <w:r>
         <w:t>]</w:t>
       </w:r>
+      <w:bookmarkEnd w:id="31"/>
     </w:p>
     <w:p>
       <w:pPr>
         <w:pStyle w:val="Tekstas"/>
       </w:pPr>
+      <w:r>
+        <w:t>Taigi atlikus literatūros analizę matyti, kad yra paklausa sukurti išmaniėją apnėjos detektavimo sistema, bei mikrofono ir garsaai paremta sistema yra vienas iš variantų.</w:t>
+      </w:r>
     </w:p>
     <w:p>
       <w:pPr>
         <w:pStyle w:val="Tekstas"/>
-        <w:rPr>
-          <w:rStyle w:val="Hyperlink"/>
-        </w:rPr>
-      </w:pPr>
-      <w:r>
-        <w:t>[</w:t>
-      </w:r>
-      <w:r>
-        <w:rPr>
-          <w:highlight w:val="red"/>
-        </w:rPr>
-        <w:t>ref others2</w:t>
-      </w:r>
-      <w:r>
-        <w:t xml:space="preserve">] - </w:t>
-      </w:r>
-      <w:hyperlink r:id="rId18" w:history="1">
-        <w:r>
-          <w:rPr>
-            <w:rStyle w:val="Hyperlink"/>
-          </w:rPr>
-          <w:t>https://www.sciencedirect.com/science/article/pii/S1959031819302520</w:t>
-        </w:r>
-      </w:hyperlink>
+      </w:pPr>
+      <w:r>
+        <w:t>Taip pat duomenų perdavimas per blueteuht ar saugojimas į SD kortelę yra labai svarbi sistems dalsi kadangi tolimesnis apdorojimas tikriausiai bus atlikatas mokslinikų arba dirbtinio intelekto, kadangi įterpinės sistemos negali palaikyti mašininiam mokymuisi reikalingų skaičiavimo resursų.</w:t>
+      </w:r>
     </w:p>
     <w:p>
       <w:pPr>
@@ -3112,65 +3401,59 @@
       <w:pPr>
         <w:pStyle w:val="Tekstas"/>
       </w:pPr>
-      <w:r>
-        <w:t>--------------------</w:t>
-      </w:r>
     </w:p>
     <w:p>
       <w:pPr>
         <w:pStyle w:val="Tekstas"/>
       </w:pPr>
-      <w:r>
-        <w:t>Taigi atlikus literatūros analizę matyti, kad yra paklausa sukurti išmaniėją apnėjos detektavimo sistema, bei mikrofono ir garsaai paremta sistema yra vienas iš variantų.</w:t>
-      </w:r>
     </w:p>
     <w:p>
       <w:pPr>
         <w:pStyle w:val="Tekstas"/>
       </w:pPr>
-      <w:r>
-        <w:t>Taip pat duomenų perdavimas per blueteuht ar saugojimas į SD kortelę yra labai svarbi sistems dalsi kadangi tolimesnis apdorojimas tikriausiai bus atlikatas mokslinikų arba dirbtinio intelekto, kadangi įterpinės sistemos negali palaikyti mašininiam mokymuisi reikalingų skaičiavimo resursų.</w:t>
-      </w:r>
-    </w:p>
-    <w:p>
-      <w:pPr>
-        <w:pStyle w:val="Tekstas"/>
-      </w:pPr>
-    </w:p>
-    <w:p>
-      <w:pPr>
-        <w:pStyle w:val="Tekstas"/>
-      </w:pPr>
-    </w:p>
-    <w:p>
-      <w:pPr>
-        <w:pStyle w:val="Tekstas"/>
-      </w:pPr>
-    </w:p>
-    <w:p>
-      <w:pPr>
-        <w:pStyle w:val="Tekstas"/>
-      </w:pPr>
-    </w:p>
-    <w:bookmarkEnd w:id="22"/>
-    <w:bookmarkEnd w:id="23"/>
-    <w:bookmarkEnd w:id="24"/>
-    <w:bookmarkEnd w:id="25"/>
+    </w:p>
     <w:p>
       <w:pPr>
         <w:pStyle w:val="Heading1"/>
       </w:pPr>
+      <w:bookmarkStart w:id="32" w:name="_Toc150809941"/>
+      <w:bookmarkEnd w:id="25"/>
+      <w:bookmarkEnd w:id="26"/>
+      <w:bookmarkEnd w:id="27"/>
+      <w:bookmarkEnd w:id="28"/>
       <w:r>
         <w:lastRenderedPageBreak/>
         <w:t>Kuriamos sistemos koncepcija</w:t>
       </w:r>
+      <w:bookmarkEnd w:id="32"/>
     </w:p>
     <w:p>
       <w:pPr>
         <w:pStyle w:val="Tekstas"/>
       </w:pPr>
       <w:r>
-        <w:t>Šiame darbe yra siūlomas apnėjos sistemos dalis kuri gebėtų kokykiškai įrašyti garsus miego metu, kurie toliau ja bus apdorojami ir klasifikuojami medikų ar inotavių mašininiš mokymosi pagrįstų sistemų ligos aptikimui ir jos stadijos klasifikavimui.</w:t>
+        <w:t xml:space="preserve">Šiame darbe yra siūloma apnėjos </w:t>
+      </w:r>
+      <w:r>
+        <w:t xml:space="preserve">aptikimo </w:t>
+      </w:r>
+      <w:r>
+        <w:t>sistemos dalis kuri gebėtų kokykiškai įrašyti garsus miego metu, kurie toliau ja</w:t>
+      </w:r>
+      <w:r>
+        <w:t>u</w:t>
+      </w:r>
+      <w:r>
+        <w:t xml:space="preserve"> bus apdorojami ir klasifikuojami medikų ar inotavių mašinini</w:t>
+      </w:r>
+      <w:r>
+        <w:t>ų</w:t>
+      </w:r>
+      <w:r>
+        <w:t xml:space="preserve"> mokymosi pagrįstų sistemų ligos aptikimui ir jos stadijos klasifikavimui.</w:t>
+      </w:r>
+      <w:r>
+        <w:t xml:space="preserve"> Todėl norint sukurti tokį prietaisą svarbu pasirinkti tinkamą apratinę įrangą garso įrašymui ir jo saugojimui.</w:t>
       </w:r>
     </w:p>
     <w:p>
@@ -3198,62 +3481,48 @@
         <w:pStyle w:val="Tekstas"/>
       </w:pPr>
       <w:r>
-        <w:t>https://www.st.com/resource/en/product_presentation/steval-bcnkt01v1_quick_start_guide.pdf</w:t>
+        <w:t>Taigi, kadangi n</w:t>
+      </w:r>
+      <w:r>
+        <w:t>orit sukurti garso analiz</w:t>
+      </w:r>
+      <w:r>
+        <w:t>ės sitema</w:t>
+      </w:r>
+      <w:r>
+        <w:t xml:space="preserve"> reikalingas mikrofonas</w:t>
+      </w:r>
+      <w:r>
+        <w:t xml:space="preserve"> tai yra viena svarbiausiš projekto dalių. </w:t>
+      </w:r>
+      <w:r>
+        <w:t>Dėl greitesnės integracijos buvo pasirinktas</w:t>
+      </w:r>
+      <w:r>
+        <w:t xml:space="preserve"> </w:t>
+      </w:r>
+      <w:r>
+        <w:t xml:space="preserve">STM32 </w:t>
+      </w:r>
+      <w:r>
+        <w:t>BlueCoin Starter kit</w:t>
+      </w:r>
+      <w:r>
+        <w:t xml:space="preserve"> prietaisas.</w:t>
       </w:r>
     </w:p>
     <w:p>
       <w:pPr>
         <w:pStyle w:val="Tekstas"/>
-      </w:pPr>
-      <w:r>
-        <w:t>https://www.st.com/en/evaluation-tools/steval-bcnkt01v1.html#st_all-features_sec-nav-tab</w:t>
-      </w:r>
-    </w:p>
-    <w:p>
-      <w:pPr>
-        <w:pStyle w:val="Tekstas"/>
-      </w:pPr>
-      <w:r>
-        <w:t>Norit sukurti garso analize reikalingas mikrofonas</w:t>
-      </w:r>
-    </w:p>
-    <w:p>
-      <w:pPr>
-        <w:pStyle w:val="Tekstas"/>
-      </w:pPr>
-    </w:p>
-    <w:p>
-      <w:pPr>
-        <w:pStyle w:val="Tekstas"/>
-      </w:pPr>
-      <w:r>
-        <w:t xml:space="preserve">Kadangi dažniausiai miegame ne vieni reikia </w:t>
-      </w:r>
-      <w:r>
-        <w:t xml:space="preserve">atstumo </w:t>
-      </w:r>
-      <w:r>
-        <w:t>kalibracijos</w:t>
-      </w:r>
-      <w:r>
-        <w:t>l</w:t>
-      </w:r>
-    </w:p>
-    <w:p>
-      <w:pPr>
-        <w:pStyle w:val="Tekstas"/>
-      </w:pPr>
-    </w:p>
-    <w:p>
-      <w:pPr>
-        <w:pStyle w:val="Tekstas"/>
+        <w:keepNext/>
+        <w:jc w:val="center"/>
       </w:pPr>
       <w:r>
         <w:rPr>
           <w:noProof/>
         </w:rPr>
         <w:drawing>
-          <wp:inline distT="0" distB="0" distL="0" distR="0" wp14:anchorId="4DC1309D" wp14:editId="32C899E2">
+          <wp:inline distT="0" distB="0" distL="0" distR="0" wp14:anchorId="1F92D565" wp14:editId="5D613957">
             <wp:extent cx="6120130" cy="2911475"/>
             <wp:effectExtent l="0" t="0" r="0" b="3175"/>
             <wp:docPr id="644319387" name="Picture 1" descr="BlueCoin Hearing &amp; Motion Sensing - STMicro | Mouser"/>
@@ -3270,7 +3539,7 @@
                     </pic:cNvPicPr>
                   </pic:nvPicPr>
                   <pic:blipFill>
-                    <a:blip r:embed="rId19">
+                    <a:blip r:embed="rId18">
                       <a:extLst>
                         <a:ext uri="{28A0092B-C50C-407E-A947-70E740481C1C}">
                           <a14:useLocalDpi xmlns:a14="http://schemas.microsoft.com/office/drawing/2010/main" val="0"/>
@@ -3304,20 +3573,284 @@
     </w:p>
     <w:p>
       <w:pPr>
+        <w:pStyle w:val="Caption"/>
+      </w:pPr>
+      <w:r>
+        <w:fldChar w:fldCharType="begin"/>
+      </w:r>
+      <w:r>
+        <w:instrText xml:space="preserve"> SEQ pav. \* ARABIC </w:instrText>
+      </w:r>
+      <w:r>
+        <w:fldChar w:fldCharType="separate"/>
+      </w:r>
+      <w:bookmarkStart w:id="33" w:name="_Toc150809951"/>
+      <w:r>
+        <w:rPr>
+          <w:noProof/>
+        </w:rPr>
+        <w:t>6</w:t>
+      </w:r>
+      <w:r>
+        <w:fldChar w:fldCharType="end"/>
+      </w:r>
+      <w:r>
+        <w:t xml:space="preserve"> pav. </w:t>
+      </w:r>
+      <w:r>
+        <w:t>„</w:t>
+      </w:r>
+      <w:r>
+        <w:t>BlueCoin</w:t>
+      </w:r>
+      <w:r>
+        <w:t>“</w:t>
+      </w:r>
+      <w:r>
+        <w:t xml:space="preserve"> </w:t>
+      </w:r>
+      <w:r>
+        <w:t>m</w:t>
+      </w:r>
+      <w:r>
+        <w:t xml:space="preserve">aketo </w:t>
+      </w:r>
+      <w:r>
+        <w:t>mikrofono ir kitais sensoriais</w:t>
+      </w:r>
+      <w:bookmarkEnd w:id="33"/>
+    </w:p>
+    <w:p>
+      <w:pPr>
         <w:pStyle w:val="Tekstas"/>
       </w:pPr>
+      <w:r>
+        <w:t xml:space="preserve">Ši </w:t>
+      </w:r>
+      <w:r>
+        <w:t xml:space="preserve">integruota </w:t>
+      </w:r>
+      <w:r>
+        <w:t>testavimo</w:t>
+      </w:r>
+      <w:r>
+        <w:t xml:space="preserve"> ir prototipų kūrimo platforma, skirta išplėstiniam akustiniam ir judesio </w:t>
+      </w:r>
+      <w:r>
+        <w:t>aptikimui</w:t>
+      </w:r>
+      <w:r>
+        <w:t xml:space="preserve"> daiktų interneto programoms, pagrįsta žmogaus ausies klausymosi</w:t>
+      </w:r>
+      <w:r>
+        <w:t xml:space="preserve"> gebėjimais</w:t>
+      </w:r>
+      <w:r>
+        <w:t>.</w:t>
+      </w:r>
+      <w:r>
+        <w:t xml:space="preserve"> </w:t>
+      </w:r>
+      <w:r>
+        <w:t>„BlueCoin“ leidžia tyrinėti pažangi</w:t>
+      </w:r>
+      <w:r>
+        <w:t>us</w:t>
+      </w:r>
+      <w:r>
+        <w:t xml:space="preserve"> jutikli</w:t>
+      </w:r>
+      <w:r>
+        <w:t>us</w:t>
+      </w:r>
+      <w:r>
+        <w:t xml:space="preserve"> ir </w:t>
+      </w:r>
+      <w:r>
+        <w:t xml:space="preserve">jų </w:t>
+      </w:r>
+      <w:r>
+        <w:t>signalų apdorojimo funkcijas</w:t>
+      </w:r>
+      <w:r>
+        <w:t>. Įrenginys</w:t>
+      </w:r>
+      <w:r>
+        <w:t xml:space="preserve"> skirtas robotikos ir automatikos programoms, naudojant 4 skaitmeninius MEMS mikrofonų rinkinius, didelio našumo 9 ašių inercinį ir aplinkos jutiklių bloką bei </w:t>
+      </w:r>
+      <w:r>
+        <w:t xml:space="preserve">veikimo </w:t>
+      </w:r>
+      <w:r>
+        <w:t>laiko nuotolio jutiklius.</w:t>
+      </w:r>
     </w:p>
     <w:p>
       <w:pPr>
         <w:pStyle w:val="Tekstas"/>
       </w:pPr>
       <w:r>
+        <w:t xml:space="preserve">Didelio našumo STM32F446 180 MHz </w:t>
+      </w:r>
+      <w:r>
+        <w:t>CPU</w:t>
+      </w:r>
+      <w:r>
+        <w:t xml:space="preserve"> leidžia realiuoju laiku įgyvendinti labai pažangius jutiklių algoritmus, tokius kaip adaptyvus pluošto formavimas</w:t>
+      </w:r>
+      <w:r>
+        <w:t xml:space="preserve"> (angl. </w:t>
+      </w:r>
+      <w:r>
+        <w:rPr>
+          <w:i/>
+          <w:iCs/>
+        </w:rPr>
+        <w:t>adaptive beamforming</w:t>
+      </w:r>
+      <w:r>
+        <w:t>)</w:t>
+      </w:r>
+      <w:r>
+        <w:t xml:space="preserve"> </w:t>
+      </w:r>
+      <w:r>
+        <w:t>kuris pagerina</w:t>
+      </w:r>
+      <w:r>
+        <w:t xml:space="preserve"> garso šaltinio lokalizavim</w:t>
+      </w:r>
+      <w:r>
+        <w:t>ą</w:t>
+      </w:r>
+      <w:r>
+        <w:t xml:space="preserve">. Šias </w:t>
+      </w:r>
+      <w:r>
+        <w:t>funkcijas</w:t>
+      </w:r>
+      <w:r>
+        <w:t xml:space="preserve"> naudo</w:t>
+      </w:r>
+      <w:r>
+        <w:t>ti yra</w:t>
+      </w:r>
+      <w:r>
+        <w:t xml:space="preserve"> paruošt</w:t>
+      </w:r>
+      <w:r>
+        <w:t>os nemokamos bibliotekos</w:t>
+      </w:r>
+      <w:r>
+        <w:t>.</w:t>
+      </w:r>
+      <w:r>
+        <w:t xml:space="preserve">  </w:t>
+      </w:r>
+      <w:r>
+        <w:t xml:space="preserve">„BlueCoin“ </w:t>
+      </w:r>
+      <w:r>
+        <w:t xml:space="preserve">taip pat turi </w:t>
+      </w:r>
+      <w:r>
+        <w:t xml:space="preserve">integruotą BLE </w:t>
+      </w:r>
+      <w:r>
+        <w:t xml:space="preserve">sąsają su kuria gali </w:t>
+      </w:r>
+      <w:r>
+        <w:t xml:space="preserve">prisijungti per bet kurio daiktų interneto ir išmaniojo pramonės belaidžio jutiklio </w:t>
+      </w:r>
+      <w:r>
+        <w:t xml:space="preserve">BlueThooth </w:t>
+      </w:r>
+      <w:r>
+        <w:t>tinklo.</w:t>
+      </w:r>
+      <w:r>
+        <w:t xml:space="preserve"> </w:t>
+      </w:r>
+      <w:r>
+        <w:t>Taip pat, naudojant šį maketą galimas</w:t>
+      </w:r>
+      <w:r>
+        <w:t xml:space="preserve"> neapdorotų jutiklių duomenų srautinio perdavim</w:t>
+      </w:r>
+      <w:r>
+        <w:t>as</w:t>
+      </w:r>
+      <w:r>
+        <w:t xml:space="preserve"> per USB</w:t>
+      </w:r>
+      <w:r>
+        <w:t xml:space="preserve"> sąsają</w:t>
+      </w:r>
+      <w:r>
+        <w:t>, duomenų registravim</w:t>
+      </w:r>
+      <w:r>
+        <w:t>as į</w:t>
+      </w:r>
+      <w:r>
+        <w:t xml:space="preserve"> SD</w:t>
+      </w:r>
+      <w:r>
+        <w:t xml:space="preserve"> kortelę ar</w:t>
+      </w:r>
+      <w:r>
+        <w:t xml:space="preserve"> garso</w:t>
+      </w:r>
+      <w:r>
+        <w:t xml:space="preserve"> perdavimas.</w:t>
+      </w:r>
+    </w:p>
+    <w:p>
+      <w:pPr>
+        <w:pStyle w:val="Tekstas"/>
+        <w:tabs>
+          <w:tab w:val="center" w:pos="4819"/>
+        </w:tabs>
+      </w:pPr>
+      <w:r>
+        <w:t xml:space="preserve">Būtent šios funkcijos ir yra reikalingos norint sukurti apnėjos detekcijos sistemą. </w:t>
+      </w:r>
+      <w:r>
+        <w:t>Kadangi dažniausiai miegame ne vieni</w:t>
+      </w:r>
+      <w:r>
+        <w:t xml:space="preserve">, todėl yra </w:t>
+      </w:r>
+      <w:r>
+        <w:t>rei</w:t>
+      </w:r>
+      <w:r>
+        <w:t>kalinga</w:t>
+      </w:r>
+      <w:r>
+        <w:t xml:space="preserve"> </w:t>
+      </w:r>
+      <w:r>
+        <w:t xml:space="preserve">atstumo </w:t>
+      </w:r>
+      <w:r>
+        <w:t>kalibracij</w:t>
+      </w:r>
+      <w:r>
+        <w:t>a nuo pasirinkto šaltinio lokacijos kad galima būtų identifikuoti</w:t>
+      </w:r>
+      <w:r>
+        <w:t xml:space="preserve"> specifinį pacientą. Taip pat </w:t>
+      </w:r>
+      <w:r>
         <w:t>SD kortelė jau yra integruota šiame įrenginyje todėl nereikia papildomos sąsajos ir prietiaiso norint duomenys saugoti SD laikmenoje.</w:t>
       </w:r>
     </w:p>
     <w:p>
       <w:pPr>
         <w:pStyle w:val="Tekstas"/>
+        <w:keepNext/>
+        <w:jc w:val="center"/>
       </w:pPr>
       <w:r>
         <w:rPr>
@@ -3340,7 +3873,7 @@
                     <pic:cNvPicPr/>
                   </pic:nvPicPr>
                   <pic:blipFill>
-                    <a:blip r:embed="rId20"/>
+                    <a:blip r:embed="rId19"/>
                     <a:stretch>
                       <a:fillRect/>
                     </a:stretch>
@@ -3363,35 +3896,54 @@
     </w:p>
     <w:p>
       <w:pPr>
+        <w:pStyle w:val="Caption"/>
+      </w:pPr>
+      <w:r>
+        <w:fldChar w:fldCharType="begin"/>
+      </w:r>
+      <w:r>
+        <w:instrText xml:space="preserve"> SEQ pav. \* ARABIC </w:instrText>
+      </w:r>
+      <w:r>
+        <w:fldChar w:fldCharType="separate"/>
+      </w:r>
+      <w:bookmarkStart w:id="34" w:name="_Toc150809952"/>
+      <w:r>
+        <w:rPr>
+          <w:noProof/>
+        </w:rPr>
+        <w:t>7</w:t>
+      </w:r>
+      <w:r>
+        <w:fldChar w:fldCharType="end"/>
+      </w:r>
+      <w:r>
+        <w:t xml:space="preserve"> pav. „BlueCoin“ maketo dalis su SD kortele</w:t>
+      </w:r>
+      <w:bookmarkEnd w:id="34"/>
+    </w:p>
+    <w:p>
+      <w:pPr>
+        <w:pStyle w:val="Heading2"/>
+        <w:rPr>
+          <w:highlight w:val="yellow"/>
+        </w:rPr>
+      </w:pPr>
+      <w:r>
+        <w:rPr>
+          <w:highlight w:val="yellow"/>
+        </w:rPr>
+        <w:t>Strukturinė schema</w:t>
+      </w:r>
+    </w:p>
+    <w:p>
+      <w:pPr>
         <w:pStyle w:val="Tekstas"/>
       </w:pPr>
-    </w:p>
-    <w:p>
-      <w:pPr>
-        <w:pStyle w:val="Tekstas"/>
-      </w:pPr>
-      <w:r>
-        <w:t>Tas mikofonas su space awerness</w:t>
-      </w:r>
-    </w:p>
-    <w:p>
-      <w:pPr>
-        <w:pStyle w:val="Tekstas"/>
-      </w:pPr>
-    </w:p>
-    <w:p>
-      <w:pPr>
-        <w:pStyle w:val="Heading2"/>
-      </w:pPr>
-      <w:r>
-        <w:t>Strukturinė schema</w:t>
-      </w:r>
-    </w:p>
-    <w:p>
-      <w:pPr>
-        <w:pStyle w:val="Tekstas"/>
-      </w:pPr>
-      <w:r>
+      <w:r>
+        <w:rPr>
+          <w:highlight w:val="yellow"/>
+        </w:rPr>
         <w:t>Papaišyti basic</w:t>
       </w:r>
     </w:p>
@@ -3419,7 +3971,7 @@
                     <pic:cNvPicPr/>
                   </pic:nvPicPr>
                   <pic:blipFill>
-                    <a:blip r:embed="rId21"/>
+                    <a:blip r:embed="rId20"/>
                     <a:stretch>
                       <a:fillRect/>
                     </a:stretch>
@@ -3450,7 +4002,6 @@
         <w:pStyle w:val="Heading2"/>
       </w:pPr>
       <w:r>
-        <w:lastRenderedPageBreak/>
         <w:t>Papildomos funkcijos</w:t>
       </w:r>
     </w:p>
@@ -3465,7 +4016,7 @@
         <w:rPr>
           <w:highlight w:val="yellow"/>
         </w:rPr>
-        <w:t>Failu sitema???</w:t>
+        <w:t>Failu sitema?</w:t>
       </w:r>
     </w:p>
     <w:p>
@@ -3514,16 +4065,19 @@
         </w:rPr>
         <w:t>iltravimas</w:t>
       </w:r>
+      <w:r>
+        <w:t xml:space="preserve"> – naudojant STM api</w:t>
+      </w:r>
     </w:p>
     <w:p/>
     <w:p>
       <w:pPr>
         <w:pStyle w:val="Tekstas"/>
       </w:pPr>
-      <w:bookmarkStart w:id="26" w:name="_Toc503646980"/>
-      <w:bookmarkStart w:id="27" w:name="_Toc503648370"/>
-      <w:bookmarkStart w:id="28" w:name="_Toc503651314"/>
-      <w:bookmarkStart w:id="29" w:name="_Toc505346890"/>
+      <w:bookmarkStart w:id="35" w:name="_Toc503646980"/>
+      <w:bookmarkStart w:id="36" w:name="_Toc503648370"/>
+      <w:bookmarkStart w:id="37" w:name="_Toc503651314"/>
+      <w:bookmarkStart w:id="38" w:name="_Toc505346890"/>
     </w:p>
     <w:p>
       <w:pPr>
@@ -3532,6 +4086,7 @@
           <w:highlight w:val="yellow"/>
         </w:rPr>
       </w:pPr>
+      <w:bookmarkStart w:id="39" w:name="_Toc150809942"/>
       <w:r>
         <w:rPr>
           <w:highlight w:val="yellow"/>
@@ -3539,6 +4094,7 @@
         <w:lastRenderedPageBreak/>
         <w:t>Sistemos realizavimas</w:t>
       </w:r>
+      <w:bookmarkEnd w:id="39"/>
     </w:p>
     <w:p>
       <w:pPr>
@@ -3565,7 +4121,7 @@
       <w:pPr>
         <w:pStyle w:val="Antratbenr"/>
       </w:pPr>
-      <w:bookmarkStart w:id="30" w:name="_Toc150616408"/>
+      <w:bookmarkStart w:id="40" w:name="_Toc150809943"/>
       <w:r>
         <w:rPr>
           <w:highlight w:val="yellow"/>
@@ -3573,11 +4129,11 @@
         <w:lastRenderedPageBreak/>
         <w:t>Išvados</w:t>
       </w:r>
-      <w:bookmarkEnd w:id="26"/>
-      <w:bookmarkEnd w:id="27"/>
-      <w:bookmarkEnd w:id="28"/>
-      <w:bookmarkEnd w:id="29"/>
-      <w:bookmarkEnd w:id="30"/>
+      <w:bookmarkEnd w:id="35"/>
+      <w:bookmarkEnd w:id="36"/>
+      <w:bookmarkEnd w:id="37"/>
+      <w:bookmarkEnd w:id="38"/>
+      <w:bookmarkEnd w:id="40"/>
     </w:p>
     <w:p>
       <w:pPr>
@@ -3587,10 +4143,10 @@
           <w:numId w:val="14"/>
         </w:numPr>
       </w:pPr>
-      <w:bookmarkStart w:id="31" w:name="_Toc503646981"/>
-      <w:bookmarkStart w:id="32" w:name="_Toc503648371"/>
-      <w:bookmarkStart w:id="33" w:name="_Toc503651315"/>
-      <w:bookmarkStart w:id="34" w:name="_Toc505346891"/>
+      <w:bookmarkStart w:id="41" w:name="_Toc503646981"/>
+      <w:bookmarkStart w:id="42" w:name="_Toc503648371"/>
+      <w:bookmarkStart w:id="43" w:name="_Toc503651315"/>
+      <w:bookmarkStart w:id="44" w:name="_Toc505346891"/>
       <w:r>
         <w:t xml:space="preserve">Darbe </w:t>
       </w:r>
@@ -3677,7 +4233,7 @@
       <w:pPr>
         <w:pStyle w:val="Antratbenr"/>
       </w:pPr>
-      <w:bookmarkStart w:id="35" w:name="_Toc150616409"/>
+      <w:bookmarkStart w:id="45" w:name="_Toc150809944"/>
       <w:r>
         <w:rPr>
           <w:highlight w:val="red"/>
@@ -3685,18 +4241,24 @@
         <w:lastRenderedPageBreak/>
         <w:t>Literatūros sąrašas</w:t>
       </w:r>
-      <w:bookmarkEnd w:id="31"/>
-      <w:bookmarkEnd w:id="32"/>
-      <w:bookmarkEnd w:id="33"/>
-      <w:bookmarkEnd w:id="34"/>
-      <w:bookmarkEnd w:id="35"/>
+      <w:bookmarkEnd w:id="41"/>
+      <w:bookmarkEnd w:id="42"/>
+      <w:bookmarkEnd w:id="43"/>
+      <w:bookmarkEnd w:id="44"/>
+      <w:bookmarkEnd w:id="45"/>
     </w:p>
     <w:p>
       <w:pPr>
         <w:pStyle w:val="Bibliography"/>
         <w:ind w:hanging="499"/>
-      </w:pPr>
-      <w:r>
+        <w:rPr>
+          <w:highlight w:val="yellow"/>
+        </w:rPr>
+      </w:pPr>
+      <w:r>
+        <w:rPr>
+          <w:highlight w:val="yellow"/>
+        </w:rPr>
         <w:t>CubeSat101 Basic Concepts and Processes for First-Time CubeSat Developers. Prieiga per: https://www.nasa.gov/sites/default/files/atoms/files/nasa_csli_cubesat_101_508.pdf</w:t>
       </w:r>
     </w:p>
@@ -3704,70 +4266,98 @@
       <w:pPr>
         <w:pStyle w:val="Bibliography"/>
         <w:ind w:hanging="499"/>
-      </w:pPr>
-      <w:r>
-        <w:t>Dubos, G.F., Castet, J.F. and Saleh, J.H., 2010. Statistical reliability analysis of satellites by mass category: Does spacecraft size matter?. Acta Astronautica, 67(5-6), pp.584-595. Prieiga per: https://www.sciencedirect.com/science/article/abs/pii/S0094576510001347</w:t>
-      </w:r>
-    </w:p>
-    <w:p>
-      <w:pPr>
-        <w:pStyle w:val="Bibliography"/>
-        <w:ind w:hanging="499"/>
-      </w:pPr>
-      <w:r>
-        <w:t>Langer, M. and Bouwmeester, J., 2016. Reliability of CubeSats-statistical data, developers' beliefs and the way forward. Prieiga per:  https://digitalcommons.usu.edu/smallsat/2016/TS10AdvTech2/4/</w:t>
-      </w:r>
-    </w:p>
-    <w:p>
-      <w:pPr>
-        <w:pStyle w:val="Bibliography"/>
-        <w:ind w:hanging="499"/>
-      </w:pPr>
-      <w:r>
-        <w:t>Bouwmeester, J., Menicucci, A. and Gill, E.K., 2022. Improving CubeSat reliability: Subsystem redundancy or improved testing?. Reliability Engineering &amp; System Safety, 220, p.108288 Prieiga per:   https://www.sciencedirect.com/science/article/pii/S0951832021007584</w:t>
-      </w:r>
-    </w:p>
-    <w:p>
-      <w:pPr>
-        <w:pStyle w:val="Bibliography"/>
-      </w:pPr>
-      <w:r>
-        <w:t>Dobiáš, P., Casseau, E. and Sinnen, O., 2021. Improving the CubeSat reliability thanks to a multiprocessor system using fault tolerant online scheduling. Microprocessors and Microsystems, 85, p.104312. Prieiga per:</w:t>
-      </w:r>
-    </w:p>
-    <w:p>
-      <w:pPr>
-        <w:pStyle w:val="Bibliography"/>
-        <w:numPr>
-          <w:ilvl w:val="0"/>
-          <w:numId w:val="0"/>
-        </w:numPr>
-        <w:ind w:left="357"/>
-      </w:pPr>
-      <w:r>
-        <w:t>https://www.sciencedirect.com/science/article/abs/pii/S0141933121004737</w:t>
-      </w:r>
-    </w:p>
-    <w:p>
-      <w:pPr>
-        <w:pStyle w:val="Bibliography"/>
-      </w:pPr>
-      <w:r>
-        <w:t>STM32 ECC dokumentacija. Prieiga per:</w:t>
-      </w:r>
-    </w:p>
-    <w:p>
-      <w:pPr>
-        <w:pStyle w:val="Bibliography"/>
-        <w:numPr>
-          <w:ilvl w:val="0"/>
-          <w:numId w:val="0"/>
-        </w:numPr>
-        <w:ind w:left="357"/>
-      </w:pPr>
-      <w:r>
-        <w:t>https://www.st.com/resource/en/application_note/an5342-error-correction-code-ecc-management-for-internal-memories-protection-on-stm32h7-series-stmicroelectronics.pdf</w:t>
-      </w:r>
+        <w:rPr>
+          <w:highlight w:val="yellow"/>
+        </w:rPr>
+      </w:pPr>
+      <w:r>
+        <w:rPr>
+          <w:highlight w:val="yellow"/>
+        </w:rPr>
+        <w:t xml:space="preserve">Dubos, G.F., Castet, J.F. and Saleh, J.H., 2010. Statistical reliability analysis of satellites by mass category: Does spacecraft size matter?. Acta Astronautica, 67(5-6), pp.584-595. Prieiga per: </w:t>
+      </w:r>
+      <w:hyperlink r:id="rId21" w:history="1">
+        <w:r>
+          <w:rPr>
+            <w:rStyle w:val="Hyperlink"/>
+            <w:highlight w:val="yellow"/>
+          </w:rPr>
+          <w:t>https://www.sciencedirect.com/science/article/abs/pii/S0094576510001347</w:t>
+        </w:r>
+      </w:hyperlink>
+    </w:p>
+    <w:p>
+      <w:pPr>
+        <w:rPr>
+          <w:lang w:eastAsia="lt-LT"/>
+        </w:rPr>
+      </w:pPr>
+    </w:p>
+    <w:p>
+      <w:pPr>
+        <w:rPr>
+          <w:lang w:eastAsia="lt-LT"/>
+        </w:rPr>
+      </w:pPr>
+    </w:p>
+    <w:p>
+      <w:pPr>
+        <w:pStyle w:val="Tekstas"/>
+      </w:pPr>
+      <w:r>
+        <w:rPr>
+          <w:highlight w:val="red"/>
+        </w:rPr>
+        <w:t>[ref others-</w:t>
+      </w:r>
+      <w:r>
+        <w:t xml:space="preserve">1] </w:t>
+      </w:r>
+      <w:r>
+        <w:t>https://www.mdpi.com/1424-8220/20/21/6067</w:t>
+      </w:r>
+    </w:p>
+    <w:p>
+      <w:pPr>
+        <w:rPr>
+          <w:lang w:eastAsia="lt-LT"/>
+        </w:rPr>
+      </w:pPr>
+    </w:p>
+    <w:p>
+      <w:pPr>
+        <w:pStyle w:val="Tekstas"/>
+        <w:rPr>
+          <w:rStyle w:val="Hyperlink"/>
+        </w:rPr>
+      </w:pPr>
+      <w:r>
+        <w:t>[</w:t>
+      </w:r>
+      <w:r>
+        <w:rPr>
+          <w:highlight w:val="red"/>
+        </w:rPr>
+        <w:t>ref others2</w:t>
+      </w:r>
+      <w:r>
+        <w:t xml:space="preserve">] - </w:t>
+      </w:r>
+      <w:hyperlink r:id="rId22" w:history="1">
+        <w:r>
+          <w:rPr>
+            <w:rStyle w:val="Hyperlink"/>
+          </w:rPr>
+          <w:t>https://www.sciencedirect.com/science/article/pii/S1959031819302520</w:t>
+        </w:r>
+      </w:hyperlink>
+    </w:p>
+    <w:p>
+      <w:pPr>
+        <w:rPr>
+          <w:lang w:eastAsia="lt-LT"/>
+        </w:rPr>
+      </w:pPr>
     </w:p>
     <w:p>
       <w:pPr>
@@ -3786,8 +4376,8 @@
       </w:r>
     </w:p>
     <w:sectPr>
-      <w:footerReference w:type="default" r:id="rId22"/>
-      <w:footerReference w:type="first" r:id="rId23"/>
+      <w:footerReference w:type="default" r:id="rId23"/>
+      <w:footerReference w:type="first" r:id="rId24"/>
       <w:pgSz w:w="11906" w:h="16838" w:code="9"/>
       <w:pgMar w:top="1134" w:right="567" w:bottom="1134" w:left="1701" w:header="720" w:footer="720" w:gutter="0"/>
       <w:cols w:space="720"/>
@@ -7598,10 +8188,6 @@
 </file>
 
 <file path=customXml/item2.xml><?xml version="1.0" encoding="utf-8"?>
-<b:Sources xmlns:b="http://schemas.openxmlformats.org/officeDocument/2006/bibliography" xmlns="http://schemas.openxmlformats.org/officeDocument/2006/bibliography" SelectedStyle="\APASixthEditionOfficeOnline.xsl" StyleName="APA" Version="6"/>
-</file>
-
-<file path=customXml/item3.xml><?xml version="1.0" encoding="utf-8"?>
 <p:properties xmlns:p="http://schemas.microsoft.com/office/2006/metadata/properties" xmlns:xsi="http://www.w3.org/2001/XMLSchema-instance" xmlns:pc="http://schemas.microsoft.com/office/infopath/2007/PartnerControls">
   <documentManagement>
     <Modifikuoti xmlns="6f570473-4b36-4c39-a776-03401f4bff93" xsi:nil="true"/>
@@ -7609,16 +8195,11 @@
 </p:properties>
 </file>
 
-<file path=customXml/item4.xml><?xml version="1.0" encoding="utf-8"?>
-<?mso-contentType ?>
-<FormTemplates xmlns="http://schemas.microsoft.com/sharepoint/v3/contenttype/forms">
-  <Display>DocumentLibraryForm</Display>
-  <Edit>DocumentLibraryForm</Edit>
-  <New>DocumentLibraryForm</New>
-</FormTemplates>
+<file path=customXml/item3.xml><?xml version="1.0" encoding="utf-8"?>
+<b:Sources xmlns:b="http://schemas.openxmlformats.org/officeDocument/2006/bibliography" xmlns="http://schemas.openxmlformats.org/officeDocument/2006/bibliography" SelectedStyle="\APASixthEditionOfficeOnline.xsl" StyleName="APA" Version="6"/>
 </file>
 
-<file path=customXml/item5.xml><?xml version="1.0" encoding="utf-8"?>
+<file path=customXml/item4.xml><?xml version="1.0" encoding="utf-8"?>
 <ct:contentTypeSchema xmlns:ct="http://schemas.microsoft.com/office/2006/metadata/contentType" xmlns:ma="http://schemas.microsoft.com/office/2006/metadata/properties/metaAttributes" ct:_="" ma:_="" ma:contentTypeName="Dokumentas" ma:contentTypeID="0x01010085A0B56825ACE44AA56534054A45F39F" ma:contentTypeVersion="16" ma:contentTypeDescription="Kurkite naują dokumentą." ma:contentTypeScope="" ma:versionID="af5a762cd9ff50b6a08d36f9c4c905e0">
   <xsd:schema xmlns:xsd="http://www.w3.org/2001/XMLSchema" xmlns:xs="http://www.w3.org/2001/XMLSchema" xmlns:p="http://schemas.microsoft.com/office/2006/metadata/properties" xmlns:ns2="620836a7-bc45-472c-88d2-4326827033e8" xmlns:ns3="6f570473-4b36-4c39-a776-03401f4bff93" targetNamespace="http://schemas.microsoft.com/office/2006/metadata/properties" ma:root="true" ma:fieldsID="f1c764103dade80e512ed8409fb7d386" ns2:_="" ns3:_="">
     <xsd:import namespace="620836a7-bc45-472c-88d2-4326827033e8"/>
@@ -7861,6 +8442,15 @@
 </ct:contentTypeSchema>
 </file>
 
+<file path=customXml/item5.xml><?xml version="1.0" encoding="utf-8"?>
+<?mso-contentType ?>
+<FormTemplates xmlns="http://schemas.microsoft.com/sharepoint/v3/contenttype/forms">
+  <Display>DocumentLibraryForm</Display>
+  <Edit>DocumentLibraryForm</Edit>
+  <New>DocumentLibraryForm</New>
+</FormTemplates>
+</file>
+
 <file path=customXml/itemProps1.xml><?xml version="1.0" encoding="utf-8"?>
 <ds:datastoreItem xmlns:ds="http://schemas.openxmlformats.org/officeDocument/2006/customXml" ds:itemID="{55AF091B-3C7A-41E3-B477-F2FDAA23CFDA}">
   <ds:schemaRefs>
@@ -7870,14 +8460,6 @@
 </file>
 
 <file path=customXml/itemProps2.xml><?xml version="1.0" encoding="utf-8"?>
-<ds:datastoreItem xmlns:ds="http://schemas.openxmlformats.org/officeDocument/2006/customXml" ds:itemID="{66C6F4A6-A7D1-4774-89B1-4CAF693D5996}">
-  <ds:schemaRefs>
-    <ds:schemaRef ds:uri="http://schemas.openxmlformats.org/officeDocument/2006/bibliography"/>
-  </ds:schemaRefs>
-</ds:datastoreItem>
-</file>
-
-<file path=customXml/itemProps3.xml><?xml version="1.0" encoding="utf-8"?>
 <ds:datastoreItem xmlns:ds="http://schemas.openxmlformats.org/officeDocument/2006/customXml" ds:itemID="{949D7D1B-3ED7-4FCF-84CC-168C035D517F}">
   <ds:schemaRefs>
     <ds:schemaRef ds:uri="http://schemas.microsoft.com/office/2006/metadata/properties"/>
@@ -7887,15 +8469,15 @@
 </ds:datastoreItem>
 </file>
 
-<file path=customXml/itemProps4.xml><?xml version="1.0" encoding="utf-8"?>
-<ds:datastoreItem xmlns:ds="http://schemas.openxmlformats.org/officeDocument/2006/customXml" ds:itemID="{12483B38-674F-42A8-9E56-0F53EF2A5520}">
+<file path=customXml/itemProps3.xml><?xml version="1.0" encoding="utf-8"?>
+<ds:datastoreItem xmlns:ds="http://schemas.openxmlformats.org/officeDocument/2006/customXml" ds:itemID="{66C6F4A6-A7D1-4774-89B1-4CAF693D5996}">
   <ds:schemaRefs>
-    <ds:schemaRef ds:uri="http://schemas.microsoft.com/sharepoint/v3/contenttype/forms"/>
+    <ds:schemaRef ds:uri="http://schemas.openxmlformats.org/officeDocument/2006/bibliography"/>
   </ds:schemaRefs>
 </ds:datastoreItem>
 </file>
 
-<file path=customXml/itemProps5.xml><?xml version="1.0" encoding="utf-8"?>
+<file path=customXml/itemProps4.xml><?xml version="1.0" encoding="utf-8"?>
 <ds:datastoreItem xmlns:ds="http://schemas.openxmlformats.org/officeDocument/2006/customXml" ds:itemID="{E17CE84B-92C8-4A04-A7D1-CADEB53C304F}">
   <ds:schemaRefs>
     <ds:schemaRef ds:uri="http://schemas.microsoft.com/office/2006/metadata/contentType"/>
@@ -7912,4 +8494,12 @@
     <ds:schemaRef ds:uri="http://schemas.microsoft.com/internal/obd"/>
   </ds:schemaRefs>
 </ds:datastoreItem>
+</file>
+
+<file path=customXml/itemProps5.xml><?xml version="1.0" encoding="utf-8"?>
+<ds:datastoreItem xmlns:ds="http://schemas.openxmlformats.org/officeDocument/2006/customXml" ds:itemID="{12483B38-674F-42A8-9E56-0F53EF2A5520}">
+  <ds:schemaRefs>
+    <ds:schemaRef ds:uri="http://schemas.microsoft.com/sharepoint/v3/contenttype/forms"/>
+  </ds:schemaRefs>
+</ds:datastoreItem>
 </file>
</xml_diff>

<commit_message>
chore: finish up project for presentation
</commit_message>
<xml_diff>
--- a/individualProject/reportDspProject.docx
+++ b/individualProject/reportDspProject.docx
@@ -472,7 +472,7 @@
           <w:kern w:val="2"/>
           <w:sz w:val="22"/>
           <w:szCs w:val="22"/>
-          <w:lang w:eastAsia="en-GB"/>
+          <w:lang w:val="en-GB" w:eastAsia="en-GB"/>
           <w14:ligatures w14:val="standardContextual"/>
         </w:rPr>
       </w:pPr>
@@ -485,11 +485,10 @@
       <w:r>
         <w:fldChar w:fldCharType="separate"/>
       </w:r>
-      <w:hyperlink w:anchor="_Toc150809937" w:history="1">
+      <w:hyperlink w:anchor="_Toc150858447" w:history="1">
         <w:r>
           <w:rPr>
             <w:rStyle w:val="Hyperlink"/>
-            <w:highlight w:val="yellow"/>
           </w:rPr>
           <w:t>Paveikslų sąrašas</w:t>
         </w:r>
@@ -509,7 +508,7 @@
           <w:rPr>
             <w:webHidden/>
           </w:rPr>
-          <w:instrText xml:space="preserve"> PAGEREF _Toc150809937 \h </w:instrText>
+          <w:instrText xml:space="preserve"> PAGEREF _Toc150858447 \h </w:instrText>
         </w:r>
         <w:r>
           <w:rPr>
@@ -545,11 +544,11 @@
           <w:kern w:val="2"/>
           <w:sz w:val="22"/>
           <w:szCs w:val="22"/>
-          <w:lang w:eastAsia="en-GB"/>
+          <w:lang w:val="en-GB" w:eastAsia="en-GB"/>
           <w14:ligatures w14:val="standardContextual"/>
         </w:rPr>
       </w:pPr>
-      <w:hyperlink w:anchor="_Toc150809938" w:history="1">
+      <w:hyperlink w:anchor="_Toc150858448" w:history="1">
         <w:r>
           <w:rPr>
             <w:rStyle w:val="Hyperlink"/>
@@ -572,7 +571,7 @@
           <w:rPr>
             <w:webHidden/>
           </w:rPr>
-          <w:instrText xml:space="preserve"> PAGEREF _Toc150809938 \h </w:instrText>
+          <w:instrText xml:space="preserve"> PAGEREF _Toc150858448 \h </w:instrText>
         </w:r>
         <w:r>
           <w:rPr>
@@ -608,11 +607,11 @@
           <w:kern w:val="2"/>
           <w:sz w:val="22"/>
           <w:szCs w:val="22"/>
-          <w:lang w:eastAsia="en-GB"/>
+          <w:lang w:val="en-GB" w:eastAsia="en-GB"/>
           <w14:ligatures w14:val="standardContextual"/>
         </w:rPr>
       </w:pPr>
-      <w:hyperlink w:anchor="_Toc150809939" w:history="1">
+      <w:hyperlink w:anchor="_Toc150858449" w:history="1">
         <w:r>
           <w:rPr>
             <w:rStyle w:val="Hyperlink"/>
@@ -635,7 +634,7 @@
           <w:rPr>
             <w:webHidden/>
           </w:rPr>
-          <w:instrText xml:space="preserve"> PAGEREF _Toc150809939 \h </w:instrText>
+          <w:instrText xml:space="preserve"> PAGEREF _Toc150858449 \h </w:instrText>
         </w:r>
         <w:r>
           <w:rPr>
@@ -671,11 +670,11 @@
           <w:kern w:val="2"/>
           <w:sz w:val="22"/>
           <w:szCs w:val="22"/>
-          <w:lang w:eastAsia="en-GB"/>
+          <w:lang w:val="en-GB" w:eastAsia="en-GB"/>
           <w14:ligatures w14:val="standardContextual"/>
         </w:rPr>
       </w:pPr>
-      <w:hyperlink w:anchor="_Toc150809940" w:history="1">
+      <w:hyperlink w:anchor="_Toc150858450" w:history="1">
         <w:r>
           <w:rPr>
             <w:rStyle w:val="Hyperlink"/>
@@ -689,7 +688,7 @@
             <w:kern w:val="2"/>
             <w:sz w:val="22"/>
             <w:szCs w:val="22"/>
-            <w:lang w:eastAsia="en-GB"/>
+            <w:lang w:val="en-GB" w:eastAsia="en-GB"/>
             <w14:ligatures w14:val="standardContextual"/>
           </w:rPr>
           <w:tab/>
@@ -716,7 +715,7 @@
           <w:rPr>
             <w:webHidden/>
           </w:rPr>
-          <w:instrText xml:space="preserve"> PAGEREF _Toc150809940 \h </w:instrText>
+          <w:instrText xml:space="preserve"> PAGEREF _Toc150858450 \h </w:instrText>
         </w:r>
         <w:r>
           <w:rPr>
@@ -752,11 +751,11 @@
           <w:kern w:val="2"/>
           <w:sz w:val="22"/>
           <w:szCs w:val="22"/>
-          <w:lang w:eastAsia="en-GB"/>
+          <w:lang w:val="en-GB" w:eastAsia="en-GB"/>
           <w14:ligatures w14:val="standardContextual"/>
         </w:rPr>
       </w:pPr>
-      <w:hyperlink w:anchor="_Toc150809941" w:history="1">
+      <w:hyperlink w:anchor="_Toc150858451" w:history="1">
         <w:r>
           <w:rPr>
             <w:rStyle w:val="Hyperlink"/>
@@ -770,7 +769,7 @@
             <w:kern w:val="2"/>
             <w:sz w:val="22"/>
             <w:szCs w:val="22"/>
-            <w:lang w:eastAsia="en-GB"/>
+            <w:lang w:val="en-GB" w:eastAsia="en-GB"/>
             <w14:ligatures w14:val="standardContextual"/>
           </w:rPr>
           <w:tab/>
@@ -797,7 +796,7 @@
           <w:rPr>
             <w:webHidden/>
           </w:rPr>
-          <w:instrText xml:space="preserve"> PAGEREF _Toc150809941 \h </w:instrText>
+          <w:instrText xml:space="preserve"> PAGEREF _Toc150858451 \h </w:instrText>
         </w:r>
         <w:r>
           <w:rPr>
@@ -833,11 +832,11 @@
           <w:kern w:val="2"/>
           <w:sz w:val="22"/>
           <w:szCs w:val="22"/>
-          <w:lang w:eastAsia="en-GB"/>
+          <w:lang w:val="en-GB" w:eastAsia="en-GB"/>
           <w14:ligatures w14:val="standardContextual"/>
         </w:rPr>
       </w:pPr>
-      <w:hyperlink w:anchor="_Toc150809942" w:history="1">
+      <w:hyperlink w:anchor="_Toc150858452" w:history="1">
         <w:r>
           <w:rPr>
             <w:rStyle w:val="Hyperlink"/>
@@ -852,7 +851,7 @@
             <w:kern w:val="2"/>
             <w:sz w:val="22"/>
             <w:szCs w:val="22"/>
-            <w:lang w:eastAsia="en-GB"/>
+            <w:lang w:val="en-GB" w:eastAsia="en-GB"/>
             <w14:ligatures w14:val="standardContextual"/>
           </w:rPr>
           <w:tab/>
@@ -880,7 +879,7 @@
           <w:rPr>
             <w:webHidden/>
           </w:rPr>
-          <w:instrText xml:space="preserve"> PAGEREF _Toc150809942 \h </w:instrText>
+          <w:instrText xml:space="preserve"> PAGEREF _Toc150858452 \h </w:instrText>
         </w:r>
         <w:r>
           <w:rPr>
@@ -916,11 +915,11 @@
           <w:kern w:val="2"/>
           <w:sz w:val="22"/>
           <w:szCs w:val="22"/>
-          <w:lang w:eastAsia="en-GB"/>
+          <w:lang w:val="en-GB" w:eastAsia="en-GB"/>
           <w14:ligatures w14:val="standardContextual"/>
         </w:rPr>
       </w:pPr>
-      <w:hyperlink w:anchor="_Toc150809943" w:history="1">
+      <w:hyperlink w:anchor="_Toc150858453" w:history="1">
         <w:r>
           <w:rPr>
             <w:rStyle w:val="Hyperlink"/>
@@ -944,7 +943,7 @@
           <w:rPr>
             <w:webHidden/>
           </w:rPr>
-          <w:instrText xml:space="preserve"> PAGEREF _Toc150809943 \h </w:instrText>
+          <w:instrText xml:space="preserve"> PAGEREF _Toc150858453 \h </w:instrText>
         </w:r>
         <w:r>
           <w:rPr>
@@ -980,11 +979,11 @@
           <w:kern w:val="2"/>
           <w:sz w:val="22"/>
           <w:szCs w:val="22"/>
-          <w:lang w:eastAsia="en-GB"/>
+          <w:lang w:val="en-GB" w:eastAsia="en-GB"/>
           <w14:ligatures w14:val="standardContextual"/>
         </w:rPr>
       </w:pPr>
-      <w:hyperlink w:anchor="_Toc150809944" w:history="1">
+      <w:hyperlink w:anchor="_Toc150858454" w:history="1">
         <w:r>
           <w:rPr>
             <w:rStyle w:val="Hyperlink"/>
@@ -1008,7 +1007,7 @@
           <w:rPr>
             <w:webHidden/>
           </w:rPr>
-          <w:instrText xml:space="preserve"> PAGEREF _Toc150809944 \h </w:instrText>
+          <w:instrText xml:space="preserve"> PAGEREF _Toc150858454 \h </w:instrText>
         </w:r>
         <w:r>
           <w:rPr>
@@ -1056,15 +1055,12 @@
       <w:pPr>
         <w:pStyle w:val="Antratbenr"/>
       </w:pPr>
-      <w:bookmarkStart w:id="0" w:name="_Toc150809937"/>
+      <w:bookmarkStart w:id="0" w:name="_Toc150858447"/>
       <w:bookmarkStart w:id="1" w:name="_Toc503646966"/>
       <w:bookmarkStart w:id="2" w:name="_Toc503648356"/>
       <w:bookmarkStart w:id="3" w:name="_Toc503651300"/>
       <w:bookmarkStart w:id="4" w:name="_Toc505346876"/>
       <w:r>
-        <w:rPr>
-          <w:highlight w:val="yellow"/>
-        </w:rPr>
         <w:lastRenderedPageBreak/>
         <w:t>Paveikslų sąrašas</w:t>
       </w:r>
@@ -1645,7 +1641,7 @@
       <w:pPr>
         <w:pStyle w:val="Antratbenr"/>
       </w:pPr>
-      <w:bookmarkStart w:id="5" w:name="_Toc150809938"/>
+      <w:bookmarkStart w:id="5" w:name="_Toc150858448"/>
       <w:r>
         <w:lastRenderedPageBreak/>
         <w:t>Santrumpų ir terminų sąrašas</w:t>
@@ -1671,19 +1667,7 @@
         <w:pStyle w:val="Tekstas"/>
       </w:pPr>
       <w:r>
-        <w:t xml:space="preserve">PSG – </w:t>
-      </w:r>
-      <w:proofErr w:type="spellStart"/>
-      <w:r>
-        <w:t>polisomnografija</w:t>
-      </w:r>
-      <w:proofErr w:type="spellEnd"/>
-      <w:r>
-        <w:t xml:space="preserve"> (angl. </w:t>
-      </w:r>
-      <w:proofErr w:type="spellStart"/>
-      <w:r>
-        <w:t>P</w:t>
+        <w:t>PSG – polisomnografija (angl. P</w:t>
       </w:r>
       <w:r>
         <w:rPr>
@@ -1692,7 +1676,6 @@
         </w:rPr>
         <w:t>olysomnography</w:t>
       </w:r>
-      <w:proofErr w:type="spellEnd"/>
       <w:r>
         <w:t>);</w:t>
       </w:r>
@@ -1710,23 +1693,7 @@
         <w:pStyle w:val="Tekstas"/>
       </w:pPr>
       <w:r>
-        <w:t xml:space="preserve">MEMS (angl. </w:t>
-      </w:r>
-      <w:proofErr w:type="spellStart"/>
-      <w:r>
-        <w:t>micro-electro-mechanical</w:t>
-      </w:r>
-      <w:proofErr w:type="spellEnd"/>
-      <w:r>
-        <w:t xml:space="preserve"> </w:t>
-      </w:r>
-      <w:proofErr w:type="spellStart"/>
-      <w:r>
-        <w:t>systems</w:t>
-      </w:r>
-      <w:proofErr w:type="spellEnd"/>
-      <w:r>
-        <w:t>) mikrofonas:</w:t>
+        <w:t>MEMS (angl. micro-electro-mechanical systems) mikrofonas:</w:t>
       </w:r>
     </w:p>
     <w:p/>
@@ -1734,7 +1701,7 @@
       <w:pPr>
         <w:pStyle w:val="Antratbenr"/>
       </w:pPr>
-      <w:bookmarkStart w:id="6" w:name="_Toc150809939"/>
+      <w:bookmarkStart w:id="6" w:name="_Toc150858449"/>
       <w:r>
         <w:lastRenderedPageBreak/>
         <w:t>Įvada</w:t>
@@ -1769,7 +1736,12 @@
         <w:fldChar w:fldCharType="separate"/>
       </w:r>
       <w:r>
-        <w:t>1</w:t>
+        <w:rPr>
+          <w:b/>
+          <w:bCs/>
+          <w:lang w:val="en-US"/>
+        </w:rPr>
+        <w:t>Error! Reference source not found.</w:t>
       </w:r>
       <w:r>
         <w:fldChar w:fldCharType="end"/>
@@ -1787,7 +1759,12 @@
         <w:fldChar w:fldCharType="separate"/>
       </w:r>
       <w:r>
-        <w:t>2</w:t>
+        <w:rPr>
+          <w:b/>
+          <w:bCs/>
+          <w:lang w:val="en-US"/>
+        </w:rPr>
+        <w:t>Error! Reference source not found.</w:t>
       </w:r>
       <w:r>
         <w:fldChar w:fldCharType="end"/>
@@ -1817,37 +1794,25 @@
         <w:fldChar w:fldCharType="separate"/>
       </w:r>
       <w:r>
-        <w:t>6</w:t>
+        <w:rPr>
+          <w:b/>
+          <w:bCs/>
+          <w:lang w:val="en-US"/>
+        </w:rPr>
+        <w:t>Error! Reference source not found.</w:t>
       </w:r>
       <w:r>
         <w:fldChar w:fldCharType="end"/>
       </w:r>
       <w:r>
-        <w:t xml:space="preserve">]. </w:t>
-      </w:r>
-      <w:proofErr w:type="spellStart"/>
-      <w:r>
-        <w:t>Polisomnografija</w:t>
-      </w:r>
-      <w:proofErr w:type="spellEnd"/>
-      <w:r>
-        <w:t xml:space="preserve"> (angl. </w:t>
-      </w:r>
-      <w:proofErr w:type="spellStart"/>
+        <w:t xml:space="preserve">]. Polisomnografija (angl. </w:t>
+      </w:r>
       <w:r>
         <w:rPr>
           <w:i/>
           <w:iCs/>
         </w:rPr>
-        <w:t>polysomnography</w:t>
-      </w:r>
-      <w:proofErr w:type="spellEnd"/>
-      <w:r>
-        <w:rPr>
-          <w:i/>
-          <w:iCs/>
-        </w:rPr>
-        <w:t xml:space="preserve"> – PSG</w:t>
+        <w:t>polysomnography – PSG</w:t>
       </w:r>
       <w:r>
         <w:t>)</w:t>
@@ -1866,7 +1831,12 @@
         <w:fldChar w:fldCharType="separate"/>
       </w:r>
       <w:r>
-        <w:t>5</w:t>
+        <w:rPr>
+          <w:b/>
+          <w:bCs/>
+          <w:lang w:val="en-US"/>
+        </w:rPr>
+        <w:t>Error! Reference source not found.</w:t>
       </w:r>
       <w:r>
         <w:fldChar w:fldCharType="end"/>
@@ -1884,7 +1854,12 @@
         <w:fldChar w:fldCharType="separate"/>
       </w:r>
       <w:r>
-        <w:t>5</w:t>
+        <w:rPr>
+          <w:b/>
+          <w:bCs/>
+          <w:lang w:val="en-US"/>
+        </w:rPr>
+        <w:t>Error! Reference source not found.</w:t>
       </w:r>
       <w:r>
         <w:fldChar w:fldCharType="end"/>
@@ -2045,24 +2020,16 @@
         </w:rPr>
         <w:t xml:space="preserve">Atlikti </w:t>
       </w:r>
-      <w:proofErr w:type="spellStart"/>
       <w:r>
         <w:rPr>
           <w:highlight w:val="yellow"/>
         </w:rPr>
-        <w:t>audio</w:t>
-      </w:r>
-      <w:proofErr w:type="spellEnd"/>
+        <w:t xml:space="preserve">audio signalų </w:t>
+      </w:r>
       <w:r>
         <w:rPr>
           <w:highlight w:val="yellow"/>
         </w:rPr>
-        <w:t xml:space="preserve"> signalų </w:t>
-      </w:r>
-      <w:r>
-        <w:rPr>
-          <w:highlight w:val="yellow"/>
-        </w:rPr>
         <w:t>filtravimą</w:t>
       </w:r>
       <w:r>
@@ -2083,7 +2050,7 @@
       <w:pPr>
         <w:pStyle w:val="Heading1"/>
       </w:pPr>
-      <w:bookmarkStart w:id="12" w:name="_Toc150809940"/>
+      <w:bookmarkStart w:id="12" w:name="_Toc150858450"/>
       <w:bookmarkEnd w:id="7"/>
       <w:bookmarkEnd w:id="8"/>
       <w:bookmarkEnd w:id="9"/>
@@ -2119,7 +2086,6 @@
         </w:rPr>
         <w:t>[</w:t>
       </w:r>
-      <w:proofErr w:type="spellStart"/>
       <w:r>
         <w:rPr>
           <w:highlight w:val="red"/>
@@ -2137,11 +2103,6 @@
           <w:highlight w:val="red"/>
         </w:rPr>
         <w:instrText xml:space="preserve"> \* MERGEFORMAT </w:instrText>
-      </w:r>
-      <w:r>
-        <w:rPr>
-          <w:highlight w:val="red"/>
-        </w:rPr>
       </w:r>
       <w:r>
         <w:rPr>
@@ -2154,112 +2115,24 @@
           <w:b/>
           <w:bCs/>
           <w:highlight w:val="red"/>
-        </w:rPr>
-        <w:t>Error</w:t>
-      </w:r>
-      <w:proofErr w:type="spellEnd"/>
-      <w:r>
-        <w:rPr>
-          <w:b/>
-          <w:bCs/>
+          <w:lang w:val="en-US"/>
+        </w:rPr>
+        <w:t>Error! Reference source not found.</w:t>
+      </w:r>
+      <w:r>
+        <w:rPr>
           <w:highlight w:val="red"/>
         </w:rPr>
-        <w:t xml:space="preserve">! </w:t>
-      </w:r>
-      <w:proofErr w:type="spellStart"/>
-      <w:r>
-        <w:rPr>
-          <w:b/>
-          <w:bCs/>
+        <w:fldChar w:fldCharType="end"/>
+      </w:r>
+      <w:r>
+        <w:rPr>
           <w:highlight w:val="red"/>
         </w:rPr>
-        <w:t>Reference</w:t>
-      </w:r>
-      <w:proofErr w:type="spellEnd"/>
-      <w:r>
-        <w:rPr>
-          <w:b/>
-          <w:bCs/>
-          <w:highlight w:val="red"/>
-        </w:rPr>
-        <w:t xml:space="preserve"> </w:t>
-      </w:r>
-      <w:proofErr w:type="spellStart"/>
-      <w:r>
-        <w:rPr>
-          <w:b/>
-          <w:bCs/>
-          <w:highlight w:val="red"/>
-        </w:rPr>
-        <w:t>source</w:t>
-      </w:r>
-      <w:proofErr w:type="spellEnd"/>
-      <w:r>
-        <w:rPr>
-          <w:b/>
-          <w:bCs/>
-          <w:highlight w:val="red"/>
-        </w:rPr>
-        <w:t xml:space="preserve"> </w:t>
-      </w:r>
-      <w:proofErr w:type="spellStart"/>
-      <w:r>
-        <w:rPr>
-          <w:b/>
-          <w:bCs/>
-          <w:highlight w:val="red"/>
-        </w:rPr>
-        <w:t>not</w:t>
-      </w:r>
-      <w:proofErr w:type="spellEnd"/>
-      <w:r>
-        <w:rPr>
-          <w:b/>
-          <w:bCs/>
-          <w:highlight w:val="red"/>
-        </w:rPr>
-        <w:t xml:space="preserve"> </w:t>
-      </w:r>
-      <w:proofErr w:type="spellStart"/>
-      <w:r>
-        <w:rPr>
-          <w:b/>
-          <w:bCs/>
-          <w:highlight w:val="red"/>
-        </w:rPr>
-        <w:t>found</w:t>
-      </w:r>
-      <w:proofErr w:type="spellEnd"/>
-      <w:r>
-        <w:rPr>
-          <w:b/>
-          <w:bCs/>
-          <w:highlight w:val="red"/>
-        </w:rPr>
-        <w:t>.</w:t>
-      </w:r>
-      <w:r>
-        <w:rPr>
-          <w:highlight w:val="red"/>
-        </w:rPr>
-        <w:fldChar w:fldCharType="end"/>
-      </w:r>
-      <w:r>
-        <w:rPr>
-          <w:highlight w:val="red"/>
-        </w:rPr>
         <w:t>].</w:t>
       </w:r>
       <w:r>
-        <w:t xml:space="preserve">  Tai gali atsirasti dėl kelių priežasčių, įskaitant raumenų, palaikančių gerklės ir liežuvio minkštuosius audinius, atsipalaidavimą, dėl kurio šie audiniai gali žlugti ir užkimšti kvėpavimo takus. Taip pat, riebalinių audinių perteklius gerklėje ir liežuvyje, padidėjusios tonzilės, didelis liežuvis ar mažas žandikaulis gali prisidėti prie kvėpavimo takų obstrukcijos miego metu. Kiti veiksniai, galintys padidinti kvėpavimo takų </w:t>
-      </w:r>
-      <w:proofErr w:type="spellStart"/>
-      <w:r>
-        <w:t>kolapso</w:t>
-      </w:r>
-      <w:proofErr w:type="spellEnd"/>
-      <w:r>
-        <w:t xml:space="preserve"> riziką, yra nutukimas, alkoholio vartojimas, rūkymas ir miegas ant nugaros. Šio sutrikimo liustracija vizualiai pateikiama paveikslėlyje (</w:t>
+        <w:t xml:space="preserve">  Tai gali atsirasti dėl kelių priežasčių, įskaitant raumenų, palaikančių gerklės ir liežuvio minkštuosius audinius, atsipalaidavimą, dėl kurio šie audiniai gali žlugti ir užkimšti kvėpavimo takus. Taip pat, riebalinių audinių perteklius gerklėje ir liežuvyje, padidėjusios tonzilės, didelis liežuvis ar mažas žandikaulis gali prisidėti prie kvėpavimo takų obstrukcijos miego metu. Kiti veiksniai, galintys padidinti kvėpavimo takų kolapso riziką, yra nutukimas, alkoholio vartojimas, rūkymas ir miegas ant nugaros. Šio sutrikimo liustracija vizualiai pateikiama paveikslėlyje (</w:t>
       </w:r>
       <w:r>
         <w:rPr>
@@ -2408,69 +2281,19 @@
       <w:bookmarkStart w:id="21" w:name="_Toc503648359"/>
       <w:bookmarkStart w:id="22" w:name="_Toc503651303"/>
       <w:bookmarkStart w:id="23" w:name="_Toc505346879"/>
-      <w:proofErr w:type="spellStart"/>
       <w:r>
         <w:t>P</w:t>
       </w:r>
       <w:r>
         <w:t>olisomnografija</w:t>
       </w:r>
-      <w:proofErr w:type="spellEnd"/>
     </w:p>
     <w:p>
       <w:pPr>
         <w:pStyle w:val="Tekstas"/>
       </w:pPr>
       <w:r>
-        <w:t xml:space="preserve">Dabartinis auksinis obstrukcinės miego apnėjos diagnozavimo standartas yra naktinė daugiakanalė </w:t>
-      </w:r>
-      <w:proofErr w:type="spellStart"/>
-      <w:r>
-        <w:t>polisomnografija</w:t>
-      </w:r>
-      <w:proofErr w:type="spellEnd"/>
-      <w:r>
-        <w:t xml:space="preserve"> (PSG), brangi, daug darbo reikalaujanti ir nepatogi procedūra. Detaliau </w:t>
-      </w:r>
-      <w:proofErr w:type="spellStart"/>
-      <w:r>
-        <w:t>polisomnograma</w:t>
-      </w:r>
-      <w:proofErr w:type="spellEnd"/>
-      <w:r>
-        <w:t xml:space="preserve"> yra procedūra, kurios metu naudojama </w:t>
-      </w:r>
-      <w:proofErr w:type="spellStart"/>
-      <w:r>
-        <w:t>elektroencefalograma</w:t>
-      </w:r>
-      <w:proofErr w:type="spellEnd"/>
-      <w:r>
-        <w:t xml:space="preserve">, </w:t>
-      </w:r>
-      <w:proofErr w:type="spellStart"/>
-      <w:r>
-        <w:t>elektrookulograma</w:t>
-      </w:r>
-      <w:proofErr w:type="spellEnd"/>
-      <w:r>
-        <w:t xml:space="preserve">, </w:t>
-      </w:r>
-      <w:proofErr w:type="spellStart"/>
-      <w:r>
-        <w:t>elektromiograma</w:t>
-      </w:r>
-      <w:proofErr w:type="spellEnd"/>
-      <w:r>
-        <w:t xml:space="preserve">, elektrokardiograma, pulso </w:t>
-      </w:r>
-      <w:proofErr w:type="spellStart"/>
-      <w:r>
-        <w:t>oksimetrija</w:t>
-      </w:r>
-      <w:proofErr w:type="spellEnd"/>
-      <w:r>
-        <w:t xml:space="preserve">, matuojamas oro srautas ir kvėpavimo pastangos, siekiant įvertinti pagrindines miego sutrikimų priežastis </w:t>
+        <w:t xml:space="preserve">Dabartinis auksinis obstrukcinės miego apnėjos diagnozavimo standartas yra naktinė daugiakanalė polisomnografija (PSG), brangi, daug darbo reikalaujanti ir nepatogi procedūra. Detaliau polisomnograma yra procedūra, kurios metu naudojama elektroencefalograma, elektrookulograma, elektromiograma, elektrokardiograma, pulso oksimetrija, matuojamas oro srautas ir kvėpavimo pastangos, siekiant įvertinti pagrindines miego sutrikimų priežastis </w:t>
       </w:r>
       <w:r>
         <w:rPr>
@@ -2478,7 +2301,6 @@
         </w:rPr>
         <w:t>[</w:t>
       </w:r>
-      <w:proofErr w:type="spellStart"/>
       <w:r>
         <w:rPr>
           <w:highlight w:val="red"/>
@@ -2496,11 +2318,6 @@
           <w:highlight w:val="red"/>
         </w:rPr>
         <w:instrText xml:space="preserve"> \* MERGEFORMAT </w:instrText>
-      </w:r>
-      <w:r>
-        <w:rPr>
-          <w:highlight w:val="red"/>
-        </w:rPr>
       </w:r>
       <w:r>
         <w:rPr>
@@ -2513,120 +2330,24 @@
           <w:b/>
           <w:bCs/>
           <w:highlight w:val="red"/>
-        </w:rPr>
-        <w:t>Error</w:t>
-      </w:r>
-      <w:proofErr w:type="spellEnd"/>
-      <w:r>
-        <w:rPr>
-          <w:b/>
-          <w:bCs/>
+          <w:lang w:val="en-US"/>
+        </w:rPr>
+        <w:t>Error! Reference source not found.</w:t>
+      </w:r>
+      <w:r>
+        <w:rPr>
           <w:highlight w:val="red"/>
         </w:rPr>
-        <w:t xml:space="preserve">! </w:t>
-      </w:r>
-      <w:proofErr w:type="spellStart"/>
-      <w:r>
-        <w:rPr>
-          <w:b/>
-          <w:bCs/>
+        <w:fldChar w:fldCharType="end"/>
+      </w:r>
+      <w:r>
+        <w:rPr>
           <w:highlight w:val="red"/>
         </w:rPr>
-        <w:t>Reference</w:t>
-      </w:r>
-      <w:proofErr w:type="spellEnd"/>
-      <w:r>
-        <w:rPr>
-          <w:b/>
-          <w:bCs/>
-          <w:highlight w:val="red"/>
-        </w:rPr>
-        <w:t xml:space="preserve"> </w:t>
-      </w:r>
-      <w:proofErr w:type="spellStart"/>
-      <w:r>
-        <w:rPr>
-          <w:b/>
-          <w:bCs/>
-          <w:highlight w:val="red"/>
-        </w:rPr>
-        <w:t>source</w:t>
-      </w:r>
-      <w:proofErr w:type="spellEnd"/>
-      <w:r>
-        <w:rPr>
-          <w:b/>
-          <w:bCs/>
-          <w:highlight w:val="red"/>
-        </w:rPr>
-        <w:t xml:space="preserve"> </w:t>
-      </w:r>
-      <w:proofErr w:type="spellStart"/>
-      <w:r>
-        <w:rPr>
-          <w:b/>
-          <w:bCs/>
-          <w:highlight w:val="red"/>
-        </w:rPr>
-        <w:t>not</w:t>
-      </w:r>
-      <w:proofErr w:type="spellEnd"/>
-      <w:r>
-        <w:rPr>
-          <w:b/>
-          <w:bCs/>
-          <w:highlight w:val="red"/>
-        </w:rPr>
-        <w:t xml:space="preserve"> </w:t>
-      </w:r>
-      <w:proofErr w:type="spellStart"/>
-      <w:r>
-        <w:rPr>
-          <w:b/>
-          <w:bCs/>
-          <w:highlight w:val="red"/>
-        </w:rPr>
-        <w:t>found</w:t>
-      </w:r>
-      <w:proofErr w:type="spellEnd"/>
-      <w:r>
-        <w:rPr>
-          <w:b/>
-          <w:bCs/>
-          <w:highlight w:val="red"/>
-        </w:rPr>
-        <w:t>.</w:t>
-      </w:r>
-      <w:r>
-        <w:rPr>
-          <w:highlight w:val="red"/>
-        </w:rPr>
-        <w:fldChar w:fldCharType="end"/>
-      </w:r>
-      <w:r>
-        <w:rPr>
-          <w:highlight w:val="red"/>
-        </w:rPr>
         <w:t>].</w:t>
       </w:r>
       <w:r>
-        <w:t xml:space="preserve"> Įprastam PSG reikalinga visapusiška stebėjimo sistema, leidžianti registruoti miego stadijas, galūnių judesius, oro srautą, kvėpavimo pastangas, širdies susitraukimų dažnį ir ritmą, deguonies prisotinimą ir kūno padėtį. Šio tipo tyrimai atliekami miego laboratorijoje, kurioje visą tyrimo laiką dalyvauja apmokytas miego technikas. PSG pirmiausia naudojami diagnozuoti su miegu susijusius kvėpavimo sutrikimus, įskaitant OMA, centrinę miego </w:t>
-      </w:r>
-      <w:proofErr w:type="spellStart"/>
-      <w:r>
-        <w:t>apnėją</w:t>
-      </w:r>
-      <w:proofErr w:type="spellEnd"/>
-      <w:r>
-        <w:t xml:space="preserve"> ir su miegu susijusią </w:t>
-      </w:r>
-      <w:proofErr w:type="spellStart"/>
-      <w:r>
-        <w:t>hipoventiliaciją</w:t>
-      </w:r>
-      <w:proofErr w:type="spellEnd"/>
-      <w:r>
-        <w:t xml:space="preserve"> / hipoksiją. Vis dėlto miego apnėja yra labiausiai paplitęs miego sutrikimas, dėl kurio diagnostiniai tyrimai atliekami miego centruose.</w:t>
+        <w:t xml:space="preserve"> Įprastam PSG reikalinga visapusiška stebėjimo sistema, leidžianti registruoti miego stadijas, galūnių judesius, oro srautą, kvėpavimo pastangas, širdies susitraukimų dažnį ir ritmą, deguonies prisotinimą ir kūno padėtį. Šio tipo tyrimai atliekami miego laboratorijoje, kurioje visą tyrimo laiką dalyvauja apmokytas miego technikas. PSG pirmiausia naudojami diagnozuoti su miegu susijusius kvėpavimo sutrikimus, įskaitant OMA, centrinę miego apnėją ir su miegu susijusią hipoventiliaciją / hipoksiją. Vis dėlto miego apnėja yra labiausiai paplitęs miego sutrikimas, dėl kurio diagnostiniai tyrimai atliekami miego centruose.</w:t>
       </w:r>
     </w:p>
     <w:p>
@@ -2638,15 +2359,7 @@
         <w:t xml:space="preserve">Kita šio tyrimo problema yra tai, kad jis yra labai brangus ir sudėtingas diagnostikos metodas, reikalaujantis specializuotos įrangos ir medicinos personalo. Lietuvoje yra mažai PSG tyrimų centų, o klinikų, turinčių PSG įrangą, yra tik kelios. Dėl to, žmonės dažnai turi laukti ilgą laiką, kol jie gali gauti polisomnografijos tyrimą. Dažniausiai tyrimo laukimo laikas yra kelios savaitės ar net iki keleto mėnesių. Toks ilgas laukimo laikas gali būti ypač problemiškas pacientams, kuriems yra įtariama miego apnėja, kadangi jie jų būklė gali dar pablogėti. </w:t>
       </w:r>
       <w:r>
-        <w:t xml:space="preserve">Tačiau net ir atlikus PSG tyrimą dažnu atveju liga nėra </w:t>
-      </w:r>
-      <w:proofErr w:type="spellStart"/>
-      <w:r>
-        <w:t>diagnupzojama</w:t>
-      </w:r>
-      <w:proofErr w:type="spellEnd"/>
-      <w:r>
-        <w:t xml:space="preserve">, dėl neįprastų asmeniui miego </w:t>
+        <w:t xml:space="preserve">Tačiau net ir atlikus PSG tyrimą dažnu atveju liga nėra diagnupzojama, dėl neįprastų asmeniui miego </w:t>
       </w:r>
       <w:r>
         <w:t>sąlygų</w:t>
@@ -2799,72 +2512,43 @@
         <w:t xml:space="preserve">Kaip viena iš pavyzdžių galima būtų pateigti </w:t>
       </w:r>
       <w:r>
-        <w:t xml:space="preserve">2020 metų Taivano ir </w:t>
-      </w:r>
-      <w:proofErr w:type="spellStart"/>
-      <w:r>
-        <w:t>Amekiriečių</w:t>
-      </w:r>
-      <w:proofErr w:type="spellEnd"/>
+        <w:t xml:space="preserve">2020 metų Taivano ir Amekiriečių </w:t>
+      </w:r>
+      <w:r>
+        <w:t>mokslininkų</w:t>
+      </w:r>
       <w:r>
         <w:t xml:space="preserve"> </w:t>
       </w:r>
       <w:r>
-        <w:t>mokslininkų</w:t>
+        <w:t>darbą</w:t>
+      </w:r>
+      <w:r>
+        <w:t xml:space="preserve"> „</w:t>
+      </w:r>
+      <w:r>
+        <w:t>Nešiojamojo miego apnėjos sindromo stebėjimas ir įvykių aptikimas naudojant ilgalaikę trumpalaikę atmintį pasikartojantį neuronų tinklą</w:t>
+      </w:r>
+      <w:r>
+        <w:t>“ [</w:t>
+      </w:r>
+      <w:r>
+        <w:rPr>
+          <w:highlight w:val="red"/>
+        </w:rPr>
+        <w:t>ref others-1</w:t>
+      </w:r>
+      <w:r>
+        <w:t>].</w:t>
       </w:r>
       <w:r>
         <w:t xml:space="preserve"> </w:t>
       </w:r>
       <w:r>
-        <w:t>darbą</w:t>
-      </w:r>
-      <w:r>
-        <w:t xml:space="preserve"> „</w:t>
-      </w:r>
-      <w:r>
-        <w:t>Nešiojamojo miego apnėjos sindromo stebėjimas ir įvykių aptikimas naudojant ilgalaikę trumpalaikę atmintį pasikartojantį neuronų tinklą</w:t>
-      </w:r>
-      <w:r>
-        <w:t>“ [</w:t>
-      </w:r>
-      <w:proofErr w:type="spellStart"/>
-      <w:r>
-        <w:rPr>
-          <w:highlight w:val="red"/>
-        </w:rPr>
-        <w:t>ref</w:t>
-      </w:r>
-      <w:proofErr w:type="spellEnd"/>
-      <w:r>
-        <w:rPr>
-          <w:highlight w:val="red"/>
-        </w:rPr>
-        <w:t xml:space="preserve"> others-1</w:t>
-      </w:r>
-      <w:r>
-        <w:t>].</w:t>
-      </w:r>
-      <w:r>
-        <w:t xml:space="preserve"> </w:t>
-      </w:r>
-      <w:r>
-        <w:t xml:space="preserve">Šiame tyrime mokslininkai sprendė apnėjos aptikimo problemą sukurdami išsamų matavimo modulį. Šiame modulyje integruoti pilvo ir krūtinės ląstos triašiai akselerometrai, pulso </w:t>
-      </w:r>
-      <w:proofErr w:type="spellStart"/>
-      <w:r>
-        <w:t>oksimetras</w:t>
-      </w:r>
-      <w:proofErr w:type="spellEnd"/>
-      <w:r>
-        <w:t xml:space="preserve"> (SpO2) ir elektrokardiogramos (EKG) jutiklis. Norint užfiksuoti krūtinės ir pilvo judesius, buvo naudojamos pjezoelektrinės juostos, o signalai buvo registruojami 100 Hz </w:t>
-      </w:r>
-      <w:proofErr w:type="spellStart"/>
-      <w:r>
-        <w:t>diskretizavimo</w:t>
-      </w:r>
-      <w:proofErr w:type="spellEnd"/>
-      <w:r>
-        <w:t xml:space="preserve"> </w:t>
+        <w:t xml:space="preserve">Šiame tyrime mokslininkai sprendė apnėjos aptikimo problemą sukurdami išsamų matavimo modulį. Šiame modulyje integruoti pilvo ir krūtinės ląstos triašiai akselerometrai, pulso oksimetras (SpO2) ir elektrokardiogramos (EKG) jutiklis. Norint užfiksuoti krūtinės ir pilvo judesius, buvo naudojamos pjezoelektrinės juostos, o signalai buvo registruojami 100 Hz </w:t>
+      </w:r>
+      <w:r>
+        <w:t xml:space="preserve">diskretizavimo </w:t>
       </w:r>
       <w:r>
         <w:t>dažniu</w:t>
@@ -2877,13 +2561,8 @@
       </w:r>
       <w:r>
         <w:lastRenderedPageBreak/>
-        <w:t xml:space="preserve">įrangos sprendimą kartu su naujoviška neuroninio tinklo klasifikavimo technika, kad nustatytų obstrukcinę miego </w:t>
-      </w:r>
-      <w:proofErr w:type="spellStart"/>
-      <w:r>
-        <w:t>apnėją</w:t>
-      </w:r>
-      <w:proofErr w:type="spellEnd"/>
+        <w:t>įrangos sprendimą kartu su naujoviška neuroninio tinklo klasifikavimo technika, kad nustatytų obstrukcinę miego apnėją</w:t>
+      </w:r>
       <w:r>
         <w:t>.</w:t>
       </w:r>
@@ -2901,24 +2580,11 @@
       <w:r>
         <w:t xml:space="preserve">, kad užfiksuotų signalus, kurie per Bluetooth modulį (CC2541) buvo perduodami į mobilųjį įrenginį (išmanųjį telefoną ar planšetinį kompiuterį). EKG ir akselerometro signalo žodžio ilgis ir </w:t>
       </w:r>
-      <w:proofErr w:type="spellStart"/>
-      <w:r>
-        <w:t>diskretizavimo</w:t>
-      </w:r>
-      <w:proofErr w:type="spellEnd"/>
-      <w:r>
-        <w:t xml:space="preserve"> </w:t>
-      </w:r>
-      <w:r>
-        <w:t xml:space="preserve">dažnis buvo atitinkamai 12 bitų/500 Hz ir 16 bitų/50 Hz. Perdavimo sparta iš jutiklio įrenginio į iOS įrenginį buvo nustatyta 115 200 </w:t>
-      </w:r>
-      <w:proofErr w:type="spellStart"/>
-      <w:r>
-        <w:t>bps</w:t>
-      </w:r>
-      <w:proofErr w:type="spellEnd"/>
-      <w:r>
-        <w:t>. Šis išsamus požiūris ne tik nagrinėjo techninius signalų gavimo aspektus, bet ir suteikė praktišką bei efektyvų sprendimą ilgalaikiam su miegu susijusių fiziologinių parametrų stebėjimui.</w:t>
+      <w:r>
+        <w:t xml:space="preserve">diskretizavimo </w:t>
+      </w:r>
+      <w:r>
+        <w:t>dažnis buvo atitinkamai 12 bitų/500 Hz ir 16 bitų/50 Hz. Perdavimo sparta iš jutiklio įrenginio į iOS įrenginį buvo nustatyta 115 200 bps. Šis išsamus požiūris ne tik nagrinėjo techninius signalų gavimo aspektus, bet ir suteikė praktišką bei efektyvų sprendimą ilgalaikiam su miegu susijusių fiziologinių parametrų stebėjimui.</w:t>
       </w:r>
     </w:p>
     <w:p>
@@ -3010,14 +2676,12 @@
       <w:r>
         <w:t xml:space="preserve"> [</w:t>
       </w:r>
-      <w:proofErr w:type="spellStart"/>
       <w:r>
         <w:rPr>
           <w:highlight w:val="red"/>
         </w:rPr>
         <w:t>ref</w:t>
       </w:r>
-      <w:proofErr w:type="spellEnd"/>
       <w:r>
         <w:t xml:space="preserve"> others-1</w:t>
       </w:r>
@@ -3057,21 +2721,8 @@
       <w:r>
         <w:t xml:space="preserve">ų kombinacija </w:t>
       </w:r>
-      <w:proofErr w:type="spellStart"/>
-      <w:r>
-        <w:t>Xu</w:t>
-      </w:r>
-      <w:proofErr w:type="spellEnd"/>
-      <w:r>
-        <w:t xml:space="preserve"> </w:t>
-      </w:r>
-      <w:proofErr w:type="spellStart"/>
-      <w:r>
-        <w:t>Lin</w:t>
-      </w:r>
-      <w:proofErr w:type="spellEnd"/>
-      <w:r>
-        <w:t xml:space="preserve"> </w:t>
+      <w:r>
+        <w:t xml:space="preserve">Xu Lin </w:t>
       </w:r>
       <w:r>
         <w:t xml:space="preserve">2022 metų darbe </w:t>
@@ -3107,18 +2758,16 @@
         <w:rPr>
           <w:highlight w:val="red"/>
         </w:rPr>
-      </w:r>
-      <w:r>
-        <w:rPr>
+        <w:fldChar w:fldCharType="separate"/>
+      </w:r>
+      <w:r>
+        <w:rPr>
+          <w:b/>
+          <w:bCs/>
           <w:highlight w:val="red"/>
-        </w:rPr>
-        <w:fldChar w:fldCharType="separate"/>
-      </w:r>
-      <w:r>
-        <w:rPr>
-          <w:highlight w:val="red"/>
-        </w:rPr>
-        <w:t>16</w:t>
+          <w:lang w:val="en-US"/>
+        </w:rPr>
+        <w:t>Error! Reference source not found.</w:t>
       </w:r>
       <w:r>
         <w:rPr>
@@ -3143,17 +2792,8 @@
         <w:t>Sony PCM A100</w:t>
       </w:r>
       <w:r>
-        <w:t xml:space="preserve"> įrenginiu naudojant du mikrofonus. Įrašymo prietaisai buvo padėti vieno metro atstumu nuo pacientų. Garso duomenų fiksavimo dažnis buvo 44,1 </w:t>
-      </w:r>
-      <w:proofErr w:type="spellStart"/>
-      <w:r>
-        <w:t>kHz</w:t>
-      </w:r>
-      <w:proofErr w:type="spellEnd"/>
-      <w:r>
-        <w:t xml:space="preserve">, o įrašytas garsas buvo išsaugotas kaip dviejų kanalų </w:t>
-      </w:r>
-      <w:proofErr w:type="spellStart"/>
+        <w:t xml:space="preserve"> įrenginiu naudojant du mikrofonus. Įrašymo prietaisai buvo padėti vieno metro atstumu nuo pacientų. Garso duomenų fiksavimo dažnis buvo 44,1 kHz, o įrašytas garsas buvo išsaugotas kaip dviejų kanalų </w:t>
+      </w:r>
       <w:r>
         <w:rPr>
           <w:i/>
@@ -3161,7 +2801,6 @@
         </w:rPr>
         <w:t>wav</w:t>
       </w:r>
-      <w:proofErr w:type="spellEnd"/>
       <w:r>
         <w:t xml:space="preserve"> failas. Tyrime buvo naudojamos Melo filtrų banku išskirti požymiai iš knarkimo garsų. Būtent Melo filtrai buvo pasirinkti remiantis žmogaus klausos sistemos netiesinio garso dažnio suvokimo ypatybėmis. Būtent naudojant šiuos Melų filtrus tyrėjai gavo 16x16 pikselių dydžio nuotraukas, kurias naudojo kaip neuroninių tinklų įvestis.</w:t>
       </w:r>
@@ -3273,15 +2912,7 @@
         <w:pStyle w:val="Tekstas"/>
       </w:pPr>
       <w:r>
-        <w:t xml:space="preserve">Kaip kitą mokslininkų naudojančių įterptine sistema paremtą apnėjos aptikimo sistemą, galima pateikti A.H. </w:t>
-      </w:r>
-      <w:proofErr w:type="spellStart"/>
-      <w:r>
-        <w:t>Yüzer</w:t>
-      </w:r>
-      <w:proofErr w:type="spellEnd"/>
-      <w:r>
-        <w:t xml:space="preserve"> </w:t>
+        <w:t xml:space="preserve">Kaip kitą mokslininkų naudojančių įterptine sistema paremtą apnėjos aptikimo sistemą, galima pateikti A.H. Yüzer </w:t>
       </w:r>
       <w:r>
         <w:t>„Nauja nešiojama realaus laiko miego apnėjos aptikimo sistema, pagrįsta pagreičio jutikliu“</w:t>
@@ -3462,15 +3093,7 @@
         <w:fldChar w:fldCharType="end"/>
       </w:r>
       <w:r>
-        <w:t xml:space="preserve"> pav. Mokslininkų sukurtos sistemos </w:t>
-      </w:r>
-      <w:proofErr w:type="spellStart"/>
-      <w:r>
-        <w:t>akselometro</w:t>
-      </w:r>
-      <w:proofErr w:type="spellEnd"/>
-      <w:r>
-        <w:t xml:space="preserve"> pagrindu [</w:t>
+        <w:t xml:space="preserve"> pav. Mokslininkų sukurtos sistemos akselometro pagrindu [</w:t>
       </w:r>
       <w:r>
         <w:rPr>
@@ -3500,23 +3123,7 @@
         <w:pStyle w:val="Tekstas"/>
       </w:pPr>
       <w:r>
-        <w:t xml:space="preserve">Taigi atlikus literatūros analizę matyti, kad yra paklausa sukurti </w:t>
-      </w:r>
-      <w:proofErr w:type="spellStart"/>
-      <w:r>
-        <w:t>išmaniėją</w:t>
-      </w:r>
-      <w:proofErr w:type="spellEnd"/>
-      <w:r>
-        <w:t xml:space="preserve"> apnėjos detektavimo sistema, bei mikrofono ir </w:t>
-      </w:r>
-      <w:proofErr w:type="spellStart"/>
-      <w:r>
-        <w:t>garsaai</w:t>
-      </w:r>
-      <w:proofErr w:type="spellEnd"/>
-      <w:r>
-        <w:t xml:space="preserve"> paremta sistema yra vienas iš variantų.</w:t>
+        <w:t>Taigi atlikus literatūros analizę matyti, kad yra paklausa sukurti išmaniėją apnėjos detektavimo sistema, bei mikrofono ir garsaai paremta sistema yra vienas iš variantų.</w:t>
       </w:r>
     </w:p>
     <w:p>
@@ -3524,55 +3131,7 @@
         <w:pStyle w:val="Tekstas"/>
       </w:pPr>
       <w:r>
-        <w:t xml:space="preserve">Taip pat duomenų perdavimas per </w:t>
-      </w:r>
-      <w:proofErr w:type="spellStart"/>
-      <w:r>
-        <w:t>blueteuht</w:t>
-      </w:r>
-      <w:proofErr w:type="spellEnd"/>
-      <w:r>
-        <w:t xml:space="preserve"> ar saugojimas į SD kortelę yra labai svarbi </w:t>
-      </w:r>
-      <w:proofErr w:type="spellStart"/>
-      <w:r>
-        <w:t>sistems</w:t>
-      </w:r>
-      <w:proofErr w:type="spellEnd"/>
-      <w:r>
-        <w:t xml:space="preserve"> </w:t>
-      </w:r>
-      <w:proofErr w:type="spellStart"/>
-      <w:r>
-        <w:t>dalsi</w:t>
-      </w:r>
-      <w:proofErr w:type="spellEnd"/>
-      <w:r>
-        <w:t xml:space="preserve"> kadangi tolimesnis apdorojimas tikriausiai bus </w:t>
-      </w:r>
-      <w:proofErr w:type="spellStart"/>
-      <w:r>
-        <w:t>atlikatas</w:t>
-      </w:r>
-      <w:proofErr w:type="spellEnd"/>
-      <w:r>
-        <w:t xml:space="preserve"> </w:t>
-      </w:r>
-      <w:proofErr w:type="spellStart"/>
-      <w:r>
-        <w:t>mokslinikų</w:t>
-      </w:r>
-      <w:proofErr w:type="spellEnd"/>
-      <w:r>
-        <w:t xml:space="preserve"> arba dirbtinio intelekto, kadangi </w:t>
-      </w:r>
-      <w:proofErr w:type="spellStart"/>
-      <w:r>
-        <w:t>įterpinės</w:t>
-      </w:r>
-      <w:proofErr w:type="spellEnd"/>
-      <w:r>
-        <w:t xml:space="preserve"> sistemos negali palaikyti mašininiam mokymuisi reikalingų skaičiavimo resursų.</w:t>
+        <w:t>Taip pat duomenų perdavimas per blueteuht ar saugojimas į SD kortelę yra labai svarbi sistems dalsi kadangi tolimesnis apdorojimas tikriausiai bus atlikatas mokslinikų arba dirbtinio intelekto, kadangi įterpinės sistemos negali palaikyti mašininiam mokymuisi reikalingų skaičiavimo resursų.</w:t>
       </w:r>
     </w:p>
     <w:p>
@@ -3599,7 +3158,7 @@
       <w:pPr>
         <w:pStyle w:val="Heading1"/>
       </w:pPr>
-      <w:bookmarkStart w:id="32" w:name="_Toc150809941"/>
+      <w:bookmarkStart w:id="32" w:name="_Toc150858451"/>
       <w:bookmarkEnd w:id="25"/>
       <w:bookmarkEnd w:id="26"/>
       <w:bookmarkEnd w:id="27"/>
@@ -3633,15 +3192,7 @@
         <w:t>u</w:t>
       </w:r>
       <w:r>
-        <w:t xml:space="preserve"> bus apdorojami ir klasifikuojami medikų ar </w:t>
-      </w:r>
-      <w:proofErr w:type="spellStart"/>
-      <w:r>
-        <w:t>inotavių</w:t>
-      </w:r>
-      <w:proofErr w:type="spellEnd"/>
-      <w:r>
-        <w:t xml:space="preserve"> mašinini</w:t>
+        <w:t xml:space="preserve"> bus apdorojami ir klasifikuojami medikų ar inotavių mašinini</w:t>
       </w:r>
       <w:r>
         <w:t>ų</w:t>
@@ -3670,81 +3221,58 @@
         <w:t xml:space="preserve"> </w:t>
       </w:r>
       <w:r>
+        <w:t>„B</w:t>
+      </w:r>
+      <w:r>
+        <w:t>luecoin</w:t>
+      </w:r>
+      <w:r>
+        <w:t>“ prietaisas</w:t>
+      </w:r>
+    </w:p>
+    <w:p>
+      <w:pPr>
+        <w:pStyle w:val="Tekstas"/>
+      </w:pPr>
+      <w:r>
+        <w:t>Taigi, kadangi n</w:t>
+      </w:r>
+      <w:r>
+        <w:t>orit sukurti garso analiz</w:t>
+      </w:r>
+      <w:r>
+        <w:t xml:space="preserve">ės </w:t>
+      </w:r>
+      <w:r>
+        <w:t>sistema</w:t>
+      </w:r>
+      <w:r>
+        <w:t xml:space="preserve"> reikalingas mikrofonas</w:t>
+      </w:r>
+      <w:r>
+        <w:t xml:space="preserve"> tai yra viena svarbiaus</w:t>
+      </w:r>
+      <w:r>
+        <w:t>ių</w:t>
+      </w:r>
+      <w:r>
+        <w:t xml:space="preserve"> projekto dalių. </w:t>
+      </w:r>
+      <w:r>
+        <w:t>Dėl greitesnės integracijos buvo pasirinktas</w:t>
+      </w:r>
+      <w:r>
+        <w:t xml:space="preserve"> </w:t>
+      </w:r>
+      <w:r>
+        <w:t xml:space="preserve">STM32 </w:t>
+      </w:r>
+      <w:r>
         <w:t>„</w:t>
       </w:r>
-      <w:proofErr w:type="spellStart"/>
-      <w:r>
-        <w:t>B</w:t>
-      </w:r>
-      <w:r>
-        <w:t>luecoin</w:t>
-      </w:r>
-      <w:proofErr w:type="spellEnd"/>
-      <w:r>
-        <w:t>“ prietaisas</w:t>
-      </w:r>
-    </w:p>
-    <w:p>
-      <w:pPr>
-        <w:pStyle w:val="Tekstas"/>
-      </w:pPr>
-      <w:r>
-        <w:t>Taigi, kadangi n</w:t>
-      </w:r>
-      <w:r>
-        <w:t>orit sukurti garso analiz</w:t>
-      </w:r>
-      <w:r>
-        <w:t xml:space="preserve">ės </w:t>
-      </w:r>
-      <w:r>
-        <w:t>sistema</w:t>
-      </w:r>
-      <w:r>
-        <w:t xml:space="preserve"> reikalingas mikrofonas</w:t>
-      </w:r>
-      <w:r>
-        <w:t xml:space="preserve"> tai yra viena svarbiaus</w:t>
-      </w:r>
-      <w:r>
-        <w:t>ių</w:t>
-      </w:r>
-      <w:r>
-        <w:t xml:space="preserve"> projekto dalių. </w:t>
-      </w:r>
-      <w:r>
-        <w:t>Dėl greitesnės integracijos buvo pasirinktas</w:t>
-      </w:r>
-      <w:r>
-        <w:t xml:space="preserve"> </w:t>
-      </w:r>
-      <w:r>
-        <w:t xml:space="preserve">STM32 </w:t>
-      </w:r>
-      <w:r>
-        <w:t>„</w:t>
-      </w:r>
-      <w:proofErr w:type="spellStart"/>
-      <w:r>
-        <w:t>BlueCoin</w:t>
-      </w:r>
-      <w:proofErr w:type="spellEnd"/>
-      <w:r>
-        <w:t xml:space="preserve"> </w:t>
-      </w:r>
-      <w:proofErr w:type="spellStart"/>
-      <w:r>
-        <w:t>Starter</w:t>
-      </w:r>
-      <w:proofErr w:type="spellEnd"/>
-      <w:r>
-        <w:t xml:space="preserve"> </w:t>
-      </w:r>
-      <w:proofErr w:type="spellStart"/>
-      <w:r>
-        <w:t>kit</w:t>
-      </w:r>
-      <w:proofErr w:type="spellEnd"/>
+      <w:r>
+        <w:t>BlueCoin Starter kit</w:t>
+      </w:r>
       <w:r>
         <w:t>“</w:t>
       </w:r>
@@ -3839,15 +3367,7 @@
         <w:t xml:space="preserve"> pav. </w:t>
       </w:r>
       <w:r>
-        <w:t>„</w:t>
-      </w:r>
-      <w:proofErr w:type="spellStart"/>
-      <w:r>
-        <w:t>BlueCoin</w:t>
-      </w:r>
-      <w:proofErr w:type="spellEnd"/>
-      <w:r>
-        <w:t xml:space="preserve">“ maketo </w:t>
+        <w:t xml:space="preserve">„BlueCoin“ maketo </w:t>
       </w:r>
       <w:r>
         <w:t>mikrofono ir kitais sensoriais</w:t>
@@ -3883,15 +3403,7 @@
         <w:t xml:space="preserve"> </w:t>
       </w:r>
       <w:r>
-        <w:t>„</w:t>
-      </w:r>
-      <w:proofErr w:type="spellStart"/>
-      <w:r>
-        <w:t>BlueCoin</w:t>
-      </w:r>
-      <w:proofErr w:type="spellEnd"/>
-      <w:r>
-        <w:t>“ leidžia tyrinėti pažangi</w:t>
+        <w:t>„BlueCoin“ leidžia tyrinėti pažangi</w:t>
       </w:r>
       <w:r>
         <w:t>us</w:t>
@@ -3915,15 +3427,7 @@
         <w:t>. Įrenginys</w:t>
       </w:r>
       <w:r>
-        <w:t xml:space="preserve"> skirtas </w:t>
-      </w:r>
-      <w:proofErr w:type="spellStart"/>
-      <w:r>
-        <w:t>robotikos</w:t>
-      </w:r>
-      <w:proofErr w:type="spellEnd"/>
-      <w:r>
-        <w:t xml:space="preserve"> ir automatikos programoms, naudojant 4 skaitmeninius MEMS mikrofonų rinkinius, didelio našumo 9 ašių inercinį ir aplinkos jutiklių bloką bei </w:t>
+        <w:t xml:space="preserve"> skirtas robotikos ir automatikos programoms, naudojant 4 skaitmeninius MEMS mikrofonų rinkinius, didelio našumo 9 ašių inercinį ir aplinkos jutiklių bloką bei </w:t>
       </w:r>
       <w:r>
         <w:t xml:space="preserve">veikimo </w:t>
@@ -3942,37 +3446,19 @@
       <w:r>
         <w:t xml:space="preserve"> (angl. </w:t>
       </w:r>
-      <w:proofErr w:type="spellStart"/>
       <w:r>
         <w:rPr>
           <w:i/>
           <w:iCs/>
         </w:rPr>
-        <w:t>adaptive</w:t>
-      </w:r>
-      <w:proofErr w:type="spellEnd"/>
-      <w:r>
-        <w:rPr>
-          <w:i/>
-          <w:iCs/>
-        </w:rPr>
+        <w:t>adaptive beamforming</w:t>
+      </w:r>
+      <w:r>
+        <w:t>)</w:t>
+      </w:r>
+      <w:r>
         <w:t xml:space="preserve"> </w:t>
       </w:r>
-      <w:proofErr w:type="spellStart"/>
-      <w:r>
-        <w:rPr>
-          <w:i/>
-          <w:iCs/>
-        </w:rPr>
-        <w:t>beamforming</w:t>
-      </w:r>
-      <w:proofErr w:type="spellEnd"/>
-      <w:r>
-        <w:t>)</w:t>
-      </w:r>
-      <w:r>
-        <w:t xml:space="preserve"> </w:t>
-      </w:r>
       <w:r>
         <w:t>kuris pagerina</w:t>
       </w:r>
@@ -4004,23 +3490,7 @@
         <w:t>.</w:t>
       </w:r>
       <w:r>
-        <w:t xml:space="preserve">  „</w:t>
-      </w:r>
-      <w:proofErr w:type="spellStart"/>
-      <w:r>
-        <w:t>BlueCoin</w:t>
-      </w:r>
-      <w:proofErr w:type="spellEnd"/>
-      <w:r>
-        <w:t xml:space="preserve">“ taip pat turi integruotą BLE sąsają su kuria gali prisijungti per bet kurio daiktų interneto ir išmaniojo pramonės belaidžio jutiklio </w:t>
-      </w:r>
-      <w:proofErr w:type="spellStart"/>
-      <w:r>
-        <w:t>BlueThooth</w:t>
-      </w:r>
-      <w:proofErr w:type="spellEnd"/>
-      <w:r>
-        <w:t xml:space="preserve"> tinklo.</w:t>
+        <w:t xml:space="preserve">  „BlueCoin“ taip pat turi integruotą BLE sąsają su kuria gali prisijungti per bet kurio daiktų interneto ir išmaniojo pramonės belaidžio jutiklio BlueThooth tinklo.</w:t>
       </w:r>
       <w:r>
         <w:t xml:space="preserve"> </w:t>
@@ -4169,15 +3639,7 @@
         <w:fldChar w:fldCharType="end"/>
       </w:r>
       <w:r>
-        <w:t xml:space="preserve"> pav. „</w:t>
-      </w:r>
-      <w:proofErr w:type="spellStart"/>
-      <w:r>
-        <w:t>BlueCoin</w:t>
-      </w:r>
-      <w:proofErr w:type="spellEnd"/>
-      <w:r>
-        <w:t>“ maketo dalis su SD kortele</w:t>
+        <w:t xml:space="preserve"> pav. „BlueCoin“ maketo dalis su SD kortele</w:t>
       </w:r>
       <w:bookmarkEnd w:id="34"/>
     </w:p>
@@ -4188,39 +3650,29 @@
           <w:highlight w:val="yellow"/>
         </w:rPr>
       </w:pPr>
-      <w:proofErr w:type="spellStart"/>
       <w:r>
         <w:rPr>
           <w:highlight w:val="yellow"/>
         </w:rPr>
-        <w:t>Strukturinė</w:t>
-      </w:r>
-      <w:proofErr w:type="spellEnd"/>
+        <w:t>Strukturinė schema</w:t>
+      </w:r>
+    </w:p>
+    <w:p>
+      <w:pPr>
+        <w:pStyle w:val="Tekstas"/>
+      </w:pPr>
       <w:r>
         <w:rPr>
           <w:highlight w:val="yellow"/>
         </w:rPr>
-        <w:t xml:space="preserve"> schema</w:t>
-      </w:r>
-    </w:p>
-    <w:p>
-      <w:pPr>
-        <w:pStyle w:val="Tekstas"/>
-      </w:pPr>
+        <w:t>Papaišyti basic</w:t>
+      </w:r>
       <w:r>
         <w:rPr>
           <w:highlight w:val="yellow"/>
         </w:rPr>
-        <w:t xml:space="preserve">Papaišyti </w:t>
-      </w:r>
-      <w:proofErr w:type="spellStart"/>
-      <w:r>
-        <w:rPr>
-          <w:highlight w:val="yellow"/>
-        </w:rPr>
-        <w:t>basic</w:t>
-      </w:r>
-      <w:proofErr w:type="spellEnd"/>
+        <w:t xml:space="preserve"> mano sistemos architektūrą</w:t>
+      </w:r>
     </w:p>
     <w:p>
       <w:pPr>
@@ -4303,7 +3755,7 @@
         <w:rPr>
           <w:highlight w:val="yellow"/>
         </w:rPr>
-        <w:t>?</w:t>
+        <w:t>: FatFs arba littleFs</w:t>
       </w:r>
     </w:p>
     <w:p>
@@ -4321,89 +3773,51 @@
           <w:highlight w:val="yellow"/>
         </w:rPr>
       </w:pPr>
+    </w:p>
+    <w:p>
+      <w:pPr>
+        <w:pStyle w:val="Tekstas"/>
+      </w:pPr>
       <w:r>
         <w:rPr>
           <w:highlight w:val="yellow"/>
         </w:rPr>
-        <w:t xml:space="preserve">Vartotojo </w:t>
-      </w:r>
-      <w:proofErr w:type="spellStart"/>
+        <w:lastRenderedPageBreak/>
+        <w:t>Audio signalų f</w:t>
+      </w:r>
       <w:r>
         <w:rPr>
           <w:highlight w:val="yellow"/>
         </w:rPr>
-        <w:t>sasaja</w:t>
-      </w:r>
-      <w:proofErr w:type="spellEnd"/>
-      <w:r>
+        <w:t>iltravimas</w:t>
+      </w:r>
+      <w:r>
+        <w:t xml:space="preserve"> – naudojant STM api</w:t>
+      </w:r>
+    </w:p>
+    <w:p>
+      <w:pPr>
+        <w:pStyle w:val="Tekstas"/>
+      </w:pPr>
+    </w:p>
+    <w:p>
+      <w:pPr>
+        <w:pStyle w:val="Tekstas"/>
         <w:rPr>
           <w:highlight w:val="yellow"/>
         </w:rPr>
-        <w:t xml:space="preserve"> ar CLI </w:t>
-      </w:r>
-      <w:proofErr w:type="spellStart"/>
+      </w:pPr>
       <w:r>
         <w:rPr>
           <w:highlight w:val="yellow"/>
         </w:rPr>
-        <w:t>api</w:t>
-      </w:r>
-      <w:proofErr w:type="spellEnd"/>
-      <w:r>
-        <w:rPr>
-          <w:highlight w:val="yellow"/>
-        </w:rPr>
-        <w:t xml:space="preserve"> </w:t>
-      </w:r>
-      <w:proofErr w:type="spellStart"/>
-      <w:r>
-        <w:rPr>
-          <w:highlight w:val="yellow"/>
-        </w:rPr>
-        <w:t>kazkoks</w:t>
-      </w:r>
-      <w:proofErr w:type="spellEnd"/>
+        <w:t>Vartotojo sasaja ar CLI api kazkoks</w:t>
+      </w:r>
     </w:p>
     <w:p>
       <w:pPr>
         <w:pStyle w:val="Tekstas"/>
-        <w:rPr>
-          <w:highlight w:val="yellow"/>
-        </w:rPr>
-      </w:pPr>
-    </w:p>
-    <w:p>
-      <w:pPr>
-        <w:pStyle w:val="Tekstas"/>
-      </w:pPr>
-      <w:proofErr w:type="spellStart"/>
-      <w:r>
-        <w:rPr>
-          <w:highlight w:val="yellow"/>
-        </w:rPr>
-        <w:t>Audio</w:t>
-      </w:r>
-      <w:proofErr w:type="spellEnd"/>
-      <w:r>
-        <w:rPr>
-          <w:highlight w:val="yellow"/>
-        </w:rPr>
-        <w:t xml:space="preserve"> signalų f</w:t>
-      </w:r>
-      <w:r>
-        <w:rPr>
-          <w:highlight w:val="yellow"/>
-        </w:rPr>
-        <w:t>iltravimas</w:t>
-      </w:r>
-      <w:r>
-        <w:t xml:space="preserve"> – naudojant STM </w:t>
-      </w:r>
-      <w:proofErr w:type="spellStart"/>
-      <w:r>
-        <w:t>api</w:t>
-      </w:r>
-      <w:proofErr w:type="spellEnd"/>
+      </w:pPr>
     </w:p>
     <w:p/>
     <w:p>
@@ -4422,7 +3836,7 @@
           <w:highlight w:val="yellow"/>
         </w:rPr>
       </w:pPr>
-      <w:bookmarkStart w:id="39" w:name="_Toc150809942"/>
+      <w:bookmarkStart w:id="39" w:name="_Toc150858452"/>
       <w:r>
         <w:rPr>
           <w:highlight w:val="yellow"/>
@@ -4436,11 +3850,9 @@
       <w:pPr>
         <w:pStyle w:val="Tekstas"/>
       </w:pPr>
-      <w:proofErr w:type="spellStart"/>
       <w:r>
         <w:t>Aaaaaaaaaa</w:t>
       </w:r>
-      <w:proofErr w:type="spellEnd"/>
     </w:p>
     <w:p>
       <w:pPr>
@@ -4451,17 +3863,15 @@
       <w:pPr>
         <w:pStyle w:val="Tekstas"/>
       </w:pPr>
-      <w:proofErr w:type="spellStart"/>
       <w:r>
         <w:t>aaaaaa</w:t>
       </w:r>
-      <w:proofErr w:type="spellEnd"/>
     </w:p>
     <w:p>
       <w:pPr>
         <w:pStyle w:val="Antratbenr"/>
       </w:pPr>
-      <w:bookmarkStart w:id="40" w:name="_Toc150809943"/>
+      <w:bookmarkStart w:id="40" w:name="_Toc150858453"/>
       <w:r>
         <w:rPr>
           <w:highlight w:val="yellow"/>
@@ -4490,33 +3900,23 @@
       <w:r>
         <w:t xml:space="preserve">Darbe </w:t>
       </w:r>
-      <w:proofErr w:type="spellStart"/>
-      <w:r>
-        <w:t>buv</w:t>
-      </w:r>
-      <w:proofErr w:type="spellEnd"/>
+      <w:r>
+        <w:t xml:space="preserve">buv </w:t>
+      </w:r>
+      <w:r>
+        <w:t>apžvelgti</w:t>
+      </w:r>
       <w:r>
         <w:t xml:space="preserve"> </w:t>
       </w:r>
       <w:r>
-        <w:t>apžvelgti</w:t>
-      </w:r>
-      <w:r>
-        <w:t xml:space="preserve"> </w:t>
-      </w:r>
-      <w:r>
         <w:t xml:space="preserve">miego apnėjos </w:t>
       </w:r>
       <w:r>
         <w:t xml:space="preserve">problematika ir </w:t>
       </w:r>
-      <w:proofErr w:type="spellStart"/>
-      <w:r>
-        <w:t>egiztuojantis</w:t>
-      </w:r>
-      <w:proofErr w:type="spellEnd"/>
-      <w:r>
-        <w:t xml:space="preserve"> sprendimo </w:t>
+      <w:r>
+        <w:t xml:space="preserve">egiztuojantis sprendimo </w:t>
       </w:r>
       <w:r>
         <w:t>metodai</w:t>
@@ -4583,7 +3983,7 @@
       <w:pPr>
         <w:pStyle w:val="Antratbenr"/>
       </w:pPr>
-      <w:bookmarkStart w:id="45" w:name="_Toc150809944"/>
+      <w:bookmarkStart w:id="45" w:name="_Toc150858454"/>
       <w:r>
         <w:rPr>
           <w:highlight w:val="red"/>
@@ -4609,105 +4009,13 @@
         <w:rPr>
           <w:highlight w:val="yellow"/>
         </w:rPr>
-        <w:t xml:space="preserve">CubeSat101 Basic </w:t>
-      </w:r>
-      <w:proofErr w:type="spellStart"/>
+        <w:t>Šaltinis 1</w:t>
+      </w:r>
       <w:r>
         <w:rPr>
           <w:highlight w:val="yellow"/>
         </w:rPr>
-        <w:t>Concepts</w:t>
-      </w:r>
-      <w:proofErr w:type="spellEnd"/>
-      <w:r>
-        <w:rPr>
-          <w:highlight w:val="yellow"/>
-        </w:rPr>
-        <w:t xml:space="preserve"> </w:t>
-      </w:r>
-      <w:proofErr w:type="spellStart"/>
-      <w:r>
-        <w:rPr>
-          <w:highlight w:val="yellow"/>
-        </w:rPr>
-        <w:t>and</w:t>
-      </w:r>
-      <w:proofErr w:type="spellEnd"/>
-      <w:r>
-        <w:rPr>
-          <w:highlight w:val="yellow"/>
-        </w:rPr>
-        <w:t xml:space="preserve"> </w:t>
-      </w:r>
-      <w:proofErr w:type="spellStart"/>
-      <w:r>
-        <w:rPr>
-          <w:highlight w:val="yellow"/>
-        </w:rPr>
-        <w:t>Processes</w:t>
-      </w:r>
-      <w:proofErr w:type="spellEnd"/>
-      <w:r>
-        <w:rPr>
-          <w:highlight w:val="yellow"/>
-        </w:rPr>
-        <w:t xml:space="preserve"> </w:t>
-      </w:r>
-      <w:proofErr w:type="spellStart"/>
-      <w:r>
-        <w:rPr>
-          <w:highlight w:val="yellow"/>
-        </w:rPr>
-        <w:t>for</w:t>
-      </w:r>
-      <w:proofErr w:type="spellEnd"/>
-      <w:r>
-        <w:rPr>
-          <w:highlight w:val="yellow"/>
-        </w:rPr>
-        <w:t xml:space="preserve"> </w:t>
-      </w:r>
-      <w:proofErr w:type="spellStart"/>
-      <w:r>
-        <w:rPr>
-          <w:highlight w:val="yellow"/>
-        </w:rPr>
-        <w:t>First</w:t>
-      </w:r>
-      <w:proofErr w:type="spellEnd"/>
-      <w:r>
-        <w:rPr>
-          <w:highlight w:val="yellow"/>
-        </w:rPr>
-        <w:t xml:space="preserve">-Time </w:t>
-      </w:r>
-      <w:proofErr w:type="spellStart"/>
-      <w:r>
-        <w:rPr>
-          <w:highlight w:val="yellow"/>
-        </w:rPr>
-        <w:t>CubeSat</w:t>
-      </w:r>
-      <w:proofErr w:type="spellEnd"/>
-      <w:r>
-        <w:rPr>
-          <w:highlight w:val="yellow"/>
-        </w:rPr>
-        <w:t xml:space="preserve"> </w:t>
-      </w:r>
-      <w:proofErr w:type="spellStart"/>
-      <w:r>
-        <w:rPr>
-          <w:highlight w:val="yellow"/>
-        </w:rPr>
-        <w:t>Developers</w:t>
-      </w:r>
-      <w:proofErr w:type="spellEnd"/>
-      <w:r>
-        <w:rPr>
-          <w:highlight w:val="yellow"/>
-        </w:rPr>
-        <w:t>. Prieiga per: https://www.nasa.gov/sites/default/files/atoms/files/nasa_csli_cubesat_101_508.pdf</w:t>
+        <w:t>. Prieiga per: https://www.</w:t>
       </w:r>
     </w:p>
     <w:p>
@@ -4722,245 +4030,13 @@
         <w:rPr>
           <w:highlight w:val="yellow"/>
         </w:rPr>
-        <w:t xml:space="preserve">Dubos, G.F., </w:t>
-      </w:r>
-      <w:proofErr w:type="spellStart"/>
+        <w:t xml:space="preserve">Šaltinis 2, </w:t>
+      </w:r>
       <w:r>
         <w:rPr>
           <w:highlight w:val="yellow"/>
         </w:rPr>
-        <w:t>Castet</w:t>
-      </w:r>
-      <w:proofErr w:type="spellEnd"/>
-      <w:r>
-        <w:rPr>
-          <w:highlight w:val="yellow"/>
-        </w:rPr>
-        <w:t xml:space="preserve">, J.F. </w:t>
-      </w:r>
-      <w:proofErr w:type="spellStart"/>
-      <w:r>
-        <w:rPr>
-          <w:highlight w:val="yellow"/>
-        </w:rPr>
-        <w:t>and</w:t>
-      </w:r>
-      <w:proofErr w:type="spellEnd"/>
-      <w:r>
-        <w:rPr>
-          <w:highlight w:val="yellow"/>
-        </w:rPr>
-        <w:t xml:space="preserve"> </w:t>
-      </w:r>
-      <w:proofErr w:type="spellStart"/>
-      <w:r>
-        <w:rPr>
-          <w:highlight w:val="yellow"/>
-        </w:rPr>
-        <w:t>Saleh</w:t>
-      </w:r>
-      <w:proofErr w:type="spellEnd"/>
-      <w:r>
-        <w:rPr>
-          <w:highlight w:val="yellow"/>
-        </w:rPr>
-        <w:t xml:space="preserve">, J.H., 2010. </w:t>
-      </w:r>
-      <w:proofErr w:type="spellStart"/>
-      <w:r>
-        <w:rPr>
-          <w:highlight w:val="yellow"/>
-        </w:rPr>
-        <w:t>Statistical</w:t>
-      </w:r>
-      <w:proofErr w:type="spellEnd"/>
-      <w:r>
-        <w:rPr>
-          <w:highlight w:val="yellow"/>
-        </w:rPr>
-        <w:t xml:space="preserve"> </w:t>
-      </w:r>
-      <w:proofErr w:type="spellStart"/>
-      <w:r>
-        <w:rPr>
-          <w:highlight w:val="yellow"/>
-        </w:rPr>
-        <w:t>reliability</w:t>
-      </w:r>
-      <w:proofErr w:type="spellEnd"/>
-      <w:r>
-        <w:rPr>
-          <w:highlight w:val="yellow"/>
-        </w:rPr>
-        <w:t xml:space="preserve"> </w:t>
-      </w:r>
-      <w:proofErr w:type="spellStart"/>
-      <w:r>
-        <w:rPr>
-          <w:highlight w:val="yellow"/>
-        </w:rPr>
-        <w:t>analysis</w:t>
-      </w:r>
-      <w:proofErr w:type="spellEnd"/>
-      <w:r>
-        <w:rPr>
-          <w:highlight w:val="yellow"/>
-        </w:rPr>
-        <w:t xml:space="preserve"> </w:t>
-      </w:r>
-      <w:proofErr w:type="spellStart"/>
-      <w:r>
-        <w:rPr>
-          <w:highlight w:val="yellow"/>
-        </w:rPr>
-        <w:t>of</w:t>
-      </w:r>
-      <w:proofErr w:type="spellEnd"/>
-      <w:r>
-        <w:rPr>
-          <w:highlight w:val="yellow"/>
-        </w:rPr>
-        <w:t xml:space="preserve"> </w:t>
-      </w:r>
-      <w:proofErr w:type="spellStart"/>
-      <w:r>
-        <w:rPr>
-          <w:highlight w:val="yellow"/>
-        </w:rPr>
-        <w:t>satellites</w:t>
-      </w:r>
-      <w:proofErr w:type="spellEnd"/>
-      <w:r>
-        <w:rPr>
-          <w:highlight w:val="yellow"/>
-        </w:rPr>
-        <w:t xml:space="preserve"> </w:t>
-      </w:r>
-      <w:proofErr w:type="spellStart"/>
-      <w:r>
-        <w:rPr>
-          <w:highlight w:val="yellow"/>
-        </w:rPr>
-        <w:t>by</w:t>
-      </w:r>
-      <w:proofErr w:type="spellEnd"/>
-      <w:r>
-        <w:rPr>
-          <w:highlight w:val="yellow"/>
-        </w:rPr>
-        <w:t xml:space="preserve"> </w:t>
-      </w:r>
-      <w:proofErr w:type="spellStart"/>
-      <w:r>
-        <w:rPr>
-          <w:highlight w:val="yellow"/>
-        </w:rPr>
-        <w:t>mass</w:t>
-      </w:r>
-      <w:proofErr w:type="spellEnd"/>
-      <w:r>
-        <w:rPr>
-          <w:highlight w:val="yellow"/>
-        </w:rPr>
-        <w:t xml:space="preserve"> </w:t>
-      </w:r>
-      <w:proofErr w:type="spellStart"/>
-      <w:r>
-        <w:rPr>
-          <w:highlight w:val="yellow"/>
-        </w:rPr>
-        <w:t>category</w:t>
-      </w:r>
-      <w:proofErr w:type="spellEnd"/>
-      <w:r>
-        <w:rPr>
-          <w:highlight w:val="yellow"/>
-        </w:rPr>
-        <w:t xml:space="preserve">: </w:t>
-      </w:r>
-      <w:proofErr w:type="spellStart"/>
-      <w:r>
-        <w:rPr>
-          <w:highlight w:val="yellow"/>
-        </w:rPr>
-        <w:t>Does</w:t>
-      </w:r>
-      <w:proofErr w:type="spellEnd"/>
-      <w:r>
-        <w:rPr>
-          <w:highlight w:val="yellow"/>
-        </w:rPr>
-        <w:t xml:space="preserve"> </w:t>
-      </w:r>
-      <w:proofErr w:type="spellStart"/>
-      <w:r>
-        <w:rPr>
-          <w:highlight w:val="yellow"/>
-        </w:rPr>
-        <w:t>spacecraft</w:t>
-      </w:r>
-      <w:proofErr w:type="spellEnd"/>
-      <w:r>
-        <w:rPr>
-          <w:highlight w:val="yellow"/>
-        </w:rPr>
-        <w:t xml:space="preserve"> </w:t>
-      </w:r>
-      <w:proofErr w:type="spellStart"/>
-      <w:r>
-        <w:rPr>
-          <w:highlight w:val="yellow"/>
-        </w:rPr>
-        <w:t>size</w:t>
-      </w:r>
-      <w:proofErr w:type="spellEnd"/>
-      <w:r>
-        <w:rPr>
-          <w:highlight w:val="yellow"/>
-        </w:rPr>
-        <w:t xml:space="preserve"> </w:t>
-      </w:r>
-      <w:proofErr w:type="spellStart"/>
-      <w:r>
-        <w:rPr>
-          <w:highlight w:val="yellow"/>
-        </w:rPr>
-        <w:t>matter</w:t>
-      </w:r>
-      <w:proofErr w:type="spellEnd"/>
-      <w:r>
-        <w:rPr>
-          <w:highlight w:val="yellow"/>
-        </w:rPr>
-        <w:t xml:space="preserve">?. </w:t>
-      </w:r>
-      <w:proofErr w:type="spellStart"/>
-      <w:r>
-        <w:rPr>
-          <w:highlight w:val="yellow"/>
-        </w:rPr>
-        <w:t>Acta</w:t>
-      </w:r>
-      <w:proofErr w:type="spellEnd"/>
-      <w:r>
-        <w:rPr>
-          <w:highlight w:val="yellow"/>
-        </w:rPr>
-        <w:t xml:space="preserve"> </w:t>
-      </w:r>
-      <w:proofErr w:type="spellStart"/>
-      <w:r>
-        <w:rPr>
-          <w:highlight w:val="yellow"/>
-        </w:rPr>
-        <w:t>Astronautica</w:t>
-      </w:r>
-      <w:proofErr w:type="spellEnd"/>
-      <w:r>
-        <w:rPr>
-          <w:highlight w:val="yellow"/>
-        </w:rPr>
-        <w:t xml:space="preserve">, 67(5-6), pp.584-595. Prieiga per: </w:t>
+        <w:t xml:space="preserve">pp.584-595. Prieiga per: </w:t>
       </w:r>
       <w:hyperlink r:id="rId21" w:history="1">
         <w:r>
@@ -4994,56 +4070,34 @@
         <w:rPr>
           <w:highlight w:val="red"/>
         </w:rPr>
+        <w:t>[ref others-</w:t>
+      </w:r>
+      <w:r>
+        <w:t>1] https://www.mdpi.com/1424-8220/20/21/6067</w:t>
+      </w:r>
+    </w:p>
+    <w:p>
+      <w:pPr>
+        <w:rPr>
+          <w:lang w:eastAsia="lt-LT"/>
+        </w:rPr>
+      </w:pPr>
+    </w:p>
+    <w:p>
+      <w:pPr>
+        <w:pStyle w:val="Tekstas"/>
+        <w:rPr>
+          <w:rStyle w:val="Hyperlink"/>
+        </w:rPr>
+      </w:pPr>
+      <w:r>
         <w:t>[</w:t>
       </w:r>
-      <w:proofErr w:type="spellStart"/>
       <w:r>
         <w:rPr>
           <w:highlight w:val="red"/>
         </w:rPr>
-        <w:t>ref</w:t>
-      </w:r>
-      <w:proofErr w:type="spellEnd"/>
-      <w:r>
-        <w:rPr>
-          <w:highlight w:val="red"/>
-        </w:rPr>
-        <w:t xml:space="preserve"> others-</w:t>
-      </w:r>
-      <w:r>
-        <w:t>1] https://www.mdpi.com/1424-8220/20/21/6067</w:t>
-      </w:r>
-    </w:p>
-    <w:p>
-      <w:pPr>
-        <w:rPr>
-          <w:lang w:eastAsia="lt-LT"/>
-        </w:rPr>
-      </w:pPr>
-    </w:p>
-    <w:p>
-      <w:pPr>
-        <w:pStyle w:val="Tekstas"/>
-        <w:rPr>
-          <w:rStyle w:val="Hyperlink"/>
-        </w:rPr>
-      </w:pPr>
-      <w:r>
-        <w:t>[</w:t>
-      </w:r>
-      <w:proofErr w:type="spellStart"/>
-      <w:r>
-        <w:rPr>
-          <w:highlight w:val="red"/>
-        </w:rPr>
-        <w:t>ref</w:t>
-      </w:r>
-      <w:proofErr w:type="spellEnd"/>
-      <w:r>
-        <w:rPr>
-          <w:highlight w:val="red"/>
-        </w:rPr>
-        <w:t xml:space="preserve"> others2</w:t>
+        <w:t>ref others2</w:t>
       </w:r>
       <w:r>
         <w:t xml:space="preserve">] - </w:t>

</xml_diff>

<commit_message>
feat: project - correct references
</commit_message>
<xml_diff>
--- a/individualProject/reportDspProject.docx
+++ b/individualProject/reportDspProject.docx
@@ -202,6 +202,12 @@
                 <w:b/>
               </w:rPr>
               <w:t>Žygimantas Marma</w:t>
+            </w:r>
+            <w:r>
+              <w:rPr>
+                <w:b/>
+              </w:rPr>
+              <w:t>, EMEI–2</w:t>
             </w:r>
           </w:p>
           <w:p>
@@ -485,7 +491,7 @@
       <w:r>
         <w:fldChar w:fldCharType="separate"/>
       </w:r>
-      <w:hyperlink w:anchor="_Toc150858447" w:history="1">
+      <w:hyperlink w:anchor="_Toc152595407" w:history="1">
         <w:r>
           <w:rPr>
             <w:rStyle w:val="Hyperlink"/>
@@ -508,7 +514,7 @@
           <w:rPr>
             <w:webHidden/>
           </w:rPr>
-          <w:instrText xml:space="preserve"> PAGEREF _Toc150858447 \h </w:instrText>
+          <w:instrText xml:space="preserve"> PAGEREF _Toc152595407 \h </w:instrText>
         </w:r>
         <w:r>
           <w:rPr>
@@ -548,7 +554,7 @@
           <w14:ligatures w14:val="standardContextual"/>
         </w:rPr>
       </w:pPr>
-      <w:hyperlink w:anchor="_Toc150858448" w:history="1">
+      <w:hyperlink w:anchor="_Toc152595408" w:history="1">
         <w:r>
           <w:rPr>
             <w:rStyle w:val="Hyperlink"/>
@@ -571,7 +577,7 @@
           <w:rPr>
             <w:webHidden/>
           </w:rPr>
-          <w:instrText xml:space="preserve"> PAGEREF _Toc150858448 \h </w:instrText>
+          <w:instrText xml:space="preserve"> PAGEREF _Toc152595408 \h </w:instrText>
         </w:r>
         <w:r>
           <w:rPr>
@@ -611,7 +617,7 @@
           <w14:ligatures w14:val="standardContextual"/>
         </w:rPr>
       </w:pPr>
-      <w:hyperlink w:anchor="_Toc150858449" w:history="1">
+      <w:hyperlink w:anchor="_Toc152595409" w:history="1">
         <w:r>
           <w:rPr>
             <w:rStyle w:val="Hyperlink"/>
@@ -634,7 +640,7 @@
           <w:rPr>
             <w:webHidden/>
           </w:rPr>
-          <w:instrText xml:space="preserve"> PAGEREF _Toc150858449 \h </w:instrText>
+          <w:instrText xml:space="preserve"> PAGEREF _Toc152595409 \h </w:instrText>
         </w:r>
         <w:r>
           <w:rPr>
@@ -674,7 +680,7 @@
           <w14:ligatures w14:val="standardContextual"/>
         </w:rPr>
       </w:pPr>
-      <w:hyperlink w:anchor="_Toc150858450" w:history="1">
+      <w:hyperlink w:anchor="_Toc152595410" w:history="1">
         <w:r>
           <w:rPr>
             <w:rStyle w:val="Hyperlink"/>
@@ -715,7 +721,7 @@
           <w:rPr>
             <w:webHidden/>
           </w:rPr>
-          <w:instrText xml:space="preserve"> PAGEREF _Toc150858450 \h </w:instrText>
+          <w:instrText xml:space="preserve"> PAGEREF _Toc152595410 \h </w:instrText>
         </w:r>
         <w:r>
           <w:rPr>
@@ -755,7 +761,7 @@
           <w14:ligatures w14:val="standardContextual"/>
         </w:rPr>
       </w:pPr>
-      <w:hyperlink w:anchor="_Toc150858451" w:history="1">
+      <w:hyperlink w:anchor="_Toc152595411" w:history="1">
         <w:r>
           <w:rPr>
             <w:rStyle w:val="Hyperlink"/>
@@ -796,7 +802,7 @@
           <w:rPr>
             <w:webHidden/>
           </w:rPr>
-          <w:instrText xml:space="preserve"> PAGEREF _Toc150858451 \h </w:instrText>
+          <w:instrText xml:space="preserve"> PAGEREF _Toc152595411 \h </w:instrText>
         </w:r>
         <w:r>
           <w:rPr>
@@ -836,7 +842,7 @@
           <w14:ligatures w14:val="standardContextual"/>
         </w:rPr>
       </w:pPr>
-      <w:hyperlink w:anchor="_Toc150858452" w:history="1">
+      <w:hyperlink w:anchor="_Toc152595412" w:history="1">
         <w:r>
           <w:rPr>
             <w:rStyle w:val="Hyperlink"/>
@@ -879,7 +885,7 @@
           <w:rPr>
             <w:webHidden/>
           </w:rPr>
-          <w:instrText xml:space="preserve"> PAGEREF _Toc150858452 \h </w:instrText>
+          <w:instrText xml:space="preserve"> PAGEREF _Toc152595412 \h </w:instrText>
         </w:r>
         <w:r>
           <w:rPr>
@@ -896,7 +902,7 @@
           <w:rPr>
             <w:webHidden/>
           </w:rPr>
-          <w:t>14</w:t>
+          <w:t>13</w:t>
         </w:r>
         <w:r>
           <w:rPr>
@@ -919,7 +925,7 @@
           <w14:ligatures w14:val="standardContextual"/>
         </w:rPr>
       </w:pPr>
-      <w:hyperlink w:anchor="_Toc150858453" w:history="1">
+      <w:hyperlink w:anchor="_Toc152595413" w:history="1">
         <w:r>
           <w:rPr>
             <w:rStyle w:val="Hyperlink"/>
@@ -943,7 +949,7 @@
           <w:rPr>
             <w:webHidden/>
           </w:rPr>
-          <w:instrText xml:space="preserve"> PAGEREF _Toc150858453 \h </w:instrText>
+          <w:instrText xml:space="preserve"> PAGEREF _Toc152595413 \h </w:instrText>
         </w:r>
         <w:r>
           <w:rPr>
@@ -960,7 +966,7 @@
           <w:rPr>
             <w:webHidden/>
           </w:rPr>
-          <w:t>15</w:t>
+          <w:t>18</w:t>
         </w:r>
         <w:r>
           <w:rPr>
@@ -983,7 +989,7 @@
           <w14:ligatures w14:val="standardContextual"/>
         </w:rPr>
       </w:pPr>
-      <w:hyperlink w:anchor="_Toc150858454" w:history="1">
+      <w:hyperlink w:anchor="_Toc152595414" w:history="1">
         <w:r>
           <w:rPr>
             <w:rStyle w:val="Hyperlink"/>
@@ -1007,7 +1013,7 @@
           <w:rPr>
             <w:webHidden/>
           </w:rPr>
-          <w:instrText xml:space="preserve"> PAGEREF _Toc150858454 \h </w:instrText>
+          <w:instrText xml:space="preserve"> PAGEREF _Toc152595414 \h </w:instrText>
         </w:r>
         <w:r>
           <w:rPr>
@@ -1024,7 +1030,7 @@
           <w:rPr>
             <w:webHidden/>
           </w:rPr>
-          <w:t>16</w:t>
+          <w:t>19</w:t>
         </w:r>
         <w:r>
           <w:rPr>
@@ -1055,16 +1061,16 @@
       <w:pPr>
         <w:pStyle w:val="Antratbenr"/>
       </w:pPr>
-      <w:bookmarkStart w:id="0" w:name="_Toc150858447"/>
-      <w:bookmarkStart w:id="1" w:name="_Toc503646966"/>
-      <w:bookmarkStart w:id="2" w:name="_Toc503648356"/>
-      <w:bookmarkStart w:id="3" w:name="_Toc503651300"/>
-      <w:bookmarkStart w:id="4" w:name="_Toc505346876"/>
+      <w:bookmarkStart w:id="0" w:name="_Toc503646966"/>
+      <w:bookmarkStart w:id="1" w:name="_Toc503648356"/>
+      <w:bookmarkStart w:id="2" w:name="_Toc503651300"/>
+      <w:bookmarkStart w:id="3" w:name="_Toc505346876"/>
+      <w:bookmarkStart w:id="4" w:name="_Toc152595407"/>
       <w:r>
         <w:lastRenderedPageBreak/>
         <w:t>Paveikslų sąrašas</w:t>
       </w:r>
-      <w:bookmarkEnd w:id="0"/>
+      <w:bookmarkEnd w:id="4"/>
     </w:p>
     <w:p>
       <w:pPr>
@@ -1641,7 +1647,7 @@
       <w:pPr>
         <w:pStyle w:val="Antratbenr"/>
       </w:pPr>
-      <w:bookmarkStart w:id="5" w:name="_Toc150858448"/>
+      <w:bookmarkStart w:id="5" w:name="_Toc152595408"/>
       <w:r>
         <w:lastRenderedPageBreak/>
         <w:t>Santrumpų ir terminų sąrašas</w:t>
@@ -1701,7 +1707,7 @@
       <w:pPr>
         <w:pStyle w:val="Antratbenr"/>
       </w:pPr>
-      <w:bookmarkStart w:id="6" w:name="_Toc150858449"/>
+      <w:bookmarkStart w:id="6" w:name="_Toc152595409"/>
       <w:r>
         <w:lastRenderedPageBreak/>
         <w:t>Įvada</w:t>
@@ -1710,10 +1716,10 @@
       <w:bookmarkStart w:id="8" w:name="_Toc503648357"/>
       <w:bookmarkStart w:id="9" w:name="_Toc503651301"/>
       <w:bookmarkStart w:id="10" w:name="_Toc505346877"/>
+      <w:bookmarkEnd w:id="0"/>
       <w:bookmarkEnd w:id="1"/>
       <w:bookmarkEnd w:id="2"/>
       <w:bookmarkEnd w:id="3"/>
-      <w:bookmarkEnd w:id="4"/>
       <w:r>
         <w:t>s</w:t>
       </w:r>
@@ -1724,53 +1730,55 @@
         <w:pStyle w:val="Tekstas"/>
       </w:pPr>
       <w:r>
-        <w:t>Miegas yra esminis geros savijautos elementas, tačiau gerai išsimiegoti pavyksta nevisiems. Miego sutrikimai, tokie kaip miego trūkumas ir nemiga, veikia mūsų  imunitetą, širdies ir kraujagyslių sistemą, gali sukeli vėžį ir yra galima depresijos atsiradimo priežastis [</w:t>
+        <w:t>Miegas yra esminis geros savijautos elementas, tačiau gerai išsimiegoti pavyksta nevisiems. Miego sutrikimai, tokie kaip miego trūkumas ir nemiga, veikia mūsų  imunitetą, širdies ir kraujagyslių sistemą, gali sukeli vėžį ir yra galima depresijos atsiradimo priežastis</w:t>
+      </w:r>
+      <w:r>
+        <w:t xml:space="preserve"> [</w:t>
       </w:r>
       <w:r>
         <w:fldChar w:fldCharType="begin"/>
       </w:r>
       <w:r>
-        <w:instrText xml:space="preserve"> REF _Ref134349927 \r \h  \* MERGEFORMAT </w:instrText>
+        <w:instrText xml:space="preserve"> REF _Ref134349927 \r \h </w:instrText>
       </w:r>
       <w:r>
         <w:fldChar w:fldCharType="separate"/>
       </w:r>
       <w:r>
-        <w:rPr>
-          <w:b/>
-          <w:bCs/>
-          <w:lang w:val="en-US"/>
-        </w:rPr>
-        <w:t>Error! Reference source not found.</w:t>
+        <w:t>1</w:t>
       </w:r>
       <w:r>
         <w:fldChar w:fldCharType="end"/>
       </w:r>
       <w:r>
-        <w:t>]. Viena iš dažniausiai pasitaikančių miego sutrikimo formų yra obstrukcinė miego apnėja, kurią patiria maždaug 5-15% populiacijos [</w:t>
+        <w:t>]</w:t>
+      </w:r>
+      <w:r>
+        <w:t xml:space="preserve">. Viena iš dažniausiai pasitaikančių miego sutrikimo formų yra obstrukcinė miego apnėja, kurią patiria maždaug 5-15% populiacijos </w:t>
+      </w:r>
+      <w:r>
+        <w:t>[</w:t>
       </w:r>
       <w:r>
         <w:fldChar w:fldCharType="begin"/>
       </w:r>
       <w:r>
-        <w:instrText xml:space="preserve"> REF _Ref134358792 \r \h </w:instrText>
+        <w:instrText xml:space="preserve"> REF _Ref152597111 \r \h </w:instrText>
       </w:r>
       <w:r>
         <w:fldChar w:fldCharType="separate"/>
       </w:r>
       <w:r>
-        <w:rPr>
-          <w:b/>
-          <w:bCs/>
-          <w:lang w:val="en-US"/>
-        </w:rPr>
-        <w:t>Error! Reference source not found.</w:t>
+        <w:t>2</w:t>
       </w:r>
       <w:r>
         <w:fldChar w:fldCharType="end"/>
       </w:r>
       <w:r>
-        <w:t>].</w:t>
+        <w:t>]</w:t>
+      </w:r>
+      <w:r>
+        <w:t>.</w:t>
       </w:r>
     </w:p>
     <w:p>
@@ -1788,18 +1796,13 @@
         <w:fldChar w:fldCharType="begin"/>
       </w:r>
       <w:r>
-        <w:instrText xml:space="preserve"> REF _Ref134353355 \r \h </w:instrText>
+        <w:instrText xml:space="preserve"> REF _Ref152597166 \r \h </w:instrText>
       </w:r>
       <w:r>
         <w:fldChar w:fldCharType="separate"/>
       </w:r>
       <w:r>
-        <w:rPr>
-          <w:b/>
-          <w:bCs/>
-          <w:lang w:val="en-US"/>
-        </w:rPr>
-        <w:t>Error! Reference source not found.</w:t>
+        <w:t>3</w:t>
       </w:r>
       <w:r>
         <w:fldChar w:fldCharType="end"/>
@@ -1825,18 +1828,13 @@
         <w:fldChar w:fldCharType="begin"/>
       </w:r>
       <w:r>
-        <w:instrText xml:space="preserve"> REF _Ref134353208 \r \h </w:instrText>
+        <w:instrText xml:space="preserve"> REF _Ref152597224 \r \h </w:instrText>
       </w:r>
       <w:r>
         <w:fldChar w:fldCharType="separate"/>
       </w:r>
       <w:r>
-        <w:rPr>
-          <w:b/>
-          <w:bCs/>
-          <w:lang w:val="en-US"/>
-        </w:rPr>
-        <w:t>Error! Reference source not found.</w:t>
+        <w:t>4</w:t>
       </w:r>
       <w:r>
         <w:fldChar w:fldCharType="end"/>
@@ -1848,18 +1846,13 @@
         <w:fldChar w:fldCharType="begin"/>
       </w:r>
       <w:r>
-        <w:instrText xml:space="preserve"> REF _Ref134353208 \r \h </w:instrText>
+        <w:instrText xml:space="preserve"> REF _Ref152597224 \r \h </w:instrText>
       </w:r>
       <w:r>
         <w:fldChar w:fldCharType="separate"/>
       </w:r>
       <w:r>
-        <w:rPr>
-          <w:b/>
-          <w:bCs/>
-          <w:lang w:val="en-US"/>
-        </w:rPr>
-        <w:t>Error! Reference source not found.</w:t>
+        <w:t>4</w:t>
       </w:r>
       <w:r>
         <w:fldChar w:fldCharType="end"/>
@@ -2050,7 +2043,7 @@
       <w:pPr>
         <w:pStyle w:val="Heading1"/>
       </w:pPr>
-      <w:bookmarkStart w:id="12" w:name="_Toc150858450"/>
+      <w:bookmarkStart w:id="12" w:name="_Toc152595410"/>
       <w:bookmarkEnd w:id="7"/>
       <w:bookmarkEnd w:id="8"/>
       <w:bookmarkEnd w:id="9"/>
@@ -2078,63 +2071,37 @@
         <w:pStyle w:val="Tekstas"/>
       </w:pPr>
       <w:r>
-        <w:t xml:space="preserve">Obstrukcinė miego apnėja yra kvėpavimo sistemos sutrikimas, kuris turi įtakos kvėpavimui miegant. Šį sutrikimą sukelia pasikartojantys viršutinių kvėpavimo takų obstrukcijos (užsivėrimo) kurios trunka mažiausiai 10 sekundžių, bet gali trukti iki minutės </w:t>
-      </w:r>
-      <w:r>
-        <w:rPr>
-          <w:highlight w:val="red"/>
-        </w:rPr>
+        <w:t xml:space="preserve">Obstrukcinė miego apnėja yra kvėpavimo sistemos sutrikimas, kuris turi įtakos kvėpavimui miegant. Šį sutrikimą sukelia pasikartojantys viršutinių kvėpavimo takų obstrukcijos (užsivėrimo) kurios trunka mažiausiai 10 sekundžių, bet gali trukti iki </w:t>
+      </w:r>
+      <w:r>
+        <w:t xml:space="preserve">minutės </w:t>
+      </w:r>
+      <w:r>
         <w:t>[</w:t>
       </w:r>
       <w:r>
-        <w:rPr>
-          <w:highlight w:val="red"/>
-        </w:rPr>
         <w:fldChar w:fldCharType="begin"/>
       </w:r>
       <w:r>
-        <w:rPr>
-          <w:highlight w:val="red"/>
-        </w:rPr>
-        <w:instrText xml:space="preserve"> REF _Ref135922872 \r \h </w:instrText>
-      </w:r>
-      <w:r>
-        <w:rPr>
-          <w:highlight w:val="red"/>
-        </w:rPr>
+        <w:instrText xml:space="preserve"> REF _Ref152597307 \r \h </w:instrText>
+      </w:r>
+      <w:r>
         <w:instrText xml:space="preserve"> \* MERGEFORMAT </w:instrText>
       </w:r>
       <w:r>
-        <w:rPr>
-          <w:highlight w:val="red"/>
-        </w:rPr>
-      </w:r>
-      <w:r>
-        <w:rPr>
-          <w:highlight w:val="red"/>
-        </w:rPr>
         <w:fldChar w:fldCharType="separate"/>
       </w:r>
       <w:r>
-        <w:rPr>
-          <w:b/>
-          <w:bCs/>
-          <w:highlight w:val="red"/>
-          <w:lang w:val="en-US"/>
-        </w:rPr>
-        <w:t>Error! Reference source not found.</w:t>
-      </w:r>
-      <w:r>
-        <w:rPr>
-          <w:highlight w:val="red"/>
-        </w:rPr>
+        <w:t>5</w:t>
+      </w:r>
+      <w:r>
         <w:fldChar w:fldCharType="end"/>
       </w:r>
       <w:r>
-        <w:rPr>
-          <w:highlight w:val="red"/>
-        </w:rPr>
-        <w:t>].</w:t>
+        <w:t>]</w:t>
+      </w:r>
+      <w:r>
+        <w:t>.</w:t>
       </w:r>
       <w:r>
         <w:t xml:space="preserve">  Tai gali atsirasti dėl kelių priežasčių, įskaitant raumenų, palaikančių gerklės ir liežuvio minkštuosius audinius, atsipalaidavimą, dėl kurio šie audiniai gali žlugti ir užkimšti kvėpavimo takus. Taip pat, riebalinių audinių perteklius gerklėje ir liežuvyje, padidėjusios tonzilės, didelis liežuvis ar mažas žandikaulis gali prisidėti prie kvėpavimo takų obstrukcijos miego metu. Kiti veiksniai, galintys padidinti kvėpavimo takų kolapso riziką, yra nutukimas, alkoholio vartojimas, rūkymas ir miegas ant nugaros. Šio sutrikimo liustracija vizualiai pateikiama paveikslėlyje (</w:t>
@@ -2298,66 +2265,40 @@
         <w:pStyle w:val="Tekstas"/>
       </w:pPr>
       <w:r>
-        <w:t xml:space="preserve">Dabartinis auksinis obstrukcinės miego apnėjos diagnozavimo standartas yra naktinė daugiakanalė polisomnografija (PSG), brangi, daug darbo reikalaujanti ir nepatogi procedūra. Detaliau polisomnograma yra procedūra, kurios metu naudojama elektroencefalograma, elektrookulograma, elektromiograma, elektrokardiograma, pulso oksimetrija, matuojamas oro srautas ir kvėpavimo pastangos, siekiant įvertinti pagrindines miego sutrikimų priežastis </w:t>
-      </w:r>
-      <w:r>
-        <w:rPr>
-          <w:highlight w:val="red"/>
-        </w:rPr>
-        <w:t>[</w:t>
-      </w:r>
-      <w:r>
-        <w:rPr>
-          <w:highlight w:val="red"/>
-        </w:rPr>
+        <w:t>Dabartinis auksinis obstrukcinės miego apnėjos diagnozavimo standartas yra naktinė daugiakanalė polisomnografija (PSG), brangi, daug darbo reikalaujanti ir nepatogi procedūra. Detaliau polisomnograma yra procedūra, kurios metu naudojama elektroencefalograma, elektrookulograma, elektromiograma, elektrokardiograma, pulso oksimetrija, matuojamas oro srautas ir kvėpavimo pastangos, siekiant įvertinti pagrindines miego sutrikimų prie</w:t>
+      </w:r>
+      <w:r>
+        <w:t>žastis</w:t>
+      </w:r>
+      <w:r>
+        <w:t xml:space="preserve"> [</w:t>
+      </w:r>
+      <w:r>
         <w:fldChar w:fldCharType="begin"/>
       </w:r>
       <w:r>
-        <w:rPr>
-          <w:highlight w:val="red"/>
-        </w:rPr>
-        <w:instrText xml:space="preserve"> REF _Ref135923097 \r \h </w:instrText>
-      </w:r>
-      <w:r>
-        <w:rPr>
-          <w:highlight w:val="red"/>
-        </w:rPr>
+        <w:instrText xml:space="preserve"> REF _Ref152597371 \r \h </w:instrText>
+      </w:r>
+      <w:r>
         <w:instrText xml:space="preserve"> \* MERGEFORMAT </w:instrText>
       </w:r>
       <w:r>
-        <w:rPr>
-          <w:highlight w:val="red"/>
-        </w:rPr>
-      </w:r>
-      <w:r>
-        <w:rPr>
-          <w:highlight w:val="red"/>
-        </w:rPr>
         <w:fldChar w:fldCharType="separate"/>
       </w:r>
       <w:r>
-        <w:rPr>
-          <w:b/>
-          <w:bCs/>
-          <w:highlight w:val="red"/>
-          <w:lang w:val="en-US"/>
-        </w:rPr>
-        <w:t>Error! Reference source not found.</w:t>
-      </w:r>
-      <w:r>
-        <w:rPr>
-          <w:highlight w:val="red"/>
-        </w:rPr>
+        <w:t>6</w:t>
+      </w:r>
+      <w:r>
         <w:fldChar w:fldCharType="end"/>
       </w:r>
       <w:r>
-        <w:rPr>
-          <w:highlight w:val="red"/>
-        </w:rPr>
-        <w:t>].</w:t>
-      </w:r>
-      <w:r>
-        <w:t xml:space="preserve"> Įprastam PSG reikalinga visapusiška stebėjimo sistema, leidžianti registruoti miego stadijas, galūnių judesius, oro srautą, kvėpavimo pastangas, širdies susitraukimų dažnį ir ritmą, deguonies prisotinimą ir kūno padėtį. Šio tipo tyrimai atliekami miego laboratorijoje, kurioje visą tyrimo laiką dalyvauja apmokytas miego technikas. PSG pirmiausia naudojami diagnozuoti su miegu susijusius kvėpavimo sutrikimus, įskaitant OMA, centrinę miego apnėją ir su miegu susijusią hipoventiliaciją / hipoksiją. Vis dėlto miego apnėja yra labiausiai paplitęs miego sutrikimas, dėl kurio diagnostiniai tyrimai atliekami miego centruose.</w:t>
+        <w:t>]</w:t>
+      </w:r>
+      <w:r>
+        <w:t>. Įprastam</w:t>
+      </w:r>
+      <w:r>
+        <w:t xml:space="preserve"> PSG reikalinga visapusiška stebėjimo sistema, leidžianti registruoti miego stadijas, galūnių judesius, oro srautą, kvėpavimo pastangas, širdies susitraukimų dažnį ir ritmą, deguonies prisotinimą ir kūno padėtį. Šio tipo tyrimai atliekami miego laboratorijoje, kurioje visą tyrimo laiką dalyvauja apmokytas miego technikas. PSG pirmiausia naudojami diagnozuoti su miegu susijusius kvėpavimo sutrikimus, įskaitant OMA, centrinę miego apnėją ir su miegu susijusią hipoventiliaciją / hipoksiją. Vis dėlto miego apnėja yra labiausiai paplitęs miego sutrikimas, dėl kurio diagnostiniai tyrimai atliekami miego centruose.</w:t>
       </w:r>
     </w:p>
     <w:p>
@@ -2540,13 +2481,25 @@
         <w:t>Nešiojamojo miego apnėjos sindromo stebėjimas ir įvykių aptikimas naudojant ilgalaikę trumpalaikę atmintį pasikartojantį neuronų tinklą</w:t>
       </w:r>
       <w:r>
-        <w:t>“ [</w:t>
-      </w:r>
-      <w:r>
-        <w:rPr>
-          <w:highlight w:val="red"/>
-        </w:rPr>
-        <w:t>ref others-1</w:t>
+        <w:t xml:space="preserve">“ </w:t>
+      </w:r>
+      <w:r>
+        <w:t>[</w:t>
+      </w:r>
+      <w:r>
+        <w:fldChar w:fldCharType="begin"/>
+      </w:r>
+      <w:r>
+        <w:instrText xml:space="preserve"> REF _Ref152598998 \r \h </w:instrText>
+      </w:r>
+      <w:r>
+        <w:fldChar w:fldCharType="separate"/>
+      </w:r>
+      <w:r>
+        <w:t>7</w:t>
+      </w:r>
+      <w:r>
+        <w:fldChar w:fldCharType="end"/>
       </w:r>
       <w:r>
         <w:t>].</w:t>
@@ -2567,11 +2520,11 @@
         <w:t>. Mokslininkai kombinavo</w:t>
       </w:r>
       <w:r>
-        <w:t xml:space="preserve"> aparatinės </w:t>
+        <w:t xml:space="preserve"> aparatinės įrangos sprendimą </w:t>
       </w:r>
       <w:r>
         <w:lastRenderedPageBreak/>
-        <w:t>įrangos sprendimą kartu su naujoviška neuroninio tinklo klasifikavimo technika, kad nustatytų obstrukcinę miego apnėją</w:t>
+        <w:t>kartu su naujoviška neuroninio tinklo klasifikavimo technika, kad nustatytų obstrukcinę miego apnėją</w:t>
       </w:r>
       <w:r>
         <w:t>.</w:t>
@@ -2690,10 +2643,30 @@
         <w:rPr>
           <w:highlight w:val="red"/>
         </w:rPr>
-        <w:t>ref</w:t>
-      </w:r>
-      <w:r>
-        <w:t xml:space="preserve"> others-1</w:t>
+        <w:fldChar w:fldCharType="begin"/>
+      </w:r>
+      <w:r>
+        <w:instrText xml:space="preserve"> REF _Ref152598998 \r \h </w:instrText>
+      </w:r>
+      <w:r>
+        <w:rPr>
+          <w:highlight w:val="red"/>
+        </w:rPr>
+      </w:r>
+      <w:r>
+        <w:rPr>
+          <w:highlight w:val="red"/>
+        </w:rPr>
+        <w:fldChar w:fldCharType="separate"/>
+      </w:r>
+      <w:r>
+        <w:t>7</w:t>
+      </w:r>
+      <w:r>
+        <w:rPr>
+          <w:highlight w:val="red"/>
+        </w:rPr>
+        <w:fldChar w:fldCharType="end"/>
       </w:r>
       <w:r>
         <w:t>]</w:t>
@@ -2738,66 +2711,40 @@
         <w:t xml:space="preserve">2022 metų darbe </w:t>
       </w:r>
       <w:r>
-        <w:t xml:space="preserve">pasiūlė neinvazinę apnėjos detektavimo sistemą </w:t>
-      </w:r>
-      <w:r>
-        <w:rPr>
-          <w:highlight w:val="red"/>
-        </w:rPr>
-        <w:t>[</w:t>
-      </w:r>
-      <w:r>
-        <w:rPr>
-          <w:highlight w:val="red"/>
-        </w:rPr>
+        <w:t>pasiūlė neinvazinę apnėjos detektavimo siste</w:t>
+      </w:r>
+      <w:r>
+        <w:t>mą</w:t>
+      </w:r>
+      <w:r>
+        <w:t xml:space="preserve"> [</w:t>
+      </w:r>
+      <w:r>
         <w:fldChar w:fldCharType="begin"/>
       </w:r>
       <w:r>
-        <w:rPr>
-          <w:highlight w:val="red"/>
-        </w:rPr>
-        <w:instrText xml:space="preserve"> REF _Ref134738088 \r \h </w:instrText>
-      </w:r>
-      <w:r>
-        <w:rPr>
-          <w:highlight w:val="red"/>
-        </w:rPr>
+        <w:instrText xml:space="preserve"> REF _Ref152599092 \r \h </w:instrText>
+      </w:r>
+      <w:r>
         <w:instrText xml:space="preserve"> \* MERGEFORMAT </w:instrText>
       </w:r>
       <w:r>
-        <w:rPr>
-          <w:highlight w:val="red"/>
-        </w:rPr>
-      </w:r>
-      <w:r>
-        <w:rPr>
-          <w:highlight w:val="red"/>
-        </w:rPr>
         <w:fldChar w:fldCharType="separate"/>
       </w:r>
       <w:r>
-        <w:rPr>
-          <w:b/>
-          <w:bCs/>
-          <w:highlight w:val="red"/>
-          <w:lang w:val="en-US"/>
-        </w:rPr>
-        <w:t>Error! Reference source not found.</w:t>
-      </w:r>
-      <w:r>
-        <w:rPr>
-          <w:highlight w:val="red"/>
-        </w:rPr>
+        <w:t>8</w:t>
+      </w:r>
+      <w:r>
         <w:fldChar w:fldCharType="end"/>
       </w:r>
       <w:r>
-        <w:rPr>
-          <w:highlight w:val="red"/>
-        </w:rPr>
-        <w:t>].</w:t>
-      </w:r>
-      <w:r>
-        <w:t xml:space="preserve"> Šiame darbe mokslininkai naudojo garsus surinktus iš 32 pacientų ir sugebėjo pasiekti 73,92 procentų tikslumą naudojant keturių klasių klasifikavimą. Knarkimo garsai buvo įrašomi su </w:t>
+        <w:t>]</w:t>
+      </w:r>
+      <w:r>
+        <w:t>. Šiame</w:t>
+      </w:r>
+      <w:r>
+        <w:t xml:space="preserve"> darbe mokslininkai naudojo garsus surinktus iš 32 pacientų ir sugebėjo pasiekti 73,92 procentų tikslumą naudojant keturių klasių klasifikavimą. Knarkimo garsai buvo įrašomi su </w:t>
       </w:r>
       <w:r>
         <w:rPr>
@@ -2939,7 +2886,31 @@
         <w:t>darbą</w:t>
       </w:r>
       <w:r>
-        <w:t xml:space="preserve"> sutelktą aplink pagreičio jutiklį. Pagrindinis tikslas buvo greitai nustatyti </w:t>
+        <w:t xml:space="preserve"> sutelktą aplink pagreičio jutiklį</w:t>
+      </w:r>
+      <w:r>
+        <w:t xml:space="preserve"> [</w:t>
+      </w:r>
+      <w:r>
+        <w:fldChar w:fldCharType="begin"/>
+      </w:r>
+      <w:r>
+        <w:instrText xml:space="preserve"> REF _Ref152599218 \r \h </w:instrText>
+      </w:r>
+      <w:r>
+        <w:fldChar w:fldCharType="separate"/>
+      </w:r>
+      <w:r>
+        <w:t>9</w:t>
+      </w:r>
+      <w:r>
+        <w:fldChar w:fldCharType="end"/>
+      </w:r>
+      <w:r>
+        <w:t>]</w:t>
+      </w:r>
+      <w:r>
+        <w:t xml:space="preserve">. Pagrindinis tikslas buvo greitai nustatyti </w:t>
       </w:r>
       <w:r>
         <w:t>apnėjos</w:t>
@@ -3108,25 +3079,42 @@
         <w:fldChar w:fldCharType="end"/>
       </w:r>
       <w:r>
-        <w:t xml:space="preserve"> pav. Mokslininkų sukurtos sistemos akselometro pagrindu [</w:t>
+        <w:t xml:space="preserve"> pav. Mokslininkų sukurtos sistemos akselometro pagrindu </w:t>
+      </w:r>
+      <w:r>
+        <w:t xml:space="preserve">schema </w:t>
+      </w:r>
+      <w:r>
+        <w:t>[</w:t>
       </w:r>
       <w:r>
         <w:rPr>
           <w:highlight w:val="red"/>
         </w:rPr>
-        <w:t>ref-</w:t>
+        <w:fldChar w:fldCharType="begin"/>
+      </w:r>
+      <w:r>
+        <w:instrText xml:space="preserve"> REF _Ref152599218 \r \h </w:instrText>
       </w:r>
       <w:r>
         <w:rPr>
           <w:highlight w:val="red"/>
         </w:rPr>
-        <w:t>other</w:t>
       </w:r>
       <w:r>
         <w:rPr>
           <w:highlight w:val="red"/>
         </w:rPr>
-        <w:t>2</w:t>
+        <w:fldChar w:fldCharType="separate"/>
+      </w:r>
+      <w:r>
+        <w:t>9</w:t>
+      </w:r>
+      <w:r>
+        <w:rPr>
+          <w:highlight w:val="red"/>
+        </w:rPr>
+        <w:fldChar w:fldCharType="end"/>
       </w:r>
       <w:r>
         <w:t>]</w:t>
@@ -3138,7 +3126,13 @@
         <w:pStyle w:val="Tekstas"/>
       </w:pPr>
       <w:r>
-        <w:t>Taigi atlikus literatūros analizę matyti, kad yra paklausa sukurti išmaniėją apnėjos detektavimo sistema, bei mikrofono ir garsaai paremta sistema yra vienas iš variantų.</w:t>
+        <w:t>Taigi atlikus literatūros analizę matyti, kad yra paklausa sukurti išmaniėją apnėjos detektavimo sistema, bei mikrofono ir garsai</w:t>
+      </w:r>
+      <w:r>
+        <w:t>s</w:t>
+      </w:r>
+      <w:r>
+        <w:t xml:space="preserve"> paremta sistema yra vienas iš variantų.</w:t>
       </w:r>
     </w:p>
     <w:p>
@@ -3173,7 +3167,7 @@
       <w:pPr>
         <w:pStyle w:val="Heading1"/>
       </w:pPr>
-      <w:bookmarkStart w:id="32" w:name="_Toc150858451"/>
+      <w:bookmarkStart w:id="32" w:name="_Toc152595411"/>
       <w:bookmarkEnd w:id="25"/>
       <w:bookmarkEnd w:id="26"/>
       <w:bookmarkEnd w:id="27"/>
@@ -3755,9 +3749,6 @@
         <w:jc w:val="both"/>
       </w:pPr>
       <w:r>
-        <w:t xml:space="preserve">pav. </w:t>
-      </w:r>
-      <w:r>
         <w:fldChar w:fldCharType="begin"/>
       </w:r>
       <w:r>
@@ -3774,6 +3765,9 @@
       </w:r>
       <w:r>
         <w:fldChar w:fldCharType="end"/>
+      </w:r>
+      <w:r>
+        <w:t xml:space="preserve"> pav.</w:t>
       </w:r>
     </w:p>
     <w:p>
@@ -3800,7 +3794,7 @@
       <w:bookmarkStart w:id="36" w:name="_Toc503648370"/>
       <w:bookmarkStart w:id="37" w:name="_Toc503651314"/>
       <w:bookmarkStart w:id="38" w:name="_Toc505346890"/>
-      <w:bookmarkStart w:id="39" w:name="_Toc150858452"/>
+      <w:bookmarkStart w:id="39" w:name="_Toc152595412"/>
       <w:r>
         <w:rPr>
           <w:highlight w:val="yellow"/>
@@ -3891,10 +3885,14 @@
           <w:szCs w:val="21"/>
           <w:lang w:val="en-GB" w:eastAsia="en-GB"/>
         </w:rPr>
-        <w:t>(!</w:t>
-      </w:r>
-      <w:proofErr w:type="spellStart"/>
-      <w:r>
+        <w:t>(!BSP_SD_IsDetected())</w:t>
+      </w:r>
+    </w:p>
+    <w:p>
+      <w:pPr>
+        <w:shd w:val="clear" w:color="auto" w:fill="1E1E1E"/>
+        <w:spacing w:line="285" w:lineRule="atLeast"/>
+        <w:jc w:val="left"/>
         <w:rPr>
           <w:rFonts w:ascii="Consolas" w:eastAsia="Times New Roman" w:hAnsi="Consolas"/>
           <w:color w:val="D4D4D4"/>
@@ -3902,9 +3900,7 @@
           <w:szCs w:val="21"/>
           <w:lang w:val="en-GB" w:eastAsia="en-GB"/>
         </w:rPr>
-        <w:t>BSP_SD_IsDetected</w:t>
-      </w:r>
-      <w:proofErr w:type="spellEnd"/>
+      </w:pPr>
       <w:r>
         <w:rPr>
           <w:rFonts w:ascii="Consolas" w:eastAsia="Times New Roman" w:hAnsi="Consolas"/>
@@ -3913,7 +3909,7 @@
           <w:szCs w:val="21"/>
           <w:lang w:val="en-GB" w:eastAsia="en-GB"/>
         </w:rPr>
-        <w:t>())</w:t>
+        <w:t>  {</w:t>
       </w:r>
     </w:p>
     <w:p>
@@ -3937,7 +3933,17 @@
           <w:szCs w:val="21"/>
           <w:lang w:val="en-GB" w:eastAsia="en-GB"/>
         </w:rPr>
-        <w:t>  {</w:t>
+        <w:t xml:space="preserve">    </w:t>
+      </w:r>
+      <w:r>
+        <w:rPr>
+          <w:rFonts w:ascii="Consolas" w:eastAsia="Times New Roman" w:hAnsi="Consolas"/>
+          <w:color w:val="6A9955"/>
+          <w:sz w:val="21"/>
+          <w:szCs w:val="21"/>
+          <w:lang w:val="en-GB" w:eastAsia="en-GB"/>
+        </w:rPr>
+        <w:t>// togle some two pins</w:t>
       </w:r>
     </w:p>
     <w:p>
@@ -3971,9 +3977,32 @@
           <w:szCs w:val="21"/>
           <w:lang w:val="en-GB" w:eastAsia="en-GB"/>
         </w:rPr>
-        <w:t xml:space="preserve">// </w:t>
-      </w:r>
-      <w:proofErr w:type="spellStart"/>
+        <w:t>// BSP_LED_Toggle(LED1);</w:t>
+      </w:r>
+    </w:p>
+    <w:p>
+      <w:pPr>
+        <w:shd w:val="clear" w:color="auto" w:fill="1E1E1E"/>
+        <w:spacing w:line="285" w:lineRule="atLeast"/>
+        <w:jc w:val="left"/>
+        <w:rPr>
+          <w:rFonts w:ascii="Consolas" w:eastAsia="Times New Roman" w:hAnsi="Consolas"/>
+          <w:color w:val="D4D4D4"/>
+          <w:sz w:val="21"/>
+          <w:szCs w:val="21"/>
+          <w:lang w:val="en-GB" w:eastAsia="en-GB"/>
+        </w:rPr>
+      </w:pPr>
+      <w:r>
+        <w:rPr>
+          <w:rFonts w:ascii="Consolas" w:eastAsia="Times New Roman" w:hAnsi="Consolas"/>
+          <w:color w:val="D4D4D4"/>
+          <w:sz w:val="21"/>
+          <w:szCs w:val="21"/>
+          <w:lang w:val="en-GB" w:eastAsia="en-GB"/>
+        </w:rPr>
+        <w:t xml:space="preserve">    </w:t>
+      </w:r>
       <w:r>
         <w:rPr>
           <w:rFonts w:ascii="Consolas" w:eastAsia="Times New Roman" w:hAnsi="Consolas"/>
@@ -3982,9 +4011,36 @@
           <w:szCs w:val="21"/>
           <w:lang w:val="en-GB" w:eastAsia="en-GB"/>
         </w:rPr>
-        <w:t>togle</w:t>
-      </w:r>
-      <w:proofErr w:type="spellEnd"/>
+        <w:t>// BSP_LED_Toggle(LED2);</w:t>
+      </w:r>
+    </w:p>
+    <w:p>
+      <w:pPr>
+        <w:shd w:val="clear" w:color="auto" w:fill="1E1E1E"/>
+        <w:spacing w:after="240" w:line="285" w:lineRule="atLeast"/>
+        <w:jc w:val="left"/>
+        <w:rPr>
+          <w:rFonts w:ascii="Consolas" w:eastAsia="Times New Roman" w:hAnsi="Consolas"/>
+          <w:color w:val="D4D4D4"/>
+          <w:sz w:val="21"/>
+          <w:szCs w:val="21"/>
+          <w:lang w:val="en-GB" w:eastAsia="en-GB"/>
+        </w:rPr>
+      </w:pPr>
+    </w:p>
+    <w:p>
+      <w:pPr>
+        <w:shd w:val="clear" w:color="auto" w:fill="1E1E1E"/>
+        <w:spacing w:line="285" w:lineRule="atLeast"/>
+        <w:jc w:val="left"/>
+        <w:rPr>
+          <w:rFonts w:ascii="Consolas" w:eastAsia="Times New Roman" w:hAnsi="Consolas"/>
+          <w:color w:val="D4D4D4"/>
+          <w:sz w:val="21"/>
+          <w:szCs w:val="21"/>
+          <w:lang w:val="en-GB" w:eastAsia="en-GB"/>
+        </w:rPr>
+      </w:pPr>
       <w:r>
         <w:rPr>
           <w:rFonts w:ascii="Consolas" w:eastAsia="Times New Roman" w:hAnsi="Consolas"/>
@@ -3993,7 +4049,7 @@
           <w:szCs w:val="21"/>
           <w:lang w:val="en-GB" w:eastAsia="en-GB"/>
         </w:rPr>
-        <w:t xml:space="preserve"> some two pins</w:t>
+        <w:t>    /* Go to Sleep */</w:t>
       </w:r>
     </w:p>
     <w:p>
@@ -4017,39 +4073,7 @@
           <w:szCs w:val="21"/>
           <w:lang w:val="en-GB" w:eastAsia="en-GB"/>
         </w:rPr>
-        <w:t xml:space="preserve">    </w:t>
-      </w:r>
-      <w:r>
-        <w:rPr>
-          <w:rFonts w:ascii="Consolas" w:eastAsia="Times New Roman" w:hAnsi="Consolas"/>
-          <w:color w:val="6A9955"/>
-          <w:sz w:val="21"/>
-          <w:szCs w:val="21"/>
-          <w:lang w:val="en-GB" w:eastAsia="en-GB"/>
-        </w:rPr>
-        <w:t xml:space="preserve">// </w:t>
-      </w:r>
-      <w:proofErr w:type="spellStart"/>
-      <w:r>
-        <w:rPr>
-          <w:rFonts w:ascii="Consolas" w:eastAsia="Times New Roman" w:hAnsi="Consolas"/>
-          <w:color w:val="6A9955"/>
-          <w:sz w:val="21"/>
-          <w:szCs w:val="21"/>
-          <w:lang w:val="en-GB" w:eastAsia="en-GB"/>
-        </w:rPr>
-        <w:t>BSP_LED_Toggle</w:t>
-      </w:r>
-      <w:proofErr w:type="spellEnd"/>
-      <w:r>
-        <w:rPr>
-          <w:rFonts w:ascii="Consolas" w:eastAsia="Times New Roman" w:hAnsi="Consolas"/>
-          <w:color w:val="6A9955"/>
-          <w:sz w:val="21"/>
-          <w:szCs w:val="21"/>
-          <w:lang w:val="en-GB" w:eastAsia="en-GB"/>
-        </w:rPr>
-        <w:t>(LED1);</w:t>
+        <w:t>    __WFI();</w:t>
       </w:r>
     </w:p>
     <w:p>
@@ -4065,7 +4089,12 @@
           <w:lang w:val="en-GB" w:eastAsia="en-GB"/>
         </w:rPr>
       </w:pPr>
-      <w:r>
+    </w:p>
+    <w:p>
+      <w:pPr>
+        <w:shd w:val="clear" w:color="auto" w:fill="1E1E1E"/>
+        <w:spacing w:line="285" w:lineRule="atLeast"/>
+        <w:jc w:val="left"/>
         <w:rPr>
           <w:rFonts w:ascii="Consolas" w:eastAsia="Times New Roman" w:hAnsi="Consolas"/>
           <w:color w:val="D4D4D4"/>
@@ -4073,46 +4102,8 @@
           <w:szCs w:val="21"/>
           <w:lang w:val="en-GB" w:eastAsia="en-GB"/>
         </w:rPr>
-        <w:t xml:space="preserve">    </w:t>
-      </w:r>
-      <w:r>
-        <w:rPr>
-          <w:rFonts w:ascii="Consolas" w:eastAsia="Times New Roman" w:hAnsi="Consolas"/>
-          <w:color w:val="6A9955"/>
-          <w:sz w:val="21"/>
-          <w:szCs w:val="21"/>
-          <w:lang w:val="en-GB" w:eastAsia="en-GB"/>
-        </w:rPr>
-        <w:t xml:space="preserve">// </w:t>
-      </w:r>
-      <w:proofErr w:type="spellStart"/>
-      <w:r>
-        <w:rPr>
-          <w:rFonts w:ascii="Consolas" w:eastAsia="Times New Roman" w:hAnsi="Consolas"/>
-          <w:color w:val="6A9955"/>
-          <w:sz w:val="21"/>
-          <w:szCs w:val="21"/>
-          <w:lang w:val="en-GB" w:eastAsia="en-GB"/>
-        </w:rPr>
-        <w:t>BSP_LED_Toggle</w:t>
-      </w:r>
-      <w:proofErr w:type="spellEnd"/>
-      <w:r>
-        <w:rPr>
-          <w:rFonts w:ascii="Consolas" w:eastAsia="Times New Roman" w:hAnsi="Consolas"/>
-          <w:color w:val="6A9955"/>
-          <w:sz w:val="21"/>
-          <w:szCs w:val="21"/>
-          <w:lang w:val="en-GB" w:eastAsia="en-GB"/>
-        </w:rPr>
-        <w:t>(LED2);</w:t>
-      </w:r>
-    </w:p>
-    <w:p>
-      <w:pPr>
-        <w:shd w:val="clear" w:color="auto" w:fill="1E1E1E"/>
-        <w:spacing w:after="240" w:line="285" w:lineRule="atLeast"/>
-        <w:jc w:val="left"/>
+      </w:pPr>
+      <w:r>
         <w:rPr>
           <w:rFonts w:ascii="Consolas" w:eastAsia="Times New Roman" w:hAnsi="Consolas"/>
           <w:color w:val="D4D4D4"/>
@@ -4120,91 +4111,6 @@
           <w:szCs w:val="21"/>
           <w:lang w:val="en-GB" w:eastAsia="en-GB"/>
         </w:rPr>
-      </w:pPr>
-    </w:p>
-    <w:p>
-      <w:pPr>
-        <w:shd w:val="clear" w:color="auto" w:fill="1E1E1E"/>
-        <w:spacing w:line="285" w:lineRule="atLeast"/>
-        <w:jc w:val="left"/>
-        <w:rPr>
-          <w:rFonts w:ascii="Consolas" w:eastAsia="Times New Roman" w:hAnsi="Consolas"/>
-          <w:color w:val="D4D4D4"/>
-          <w:sz w:val="21"/>
-          <w:szCs w:val="21"/>
-          <w:lang w:val="en-GB" w:eastAsia="en-GB"/>
-        </w:rPr>
-      </w:pPr>
-      <w:r>
-        <w:rPr>
-          <w:rFonts w:ascii="Consolas" w:eastAsia="Times New Roman" w:hAnsi="Consolas"/>
-          <w:color w:val="6A9955"/>
-          <w:sz w:val="21"/>
-          <w:szCs w:val="21"/>
-          <w:lang w:val="en-GB" w:eastAsia="en-GB"/>
-        </w:rPr>
-        <w:t>    /* Go to Sleep */</w:t>
-      </w:r>
-    </w:p>
-    <w:p>
-      <w:pPr>
-        <w:shd w:val="clear" w:color="auto" w:fill="1E1E1E"/>
-        <w:spacing w:line="285" w:lineRule="atLeast"/>
-        <w:jc w:val="left"/>
-        <w:rPr>
-          <w:rFonts w:ascii="Consolas" w:eastAsia="Times New Roman" w:hAnsi="Consolas"/>
-          <w:color w:val="D4D4D4"/>
-          <w:sz w:val="21"/>
-          <w:szCs w:val="21"/>
-          <w:lang w:val="en-GB" w:eastAsia="en-GB"/>
-        </w:rPr>
-      </w:pPr>
-      <w:r>
-        <w:rPr>
-          <w:rFonts w:ascii="Consolas" w:eastAsia="Times New Roman" w:hAnsi="Consolas"/>
-          <w:color w:val="D4D4D4"/>
-          <w:sz w:val="21"/>
-          <w:szCs w:val="21"/>
-          <w:lang w:val="en-GB" w:eastAsia="en-GB"/>
-        </w:rPr>
-        <w:t>    __WFI();</w:t>
-      </w:r>
-    </w:p>
-    <w:p>
-      <w:pPr>
-        <w:shd w:val="clear" w:color="auto" w:fill="1E1E1E"/>
-        <w:spacing w:line="285" w:lineRule="atLeast"/>
-        <w:jc w:val="left"/>
-        <w:rPr>
-          <w:rFonts w:ascii="Consolas" w:eastAsia="Times New Roman" w:hAnsi="Consolas"/>
-          <w:color w:val="D4D4D4"/>
-          <w:sz w:val="21"/>
-          <w:szCs w:val="21"/>
-          <w:lang w:val="en-GB" w:eastAsia="en-GB"/>
-        </w:rPr>
-      </w:pPr>
-    </w:p>
-    <w:p>
-      <w:pPr>
-        <w:shd w:val="clear" w:color="auto" w:fill="1E1E1E"/>
-        <w:spacing w:line="285" w:lineRule="atLeast"/>
-        <w:jc w:val="left"/>
-        <w:rPr>
-          <w:rFonts w:ascii="Consolas" w:eastAsia="Times New Roman" w:hAnsi="Consolas"/>
-          <w:color w:val="D4D4D4"/>
-          <w:sz w:val="21"/>
-          <w:szCs w:val="21"/>
-          <w:lang w:val="en-GB" w:eastAsia="en-GB"/>
-        </w:rPr>
-      </w:pPr>
-      <w:r>
-        <w:rPr>
-          <w:rFonts w:ascii="Consolas" w:eastAsia="Times New Roman" w:hAnsi="Consolas"/>
-          <w:color w:val="D4D4D4"/>
-          <w:sz w:val="21"/>
-          <w:szCs w:val="21"/>
-          <w:lang w:val="en-GB" w:eastAsia="en-GB"/>
-        </w:rPr>
         <w:t>  }</w:t>
       </w:r>
     </w:p>
@@ -4351,61 +4257,19 @@
         <w:lastRenderedPageBreak/>
         <w:t>resource, such as 8051, PIC, AVR, ARM, Z80, RX and etc. Also Petit FatFs module for tiny microcontrollers is available </w:t>
       </w:r>
-      <w:r>
-        <w:rPr>
-          <w:rFonts w:ascii="Arial" w:hAnsi="Arial" w:cs="Arial"/>
-          <w:color w:val="FFFFDC"/>
-          <w:sz w:val="27"/>
-          <w:szCs w:val="27"/>
-        </w:rPr>
-        <w:fldChar w:fldCharType="begin"/>
-      </w:r>
-      <w:r>
-        <w:rPr>
-          <w:rFonts w:ascii="Arial" w:hAnsi="Arial" w:cs="Arial"/>
-          <w:color w:val="FFFFDC"/>
-          <w:sz w:val="27"/>
-          <w:szCs w:val="27"/>
-        </w:rPr>
-        <w:instrText>HYPERLINK "http://elm-chan.org/fsw/ff/00index_p.html"</w:instrText>
-      </w:r>
-      <w:r>
-        <w:rPr>
-          <w:rFonts w:ascii="Arial" w:hAnsi="Arial" w:cs="Arial"/>
-          <w:color w:val="FFFFDC"/>
-          <w:sz w:val="27"/>
-          <w:szCs w:val="27"/>
-        </w:rPr>
-      </w:r>
-      <w:r>
-        <w:rPr>
-          <w:rFonts w:ascii="Arial" w:hAnsi="Arial" w:cs="Arial"/>
-          <w:color w:val="FFFFDC"/>
-          <w:sz w:val="27"/>
-          <w:szCs w:val="27"/>
-        </w:rPr>
-        <w:fldChar w:fldCharType="separate"/>
-      </w:r>
-      <w:r>
-        <w:rPr>
-          <w:rStyle w:val="Hyperlink"/>
-          <w:rFonts w:ascii="Arial" w:hAnsi="Arial"/>
-          <w:color w:val="778AAA"/>
-          <w:sz w:val="27"/>
-          <w:szCs w:val="27"/>
-          <w:bdr w:val="none" w:sz="0" w:space="0" w:color="auto" w:frame="1"/>
-        </w:rPr>
-        <w:t>here</w:t>
-      </w:r>
-      <w:r>
-        <w:rPr>
-          <w:rFonts w:ascii="Arial" w:hAnsi="Arial" w:cs="Arial"/>
-          <w:color w:val="FFFFDC"/>
-          <w:sz w:val="27"/>
-          <w:szCs w:val="27"/>
-        </w:rPr>
-        <w:fldChar w:fldCharType="end"/>
-      </w:r>
+      <w:hyperlink r:id="rId21" w:history="1">
+        <w:r>
+          <w:rPr>
+            <w:rStyle w:val="Hyperlink"/>
+            <w:rFonts w:ascii="Arial" w:hAnsi="Arial"/>
+            <w:color w:val="778AAA"/>
+            <w:sz w:val="27"/>
+            <w:szCs w:val="27"/>
+            <w:bdr w:val="none" w:sz="0" w:space="0" w:color="auto" w:frame="1"/>
+          </w:rPr>
+          <w:t>here</w:t>
+        </w:r>
+      </w:hyperlink>
       <w:r>
         <w:rPr>
           <w:rFonts w:ascii="Arial" w:hAnsi="Arial" w:cs="Arial"/>
@@ -4491,61 +4355,19 @@
         </w:rPr>
         <w:t>Platform Independent. </w:t>
       </w:r>
-      <w:r>
-        <w:rPr>
-          <w:rFonts w:ascii="Arial" w:hAnsi="Arial" w:cs="Arial"/>
-          <w:color w:val="FFFFDC"/>
-          <w:sz w:val="27"/>
-          <w:szCs w:val="27"/>
-        </w:rPr>
-        <w:fldChar w:fldCharType="begin"/>
-      </w:r>
-      <w:r>
-        <w:rPr>
-          <w:rFonts w:ascii="Arial" w:hAnsi="Arial" w:cs="Arial"/>
-          <w:color w:val="FFFFDC"/>
-          <w:sz w:val="27"/>
-          <w:szCs w:val="27"/>
-        </w:rPr>
-        <w:instrText>HYPERLINK "http://elm-chan.org/fsw/ff/doc/appnote.html" \l "port"</w:instrText>
-      </w:r>
-      <w:r>
-        <w:rPr>
-          <w:rFonts w:ascii="Arial" w:hAnsi="Arial" w:cs="Arial"/>
-          <w:color w:val="FFFFDC"/>
-          <w:sz w:val="27"/>
-          <w:szCs w:val="27"/>
-        </w:rPr>
-      </w:r>
-      <w:r>
-        <w:rPr>
-          <w:rFonts w:ascii="Arial" w:hAnsi="Arial" w:cs="Arial"/>
-          <w:color w:val="FFFFDC"/>
-          <w:sz w:val="27"/>
-          <w:szCs w:val="27"/>
-        </w:rPr>
-        <w:fldChar w:fldCharType="separate"/>
-      </w:r>
-      <w:r>
-        <w:rPr>
-          <w:rStyle w:val="Hyperlink"/>
-          <w:rFonts w:ascii="Arial" w:hAnsi="Arial"/>
-          <w:color w:val="778AAA"/>
-          <w:sz w:val="27"/>
-          <w:szCs w:val="27"/>
-          <w:bdr w:val="none" w:sz="0" w:space="0" w:color="auto" w:frame="1"/>
-        </w:rPr>
-        <w:t>Easy to port</w:t>
-      </w:r>
-      <w:r>
-        <w:rPr>
-          <w:rFonts w:ascii="Arial" w:hAnsi="Arial" w:cs="Arial"/>
-          <w:color w:val="FFFFDC"/>
-          <w:sz w:val="27"/>
-          <w:szCs w:val="27"/>
-        </w:rPr>
-        <w:fldChar w:fldCharType="end"/>
-      </w:r>
+      <w:hyperlink r:id="rId22" w:anchor="port" w:history="1">
+        <w:r>
+          <w:rPr>
+            <w:rStyle w:val="Hyperlink"/>
+            <w:rFonts w:ascii="Arial" w:hAnsi="Arial"/>
+            <w:color w:val="778AAA"/>
+            <w:sz w:val="27"/>
+            <w:szCs w:val="27"/>
+            <w:bdr w:val="none" w:sz="0" w:space="0" w:color="auto" w:frame="1"/>
+          </w:rPr>
+          <w:t>Easy to port</w:t>
+        </w:r>
+      </w:hyperlink>
       <w:r>
         <w:rPr>
           <w:rFonts w:ascii="Arial" w:hAnsi="Arial" w:cs="Arial"/>
@@ -4582,61 +4404,19 @@
         </w:rPr>
         <w:t>Very Small </w:t>
       </w:r>
-      <w:r>
-        <w:rPr>
-          <w:rFonts w:ascii="Arial" w:hAnsi="Arial" w:cs="Arial"/>
-          <w:color w:val="FFFFDC"/>
-          <w:sz w:val="27"/>
-          <w:szCs w:val="27"/>
-        </w:rPr>
-        <w:fldChar w:fldCharType="begin"/>
-      </w:r>
-      <w:r>
-        <w:rPr>
-          <w:rFonts w:ascii="Arial" w:hAnsi="Arial" w:cs="Arial"/>
-          <w:color w:val="FFFFDC"/>
-          <w:sz w:val="27"/>
-          <w:szCs w:val="27"/>
-        </w:rPr>
-        <w:instrText>HYPERLINK "http://elm-chan.org/fsw/ff/doc/appnote.html" \l "memory"</w:instrText>
-      </w:r>
-      <w:r>
-        <w:rPr>
-          <w:rFonts w:ascii="Arial" w:hAnsi="Arial" w:cs="Arial"/>
-          <w:color w:val="FFFFDC"/>
-          <w:sz w:val="27"/>
-          <w:szCs w:val="27"/>
-        </w:rPr>
-      </w:r>
-      <w:r>
-        <w:rPr>
-          <w:rFonts w:ascii="Arial" w:hAnsi="Arial" w:cs="Arial"/>
-          <w:color w:val="FFFFDC"/>
-          <w:sz w:val="27"/>
-          <w:szCs w:val="27"/>
-        </w:rPr>
-        <w:fldChar w:fldCharType="separate"/>
-      </w:r>
-      <w:r>
-        <w:rPr>
-          <w:rStyle w:val="Hyperlink"/>
-          <w:rFonts w:ascii="Arial" w:hAnsi="Arial"/>
-          <w:color w:val="778AAA"/>
-          <w:sz w:val="27"/>
-          <w:szCs w:val="27"/>
-          <w:bdr w:val="none" w:sz="0" w:space="0" w:color="auto" w:frame="1"/>
-        </w:rPr>
-        <w:t>Footprint</w:t>
-      </w:r>
-      <w:r>
-        <w:rPr>
-          <w:rFonts w:ascii="Arial" w:hAnsi="Arial" w:cs="Arial"/>
-          <w:color w:val="FFFFDC"/>
-          <w:sz w:val="27"/>
-          <w:szCs w:val="27"/>
-        </w:rPr>
-        <w:fldChar w:fldCharType="end"/>
-      </w:r>
+      <w:hyperlink r:id="rId23" w:anchor="memory" w:history="1">
+        <w:r>
+          <w:rPr>
+            <w:rStyle w:val="Hyperlink"/>
+            <w:rFonts w:ascii="Arial" w:hAnsi="Arial"/>
+            <w:color w:val="778AAA"/>
+            <w:sz w:val="27"/>
+            <w:szCs w:val="27"/>
+            <w:bdr w:val="none" w:sz="0" w:space="0" w:color="auto" w:frame="1"/>
+          </w:rPr>
+          <w:t>Footprint</w:t>
+        </w:r>
+      </w:hyperlink>
       <w:r>
         <w:rPr>
           <w:rFonts w:ascii="Arial" w:hAnsi="Arial" w:cs="Arial"/>
@@ -4673,7 +4453,7 @@
         </w:rPr>
         <w:t>Various </w:t>
       </w:r>
-      <w:hyperlink r:id="rId21" w:history="1">
+      <w:hyperlink r:id="rId24" w:history="1">
         <w:r>
           <w:rPr>
             <w:rStyle w:val="Hyperlink"/>
@@ -4935,7 +4715,7 @@
         </w:rPr>
         <w:t>FatFs library architecture logically separates the abstractions of the user app and the platform-dependent code. The user application and the low level disk I/O layer (</w:t>
       </w:r>
-      <w:hyperlink r:id="rId22" w:tooltip="Device driver" w:history="1">
+      <w:hyperlink r:id="rId25" w:tooltip="Device driver" w:history="1">
         <w:r>
           <w:rPr>
             <w:rStyle w:val="Hyperlink"/>
@@ -4956,7 +4736,7 @@
         </w:rPr>
         <w:t>) must be added by the implementer.</w:t>
       </w:r>
-      <w:hyperlink r:id="rId23" w:anchor="cite_note-stm32doc-5" w:history="1">
+      <w:hyperlink r:id="rId26" w:anchor="cite_note-stm32doc-5" w:history="1">
         <w:r>
           <w:rPr>
             <w:rStyle w:val="Hyperlink"/>
@@ -5010,7 +4790,7 @@
         </w:rPr>
         <w:t>In the minimum implementation, the </w:t>
       </w:r>
-      <w:hyperlink r:id="rId24" w:tooltip="Device driver" w:history="1">
+      <w:hyperlink r:id="rId27" w:tooltip="Device driver" w:history="1">
         <w:r>
           <w:rPr>
             <w:rStyle w:val="Hyperlink"/>
@@ -5031,7 +4811,7 @@
         </w:rPr>
         <w:t> layer must support at least these 3 interfaces:</w:t>
       </w:r>
-      <w:hyperlink r:id="rId25" w:anchor="cite_note-stm32doc-5" w:history="1">
+      <w:hyperlink r:id="rId28" w:anchor="cite_note-stm32doc-5" w:history="1">
         <w:r>
           <w:rPr>
             <w:rStyle w:val="Hyperlink"/>
@@ -5091,7 +4871,7 @@
         </w:rPr>
         <w:t> — return </w:t>
       </w:r>
-      <w:hyperlink r:id="rId26" w:tooltip="Block (data storage)" w:history="1">
+      <w:hyperlink r:id="rId29" w:tooltip="Block (data storage)" w:history="1">
         <w:r>
           <w:rPr>
             <w:rStyle w:val="Hyperlink"/>
@@ -5208,7 +4988,7 @@
         </w:rPr>
         <w:t>This level of abstraction allows implementers to write an application once, and then </w:t>
       </w:r>
-      <w:hyperlink r:id="rId27" w:tooltip="Porting" w:history="1">
+      <w:hyperlink r:id="rId30" w:tooltip="Porting" w:history="1">
         <w:r>
           <w:rPr>
             <w:rStyle w:val="Hyperlink"/>
@@ -5229,7 +5009,7 @@
         </w:rPr>
         <w:t> it on different platforms, changing only the implementation of the driver.</w:t>
       </w:r>
-      <w:hyperlink r:id="rId28" w:anchor="cite_note-book3-6" w:history="1">
+      <w:hyperlink r:id="rId31" w:anchor="cite_note-book3-6" w:history="1">
         <w:r>
           <w:rPr>
             <w:rStyle w:val="Hyperlink"/>
@@ -5296,7 +5076,7 @@
         </w:rPr>
         <w:t> is a lightweight software library for microcontrollers and embedded systems that implements </w:t>
       </w:r>
-      <w:hyperlink r:id="rId29" w:tooltip="File Allocation Table" w:history="1">
+      <w:hyperlink r:id="rId32" w:tooltip="File Allocation Table" w:history="1">
         <w:r>
           <w:rPr>
             <w:rStyle w:val="Hyperlink"/>
@@ -5317,7 +5097,7 @@
         </w:rPr>
         <w:t>/</w:t>
       </w:r>
-      <w:hyperlink r:id="rId30" w:tooltip="ExFAT" w:history="1">
+      <w:hyperlink r:id="rId33" w:tooltip="ExFAT" w:history="1">
         <w:r>
           <w:rPr>
             <w:rStyle w:val="Hyperlink"/>
@@ -5338,7 +5118,7 @@
         </w:rPr>
         <w:t> file system support.</w:t>
       </w:r>
-      <w:hyperlink r:id="rId31" w:anchor="cite_note-book1-1" w:history="1">
+      <w:hyperlink r:id="rId34" w:anchor="cite_note-book1-1" w:history="1">
         <w:r>
           <w:rPr>
             <w:rStyle w:val="Hyperlink"/>
@@ -5360,7 +5140,7 @@
         </w:rPr>
         <w:t> Written on pure </w:t>
       </w:r>
-      <w:hyperlink r:id="rId32" w:tooltip="ANSI C" w:history="1">
+      <w:hyperlink r:id="rId35" w:tooltip="ANSI C" w:history="1">
         <w:r>
           <w:rPr>
             <w:rStyle w:val="Hyperlink"/>
@@ -5381,7 +5161,7 @@
         </w:rPr>
         <w:t>, FatFs is platform-independent and easy to </w:t>
       </w:r>
-      <w:hyperlink r:id="rId33" w:tooltip="Porting" w:history="1">
+      <w:hyperlink r:id="rId36" w:tooltip="Porting" w:history="1">
         <w:r>
           <w:rPr>
             <w:rStyle w:val="Hyperlink"/>
@@ -5412,7 +5192,7 @@
         <w:lastRenderedPageBreak/>
         <w:t>as </w:t>
       </w:r>
-      <w:hyperlink r:id="rId34" w:tooltip="Thread safety" w:history="1">
+      <w:hyperlink r:id="rId37" w:tooltip="Thread safety" w:history="1">
         <w:r>
           <w:rPr>
             <w:rStyle w:val="Hyperlink"/>
@@ -5433,7 +5213,7 @@
         </w:rPr>
         <w:t> and is built into </w:t>
       </w:r>
-      <w:hyperlink r:id="rId35" w:tooltip="ChibiOS/RT" w:history="1">
+      <w:hyperlink r:id="rId38" w:tooltip="ChibiOS/RT" w:history="1">
         <w:r>
           <w:rPr>
             <w:rStyle w:val="Hyperlink"/>
@@ -5454,7 +5234,7 @@
         </w:rPr>
         <w:t>, </w:t>
       </w:r>
-      <w:hyperlink r:id="rId36" w:tooltip="RT-Thread" w:history="1">
+      <w:hyperlink r:id="rId39" w:tooltip="RT-Thread" w:history="1">
         <w:r>
           <w:rPr>
             <w:rStyle w:val="Hyperlink"/>
@@ -5475,7 +5255,7 @@
         </w:rPr>
         <w:t>, ErlendOS,</w:t>
       </w:r>
-      <w:hyperlink r:id="rId37" w:anchor="cite_note-2" w:history="1">
+      <w:hyperlink r:id="rId40" w:anchor="cite_note-2" w:history="1">
         <w:r>
           <w:rPr>
             <w:rStyle w:val="Hyperlink"/>
@@ -5497,7 +5277,7 @@
         </w:rPr>
         <w:t> and </w:t>
       </w:r>
-      <w:hyperlink r:id="rId38" w:tooltip="Zephyr (operating system)" w:history="1">
+      <w:hyperlink r:id="rId41" w:tooltip="Zephyr (operating system)" w:history="1">
         <w:r>
           <w:rPr>
             <w:rStyle w:val="Hyperlink"/>
@@ -5518,7 +5298,7 @@
         </w:rPr>
         <w:t> </w:t>
       </w:r>
-      <w:hyperlink r:id="rId39" w:tooltip="Real-time operating system" w:history="1">
+      <w:hyperlink r:id="rId42" w:tooltip="Real-time operating system" w:history="1">
         <w:r>
           <w:rPr>
             <w:rStyle w:val="Hyperlink"/>
@@ -5539,7 +5319,7 @@
         </w:rPr>
         <w:t>.</w:t>
       </w:r>
-      <w:hyperlink r:id="rId40" w:anchor="cite_note-book2-3" w:history="1">
+      <w:hyperlink r:id="rId43" w:anchor="cite_note-book2-3" w:history="1">
         <w:r>
           <w:rPr>
             <w:rStyle w:val="Hyperlink"/>
@@ -5574,7 +5354,7 @@
         </w:rPr>
         <w:t>Most often, FatFs is used in low-power </w:t>
       </w:r>
-      <w:hyperlink r:id="rId41" w:tooltip="Embedded system" w:history="1">
+      <w:hyperlink r:id="rId44" w:tooltip="Embedded system" w:history="1">
         <w:r>
           <w:rPr>
             <w:rStyle w:val="Hyperlink"/>
@@ -5595,7 +5375,7 @@
         </w:rPr>
         <w:t> where memory is limited, since the library takes up little space in RAM and program code. In the minimum version, the working code takes from 2 to 10 kB of RAM.</w:t>
       </w:r>
-      <w:hyperlink r:id="rId42" w:anchor="cite_note-4" w:history="1">
+      <w:hyperlink r:id="rId45" w:anchor="cite_note-4" w:history="1">
         <w:r>
           <w:rPr>
             <w:rStyle w:val="Hyperlink"/>
@@ -5646,7 +5426,7 @@
         </w:rPr>
         <w:t>[</w:t>
       </w:r>
-      <w:hyperlink r:id="rId43" w:tooltip="Edit section: Overview" w:history="1">
+      <w:hyperlink r:id="rId46" w:tooltip="Edit section: Overview" w:history="1">
         <w:r>
           <w:rPr>
             <w:rStyle w:val="Hyperlink"/>
@@ -5692,7 +5472,7 @@
         </w:rPr>
         <w:t>FatFs is designed to be a </w:t>
       </w:r>
-      <w:hyperlink r:id="rId44" w:tooltip="File system" w:history="1">
+      <w:hyperlink r:id="rId47" w:tooltip="File system" w:history="1">
         <w:r>
           <w:rPr>
             <w:rStyle w:val="Hyperlink"/>
@@ -5713,7 +5493,7 @@
         </w:rPr>
         <w:t> that is agnostic to the platform and </w:t>
       </w:r>
-      <w:hyperlink r:id="rId45" w:tooltip="Data storage" w:history="1">
+      <w:hyperlink r:id="rId48" w:tooltip="Data storage" w:history="1">
         <w:r>
           <w:rPr>
             <w:rStyle w:val="Hyperlink"/>
@@ -5734,7 +5514,7 @@
         </w:rPr>
         <w:t> it is used with. This is achieved by providing a media access interface that is used to communicate with the storage device control module which is provided by the implementer.</w:t>
       </w:r>
-      <w:hyperlink r:id="rId46" w:anchor="cite_note-stm32doc-5" w:history="1">
+      <w:hyperlink r:id="rId49" w:anchor="cite_note-stm32doc-5" w:history="1">
         <w:r>
           <w:rPr>
             <w:rStyle w:val="Hyperlink"/>
@@ -5756,7 +5536,7 @@
         </w:rPr>
         <w:t> This means that FatFs can work with any physical device such as an </w:t>
       </w:r>
-      <w:hyperlink r:id="rId47" w:tooltip="SD card" w:history="1">
+      <w:hyperlink r:id="rId50" w:tooltip="SD card" w:history="1">
         <w:r>
           <w:rPr>
             <w:rStyle w:val="Hyperlink"/>
@@ -5777,7 +5557,7 @@
         </w:rPr>
         <w:t> or a </w:t>
       </w:r>
-      <w:hyperlink r:id="rId48" w:tooltip="Hard disk drive" w:history="1">
+      <w:hyperlink r:id="rId51" w:tooltip="Hard disk drive" w:history="1">
         <w:r>
           <w:rPr>
             <w:rStyle w:val="Hyperlink"/>
@@ -5798,7 +5578,7 @@
         </w:rPr>
         <w:t> on any platform that can run plain </w:t>
       </w:r>
-      <w:hyperlink r:id="rId49" w:tooltip="C (programming language)" w:history="1">
+      <w:hyperlink r:id="rId52" w:tooltip="C (programming language)" w:history="1">
         <w:r>
           <w:rPr>
             <w:rStyle w:val="Hyperlink"/>
@@ -5863,7 +5643,7 @@
         </w:rPr>
         <w:t>[</w:t>
       </w:r>
-      <w:hyperlink r:id="rId50" w:tooltip="Edit section: License" w:history="1">
+      <w:hyperlink r:id="rId53" w:tooltip="Edit section: License" w:history="1">
         <w:r>
           <w:rPr>
             <w:rStyle w:val="Hyperlink"/>
@@ -5909,7 +5689,7 @@
         </w:rPr>
         <w:t>FatFs has its own minimalistic license </w:t>
       </w:r>
-      <w:hyperlink r:id="rId51" w:anchor="cite_note-7" w:history="1">
+      <w:hyperlink r:id="rId54" w:anchor="cite_note-7" w:history="1">
         <w:r>
           <w:rPr>
             <w:rStyle w:val="Hyperlink"/>
@@ -5931,7 +5711,7 @@
         </w:rPr>
         <w:t> similar to the </w:t>
       </w:r>
-      <w:hyperlink r:id="rId52" w:tooltip="BSD License" w:history="1">
+      <w:hyperlink r:id="rId55" w:tooltip="BSD License" w:history="1">
         <w:r>
           <w:rPr>
             <w:rStyle w:val="Hyperlink"/>
@@ -5952,7 +5732,7 @@
         </w:rPr>
         <w:t>. It allows usage in commercial products without disclosing the </w:t>
       </w:r>
-      <w:hyperlink r:id="rId53" w:tooltip="Source code" w:history="1">
+      <w:hyperlink r:id="rId56" w:tooltip="Source code" w:history="1">
         <w:r>
           <w:rPr>
             <w:rStyle w:val="Hyperlink"/>
@@ -5973,7 +5753,7 @@
         </w:rPr>
         <w:t>.</w:t>
       </w:r>
-      <w:hyperlink r:id="rId54" w:anchor="cite_note-stm32doc-5" w:history="1">
+      <w:hyperlink r:id="rId57" w:anchor="cite_note-stm32doc-5" w:history="1">
         <w:r>
           <w:rPr>
             <w:rStyle w:val="Hyperlink"/>
@@ -6005,7 +5785,7 @@
         </w:rPr>
         <w:t> The only condition is to keep the </w:t>
       </w:r>
-      <w:hyperlink r:id="rId55" w:tooltip="Copyright" w:history="1">
+      <w:hyperlink r:id="rId58" w:tooltip="Copyright" w:history="1">
         <w:r>
           <w:rPr>
             <w:rStyle w:val="Hyperlink"/>
@@ -6026,7 +5806,7 @@
         </w:rPr>
         <w:t> notice in case of </w:t>
       </w:r>
-      <w:hyperlink r:id="rId56" w:tooltip="Freely redistributable software" w:history="1">
+      <w:hyperlink r:id="rId59" w:tooltip="Freely redistributable software" w:history="1">
         <w:r>
           <w:rPr>
             <w:rStyle w:val="Hyperlink"/>
@@ -6047,7 +5827,7 @@
         </w:rPr>
         <w:t> of the source code. The conditions of FatFs license are not cover any redistributions in binary form, such as </w:t>
       </w:r>
-      <w:hyperlink r:id="rId57" w:tooltip="Embedded software" w:history="1">
+      <w:hyperlink r:id="rId60" w:tooltip="Embedded software" w:history="1">
         <w:r>
           <w:rPr>
             <w:rStyle w:val="Hyperlink"/>
@@ -6151,29 +5931,7 @@
                 <w:szCs w:val="21"/>
                 <w:lang w:val="en-GB" w:eastAsia="en-GB"/>
               </w:rPr>
-              <w:t xml:space="preserve"> </w:t>
-            </w:r>
-            <w:proofErr w:type="spellStart"/>
-            <w:r>
-              <w:rPr>
-                <w:rFonts w:ascii="Consolas" w:eastAsia="Times New Roman" w:hAnsi="Consolas"/>
-                <w:color w:val="D4D4D4"/>
-                <w:sz w:val="21"/>
-                <w:szCs w:val="21"/>
-                <w:lang w:val="en-GB" w:eastAsia="en-GB"/>
-              </w:rPr>
-              <w:t>DATALOG_SD_Init</w:t>
-            </w:r>
-            <w:proofErr w:type="spellEnd"/>
-            <w:r>
-              <w:rPr>
-                <w:rFonts w:ascii="Consolas" w:eastAsia="Times New Roman" w:hAnsi="Consolas"/>
-                <w:color w:val="D4D4D4"/>
-                <w:sz w:val="21"/>
-                <w:szCs w:val="21"/>
-                <w:lang w:val="en-GB" w:eastAsia="en-GB"/>
-              </w:rPr>
-              <w:t>(</w:t>
+              <w:t xml:space="preserve"> DATALOG_SD_Init(</w:t>
             </w:r>
             <w:r>
               <w:rPr>
@@ -6261,29 +6019,7 @@
                 <w:szCs w:val="21"/>
                 <w:lang w:val="en-GB" w:eastAsia="en-GB"/>
               </w:rPr>
-              <w:t xml:space="preserve"> </w:t>
-            </w:r>
-            <w:proofErr w:type="spellStart"/>
-            <w:r>
-              <w:rPr>
-                <w:rFonts w:ascii="Consolas" w:eastAsia="Times New Roman" w:hAnsi="Consolas"/>
-                <w:color w:val="D4D4D4"/>
-                <w:sz w:val="21"/>
-                <w:szCs w:val="21"/>
-                <w:lang w:val="en-GB" w:eastAsia="en-GB"/>
-              </w:rPr>
-              <w:t>SDPath</w:t>
-            </w:r>
-            <w:proofErr w:type="spellEnd"/>
-            <w:r>
-              <w:rPr>
-                <w:rFonts w:ascii="Consolas" w:eastAsia="Times New Roman" w:hAnsi="Consolas"/>
-                <w:color w:val="D4D4D4"/>
-                <w:sz w:val="21"/>
-                <w:szCs w:val="21"/>
-                <w:lang w:val="en-GB" w:eastAsia="en-GB"/>
-              </w:rPr>
-              <w:t>[</w:t>
+              <w:t xml:space="preserve"> SDPath[</w:t>
             </w:r>
             <w:r>
               <w:rPr>
@@ -6371,73 +6107,7 @@
                 <w:szCs w:val="21"/>
                 <w:lang w:val="en-GB" w:eastAsia="en-GB"/>
               </w:rPr>
-              <w:t>(</w:t>
-            </w:r>
-            <w:proofErr w:type="spellStart"/>
-            <w:r>
-              <w:rPr>
-                <w:rFonts w:ascii="Consolas" w:eastAsia="Times New Roman" w:hAnsi="Consolas"/>
-                <w:color w:val="D4D4D4"/>
-                <w:sz w:val="21"/>
-                <w:szCs w:val="21"/>
-                <w:lang w:val="en-GB" w:eastAsia="en-GB"/>
-              </w:rPr>
-              <w:t>FATFS_LinkDriver</w:t>
-            </w:r>
-            <w:proofErr w:type="spellEnd"/>
-            <w:r>
-              <w:rPr>
-                <w:rFonts w:ascii="Consolas" w:eastAsia="Times New Roman" w:hAnsi="Consolas"/>
-                <w:color w:val="D4D4D4"/>
-                <w:sz w:val="21"/>
-                <w:szCs w:val="21"/>
-                <w:lang w:val="en-GB" w:eastAsia="en-GB"/>
-              </w:rPr>
-              <w:t>(&amp;</w:t>
-            </w:r>
-            <w:proofErr w:type="spellStart"/>
-            <w:r>
-              <w:rPr>
-                <w:rFonts w:ascii="Consolas" w:eastAsia="Times New Roman" w:hAnsi="Consolas"/>
-                <w:color w:val="D4D4D4"/>
-                <w:sz w:val="21"/>
-                <w:szCs w:val="21"/>
-                <w:lang w:val="en-GB" w:eastAsia="en-GB"/>
-              </w:rPr>
-              <w:t>SD_Driver</w:t>
-            </w:r>
-            <w:proofErr w:type="spellEnd"/>
-            <w:r>
-              <w:rPr>
-                <w:rFonts w:ascii="Consolas" w:eastAsia="Times New Roman" w:hAnsi="Consolas"/>
-                <w:color w:val="D4D4D4"/>
-                <w:sz w:val="21"/>
-                <w:szCs w:val="21"/>
-                <w:lang w:val="en-GB" w:eastAsia="en-GB"/>
-              </w:rPr>
-              <w:t xml:space="preserve">, </w:t>
-            </w:r>
-            <w:proofErr w:type="spellStart"/>
-            <w:r>
-              <w:rPr>
-                <w:rFonts w:ascii="Consolas" w:eastAsia="Times New Roman" w:hAnsi="Consolas"/>
-                <w:color w:val="D4D4D4"/>
-                <w:sz w:val="21"/>
-                <w:szCs w:val="21"/>
-                <w:lang w:val="en-GB" w:eastAsia="en-GB"/>
-              </w:rPr>
-              <w:t>SDPath</w:t>
-            </w:r>
-            <w:proofErr w:type="spellEnd"/>
-            <w:r>
-              <w:rPr>
-                <w:rFonts w:ascii="Consolas" w:eastAsia="Times New Roman" w:hAnsi="Consolas"/>
-                <w:color w:val="D4D4D4"/>
-                <w:sz w:val="21"/>
-                <w:szCs w:val="21"/>
-                <w:lang w:val="en-GB" w:eastAsia="en-GB"/>
-              </w:rPr>
-              <w:t xml:space="preserve">) == </w:t>
+              <w:t xml:space="preserve">(FATFS_LinkDriver(&amp;SD_Driver, SDPath) == </w:t>
             </w:r>
             <w:r>
               <w:rPr>
@@ -6505,29 +6175,7 @@
                 <w:szCs w:val="21"/>
                 <w:lang w:val="en-GB" w:eastAsia="en-GB"/>
               </w:rPr>
-              <w:t xml:space="preserve">    /* Register the file system object to the </w:t>
-            </w:r>
-            <w:proofErr w:type="spellStart"/>
-            <w:r>
-              <w:rPr>
-                <w:rFonts w:ascii="Consolas" w:eastAsia="Times New Roman" w:hAnsi="Consolas"/>
-                <w:color w:val="6A9955"/>
-                <w:sz w:val="21"/>
-                <w:szCs w:val="21"/>
-                <w:lang w:val="en-GB" w:eastAsia="en-GB"/>
-              </w:rPr>
-              <w:t>FatFs</w:t>
-            </w:r>
-            <w:proofErr w:type="spellEnd"/>
-            <w:r>
-              <w:rPr>
-                <w:rFonts w:ascii="Consolas" w:eastAsia="Times New Roman" w:hAnsi="Consolas"/>
-                <w:color w:val="6A9955"/>
-                <w:sz w:val="21"/>
-                <w:szCs w:val="21"/>
-                <w:lang w:val="en-GB" w:eastAsia="en-GB"/>
-              </w:rPr>
-              <w:t xml:space="preserve"> module */</w:t>
+              <w:t>    /* Register the file system object to the FatFs module */</w:t>
             </w:r>
           </w:p>
           <w:p>
@@ -6571,53 +6219,8 @@
                 <w:szCs w:val="21"/>
                 <w:lang w:val="en-GB" w:eastAsia="en-GB"/>
               </w:rPr>
-              <w:t>(</w:t>
-            </w:r>
-            <w:proofErr w:type="spellStart"/>
-            <w:r>
-              <w:rPr>
-                <w:rFonts w:ascii="Consolas" w:eastAsia="Times New Roman" w:hAnsi="Consolas"/>
-                <w:color w:val="D4D4D4"/>
-                <w:sz w:val="21"/>
-                <w:szCs w:val="21"/>
-                <w:lang w:val="en-GB" w:eastAsia="en-GB"/>
-              </w:rPr>
-              <w:t>f_mount</w:t>
-            </w:r>
-            <w:proofErr w:type="spellEnd"/>
-            <w:r>
-              <w:rPr>
-                <w:rFonts w:ascii="Consolas" w:eastAsia="Times New Roman" w:hAnsi="Consolas"/>
-                <w:color w:val="D4D4D4"/>
-                <w:sz w:val="21"/>
-                <w:szCs w:val="21"/>
-                <w:lang w:val="en-GB" w:eastAsia="en-GB"/>
-              </w:rPr>
-              <w:t>(&amp;</w:t>
-            </w:r>
-            <w:proofErr w:type="spellStart"/>
-            <w:r>
-              <w:rPr>
-                <w:rFonts w:ascii="Consolas" w:eastAsia="Times New Roman" w:hAnsi="Consolas"/>
-                <w:color w:val="D4D4D4"/>
-                <w:sz w:val="21"/>
-                <w:szCs w:val="21"/>
-                <w:lang w:val="en-GB" w:eastAsia="en-GB"/>
-              </w:rPr>
-              <w:t>SDFatFs</w:t>
-            </w:r>
-            <w:proofErr w:type="spellEnd"/>
-            <w:r>
-              <w:rPr>
-                <w:rFonts w:ascii="Consolas" w:eastAsia="Times New Roman" w:hAnsi="Consolas"/>
-                <w:color w:val="D4D4D4"/>
-                <w:sz w:val="21"/>
-                <w:szCs w:val="21"/>
-                <w:lang w:val="en-GB" w:eastAsia="en-GB"/>
-              </w:rPr>
-              <w:t xml:space="preserve">, (TCHAR </w:t>
-            </w:r>
-            <w:proofErr w:type="spellStart"/>
+              <w:t xml:space="preserve">(f_mount(&amp;SDFatFs, (TCHAR </w:t>
+            </w:r>
             <w:r>
               <w:rPr>
                 <w:rFonts w:ascii="Consolas" w:eastAsia="Times New Roman" w:hAnsi="Consolas"/>
@@ -6628,38 +6231,15 @@
               </w:rPr>
               <w:t>const</w:t>
             </w:r>
-            <w:proofErr w:type="spellEnd"/>
-            <w:r>
-              <w:rPr>
-                <w:rFonts w:ascii="Consolas" w:eastAsia="Times New Roman" w:hAnsi="Consolas"/>
-                <w:color w:val="D4D4D4"/>
-                <w:sz w:val="21"/>
-                <w:szCs w:val="21"/>
-                <w:lang w:val="en-GB" w:eastAsia="en-GB"/>
-              </w:rPr>
-              <w:t>*)</w:t>
-            </w:r>
-            <w:proofErr w:type="spellStart"/>
-            <w:r>
-              <w:rPr>
-                <w:rFonts w:ascii="Consolas" w:eastAsia="Times New Roman" w:hAnsi="Consolas"/>
-                <w:color w:val="D4D4D4"/>
-                <w:sz w:val="21"/>
-                <w:szCs w:val="21"/>
-                <w:lang w:val="en-GB" w:eastAsia="en-GB"/>
-              </w:rPr>
-              <w:t>SDPath</w:t>
-            </w:r>
-            <w:proofErr w:type="spellEnd"/>
-            <w:r>
-              <w:rPr>
-                <w:rFonts w:ascii="Consolas" w:eastAsia="Times New Roman" w:hAnsi="Consolas"/>
-                <w:color w:val="D4D4D4"/>
-                <w:sz w:val="21"/>
-                <w:szCs w:val="21"/>
-                <w:lang w:val="en-GB" w:eastAsia="en-GB"/>
-              </w:rPr>
-              <w:t xml:space="preserve">, </w:t>
+            <w:r>
+              <w:rPr>
+                <w:rFonts w:ascii="Consolas" w:eastAsia="Times New Roman" w:hAnsi="Consolas"/>
+                <w:color w:val="D4D4D4"/>
+                <w:sz w:val="21"/>
+                <w:szCs w:val="21"/>
+                <w:lang w:val="en-GB" w:eastAsia="en-GB"/>
+              </w:rPr>
+              <w:t xml:space="preserve">*)SDPath, </w:t>
             </w:r>
             <w:r>
               <w:rPr>
@@ -6747,29 +6327,7 @@
                 <w:szCs w:val="21"/>
                 <w:lang w:val="en-GB" w:eastAsia="en-GB"/>
               </w:rPr>
-              <w:t xml:space="preserve">      /* </w:t>
-            </w:r>
-            <w:proofErr w:type="spellStart"/>
-            <w:r>
-              <w:rPr>
-                <w:rFonts w:ascii="Consolas" w:eastAsia="Times New Roman" w:hAnsi="Consolas"/>
-                <w:color w:val="6A9955"/>
-                <w:sz w:val="21"/>
-                <w:szCs w:val="21"/>
-                <w:lang w:val="en-GB" w:eastAsia="en-GB"/>
-              </w:rPr>
-              <w:t>FatFs</w:t>
-            </w:r>
-            <w:proofErr w:type="spellEnd"/>
-            <w:r>
-              <w:rPr>
-                <w:rFonts w:ascii="Consolas" w:eastAsia="Times New Roman" w:hAnsi="Consolas"/>
-                <w:color w:val="6A9955"/>
-                <w:sz w:val="21"/>
-                <w:szCs w:val="21"/>
-                <w:lang w:val="en-GB" w:eastAsia="en-GB"/>
-              </w:rPr>
-              <w:t xml:space="preserve"> Initialization Error */</w:t>
+              <w:t>      /* FatFs Initialization Error */</w:t>
             </w:r>
           </w:p>
           <w:p>
@@ -6881,29 +6439,7 @@
                 <w:szCs w:val="21"/>
                 <w:lang w:val="en-GB" w:eastAsia="en-GB"/>
               </w:rPr>
-              <w:t xml:space="preserve">        </w:t>
-            </w:r>
-            <w:proofErr w:type="spellStart"/>
-            <w:r>
-              <w:rPr>
-                <w:rFonts w:ascii="Consolas" w:eastAsia="Times New Roman" w:hAnsi="Consolas"/>
-                <w:color w:val="D4D4D4"/>
-                <w:sz w:val="21"/>
-                <w:szCs w:val="21"/>
-                <w:lang w:val="en-GB" w:eastAsia="en-GB"/>
-              </w:rPr>
-              <w:t>BSP_LED_On</w:t>
-            </w:r>
-            <w:proofErr w:type="spellEnd"/>
-            <w:r>
-              <w:rPr>
-                <w:rFonts w:ascii="Consolas" w:eastAsia="Times New Roman" w:hAnsi="Consolas"/>
-                <w:color w:val="D4D4D4"/>
-                <w:sz w:val="21"/>
-                <w:szCs w:val="21"/>
-                <w:lang w:val="en-GB" w:eastAsia="en-GB"/>
-              </w:rPr>
-              <w:t>(</w:t>
+              <w:t>        BSP_LED_On(</w:t>
             </w:r>
             <w:r>
               <w:rPr>
@@ -6947,29 +6483,7 @@
                 <w:szCs w:val="21"/>
                 <w:lang w:val="en-GB" w:eastAsia="en-GB"/>
               </w:rPr>
-              <w:t xml:space="preserve">        </w:t>
-            </w:r>
-            <w:proofErr w:type="spellStart"/>
-            <w:r>
-              <w:rPr>
-                <w:rFonts w:ascii="Consolas" w:eastAsia="Times New Roman" w:hAnsi="Consolas"/>
-                <w:color w:val="D4D4D4"/>
-                <w:sz w:val="21"/>
-                <w:szCs w:val="21"/>
-                <w:lang w:val="en-GB" w:eastAsia="en-GB"/>
-              </w:rPr>
-              <w:t>HAL_Delay</w:t>
-            </w:r>
-            <w:proofErr w:type="spellEnd"/>
-            <w:r>
-              <w:rPr>
-                <w:rFonts w:ascii="Consolas" w:eastAsia="Times New Roman" w:hAnsi="Consolas"/>
-                <w:color w:val="D4D4D4"/>
-                <w:sz w:val="21"/>
-                <w:szCs w:val="21"/>
-                <w:lang w:val="en-GB" w:eastAsia="en-GB"/>
-              </w:rPr>
-              <w:t>(</w:t>
+              <w:t>        HAL_Delay(</w:t>
             </w:r>
             <w:r>
               <w:rPr>
@@ -7013,29 +6527,7 @@
                 <w:szCs w:val="21"/>
                 <w:lang w:val="en-GB" w:eastAsia="en-GB"/>
               </w:rPr>
-              <w:t xml:space="preserve">        </w:t>
-            </w:r>
-            <w:proofErr w:type="spellStart"/>
-            <w:r>
-              <w:rPr>
-                <w:rFonts w:ascii="Consolas" w:eastAsia="Times New Roman" w:hAnsi="Consolas"/>
-                <w:color w:val="D4D4D4"/>
-                <w:sz w:val="21"/>
-                <w:szCs w:val="21"/>
-                <w:lang w:val="en-GB" w:eastAsia="en-GB"/>
-              </w:rPr>
-              <w:t>BSP_LED_Off</w:t>
-            </w:r>
-            <w:proofErr w:type="spellEnd"/>
-            <w:r>
-              <w:rPr>
-                <w:rFonts w:ascii="Consolas" w:eastAsia="Times New Roman" w:hAnsi="Consolas"/>
-                <w:color w:val="D4D4D4"/>
-                <w:sz w:val="21"/>
-                <w:szCs w:val="21"/>
-                <w:lang w:val="en-GB" w:eastAsia="en-GB"/>
-              </w:rPr>
-              <w:t>(</w:t>
+              <w:t>        BSP_LED_Off(</w:t>
             </w:r>
             <w:r>
               <w:rPr>
@@ -7079,29 +6571,7 @@
                 <w:szCs w:val="21"/>
                 <w:lang w:val="en-GB" w:eastAsia="en-GB"/>
               </w:rPr>
-              <w:t xml:space="preserve">        </w:t>
-            </w:r>
-            <w:proofErr w:type="spellStart"/>
-            <w:r>
-              <w:rPr>
-                <w:rFonts w:ascii="Consolas" w:eastAsia="Times New Roman" w:hAnsi="Consolas"/>
-                <w:color w:val="D4D4D4"/>
-                <w:sz w:val="21"/>
-                <w:szCs w:val="21"/>
-                <w:lang w:val="en-GB" w:eastAsia="en-GB"/>
-              </w:rPr>
-              <w:t>HAL_Delay</w:t>
-            </w:r>
-            <w:proofErr w:type="spellEnd"/>
-            <w:r>
-              <w:rPr>
-                <w:rFonts w:ascii="Consolas" w:eastAsia="Times New Roman" w:hAnsi="Consolas"/>
-                <w:color w:val="D4D4D4"/>
-                <w:sz w:val="21"/>
-                <w:szCs w:val="21"/>
-                <w:lang w:val="en-GB" w:eastAsia="en-GB"/>
-              </w:rPr>
-              <w:t>(</w:t>
+              <w:t>        HAL_Delay(</w:t>
             </w:r>
             <w:r>
               <w:rPr>
@@ -7492,29 +6962,7 @@
                 <w:szCs w:val="21"/>
                 <w:lang w:val="en-GB" w:eastAsia="en-GB"/>
               </w:rPr>
-              <w:t xml:space="preserve"> </w:t>
-            </w:r>
-            <w:proofErr w:type="spellStart"/>
-            <w:r>
-              <w:rPr>
-                <w:rFonts w:ascii="Consolas" w:eastAsia="Times New Roman" w:hAnsi="Consolas"/>
-                <w:color w:val="D4D4D4"/>
-                <w:sz w:val="21"/>
-                <w:szCs w:val="21"/>
-                <w:lang w:val="en-GB" w:eastAsia="en-GB"/>
-              </w:rPr>
-              <w:t>DATALOG_SD_Log_Enable</w:t>
-            </w:r>
-            <w:proofErr w:type="spellEnd"/>
-            <w:r>
-              <w:rPr>
-                <w:rFonts w:ascii="Consolas" w:eastAsia="Times New Roman" w:hAnsi="Consolas"/>
-                <w:color w:val="D4D4D4"/>
-                <w:sz w:val="21"/>
-                <w:szCs w:val="21"/>
-                <w:lang w:val="en-GB" w:eastAsia="en-GB"/>
-              </w:rPr>
-              <w:t>(</w:t>
+              <w:t xml:space="preserve"> DATALOG_SD_Log_Enable(</w:t>
             </w:r>
             <w:r>
               <w:rPr>
@@ -7622,29 +7070,7 @@
                 <w:szCs w:val="21"/>
                 <w:lang w:val="en-GB" w:eastAsia="en-GB"/>
               </w:rPr>
-              <w:t xml:space="preserve"> </w:t>
-            </w:r>
-            <w:proofErr w:type="spellStart"/>
-            <w:r>
-              <w:rPr>
-                <w:rFonts w:ascii="Consolas" w:eastAsia="Times New Roman" w:hAnsi="Consolas"/>
-                <w:color w:val="D4D4D4"/>
-                <w:sz w:val="21"/>
-                <w:szCs w:val="21"/>
-                <w:lang w:val="en-GB" w:eastAsia="en-GB"/>
-              </w:rPr>
-              <w:t>sdcard_file_counter</w:t>
-            </w:r>
-            <w:proofErr w:type="spellEnd"/>
-            <w:r>
-              <w:rPr>
-                <w:rFonts w:ascii="Consolas" w:eastAsia="Times New Roman" w:hAnsi="Consolas"/>
-                <w:color w:val="D4D4D4"/>
-                <w:sz w:val="21"/>
-                <w:szCs w:val="21"/>
-                <w:lang w:val="en-GB" w:eastAsia="en-GB"/>
-              </w:rPr>
-              <w:t xml:space="preserve"> = </w:t>
+              <w:t xml:space="preserve"> sdcard_file_counter = </w:t>
             </w:r>
             <w:r>
               <w:rPr>
@@ -7732,29 +7158,7 @@
                 <w:szCs w:val="21"/>
                 <w:lang w:val="en-GB" w:eastAsia="en-GB"/>
               </w:rPr>
-              <w:t xml:space="preserve"> </w:t>
-            </w:r>
-            <w:proofErr w:type="spellStart"/>
-            <w:r>
-              <w:rPr>
-                <w:rFonts w:ascii="Consolas" w:eastAsia="Times New Roman" w:hAnsi="Consolas"/>
-                <w:color w:val="D4D4D4"/>
-                <w:sz w:val="21"/>
-                <w:szCs w:val="21"/>
-                <w:lang w:val="en-GB" w:eastAsia="en-GB"/>
-              </w:rPr>
-              <w:t>byteswritten</w:t>
-            </w:r>
-            <w:proofErr w:type="spellEnd"/>
-            <w:r>
-              <w:rPr>
-                <w:rFonts w:ascii="Consolas" w:eastAsia="Times New Roman" w:hAnsi="Consolas"/>
-                <w:color w:val="D4D4D4"/>
-                <w:sz w:val="21"/>
-                <w:szCs w:val="21"/>
-                <w:lang w:val="en-GB" w:eastAsia="en-GB"/>
-              </w:rPr>
-              <w:t>;</w:t>
+              <w:t xml:space="preserve"> byteswritten;</w:t>
             </w:r>
             <w:r>
               <w:rPr>
@@ -7808,29 +7212,7 @@
                 <w:szCs w:val="21"/>
                 <w:lang w:val="en-GB" w:eastAsia="en-GB"/>
               </w:rPr>
-              <w:t xml:space="preserve"> </w:t>
-            </w:r>
-            <w:proofErr w:type="spellStart"/>
-            <w:r>
-              <w:rPr>
-                <w:rFonts w:ascii="Consolas" w:eastAsia="Times New Roman" w:hAnsi="Consolas"/>
-                <w:color w:val="D4D4D4"/>
-                <w:sz w:val="21"/>
-                <w:szCs w:val="21"/>
-                <w:lang w:val="en-GB" w:eastAsia="en-GB"/>
-              </w:rPr>
-              <w:t>file_name</w:t>
-            </w:r>
-            <w:proofErr w:type="spellEnd"/>
-            <w:r>
-              <w:rPr>
-                <w:rFonts w:ascii="Consolas" w:eastAsia="Times New Roman" w:hAnsi="Consolas"/>
-                <w:color w:val="D4D4D4"/>
-                <w:sz w:val="21"/>
-                <w:szCs w:val="21"/>
-                <w:lang w:val="en-GB" w:eastAsia="en-GB"/>
-              </w:rPr>
-              <w:t>[</w:t>
+              <w:t xml:space="preserve"> file_name[</w:t>
             </w:r>
             <w:r>
               <w:rPr>
@@ -7918,29 +7300,7 @@
                 <w:szCs w:val="21"/>
                 <w:lang w:val="en-GB" w:eastAsia="en-GB"/>
               </w:rPr>
-              <w:t xml:space="preserve">  </w:t>
-            </w:r>
-            <w:proofErr w:type="spellStart"/>
-            <w:r>
-              <w:rPr>
-                <w:rFonts w:ascii="Consolas" w:eastAsia="Times New Roman" w:hAnsi="Consolas"/>
-                <w:color w:val="D4D4D4"/>
-                <w:sz w:val="21"/>
-                <w:szCs w:val="21"/>
-                <w:lang w:val="en-GB" w:eastAsia="en-GB"/>
-              </w:rPr>
-              <w:t>WavProcess_HeaderInit</w:t>
-            </w:r>
-            <w:proofErr w:type="spellEnd"/>
-            <w:r>
-              <w:rPr>
-                <w:rFonts w:ascii="Consolas" w:eastAsia="Times New Roman" w:hAnsi="Consolas"/>
-                <w:color w:val="D4D4D4"/>
-                <w:sz w:val="21"/>
-                <w:szCs w:val="21"/>
-                <w:lang w:val="en-GB" w:eastAsia="en-GB"/>
-              </w:rPr>
-              <w:t>();</w:t>
+              <w:t>  WavProcess_HeaderInit();</w:t>
             </w:r>
           </w:p>
           <w:p>
@@ -7988,42 +7348,18 @@
                 <w:szCs w:val="21"/>
                 <w:lang w:val="en-GB" w:eastAsia="en-GB"/>
               </w:rPr>
-              <w:t xml:space="preserve">  </w:t>
-            </w:r>
-            <w:proofErr w:type="spellStart"/>
-            <w:r>
-              <w:rPr>
-                <w:rFonts w:ascii="Consolas" w:eastAsia="Times New Roman" w:hAnsi="Consolas"/>
-                <w:color w:val="D4D4D4"/>
-                <w:sz w:val="21"/>
-                <w:szCs w:val="21"/>
-                <w:lang w:val="en-GB" w:eastAsia="en-GB"/>
-              </w:rPr>
-              <w:t>sprintf</w:t>
-            </w:r>
-            <w:proofErr w:type="spellEnd"/>
-            <w:r>
-              <w:rPr>
-                <w:rFonts w:ascii="Consolas" w:eastAsia="Times New Roman" w:hAnsi="Consolas"/>
-                <w:color w:val="D4D4D4"/>
-                <w:sz w:val="21"/>
-                <w:szCs w:val="21"/>
-                <w:lang w:val="en-GB" w:eastAsia="en-GB"/>
-              </w:rPr>
-              <w:t>(</w:t>
-            </w:r>
-            <w:proofErr w:type="spellStart"/>
-            <w:r>
-              <w:rPr>
-                <w:rFonts w:ascii="Consolas" w:eastAsia="Times New Roman" w:hAnsi="Consolas"/>
-                <w:color w:val="D4D4D4"/>
-                <w:sz w:val="21"/>
-                <w:szCs w:val="21"/>
-                <w:lang w:val="en-GB" w:eastAsia="en-GB"/>
-              </w:rPr>
-              <w:t>file_name</w:t>
-            </w:r>
-            <w:proofErr w:type="spellEnd"/>
+              <w:t xml:space="preserve">  sprintf(file_name, </w:t>
+            </w:r>
+            <w:r>
+              <w:rPr>
+                <w:rFonts w:ascii="Consolas" w:eastAsia="Times New Roman" w:hAnsi="Consolas"/>
+                <w:color w:val="CE9178"/>
+                <w:sz w:val="21"/>
+                <w:szCs w:val="21"/>
+                <w:lang w:val="en-GB" w:eastAsia="en-GB"/>
+              </w:rPr>
+              <w:t>"%s%.3d%s"</w:t>
+            </w:r>
             <w:r>
               <w:rPr>
                 <w:rFonts w:ascii="Consolas" w:eastAsia="Times New Roman" w:hAnsi="Consolas"/>
@@ -8042,81 +7378,17 @@
                 <w:szCs w:val="21"/>
                 <w:lang w:val="en-GB" w:eastAsia="en-GB"/>
               </w:rPr>
-              <w:t>"%s%.3d%s"</w:t>
-            </w:r>
-            <w:r>
-              <w:rPr>
-                <w:rFonts w:ascii="Consolas" w:eastAsia="Times New Roman" w:hAnsi="Consolas"/>
-                <w:color w:val="D4D4D4"/>
-                <w:sz w:val="21"/>
-                <w:szCs w:val="21"/>
-                <w:lang w:val="en-GB" w:eastAsia="en-GB"/>
-              </w:rPr>
-              <w:t xml:space="preserve">, </w:t>
-            </w:r>
-            <w:r>
-              <w:rPr>
-                <w:rFonts w:ascii="Consolas" w:eastAsia="Times New Roman" w:hAnsi="Consolas"/>
-                <w:color w:val="CE9178"/>
-                <w:sz w:val="21"/>
-                <w:szCs w:val="21"/>
-                <w:lang w:val="en-GB" w:eastAsia="en-GB"/>
-              </w:rPr>
-              <w:t>"</w:t>
-            </w:r>
-            <w:proofErr w:type="spellStart"/>
-            <w:r>
-              <w:rPr>
-                <w:rFonts w:ascii="Consolas" w:eastAsia="Times New Roman" w:hAnsi="Consolas"/>
-                <w:color w:val="CE9178"/>
-                <w:sz w:val="21"/>
-                <w:szCs w:val="21"/>
-                <w:lang w:val="en-GB" w:eastAsia="en-GB"/>
-              </w:rPr>
-              <w:t>Audio_Record_N</w:t>
-            </w:r>
-            <w:proofErr w:type="spellEnd"/>
-            <w:r>
-              <w:rPr>
-                <w:rFonts w:ascii="Consolas" w:eastAsia="Times New Roman" w:hAnsi="Consolas"/>
-                <w:color w:val="CE9178"/>
-                <w:sz w:val="21"/>
-                <w:szCs w:val="21"/>
-                <w:lang w:val="en-GB" w:eastAsia="en-GB"/>
-              </w:rPr>
-              <w:t>"</w:t>
-            </w:r>
-            <w:r>
-              <w:rPr>
-                <w:rFonts w:ascii="Consolas" w:eastAsia="Times New Roman" w:hAnsi="Consolas"/>
-                <w:color w:val="D4D4D4"/>
-                <w:sz w:val="21"/>
-                <w:szCs w:val="21"/>
-                <w:lang w:val="en-GB" w:eastAsia="en-GB"/>
-              </w:rPr>
-              <w:t xml:space="preserve">, </w:t>
-            </w:r>
-            <w:proofErr w:type="spellStart"/>
-            <w:r>
-              <w:rPr>
-                <w:rFonts w:ascii="Consolas" w:eastAsia="Times New Roman" w:hAnsi="Consolas"/>
-                <w:color w:val="D4D4D4"/>
-                <w:sz w:val="21"/>
-                <w:szCs w:val="21"/>
-                <w:lang w:val="en-GB" w:eastAsia="en-GB"/>
-              </w:rPr>
-              <w:t>sdcard_file_counter</w:t>
-            </w:r>
-            <w:proofErr w:type="spellEnd"/>
-            <w:r>
-              <w:rPr>
-                <w:rFonts w:ascii="Consolas" w:eastAsia="Times New Roman" w:hAnsi="Consolas"/>
-                <w:color w:val="D4D4D4"/>
-                <w:sz w:val="21"/>
-                <w:szCs w:val="21"/>
-                <w:lang w:val="en-GB" w:eastAsia="en-GB"/>
-              </w:rPr>
-              <w:t xml:space="preserve">, </w:t>
+              <w:t>"Audio_Record_N"</w:t>
+            </w:r>
+            <w:r>
+              <w:rPr>
+                <w:rFonts w:ascii="Consolas" w:eastAsia="Times New Roman" w:hAnsi="Consolas"/>
+                <w:color w:val="D4D4D4"/>
+                <w:sz w:val="21"/>
+                <w:szCs w:val="21"/>
+                <w:lang w:val="en-GB" w:eastAsia="en-GB"/>
+              </w:rPr>
+              <w:t xml:space="preserve">, sdcard_file_counter, </w:t>
             </w:r>
             <w:r>
               <w:rPr>
@@ -8160,29 +7432,7 @@
                 <w:szCs w:val="21"/>
                 <w:lang w:val="en-GB" w:eastAsia="en-GB"/>
               </w:rPr>
-              <w:t xml:space="preserve">  </w:t>
-            </w:r>
-            <w:proofErr w:type="spellStart"/>
-            <w:r>
-              <w:rPr>
-                <w:rFonts w:ascii="Consolas" w:eastAsia="Times New Roman" w:hAnsi="Consolas"/>
-                <w:color w:val="D4D4D4"/>
-                <w:sz w:val="21"/>
-                <w:szCs w:val="21"/>
-                <w:lang w:val="en-GB" w:eastAsia="en-GB"/>
-              </w:rPr>
-              <w:t>sdcard_file_counter</w:t>
-            </w:r>
-            <w:proofErr w:type="spellEnd"/>
-            <w:r>
-              <w:rPr>
-                <w:rFonts w:ascii="Consolas" w:eastAsia="Times New Roman" w:hAnsi="Consolas"/>
-                <w:color w:val="D4D4D4"/>
-                <w:sz w:val="21"/>
-                <w:szCs w:val="21"/>
-                <w:lang w:val="en-GB" w:eastAsia="en-GB"/>
-              </w:rPr>
-              <w:t>++;</w:t>
+              <w:t>  sdcard_file_counter++;</w:t>
             </w:r>
           </w:p>
           <w:p>
@@ -8240,51 +7490,7 @@
                 <w:szCs w:val="21"/>
                 <w:lang w:val="en-GB" w:eastAsia="en-GB"/>
               </w:rPr>
-              <w:t>(</w:t>
-            </w:r>
-            <w:proofErr w:type="spellStart"/>
-            <w:r>
-              <w:rPr>
-                <w:rFonts w:ascii="Consolas" w:eastAsia="Times New Roman" w:hAnsi="Consolas"/>
-                <w:color w:val="D4D4D4"/>
-                <w:sz w:val="21"/>
-                <w:szCs w:val="21"/>
-                <w:lang w:val="en-GB" w:eastAsia="en-GB"/>
-              </w:rPr>
-              <w:t>f_open</w:t>
-            </w:r>
-            <w:proofErr w:type="spellEnd"/>
-            <w:r>
-              <w:rPr>
-                <w:rFonts w:ascii="Consolas" w:eastAsia="Times New Roman" w:hAnsi="Consolas"/>
-                <w:color w:val="D4D4D4"/>
-                <w:sz w:val="21"/>
-                <w:szCs w:val="21"/>
-                <w:lang w:val="en-GB" w:eastAsia="en-GB"/>
-              </w:rPr>
-              <w:t>(&amp;</w:t>
-            </w:r>
-            <w:proofErr w:type="spellStart"/>
-            <w:r>
-              <w:rPr>
-                <w:rFonts w:ascii="Consolas" w:eastAsia="Times New Roman" w:hAnsi="Consolas"/>
-                <w:color w:val="D4D4D4"/>
-                <w:sz w:val="21"/>
-                <w:szCs w:val="21"/>
-                <w:lang w:val="en-GB" w:eastAsia="en-GB"/>
-              </w:rPr>
-              <w:t>MyFile</w:t>
-            </w:r>
-            <w:proofErr w:type="spellEnd"/>
-            <w:r>
-              <w:rPr>
-                <w:rFonts w:ascii="Consolas" w:eastAsia="Times New Roman" w:hAnsi="Consolas"/>
-                <w:color w:val="D4D4D4"/>
-                <w:sz w:val="21"/>
-                <w:szCs w:val="21"/>
-                <w:lang w:val="en-GB" w:eastAsia="en-GB"/>
-              </w:rPr>
-              <w:t>, (</w:t>
+              <w:t>(f_open(&amp;MyFile, (</w:t>
             </w:r>
             <w:r>
               <w:rPr>
@@ -8306,7 +7512,6 @@
               </w:rPr>
               <w:t xml:space="preserve"> </w:t>
             </w:r>
-            <w:proofErr w:type="spellStart"/>
             <w:r>
               <w:rPr>
                 <w:rFonts w:ascii="Consolas" w:eastAsia="Times New Roman" w:hAnsi="Consolas"/>
@@ -8317,38 +7522,15 @@
               </w:rPr>
               <w:t>const</w:t>
             </w:r>
-            <w:proofErr w:type="spellEnd"/>
-            <w:r>
-              <w:rPr>
-                <w:rFonts w:ascii="Consolas" w:eastAsia="Times New Roman" w:hAnsi="Consolas"/>
-                <w:color w:val="D4D4D4"/>
-                <w:sz w:val="21"/>
-                <w:szCs w:val="21"/>
-                <w:lang w:val="en-GB" w:eastAsia="en-GB"/>
-              </w:rPr>
-              <w:t>*)</w:t>
-            </w:r>
-            <w:proofErr w:type="spellStart"/>
-            <w:r>
-              <w:rPr>
-                <w:rFonts w:ascii="Consolas" w:eastAsia="Times New Roman" w:hAnsi="Consolas"/>
-                <w:color w:val="D4D4D4"/>
-                <w:sz w:val="21"/>
-                <w:szCs w:val="21"/>
-                <w:lang w:val="en-GB" w:eastAsia="en-GB"/>
-              </w:rPr>
-              <w:t>file_name</w:t>
-            </w:r>
-            <w:proofErr w:type="spellEnd"/>
-            <w:r>
-              <w:rPr>
-                <w:rFonts w:ascii="Consolas" w:eastAsia="Times New Roman" w:hAnsi="Consolas"/>
-                <w:color w:val="D4D4D4"/>
-                <w:sz w:val="21"/>
-                <w:szCs w:val="21"/>
-                <w:lang w:val="en-GB" w:eastAsia="en-GB"/>
-              </w:rPr>
-              <w:t xml:space="preserve">, </w:t>
+            <w:r>
+              <w:rPr>
+                <w:rFonts w:ascii="Consolas" w:eastAsia="Times New Roman" w:hAnsi="Consolas"/>
+                <w:color w:val="D4D4D4"/>
+                <w:sz w:val="21"/>
+                <w:szCs w:val="21"/>
+                <w:lang w:val="en-GB" w:eastAsia="en-GB"/>
+              </w:rPr>
+              <w:t xml:space="preserve">*)file_name, </w:t>
             </w:r>
             <w:r>
               <w:rPr>
@@ -8588,75 +7770,8 @@
                 <w:szCs w:val="21"/>
                 <w:lang w:val="en-GB" w:eastAsia="en-GB"/>
               </w:rPr>
-              <w:t>(</w:t>
-            </w:r>
-            <w:proofErr w:type="spellStart"/>
-            <w:r>
-              <w:rPr>
-                <w:rFonts w:ascii="Consolas" w:eastAsia="Times New Roman" w:hAnsi="Consolas"/>
-                <w:color w:val="D4D4D4"/>
-                <w:sz w:val="21"/>
-                <w:szCs w:val="21"/>
-                <w:lang w:val="en-GB" w:eastAsia="en-GB"/>
-              </w:rPr>
-              <w:t>f_write</w:t>
-            </w:r>
-            <w:proofErr w:type="spellEnd"/>
-            <w:r>
-              <w:rPr>
-                <w:rFonts w:ascii="Consolas" w:eastAsia="Times New Roman" w:hAnsi="Consolas"/>
-                <w:color w:val="D4D4D4"/>
-                <w:sz w:val="21"/>
-                <w:szCs w:val="21"/>
-                <w:lang w:val="en-GB" w:eastAsia="en-GB"/>
-              </w:rPr>
-              <w:t>(&amp;</w:t>
-            </w:r>
-            <w:proofErr w:type="spellStart"/>
-            <w:r>
-              <w:rPr>
-                <w:rFonts w:ascii="Consolas" w:eastAsia="Times New Roman" w:hAnsi="Consolas"/>
-                <w:color w:val="D4D4D4"/>
-                <w:sz w:val="21"/>
-                <w:szCs w:val="21"/>
-                <w:lang w:val="en-GB" w:eastAsia="en-GB"/>
-              </w:rPr>
-              <w:t>MyFile</w:t>
-            </w:r>
-            <w:proofErr w:type="spellEnd"/>
-            <w:r>
-              <w:rPr>
-                <w:rFonts w:ascii="Consolas" w:eastAsia="Times New Roman" w:hAnsi="Consolas"/>
-                <w:color w:val="D4D4D4"/>
-                <w:sz w:val="21"/>
-                <w:szCs w:val="21"/>
-                <w:lang w:val="en-GB" w:eastAsia="en-GB"/>
-              </w:rPr>
-              <w:t xml:space="preserve">, </w:t>
-            </w:r>
-            <w:proofErr w:type="spellStart"/>
-            <w:r>
-              <w:rPr>
-                <w:rFonts w:ascii="Consolas" w:eastAsia="Times New Roman" w:hAnsi="Consolas"/>
-                <w:color w:val="D4D4D4"/>
-                <w:sz w:val="21"/>
-                <w:szCs w:val="21"/>
-                <w:lang w:val="en-GB" w:eastAsia="en-GB"/>
-              </w:rPr>
-              <w:t>pHeader</w:t>
-            </w:r>
-            <w:proofErr w:type="spellEnd"/>
-            <w:r>
-              <w:rPr>
-                <w:rFonts w:ascii="Consolas" w:eastAsia="Times New Roman" w:hAnsi="Consolas"/>
-                <w:color w:val="D4D4D4"/>
-                <w:sz w:val="21"/>
-                <w:szCs w:val="21"/>
-                <w:lang w:val="en-GB" w:eastAsia="en-GB"/>
-              </w:rPr>
-              <w:t xml:space="preserve">, </w:t>
-            </w:r>
-            <w:proofErr w:type="spellStart"/>
+              <w:t xml:space="preserve">(f_write(&amp;MyFile, pHeader, </w:t>
+            </w:r>
             <w:r>
               <w:rPr>
                 <w:rFonts w:ascii="Consolas" w:eastAsia="Times New Roman" w:hAnsi="Consolas"/>
@@ -8667,38 +7782,15 @@
               </w:rPr>
               <w:t>sizeof</w:t>
             </w:r>
-            <w:proofErr w:type="spellEnd"/>
-            <w:r>
-              <w:rPr>
-                <w:rFonts w:ascii="Consolas" w:eastAsia="Times New Roman" w:hAnsi="Consolas"/>
-                <w:color w:val="D4D4D4"/>
-                <w:sz w:val="21"/>
-                <w:szCs w:val="21"/>
-                <w:lang w:val="en-GB" w:eastAsia="en-GB"/>
-              </w:rPr>
-              <w:t>(</w:t>
-            </w:r>
-            <w:proofErr w:type="spellStart"/>
-            <w:r>
-              <w:rPr>
-                <w:rFonts w:ascii="Consolas" w:eastAsia="Times New Roman" w:hAnsi="Consolas"/>
-                <w:color w:val="D4D4D4"/>
-                <w:sz w:val="21"/>
-                <w:szCs w:val="21"/>
-                <w:lang w:val="en-GB" w:eastAsia="en-GB"/>
-              </w:rPr>
-              <w:t>pHeader</w:t>
-            </w:r>
-            <w:proofErr w:type="spellEnd"/>
-            <w:r>
-              <w:rPr>
-                <w:rFonts w:ascii="Consolas" w:eastAsia="Times New Roman" w:hAnsi="Consolas"/>
-                <w:color w:val="D4D4D4"/>
-                <w:sz w:val="21"/>
-                <w:szCs w:val="21"/>
-                <w:lang w:val="en-GB" w:eastAsia="en-GB"/>
-              </w:rPr>
-              <w:t>), (</w:t>
+            <w:r>
+              <w:rPr>
+                <w:rFonts w:ascii="Consolas" w:eastAsia="Times New Roman" w:hAnsi="Consolas"/>
+                <w:color w:val="D4D4D4"/>
+                <w:sz w:val="21"/>
+                <w:szCs w:val="21"/>
+                <w:lang w:val="en-GB" w:eastAsia="en-GB"/>
+              </w:rPr>
+              <w:t>(pHeader), (</w:t>
             </w:r>
             <w:r>
               <w:rPr>
@@ -8718,29 +7810,7 @@
                 <w:szCs w:val="21"/>
                 <w:lang w:val="en-GB" w:eastAsia="en-GB"/>
               </w:rPr>
-              <w:t xml:space="preserve"> *)&amp;</w:t>
-            </w:r>
-            <w:proofErr w:type="spellStart"/>
-            <w:r>
-              <w:rPr>
-                <w:rFonts w:ascii="Consolas" w:eastAsia="Times New Roman" w:hAnsi="Consolas"/>
-                <w:color w:val="D4D4D4"/>
-                <w:sz w:val="21"/>
-                <w:szCs w:val="21"/>
-                <w:lang w:val="en-GB" w:eastAsia="en-GB"/>
-              </w:rPr>
-              <w:t>byteswritten</w:t>
-            </w:r>
-            <w:proofErr w:type="spellEnd"/>
-            <w:r>
-              <w:rPr>
-                <w:rFonts w:ascii="Consolas" w:eastAsia="Times New Roman" w:hAnsi="Consolas"/>
-                <w:color w:val="D4D4D4"/>
-                <w:sz w:val="21"/>
-                <w:szCs w:val="21"/>
-                <w:lang w:val="en-GB" w:eastAsia="en-GB"/>
-              </w:rPr>
-              <w:t xml:space="preserve">) != </w:t>
+              <w:t xml:space="preserve"> *)&amp;byteswritten) != </w:t>
             </w:r>
             <w:r>
               <w:rPr>
@@ -9354,29 +8424,7 @@
                 <w:szCs w:val="21"/>
                 <w:lang w:val="en-GB" w:eastAsia="en-GB"/>
               </w:rPr>
-              <w:t xml:space="preserve"> </w:t>
-            </w:r>
-            <w:proofErr w:type="spellStart"/>
-            <w:r>
-              <w:rPr>
-                <w:rFonts w:ascii="Consolas" w:eastAsia="Times New Roman" w:hAnsi="Consolas"/>
-                <w:color w:val="D4D4D4"/>
-                <w:sz w:val="21"/>
-                <w:szCs w:val="21"/>
-                <w:lang w:val="en-GB" w:eastAsia="en-GB"/>
-              </w:rPr>
-              <w:t>byteswritten</w:t>
-            </w:r>
-            <w:proofErr w:type="spellEnd"/>
-            <w:r>
-              <w:rPr>
-                <w:rFonts w:ascii="Consolas" w:eastAsia="Times New Roman" w:hAnsi="Consolas"/>
-                <w:color w:val="D4D4D4"/>
-                <w:sz w:val="21"/>
-                <w:szCs w:val="21"/>
-                <w:lang w:val="en-GB" w:eastAsia="en-GB"/>
-              </w:rPr>
-              <w:t>;</w:t>
+              <w:t xml:space="preserve"> byteswritten;</w:t>
             </w:r>
             <w:r>
               <w:rPr>
@@ -9503,29 +8551,7 @@
                 <w:szCs w:val="21"/>
                 <w:lang w:val="en-GB" w:eastAsia="en-GB"/>
               </w:rPr>
-              <w:t xml:space="preserve"> (</w:t>
-            </w:r>
-            <w:proofErr w:type="spellStart"/>
-            <w:r>
-              <w:rPr>
-                <w:rFonts w:ascii="Consolas" w:eastAsia="Times New Roman" w:hAnsi="Consolas"/>
-                <w:color w:val="D4D4D4"/>
-                <w:sz w:val="21"/>
-                <w:szCs w:val="21"/>
-                <w:lang w:val="en-GB" w:eastAsia="en-GB"/>
-              </w:rPr>
-              <w:t>SD_Log_Enabled</w:t>
-            </w:r>
-            <w:proofErr w:type="spellEnd"/>
-            <w:r>
-              <w:rPr>
-                <w:rFonts w:ascii="Consolas" w:eastAsia="Times New Roman" w:hAnsi="Consolas"/>
-                <w:color w:val="D4D4D4"/>
-                <w:sz w:val="21"/>
-                <w:szCs w:val="21"/>
-                <w:lang w:val="en-GB" w:eastAsia="en-GB"/>
-              </w:rPr>
-              <w:t>)</w:t>
+              <w:t xml:space="preserve"> (SD_Log_Enabled)</w:t>
             </w:r>
           </w:p>
           <w:p>
@@ -9573,51 +8599,7 @@
                 <w:szCs w:val="21"/>
                 <w:lang w:val="en-GB" w:eastAsia="en-GB"/>
               </w:rPr>
-              <w:t>    s=</w:t>
-            </w:r>
-            <w:proofErr w:type="spellStart"/>
-            <w:r>
-              <w:rPr>
-                <w:rFonts w:ascii="Consolas" w:eastAsia="Times New Roman" w:hAnsi="Consolas"/>
-                <w:color w:val="D4D4D4"/>
-                <w:sz w:val="21"/>
-                <w:szCs w:val="21"/>
-                <w:lang w:val="en-GB" w:eastAsia="en-GB"/>
-              </w:rPr>
-              <w:t>f_write</w:t>
-            </w:r>
-            <w:proofErr w:type="spellEnd"/>
-            <w:r>
-              <w:rPr>
-                <w:rFonts w:ascii="Consolas" w:eastAsia="Times New Roman" w:hAnsi="Consolas"/>
-                <w:color w:val="D4D4D4"/>
-                <w:sz w:val="21"/>
-                <w:szCs w:val="21"/>
-                <w:lang w:val="en-GB" w:eastAsia="en-GB"/>
-              </w:rPr>
-              <w:t>(&amp;</w:t>
-            </w:r>
-            <w:proofErr w:type="spellStart"/>
-            <w:r>
-              <w:rPr>
-                <w:rFonts w:ascii="Consolas" w:eastAsia="Times New Roman" w:hAnsi="Consolas"/>
-                <w:color w:val="D4D4D4"/>
-                <w:sz w:val="21"/>
-                <w:szCs w:val="21"/>
-                <w:lang w:val="en-GB" w:eastAsia="en-GB"/>
-              </w:rPr>
-              <w:t>MyFile</w:t>
-            </w:r>
-            <w:proofErr w:type="spellEnd"/>
-            <w:r>
-              <w:rPr>
-                <w:rFonts w:ascii="Consolas" w:eastAsia="Times New Roman" w:hAnsi="Consolas"/>
-                <w:color w:val="D4D4D4"/>
-                <w:sz w:val="21"/>
-                <w:szCs w:val="21"/>
-                <w:lang w:val="en-GB" w:eastAsia="en-GB"/>
-              </w:rPr>
-              <w:t>, &amp;(((</w:t>
+              <w:t>    s=f_write(&amp;MyFile, &amp;(((</w:t>
             </w:r>
             <w:r>
               <w:rPr>
@@ -9637,51 +8619,7 @@
                 <w:szCs w:val="21"/>
                 <w:lang w:val="en-GB" w:eastAsia="en-GB"/>
               </w:rPr>
-              <w:t xml:space="preserve"> *)</w:t>
-            </w:r>
-            <w:proofErr w:type="spellStart"/>
-            <w:r>
-              <w:rPr>
-                <w:rFonts w:ascii="Consolas" w:eastAsia="Times New Roman" w:hAnsi="Consolas"/>
-                <w:color w:val="D4D4D4"/>
-                <w:sz w:val="21"/>
-                <w:szCs w:val="21"/>
-                <w:lang w:val="en-GB" w:eastAsia="en-GB"/>
-              </w:rPr>
-              <w:t>Audio_OUT_Buff</w:t>
-            </w:r>
-            <w:proofErr w:type="spellEnd"/>
-            <w:r>
-              <w:rPr>
-                <w:rFonts w:ascii="Consolas" w:eastAsia="Times New Roman" w:hAnsi="Consolas"/>
-                <w:color w:val="D4D4D4"/>
-                <w:sz w:val="21"/>
-                <w:szCs w:val="21"/>
-                <w:lang w:val="en-GB" w:eastAsia="en-GB"/>
-              </w:rPr>
-              <w:t>)[</w:t>
-            </w:r>
-            <w:proofErr w:type="spellStart"/>
-            <w:r>
-              <w:rPr>
-                <w:rFonts w:ascii="Consolas" w:eastAsia="Times New Roman" w:hAnsi="Consolas"/>
-                <w:color w:val="D4D4D4"/>
-                <w:sz w:val="21"/>
-                <w:szCs w:val="21"/>
-                <w:lang w:val="en-GB" w:eastAsia="en-GB"/>
-              </w:rPr>
-              <w:t>index_buff</w:t>
-            </w:r>
-            <w:proofErr w:type="spellEnd"/>
-            <w:r>
-              <w:rPr>
-                <w:rFonts w:ascii="Consolas" w:eastAsia="Times New Roman" w:hAnsi="Consolas"/>
-                <w:color w:val="D4D4D4"/>
-                <w:sz w:val="21"/>
-                <w:szCs w:val="21"/>
-                <w:lang w:val="en-GB" w:eastAsia="en-GB"/>
-              </w:rPr>
-              <w:t xml:space="preserve">]), </w:t>
+              <w:t xml:space="preserve"> *)Audio_OUT_Buff)[index_buff]), </w:t>
             </w:r>
             <w:r>
               <w:rPr>
@@ -9721,29 +8659,7 @@
                 <w:szCs w:val="21"/>
                 <w:lang w:val="en-GB" w:eastAsia="en-GB"/>
               </w:rPr>
-              <w:t xml:space="preserve"> *)&amp;</w:t>
-            </w:r>
-            <w:proofErr w:type="spellStart"/>
-            <w:r>
-              <w:rPr>
-                <w:rFonts w:ascii="Consolas" w:eastAsia="Times New Roman" w:hAnsi="Consolas"/>
-                <w:color w:val="D4D4D4"/>
-                <w:sz w:val="21"/>
-                <w:szCs w:val="21"/>
-                <w:lang w:val="en-GB" w:eastAsia="en-GB"/>
-              </w:rPr>
-              <w:t>byteswritten</w:t>
-            </w:r>
-            <w:proofErr w:type="spellEnd"/>
-            <w:r>
-              <w:rPr>
-                <w:rFonts w:ascii="Consolas" w:eastAsia="Times New Roman" w:hAnsi="Consolas"/>
-                <w:color w:val="D4D4D4"/>
-                <w:sz w:val="21"/>
-                <w:szCs w:val="21"/>
-                <w:lang w:val="en-GB" w:eastAsia="en-GB"/>
-              </w:rPr>
-              <w:t>);</w:t>
+              <w:t xml:space="preserve"> *)&amp;byteswritten);</w:t>
             </w:r>
           </w:p>
           <w:p>
@@ -9831,29 +8747,7 @@
                 <w:szCs w:val="21"/>
                 <w:lang w:val="en-GB" w:eastAsia="en-GB"/>
               </w:rPr>
-              <w:t xml:space="preserve">      </w:t>
-            </w:r>
-            <w:proofErr w:type="spellStart"/>
-            <w:r>
-              <w:rPr>
-                <w:rFonts w:ascii="Consolas" w:eastAsia="Times New Roman" w:hAnsi="Consolas"/>
-                <w:color w:val="D4D4D4"/>
-                <w:sz w:val="21"/>
-                <w:szCs w:val="21"/>
-                <w:lang w:val="en-GB" w:eastAsia="en-GB"/>
-              </w:rPr>
-              <w:t>BSP_LED_On</w:t>
-            </w:r>
-            <w:proofErr w:type="spellEnd"/>
-            <w:r>
-              <w:rPr>
-                <w:rFonts w:ascii="Consolas" w:eastAsia="Times New Roman" w:hAnsi="Consolas"/>
-                <w:color w:val="D4D4D4"/>
-                <w:sz w:val="21"/>
-                <w:szCs w:val="21"/>
-                <w:lang w:val="en-GB" w:eastAsia="en-GB"/>
-              </w:rPr>
-              <w:t>(</w:t>
+              <w:t>      BSP_LED_On(</w:t>
             </w:r>
             <w:r>
               <w:rPr>
@@ -10068,7 +8962,7 @@
       <w:pPr>
         <w:pStyle w:val="Antratbenr"/>
       </w:pPr>
-      <w:bookmarkStart w:id="40" w:name="_Toc150858453"/>
+      <w:bookmarkStart w:id="40" w:name="_Toc152595413"/>
       <w:r>
         <w:rPr>
           <w:highlight w:val="yellow"/>
@@ -10180,11 +9074,8 @@
       <w:pPr>
         <w:pStyle w:val="Antratbenr"/>
       </w:pPr>
-      <w:bookmarkStart w:id="45" w:name="_Toc150858454"/>
-      <w:r>
-        <w:rPr>
-          <w:highlight w:val="red"/>
-        </w:rPr>
+      <w:bookmarkStart w:id="45" w:name="_Toc152595414"/>
+      <w:r>
         <w:lastRenderedPageBreak/>
         <w:t>Literatūros sąrašas</w:t>
       </w:r>
@@ -10197,53 +9088,98 @@
     <w:p>
       <w:pPr>
         <w:pStyle w:val="Bibliography"/>
-        <w:ind w:hanging="499"/>
-        <w:rPr>
-          <w:highlight w:val="yellow"/>
-        </w:rPr>
-      </w:pPr>
-      <w:r>
-        <w:rPr>
-          <w:highlight w:val="yellow"/>
-        </w:rPr>
-        <w:t>Šaltinis 1</w:t>
-      </w:r>
-      <w:r>
-        <w:rPr>
-          <w:highlight w:val="yellow"/>
-        </w:rPr>
-        <w:t>. Prieiga per: https://www.</w:t>
+      </w:pPr>
+      <w:bookmarkStart w:id="46" w:name="_Ref134349927"/>
+      <w:r>
+        <w:t>Irwin MR. Why sleep is important for health: a psychoneuroimmunology perspective. Annu Rev Psychol. 2015 Jan 3;66:143-72. doi: 10.1146/annurev-psych-010213-115205.</w:t>
+      </w:r>
+      <w:bookmarkEnd w:id="46"/>
+      <w:r>
+        <w:t xml:space="preserve"> </w:t>
       </w:r>
     </w:p>
     <w:p>
       <w:pPr>
         <w:pStyle w:val="Bibliography"/>
-        <w:ind w:hanging="499"/>
-        <w:rPr>
-          <w:highlight w:val="yellow"/>
-        </w:rPr>
-      </w:pPr>
-      <w:r>
-        <w:rPr>
-          <w:highlight w:val="yellow"/>
-        </w:rPr>
-        <w:t xml:space="preserve">Šaltinis 2, </w:t>
-      </w:r>
-      <w:r>
-        <w:rPr>
-          <w:highlight w:val="yellow"/>
-        </w:rPr>
-        <w:t xml:space="preserve">pp.584-595. Prieiga per: </w:t>
-      </w:r>
-      <w:hyperlink r:id="rId58" w:history="1">
-        <w:r>
-          <w:rPr>
-            <w:rStyle w:val="Hyperlink"/>
-            <w:highlight w:val="yellow"/>
-          </w:rPr>
-          <w:t>https://www.sciencedirect.com/science/article/abs/pii/S0094576510001347</w:t>
-        </w:r>
-      </w:hyperlink>
+      </w:pPr>
+      <w:bookmarkStart w:id="47" w:name="_Ref152597111"/>
+      <w:r>
+        <w:t>Parish, J.M. and Somers, V.K., 2004, August. Obstructive sleep apnea and cardiovascular disease. In Mayo Clinic Proceedings (Vol. 79, No. 8, pp. 1036-1046). Elsevier. doi: 10.4065/79.8.1036.</w:t>
+      </w:r>
+      <w:bookmarkEnd w:id="47"/>
+      <w:r>
+        <w:t xml:space="preserve"> </w:t>
+      </w:r>
+    </w:p>
+    <w:p>
+      <w:pPr>
+        <w:pStyle w:val="Bibliography"/>
+      </w:pPr>
+      <w:bookmarkStart w:id="48" w:name="_Ref152597166"/>
+      <w:r>
+        <w:t>Kapur, V., Strohl, K.P., Redline, S., Iber, C., O'connor, G. and Nieto, J., 2002. Underdiagnosis of sleep apnea syndrome in US communities. Sleep and Breathing, 6(02), pp.049-054. doi: 10.1055/s-2002-32318.</w:t>
+      </w:r>
+      <w:bookmarkEnd w:id="48"/>
+    </w:p>
+    <w:p>
+      <w:pPr>
+        <w:pStyle w:val="Bibliography"/>
+      </w:pPr>
+      <w:bookmarkStart w:id="49" w:name="_Ref152597224"/>
+      <w:r>
+        <w:t>Motamedi, K.K., McClary, A.C. and Amedee, R.G., 2009. Obstructive sleep apnea: a growing problem. Ochsner Journal, 9(3), pp.149-153.</w:t>
+      </w:r>
+      <w:bookmarkEnd w:id="49"/>
+    </w:p>
+    <w:p>
+      <w:pPr>
+        <w:pStyle w:val="Bibliography"/>
+      </w:pPr>
+      <w:bookmarkStart w:id="50" w:name="_Ref152597307"/>
+      <w:r>
+        <w:t>Baran, R., Grimm, D., Infanger, M. and Wehland, M., 2021. The effect of continuous positive airway pressure therapy on obstructive sleep apnea-related hypertension. International Journal of Molecular Sciences, 22(5), p.2300. doi: 10.3390/ijms22052300.</w:t>
+      </w:r>
+      <w:bookmarkEnd w:id="50"/>
+    </w:p>
+    <w:p>
+      <w:pPr>
+        <w:pStyle w:val="Bibliography"/>
+      </w:pPr>
+      <w:bookmarkStart w:id="51" w:name="_Ref152597371"/>
+      <w:r>
+        <w:t>Vensel Rundo, J., Downey, R. (2019). "Chapter 25 - Polysomnography." In Levin, K. H., Chauvel, P. (Eds.), Handbook of Clinical Neurology (Vol. 160, pp. 381-392). Elsevier. ISSN 0072-9752. ISBN 9780444640321. doi: 10.1016/B978-0-444-64032-1.00025-4.</w:t>
+      </w:r>
+      <w:bookmarkEnd w:id="51"/>
+    </w:p>
+    <w:p>
+      <w:pPr>
+        <w:pStyle w:val="Bibliography"/>
+      </w:pPr>
+      <w:bookmarkStart w:id="52" w:name="_Ref152598998"/>
+      <w:r>
+        <w:t>Chang, H.-C.; Wu, H.-T.; Huang, P.-C.; Ma, H.-P.; Lo, Y.-L.; Huang, Y.-H. Portable Sleep Apnea Syndrome Screening and Event Detection Using Long Short-Term Memory Recurrent Neural Network. Sensors 2020, 20, 6067. https://doi.org/10.3390/s20216067</w:t>
+      </w:r>
+      <w:bookmarkEnd w:id="52"/>
+    </w:p>
+    <w:p>
+      <w:pPr>
+        <w:pStyle w:val="Bibliography"/>
+      </w:pPr>
+      <w:bookmarkStart w:id="53" w:name="_Ref152599092"/>
+      <w:r>
+        <w:t>Lin, X., Cheng, H., Lu, Y., Luo, H., Li, H., Qian, Y., Zhou, L., Zhang, L. and Wang, M., 2022. Contactless sleep apnea detection in snoring signals using hybrid deep neural networks targeted for embedded hardware platform with real-time applications. Biomedical Signal Processing and Control, 77, p.103765. doi: 10.1016/j.bspc.2022.103765.</w:t>
+      </w:r>
+      <w:bookmarkEnd w:id="53"/>
+    </w:p>
+    <w:p>
+      <w:pPr>
+        <w:pStyle w:val="Bibliography"/>
+      </w:pPr>
+      <w:bookmarkStart w:id="54" w:name="_Ref152599218"/>
+      <w:r>
+        <w:t>A.H. Yüzer, H. Sümbül, K. Polat, A Novel Wearable Real-Time Sleep Apnea Detection System Based on the Acceleration Sensor, IRBM, Volume 41, Issue 1, 2020, pp. 39-47, ISSN 1959-0318, https://doi.org/10.1016/j.irbm.2019.10.007.</w:t>
+      </w:r>
+      <w:bookmarkEnd w:id="54"/>
     </w:p>
     <w:p>
       <w:pPr>
@@ -10251,62 +9187,6 @@
           <w:lang w:eastAsia="lt-LT"/>
         </w:rPr>
       </w:pPr>
-    </w:p>
-    <w:p>
-      <w:pPr>
-        <w:rPr>
-          <w:lang w:eastAsia="lt-LT"/>
-        </w:rPr>
-      </w:pPr>
-    </w:p>
-    <w:p>
-      <w:pPr>
-        <w:pStyle w:val="Tekstas"/>
-      </w:pPr>
-      <w:r>
-        <w:rPr>
-          <w:highlight w:val="red"/>
-        </w:rPr>
-        <w:t>[ref others-</w:t>
-      </w:r>
-      <w:r>
-        <w:t>1] https://www.mdpi.com/1424-8220/20/21/6067</w:t>
-      </w:r>
-    </w:p>
-    <w:p>
-      <w:pPr>
-        <w:rPr>
-          <w:lang w:eastAsia="lt-LT"/>
-        </w:rPr>
-      </w:pPr>
-    </w:p>
-    <w:p>
-      <w:pPr>
-        <w:pStyle w:val="Tekstas"/>
-        <w:rPr>
-          <w:rStyle w:val="Hyperlink"/>
-        </w:rPr>
-      </w:pPr>
-      <w:r>
-        <w:t>[</w:t>
-      </w:r>
-      <w:r>
-        <w:rPr>
-          <w:highlight w:val="red"/>
-        </w:rPr>
-        <w:t>ref others2</w:t>
-      </w:r>
-      <w:r>
-        <w:t xml:space="preserve">] - </w:t>
-      </w:r>
-      <w:hyperlink r:id="rId59" w:history="1">
-        <w:r>
-          <w:rPr>
-            <w:rStyle w:val="Hyperlink"/>
-          </w:rPr>
-          <w:t>https://www.sciencedirect.com/science/article/pii/S1959031819302520</w:t>
-        </w:r>
-      </w:hyperlink>
     </w:p>
     <w:p>
       <w:pPr>
@@ -10332,8 +9212,8 @@
       </w:r>
     </w:p>
     <w:sectPr>
-      <w:footerReference w:type="default" r:id="rId60"/>
-      <w:footerReference w:type="first" r:id="rId61"/>
+      <w:footerReference w:type="default" r:id="rId61"/>
+      <w:footerReference w:type="first" r:id="rId62"/>
       <w:pgSz w:w="11906" w:h="16838" w:code="9"/>
       <w:pgMar w:top="1134" w:right="567" w:bottom="1134" w:left="1701" w:header="720" w:footer="720" w:gutter="0"/>
       <w:cols w:space="720"/>
@@ -13048,7 +11928,6 @@
   <w:style w:type="character" w:default="1" w:styleId="DefaultParagraphFont">
     <w:name w:val="Default Paragraph Font"/>
     <w:uiPriority w:val="1"/>
-    <w:semiHidden/>
     <w:unhideWhenUsed/>
   </w:style>
   <w:style w:type="table" w:default="1" w:styleId="TableNormal">
@@ -14484,10 +13363,19 @@
 </file>
 
 <file path=customXml/item3.xml><?xml version="1.0" encoding="utf-8"?>
+<?mso-contentType ?>
+<FormTemplates xmlns="http://schemas.microsoft.com/sharepoint/v3/contenttype/forms">
+  <Display>DocumentLibraryForm</Display>
+  <Edit>DocumentLibraryForm</Edit>
+  <New>DocumentLibraryForm</New>
+</FormTemplates>
+</file>
+
+<file path=customXml/item4.xml><?xml version="1.0" encoding="utf-8"?>
 <b:Sources xmlns:b="http://schemas.openxmlformats.org/officeDocument/2006/bibliography" xmlns="http://schemas.openxmlformats.org/officeDocument/2006/bibliography" SelectedStyle="\APASixthEditionOfficeOnline.xsl" StyleName="APA" Version="6"/>
 </file>
 
-<file path=customXml/item4.xml><?xml version="1.0" encoding="utf-8"?>
+<file path=customXml/item5.xml><?xml version="1.0" encoding="utf-8"?>
 <ct:contentTypeSchema xmlns:ct="http://schemas.microsoft.com/office/2006/metadata/contentType" xmlns:ma="http://schemas.microsoft.com/office/2006/metadata/properties/metaAttributes" ct:_="" ma:_="" ma:contentTypeName="Dokumentas" ma:contentTypeID="0x01010085A0B56825ACE44AA56534054A45F39F" ma:contentTypeVersion="16" ma:contentTypeDescription="Kurkite naują dokumentą." ma:contentTypeScope="" ma:versionID="af5a762cd9ff50b6a08d36f9c4c905e0">
   <xsd:schema xmlns:xsd="http://www.w3.org/2001/XMLSchema" xmlns:xs="http://www.w3.org/2001/XMLSchema" xmlns:p="http://schemas.microsoft.com/office/2006/metadata/properties" xmlns:ns2="620836a7-bc45-472c-88d2-4326827033e8" xmlns:ns3="6f570473-4b36-4c39-a776-03401f4bff93" targetNamespace="http://schemas.microsoft.com/office/2006/metadata/properties" ma:root="true" ma:fieldsID="f1c764103dade80e512ed8409fb7d386" ns2:_="" ns3:_="">
     <xsd:import namespace="620836a7-bc45-472c-88d2-4326827033e8"/>
@@ -14730,15 +13618,6 @@
 </ct:contentTypeSchema>
 </file>
 
-<file path=customXml/item5.xml><?xml version="1.0" encoding="utf-8"?>
-<?mso-contentType ?>
-<FormTemplates xmlns="http://schemas.microsoft.com/sharepoint/v3/contenttype/forms">
-  <Display>DocumentLibraryForm</Display>
-  <Edit>DocumentLibraryForm</Edit>
-  <New>DocumentLibraryForm</New>
-</FormTemplates>
-</file>
-
 <file path=customXml/itemProps1.xml><?xml version="1.0" encoding="utf-8"?>
 <ds:datastoreItem xmlns:ds="http://schemas.openxmlformats.org/officeDocument/2006/customXml" ds:itemID="{55AF091B-3C7A-41E3-B477-F2FDAA23CFDA}">
   <ds:schemaRefs>
@@ -14758,6 +13637,14 @@
 </file>
 
 <file path=customXml/itemProps3.xml><?xml version="1.0" encoding="utf-8"?>
+<ds:datastoreItem xmlns:ds="http://schemas.openxmlformats.org/officeDocument/2006/customXml" ds:itemID="{12483B38-674F-42A8-9E56-0F53EF2A5520}">
+  <ds:schemaRefs>
+    <ds:schemaRef ds:uri="http://schemas.microsoft.com/sharepoint/v3/contenttype/forms"/>
+  </ds:schemaRefs>
+</ds:datastoreItem>
+</file>
+
+<file path=customXml/itemProps4.xml><?xml version="1.0" encoding="utf-8"?>
 <ds:datastoreItem xmlns:ds="http://schemas.openxmlformats.org/officeDocument/2006/customXml" ds:itemID="{66C6F4A6-A7D1-4774-89B1-4CAF693D5996}">
   <ds:schemaRefs>
     <ds:schemaRef ds:uri="http://schemas.openxmlformats.org/officeDocument/2006/bibliography"/>
@@ -14765,7 +13652,7 @@
 </ds:datastoreItem>
 </file>
 
-<file path=customXml/itemProps4.xml><?xml version="1.0" encoding="utf-8"?>
+<file path=customXml/itemProps5.xml><?xml version="1.0" encoding="utf-8"?>
 <ds:datastoreItem xmlns:ds="http://schemas.openxmlformats.org/officeDocument/2006/customXml" ds:itemID="{E17CE84B-92C8-4A04-A7D1-CADEB53C304F}">
   <ds:schemaRefs>
     <ds:schemaRef ds:uri="http://schemas.microsoft.com/office/2006/metadata/contentType"/>
@@ -14782,12 +13669,4 @@
     <ds:schemaRef ds:uri="http://schemas.microsoft.com/internal/obd"/>
   </ds:schemaRefs>
 </ds:datastoreItem>
-</file>
-
-<file path=customXml/itemProps5.xml><?xml version="1.0" encoding="utf-8"?>
-<ds:datastoreItem xmlns:ds="http://schemas.openxmlformats.org/officeDocument/2006/customXml" ds:itemID="{12483B38-674F-42A8-9E56-0F53EF2A5520}">
-  <ds:schemaRefs>
-    <ds:schemaRef ds:uri="http://schemas.microsoft.com/sharepoint/v3/contenttype/forms"/>
-  </ds:schemaRefs>
-</ds:datastoreItem>
 </file>
</xml_diff>